<commit_message>
add: avance en la funcionalidad del requerimiento 8
</commit_message>
<xml_diff>
--- a/Docs/ISIS1225 - AnalisisReto-TEMPLATE.docx
+++ b/Docs/ISIS1225 - AnalisisReto-TEMPLATE.docx
@@ -1,10 +1,10 @@
 
 <file path=word/document.xml><?xml version="1.0" encoding="utf-8"?>
-<w:document xmlns:wpc="http://schemas.microsoft.com/office/word/2010/wordprocessingCanvas" xmlns:cx="http://schemas.microsoft.com/office/drawing/2014/chartex" xmlns:cx1="http://schemas.microsoft.com/office/drawing/2015/9/8/chartex" xmlns:cx2="http://schemas.microsoft.com/office/drawing/2015/10/21/chartex" xmlns:cx3="http://schemas.microsoft.com/office/drawing/2016/5/9/chartex" xmlns:cx4="http://schemas.microsoft.com/office/drawing/2016/5/10/chartex" xmlns:cx5="http://schemas.microsoft.com/office/drawing/2016/5/11/chartex" xmlns:cx6="http://schemas.microsoft.com/office/drawing/2016/5/12/chartex" xmlns:cx7="http://schemas.microsoft.com/office/drawing/2016/5/13/chartex" xmlns:cx8="http://schemas.microsoft.com/office/drawing/2016/5/14/chartex" xmlns:mc="http://schemas.openxmlformats.org/markup-compatibility/2006" xmlns:aink="http://schemas.microsoft.com/office/drawing/2016/ink" xmlns:am3d="http://schemas.microsoft.com/office/drawing/2017/model3d" xmlns:o="urn:schemas-microsoft-com:office:office" xmlns:oel="http://schemas.microsoft.com/office/2019/extlst" xmlns:r="http://schemas.openxmlformats.org/officeDocument/2006/relationships" xmlns:m="http://schemas.openxmlformats.org/officeDocument/2006/math" xmlns:v="urn:schemas-microsoft-com:vml" xmlns:wp14="http://schemas.microsoft.com/office/word/2010/wordprocessingDrawing" xmlns:wp="http://schemas.openxmlformats.org/drawingml/2006/wordprocessingDrawing" xmlns:w10="urn:schemas-microsoft-com:office:word" xmlns:w="http://schemas.openxmlformats.org/wordprocessingml/2006/main" xmlns:w14="http://schemas.microsoft.com/office/word/2010/wordml" xmlns:w15="http://schemas.microsoft.com/office/word/2012/wordml" xmlns:w16cex="http://schemas.microsoft.com/office/word/2018/wordml/cex" xmlns:w16cid="http://schemas.microsoft.com/office/word/2016/wordml/cid" xmlns:w16="http://schemas.microsoft.com/office/word/2018/wordml" xmlns:w16sdtdh="http://schemas.microsoft.com/office/word/2020/wordml/sdtdatahash" xmlns:w16se="http://schemas.microsoft.com/office/word/2015/wordml/symex" xmlns:wpg="http://schemas.microsoft.com/office/word/2010/wordprocessingGroup" xmlns:wpi="http://schemas.microsoft.com/office/word/2010/wordprocessingInk" xmlns:wne="http://schemas.microsoft.com/office/word/2006/wordml" xmlns:wps="http://schemas.microsoft.com/office/word/2010/wordprocessingShape" mc:Ignorable="w14 w15 w16se w16cid w16 w16cex w16sdtdh wp14">
+<w:document xmlns:wpc="http://schemas.microsoft.com/office/word/2010/wordprocessingCanvas" xmlns:cx="http://schemas.microsoft.com/office/drawing/2014/chartex" xmlns:cx1="http://schemas.microsoft.com/office/drawing/2015/9/8/chartex" xmlns:cx2="http://schemas.microsoft.com/office/drawing/2015/10/21/chartex" xmlns:cx3="http://schemas.microsoft.com/office/drawing/2016/5/9/chartex" xmlns:cx4="http://schemas.microsoft.com/office/drawing/2016/5/10/chartex" xmlns:cx5="http://schemas.microsoft.com/office/drawing/2016/5/11/chartex" xmlns:cx6="http://schemas.microsoft.com/office/drawing/2016/5/12/chartex" xmlns:cx7="http://schemas.microsoft.com/office/drawing/2016/5/13/chartex" xmlns:cx8="http://schemas.microsoft.com/office/drawing/2016/5/14/chartex" xmlns:mc="http://schemas.openxmlformats.org/markup-compatibility/2006" xmlns:aink="http://schemas.microsoft.com/office/drawing/2016/ink" xmlns:am3d="http://schemas.microsoft.com/office/drawing/2017/model3d" xmlns:o="urn:schemas-microsoft-com:office:office" xmlns:r="http://schemas.openxmlformats.org/officeDocument/2006/relationships" xmlns:m="http://schemas.openxmlformats.org/officeDocument/2006/math" xmlns:v="urn:schemas-microsoft-com:vml" xmlns:wp14="http://schemas.microsoft.com/office/word/2010/wordprocessingDrawing" xmlns:wp="http://schemas.openxmlformats.org/drawingml/2006/wordprocessingDrawing" xmlns:w10="urn:schemas-microsoft-com:office:word" xmlns:w="http://schemas.openxmlformats.org/wordprocessingml/2006/main" xmlns:w14="http://schemas.microsoft.com/office/word/2010/wordml" xmlns:w15="http://schemas.microsoft.com/office/word/2012/wordml" xmlns:w16cex="http://schemas.microsoft.com/office/word/2018/wordml/cex" xmlns:w16cid="http://schemas.microsoft.com/office/word/2016/wordml/cid" xmlns:w16="http://schemas.microsoft.com/office/word/2018/wordml" xmlns:w16se="http://schemas.microsoft.com/office/word/2015/wordml/symex" xmlns:wpg="http://schemas.microsoft.com/office/word/2010/wordprocessingGroup" xmlns:wpi="http://schemas.microsoft.com/office/word/2010/wordprocessingInk" xmlns:wne="http://schemas.microsoft.com/office/word/2006/wordml" xmlns:wps="http://schemas.microsoft.com/office/word/2010/wordprocessingShape" mc:Ignorable="w14 w15 w16se w16cid w16 w16cex wp14">
   <w:body>
     <w:p>
       <w:pPr>
-        <w:pStyle w:val="Title"/>
+        <w:pStyle w:val="Ttulo"/>
         <w:jc w:val="center"/>
         <w:rPr>
           <w:b/>
@@ -26,29 +26,57 @@
       <w:pPr>
         <w:jc w:val="right"/>
         <w:rPr>
-          <w:rStyle w:val="Emphasis"/>
-          <w:lang w:val="es-419"/>
-        </w:rPr>
-      </w:pPr>
-      <w:r>
-        <w:rPr>
-          <w:rStyle w:val="Emphasis"/>
-          <w:lang w:val="es-419"/>
-        </w:rPr>
-        <w:t>Estudiante 1, código 1, email 1</w:t>
+          <w:rStyle w:val="nfasis"/>
+        </w:rPr>
+      </w:pPr>
+      <w:r>
+        <w:rPr>
+          <w:rStyle w:val="nfasis"/>
+        </w:rPr>
+        <w:t>Iker Barbosa</w:t>
+      </w:r>
+      <w:r>
+        <w:rPr>
+          <w:rStyle w:val="nfasis"/>
+        </w:rPr>
+        <w:t xml:space="preserve">, </w:t>
+      </w:r>
+      <w:r>
+        <w:rPr>
+          <w:rStyle w:val="nfasis"/>
+        </w:rPr>
+        <w:t>202424135</w:t>
+      </w:r>
+      <w:r>
+        <w:rPr>
+          <w:rStyle w:val="nfasis"/>
+        </w:rPr>
+        <w:t xml:space="preserve">, </w:t>
+      </w:r>
+      <w:r>
+        <w:rPr>
+          <w:rStyle w:val="nfasis"/>
+        </w:rPr>
+        <w:t>ikerseb@gmail.c</w:t>
+      </w:r>
+      <w:r>
+        <w:rPr>
+          <w:rStyle w:val="nfasis"/>
+        </w:rPr>
+        <w:t>om</w:t>
       </w:r>
     </w:p>
     <w:p>
       <w:pPr>
         <w:jc w:val="right"/>
         <w:rPr>
-          <w:rStyle w:val="Emphasis"/>
-          <w:lang w:val="es-419"/>
-        </w:rPr>
-      </w:pPr>
-      <w:r>
-        <w:rPr>
-          <w:rStyle w:val="Emphasis"/>
+          <w:rStyle w:val="nfasis"/>
+          <w:lang w:val="es-419"/>
+        </w:rPr>
+      </w:pPr>
+      <w:r>
+        <w:rPr>
+          <w:rStyle w:val="nfasis"/>
           <w:lang w:val="es-419"/>
         </w:rPr>
         <w:t>Estudiante 2, código 2, email 2</w:t>
@@ -58,13 +86,13 @@
       <w:pPr>
         <w:jc w:val="right"/>
         <w:rPr>
-          <w:rStyle w:val="Emphasis"/>
-          <w:lang w:val="es-419"/>
-        </w:rPr>
-      </w:pPr>
-      <w:r>
-        <w:rPr>
-          <w:rStyle w:val="Emphasis"/>
+          <w:rStyle w:val="nfasis"/>
+          <w:lang w:val="es-419"/>
+        </w:rPr>
+      </w:pPr>
+      <w:r>
+        <w:rPr>
+          <w:rStyle w:val="nfasis"/>
           <w:lang w:val="es-419"/>
         </w:rPr>
         <w:t>Estudiante 3, código 3, email 3</w:t>
@@ -72,7 +100,7 @@
     </w:p>
     <w:p>
       <w:pPr>
-        <w:pStyle w:val="Heading1"/>
+        <w:pStyle w:val="Ttulo1"/>
         <w:rPr>
           <w:b/>
           <w:bCs/>
@@ -127,7 +155,7 @@
     </w:p>
     <w:p>
       <w:pPr>
-        <w:pStyle w:val="Heading2"/>
+        <w:pStyle w:val="Ttulo2"/>
         <w:rPr>
           <w:b/>
           <w:bCs/>
@@ -170,7 +198,7 @@
     </w:p>
     <w:tbl>
       <w:tblPr>
-        <w:tblStyle w:val="TableGrid"/>
+        <w:tblStyle w:val="Tablaconcuadrcula"/>
         <w:tblW w:w="9360" w:type="dxa"/>
         <w:tblLayout w:type="fixed"/>
         <w:tblLook w:val="06A0" w:firstRow="1" w:lastRow="0" w:firstColumn="1" w:lastColumn="0" w:noHBand="1" w:noVBand="1"/>
@@ -349,7 +377,7 @@
     </w:p>
     <w:p>
       <w:pPr>
-        <w:pStyle w:val="Heading2"/>
+        <w:pStyle w:val="Ttulo2"/>
         <w:rPr>
           <w:b/>
           <w:bCs/>
@@ -392,7 +420,7 @@
     </w:p>
     <w:tbl>
       <w:tblPr>
-        <w:tblStyle w:val="TableGrid"/>
+        <w:tblStyle w:val="Tablaconcuadrcula"/>
         <w:tblW w:w="0" w:type="auto"/>
         <w:tblLayout w:type="fixed"/>
         <w:tblLook w:val="06A0" w:firstRow="1" w:lastRow="0" w:firstColumn="1" w:lastColumn="0" w:noHBand="1" w:noVBand="1"/>
@@ -538,8 +566,16 @@
               <w:rPr>
                 <w:lang w:val="es-419"/>
               </w:rPr>
-              <w:t>Paso ….</w:t>
-            </w:r>
+              <w:t>Paso</w:t>
+            </w:r>
+            <w:proofErr w:type="gramStart"/>
+            <w:r>
+              <w:rPr>
+                <w:lang w:val="es-419"/>
+              </w:rPr>
+              <w:t xml:space="preserve"> ….</w:t>
+            </w:r>
+            <w:proofErr w:type="gramEnd"/>
           </w:p>
         </w:tc>
         <w:tc>
@@ -626,7 +662,7 @@
     </w:p>
     <w:p>
       <w:pPr>
-        <w:pStyle w:val="Heading2"/>
+        <w:pStyle w:val="Ttulo2"/>
         <w:rPr>
           <w:b/>
           <w:bCs/>
@@ -696,7 +732,7 @@
     </w:p>
     <w:tbl>
       <w:tblPr>
-        <w:tblStyle w:val="TableGrid"/>
+        <w:tblStyle w:val="Tablaconcuadrcula"/>
         <w:tblW w:w="0" w:type="auto"/>
         <w:tblLayout w:type="fixed"/>
         <w:tblLook w:val="06A0" w:firstRow="1" w:lastRow="0" w:firstColumn="1" w:lastColumn="0" w:noHBand="1" w:noVBand="1"/>
@@ -859,7 +895,7 @@
     </w:p>
     <w:p>
       <w:pPr>
-        <w:pStyle w:val="Heading3"/>
+        <w:pStyle w:val="Ttulo3"/>
         <w:rPr>
           <w:b/>
           <w:bCs/>
@@ -904,7 +940,7 @@
     </w:p>
     <w:p>
       <w:pPr>
-        <w:pStyle w:val="Heading3"/>
+        <w:pStyle w:val="Ttulo3"/>
         <w:rPr>
           <w:b/>
           <w:bCs/>
@@ -917,13 +953,12 @@
           <w:bCs/>
           <w:lang w:val="es-419"/>
         </w:rPr>
-        <w:lastRenderedPageBreak/>
         <w:t>Graficas</w:t>
       </w:r>
     </w:p>
     <w:p>
       <w:pPr>
-        <w:pStyle w:val="NoSpacing"/>
+        <w:pStyle w:val="Sinespaciado"/>
         <w:rPr>
           <w:lang w:val="es-419"/>
         </w:rPr>
@@ -943,7 +978,7 @@
     </w:p>
     <w:p>
       <w:pPr>
-        <w:pStyle w:val="NoSpacing"/>
+        <w:pStyle w:val="Sinespaciado"/>
         <w:rPr>
           <w:lang w:val="es-419"/>
         </w:rPr>
@@ -951,7 +986,7 @@
     </w:p>
     <w:p>
       <w:pPr>
-        <w:pStyle w:val="Heading2"/>
+        <w:pStyle w:val="Ttulo2"/>
         <w:rPr>
           <w:b/>
           <w:bCs/>
@@ -977,12 +1012,26 @@
         <w:rPr>
           <w:lang w:val="es-419"/>
         </w:rPr>
-        <w:t>Análisis de resultados de la implementación, tener cuenta las pruebas realizadas y el analisis de complejidad.</w:t>
+        <w:t xml:space="preserve">Análisis de resultados de la implementación, tener cuenta las pruebas realizadas y el </w:t>
+      </w:r>
+      <w:proofErr w:type="spellStart"/>
+      <w:r>
+        <w:rPr>
+          <w:lang w:val="es-419"/>
+        </w:rPr>
+        <w:t>analisis</w:t>
+      </w:r>
+      <w:proofErr w:type="spellEnd"/>
+      <w:r>
+        <w:rPr>
+          <w:lang w:val="es-419"/>
+        </w:rPr>
+        <w:t xml:space="preserve"> de complejidad.</w:t>
       </w:r>
     </w:p>
     <w:p>
       <w:pPr>
-        <w:pStyle w:val="Heading1"/>
+        <w:pStyle w:val="Ttulo1"/>
         <w:rPr>
           <w:b/>
           <w:bCs/>
@@ -1015,7 +1064,7 @@
     </w:p>
     <w:p>
       <w:pPr>
-        <w:pStyle w:val="Heading2"/>
+        <w:pStyle w:val="Ttulo2"/>
         <w:rPr>
           <w:b/>
           <w:bCs/>
@@ -1041,6 +1090,7 @@
       </w:pPr>
       <w:r>
         <w:rPr>
+          <w:noProof/>
           <w:lang w:val="es-419"/>
         </w:rPr>
         <w:drawing>
@@ -1139,12 +1189,26 @@
         <w:rPr>
           <w:lang w:val="es-419"/>
         </w:rPr>
-        <w:t xml:space="preserve"> retorna None.</w:t>
+        <w:t xml:space="preserve"> retorna </w:t>
+      </w:r>
+      <w:proofErr w:type="spellStart"/>
+      <w:r>
+        <w:rPr>
+          <w:lang w:val="es-419"/>
+        </w:rPr>
+        <w:t>None</w:t>
+      </w:r>
+      <w:proofErr w:type="spellEnd"/>
+      <w:r>
+        <w:rPr>
+          <w:lang w:val="es-419"/>
+        </w:rPr>
+        <w:t>.</w:t>
       </w:r>
     </w:p>
     <w:tbl>
       <w:tblPr>
-        <w:tblStyle w:val="TableGrid"/>
+        <w:tblStyle w:val="Tablaconcuadrcula"/>
         <w:tblW w:w="9360" w:type="dxa"/>
         <w:tblLayout w:type="fixed"/>
         <w:tblLook w:val="06A0" w:firstRow="1" w:lastRow="0" w:firstColumn="1" w:lastColumn="0" w:noHBand="1" w:noVBand="1"/>
@@ -1238,8 +1302,16 @@
               <w:rPr>
                 <w:lang w:val="es-419"/>
               </w:rPr>
-              <w:t>El elemento con el ID dado, si no existe se retorna None</w:t>
-            </w:r>
+              <w:t xml:space="preserve">El elemento con el ID dado, si no existe se retorna </w:t>
+            </w:r>
+            <w:proofErr w:type="spellStart"/>
+            <w:r>
+              <w:rPr>
+                <w:lang w:val="es-419"/>
+              </w:rPr>
+              <w:t>None</w:t>
+            </w:r>
+            <w:proofErr w:type="spellEnd"/>
           </w:p>
         </w:tc>
       </w:tr>
@@ -1307,7 +1379,7 @@
     </w:p>
     <w:p>
       <w:pPr>
-        <w:pStyle w:val="Heading2"/>
+        <w:pStyle w:val="Ttulo2"/>
         <w:rPr>
           <w:b/>
           <w:bCs/>
@@ -1338,7 +1410,7 @@
     </w:p>
     <w:tbl>
       <w:tblPr>
-        <w:tblStyle w:val="TableGrid"/>
+        <w:tblStyle w:val="Tablaconcuadrcula"/>
         <w:tblW w:w="0" w:type="auto"/>
         <w:tblLayout w:type="fixed"/>
         <w:tblLook w:val="06A0" w:firstRow="1" w:lastRow="0" w:firstColumn="1" w:lastColumn="0" w:noHBand="1" w:noVBand="1"/>
@@ -1408,7 +1480,21 @@
               <w:rPr>
                 <w:lang w:val="es-419"/>
               </w:rPr>
-              <w:t>Buscar si el elemento existe (isPresent)</w:t>
+              <w:t>Buscar si el elemento existe (</w:t>
+            </w:r>
+            <w:proofErr w:type="spellStart"/>
+            <w:r>
+              <w:rPr>
+                <w:lang w:val="es-419"/>
+              </w:rPr>
+              <w:t>isPresent</w:t>
+            </w:r>
+            <w:proofErr w:type="spellEnd"/>
+            <w:r>
+              <w:rPr>
+                <w:lang w:val="es-419"/>
+              </w:rPr>
+              <w:t>)</w:t>
             </w:r>
           </w:p>
         </w:tc>
@@ -1458,7 +1544,21 @@
               <w:rPr>
                 <w:lang w:val="es-419"/>
               </w:rPr>
-              <w:t>Obtener el elemento (getElement)</w:t>
+              <w:t>Obtener el elemento (</w:t>
+            </w:r>
+            <w:proofErr w:type="spellStart"/>
+            <w:r>
+              <w:rPr>
+                <w:lang w:val="es-419"/>
+              </w:rPr>
+              <w:t>getElement</w:t>
+            </w:r>
+            <w:proofErr w:type="spellEnd"/>
+            <w:r>
+              <w:rPr>
+                <w:lang w:val="es-419"/>
+              </w:rPr>
+              <w:t>)</w:t>
             </w:r>
             <w:r>
               <w:rPr>
@@ -1478,12 +1578,14 @@
                 <w:lang w:val="es-419"/>
               </w:rPr>
             </w:pPr>
+            <w:proofErr w:type="gramStart"/>
             <w:r>
               <w:rPr>
                 <w:lang w:val="es-419"/>
               </w:rPr>
               <w:t>O(</w:t>
             </w:r>
+            <w:proofErr w:type="gramEnd"/>
             <w:r>
               <w:rPr>
                 <w:lang w:val="es-419"/>
@@ -1584,7 +1686,7 @@
     </w:p>
     <w:p>
       <w:pPr>
-        <w:pStyle w:val="Heading2"/>
+        <w:pStyle w:val="Ttulo2"/>
         <w:rPr>
           <w:b/>
           <w:bCs/>
@@ -1631,7 +1733,7 @@
     </w:p>
     <w:tbl>
       <w:tblPr>
-        <w:tblStyle w:val="GridTable2"/>
+        <w:tblStyle w:val="Tabladecuadrcula2"/>
         <w:tblW w:w="0" w:type="auto"/>
         <w:tblLook w:val="04A0" w:firstRow="1" w:lastRow="0" w:firstColumn="1" w:lastColumn="0" w:noHBand="0" w:noVBand="1"/>
       </w:tblPr>
@@ -1740,6 +1842,7 @@
               <w:rPr>
                 <w:lang w:val="es-419"/>
               </w:rPr>
+              <w:lastRenderedPageBreak/>
               <w:t>Sistema Operativo</w:t>
             </w:r>
           </w:p>
@@ -1776,7 +1879,7 @@
     </w:p>
     <w:tbl>
       <w:tblPr>
-        <w:tblStyle w:val="TableGrid"/>
+        <w:tblStyle w:val="Tablaconcuadrcula"/>
         <w:tblW w:w="0" w:type="auto"/>
         <w:tblLayout w:type="fixed"/>
         <w:tblLook w:val="06A0" w:firstRow="1" w:lastRow="0" w:firstColumn="1" w:lastColumn="0" w:noHBand="1" w:noVBand="1"/>
@@ -1865,6 +1968,7 @@
                 <w:lang w:val="es-419"/>
               </w:rPr>
             </w:pPr>
+            <w:proofErr w:type="spellStart"/>
             <w:r>
               <w:rPr>
                 <w:rFonts w:ascii="Dax-Regular" w:hAnsi="Dax-Regular"/>
@@ -1872,6 +1976,7 @@
               </w:rPr>
               <w:t>small</w:t>
             </w:r>
+            <w:proofErr w:type="spellEnd"/>
           </w:p>
         </w:tc>
         <w:tc>
@@ -1926,8 +2031,17 @@
                 <w:rFonts w:ascii="Dax-Regular" w:hAnsi="Dax-Regular"/>
                 <w:lang w:val="es-419"/>
               </w:rPr>
-              <w:t>5 pct</w:t>
-            </w:r>
+              <w:t xml:space="preserve">5 </w:t>
+            </w:r>
+            <w:proofErr w:type="spellStart"/>
+            <w:r>
+              <w:rPr>
+                <w:rFonts w:ascii="Dax-Regular" w:hAnsi="Dax-Regular"/>
+                <w:lang w:val="es-419"/>
+              </w:rPr>
+              <w:t>pct</w:t>
+            </w:r>
+            <w:proofErr w:type="spellEnd"/>
           </w:p>
         </w:tc>
         <w:tc>
@@ -1982,8 +2096,17 @@
                 <w:rFonts w:ascii="Dax-Regular" w:hAnsi="Dax-Regular"/>
                 <w:lang w:val="es-419"/>
               </w:rPr>
-              <w:t>10 pct</w:t>
-            </w:r>
+              <w:t xml:space="preserve">10 </w:t>
+            </w:r>
+            <w:proofErr w:type="spellStart"/>
+            <w:r>
+              <w:rPr>
+                <w:rFonts w:ascii="Dax-Regular" w:hAnsi="Dax-Regular"/>
+                <w:lang w:val="es-419"/>
+              </w:rPr>
+              <w:t>pct</w:t>
+            </w:r>
+            <w:proofErr w:type="spellEnd"/>
           </w:p>
         </w:tc>
         <w:tc>
@@ -2038,8 +2161,17 @@
                 <w:rFonts w:ascii="Dax-Regular" w:hAnsi="Dax-Regular"/>
                 <w:lang w:val="es-419"/>
               </w:rPr>
-              <w:t>20 pct</w:t>
-            </w:r>
+              <w:t xml:space="preserve">20 </w:t>
+            </w:r>
+            <w:proofErr w:type="spellStart"/>
+            <w:r>
+              <w:rPr>
+                <w:rFonts w:ascii="Dax-Regular" w:hAnsi="Dax-Regular"/>
+                <w:lang w:val="es-419"/>
+              </w:rPr>
+              <w:t>pct</w:t>
+            </w:r>
+            <w:proofErr w:type="spellEnd"/>
           </w:p>
         </w:tc>
         <w:tc>
@@ -2094,8 +2226,17 @@
                 <w:rFonts w:ascii="Dax-Regular" w:hAnsi="Dax-Regular"/>
                 <w:lang w:val="es-419"/>
               </w:rPr>
-              <w:t>30 pct</w:t>
-            </w:r>
+              <w:t xml:space="preserve">30 </w:t>
+            </w:r>
+            <w:proofErr w:type="spellStart"/>
+            <w:r>
+              <w:rPr>
+                <w:rFonts w:ascii="Dax-Regular" w:hAnsi="Dax-Regular"/>
+                <w:lang w:val="es-419"/>
+              </w:rPr>
+              <w:t>pct</w:t>
+            </w:r>
+            <w:proofErr w:type="spellEnd"/>
           </w:p>
         </w:tc>
         <w:tc>
@@ -2150,8 +2291,17 @@
                 <w:rFonts w:ascii="Dax-Regular" w:hAnsi="Dax-Regular"/>
                 <w:lang w:val="es-419"/>
               </w:rPr>
-              <w:t>50 pct</w:t>
-            </w:r>
+              <w:t xml:space="preserve">50 </w:t>
+            </w:r>
+            <w:proofErr w:type="spellStart"/>
+            <w:r>
+              <w:rPr>
+                <w:rFonts w:ascii="Dax-Regular" w:hAnsi="Dax-Regular"/>
+                <w:lang w:val="es-419"/>
+              </w:rPr>
+              <w:t>pct</w:t>
+            </w:r>
+            <w:proofErr w:type="spellEnd"/>
           </w:p>
         </w:tc>
         <w:tc>
@@ -2206,8 +2356,17 @@
                 <w:rFonts w:ascii="Dax-Regular" w:hAnsi="Dax-Regular"/>
                 <w:lang w:val="es-419"/>
               </w:rPr>
-              <w:t>80 pct</w:t>
-            </w:r>
+              <w:t xml:space="preserve">80 </w:t>
+            </w:r>
+            <w:proofErr w:type="spellStart"/>
+            <w:r>
+              <w:rPr>
+                <w:rFonts w:ascii="Dax-Regular" w:hAnsi="Dax-Regular"/>
+                <w:lang w:val="es-419"/>
+              </w:rPr>
+              <w:t>pct</w:t>
+            </w:r>
+            <w:proofErr w:type="spellEnd"/>
           </w:p>
         </w:tc>
         <w:tc>
@@ -2257,6 +2416,7 @@
                 <w:lang w:val="es-419"/>
               </w:rPr>
             </w:pPr>
+            <w:proofErr w:type="spellStart"/>
             <w:r>
               <w:rPr>
                 <w:rFonts w:ascii="Dax-Regular" w:hAnsi="Dax-Regular"/>
@@ -2264,6 +2424,7 @@
               </w:rPr>
               <w:t>large</w:t>
             </w:r>
+            <w:proofErr w:type="spellEnd"/>
           </w:p>
         </w:tc>
         <w:tc>
@@ -2312,7 +2473,7 @@
     </w:p>
     <w:p>
       <w:pPr>
-        <w:pStyle w:val="Heading3"/>
+        <w:pStyle w:val="Ttulo3"/>
         <w:rPr>
           <w:b/>
           <w:bCs/>
@@ -2348,9 +2509,9 @@
         <w:tblLook w:val="04A0" w:firstRow="1" w:lastRow="0" w:firstColumn="1" w:lastColumn="0" w:noHBand="0" w:noVBand="1"/>
       </w:tblPr>
       <w:tblGrid>
-        <w:gridCol w:w="1933"/>
+        <w:gridCol w:w="1939"/>
         <w:gridCol w:w="920"/>
-        <w:gridCol w:w="2090"/>
+        <w:gridCol w:w="2060"/>
       </w:tblGrid>
       <w:tr>
         <w:trPr>
@@ -2501,6 +2662,7 @@
                 <w:lang w:eastAsia="en-US"/>
               </w:rPr>
             </w:pPr>
+            <w:proofErr w:type="spellStart"/>
             <w:r>
               <w:rPr>
                 <w:rFonts w:ascii="Dax-Regular" w:eastAsia="Times New Roman" w:hAnsi="Dax-Regular" w:cs="Calibri"/>
@@ -2509,6 +2671,7 @@
               </w:rPr>
               <w:t>small</w:t>
             </w:r>
+            <w:proofErr w:type="spellEnd"/>
           </w:p>
         </w:tc>
         <w:tc>
@@ -2616,8 +2779,18 @@
                 <w:color w:val="000000"/>
                 <w:lang w:val="es-419" w:eastAsia="en-US"/>
               </w:rPr>
-              <w:t>5 pct</w:t>
-            </w:r>
+              <w:t xml:space="preserve">5 </w:t>
+            </w:r>
+            <w:proofErr w:type="spellStart"/>
+            <w:r>
+              <w:rPr>
+                <w:rFonts w:ascii="Dax-Regular" w:eastAsia="Times New Roman" w:hAnsi="Dax-Regular" w:cs="Calibri"/>
+                <w:color w:val="000000"/>
+                <w:lang w:val="es-419" w:eastAsia="en-US"/>
+              </w:rPr>
+              <w:t>pct</w:t>
+            </w:r>
+            <w:proofErr w:type="spellEnd"/>
           </w:p>
         </w:tc>
         <w:tc>
@@ -2725,8 +2898,18 @@
                 <w:color w:val="000000"/>
                 <w:lang w:val="es-419" w:eastAsia="en-US"/>
               </w:rPr>
-              <w:t>10 pct</w:t>
-            </w:r>
+              <w:t xml:space="preserve">10 </w:t>
+            </w:r>
+            <w:proofErr w:type="spellStart"/>
+            <w:r>
+              <w:rPr>
+                <w:rFonts w:ascii="Dax-Regular" w:eastAsia="Times New Roman" w:hAnsi="Dax-Regular" w:cs="Calibri"/>
+                <w:color w:val="000000"/>
+                <w:lang w:val="es-419" w:eastAsia="en-US"/>
+              </w:rPr>
+              <w:t>pct</w:t>
+            </w:r>
+            <w:proofErr w:type="spellEnd"/>
           </w:p>
         </w:tc>
         <w:tc>
@@ -2834,8 +3017,18 @@
                 <w:color w:val="000000"/>
                 <w:lang w:val="es-419" w:eastAsia="en-US"/>
               </w:rPr>
-              <w:t>20 pct</w:t>
-            </w:r>
+              <w:t xml:space="preserve">20 </w:t>
+            </w:r>
+            <w:proofErr w:type="spellStart"/>
+            <w:r>
+              <w:rPr>
+                <w:rFonts w:ascii="Dax-Regular" w:eastAsia="Times New Roman" w:hAnsi="Dax-Regular" w:cs="Calibri"/>
+                <w:color w:val="000000"/>
+                <w:lang w:val="es-419" w:eastAsia="en-US"/>
+              </w:rPr>
+              <w:t>pct</w:t>
+            </w:r>
+            <w:proofErr w:type="spellEnd"/>
           </w:p>
         </w:tc>
         <w:tc>
@@ -2943,8 +3136,18 @@
                 <w:color w:val="000000"/>
                 <w:lang w:val="es-419" w:eastAsia="en-US"/>
               </w:rPr>
-              <w:t>30 pct</w:t>
-            </w:r>
+              <w:t xml:space="preserve">30 </w:t>
+            </w:r>
+            <w:proofErr w:type="spellStart"/>
+            <w:r>
+              <w:rPr>
+                <w:rFonts w:ascii="Dax-Regular" w:eastAsia="Times New Roman" w:hAnsi="Dax-Regular" w:cs="Calibri"/>
+                <w:color w:val="000000"/>
+                <w:lang w:val="es-419" w:eastAsia="en-US"/>
+              </w:rPr>
+              <w:t>pct</w:t>
+            </w:r>
+            <w:proofErr w:type="spellEnd"/>
           </w:p>
         </w:tc>
         <w:tc>
@@ -3052,8 +3255,18 @@
                 <w:color w:val="000000"/>
                 <w:lang w:val="es-419" w:eastAsia="en-US"/>
               </w:rPr>
-              <w:t>50 pct</w:t>
-            </w:r>
+              <w:t xml:space="preserve">50 </w:t>
+            </w:r>
+            <w:proofErr w:type="spellStart"/>
+            <w:r>
+              <w:rPr>
+                <w:rFonts w:ascii="Dax-Regular" w:eastAsia="Times New Roman" w:hAnsi="Dax-Regular" w:cs="Calibri"/>
+                <w:color w:val="000000"/>
+                <w:lang w:val="es-419" w:eastAsia="en-US"/>
+              </w:rPr>
+              <w:t>pct</w:t>
+            </w:r>
+            <w:proofErr w:type="spellEnd"/>
           </w:p>
         </w:tc>
         <w:tc>
@@ -3161,8 +3374,18 @@
                 <w:color w:val="000000"/>
                 <w:lang w:val="es-419" w:eastAsia="en-US"/>
               </w:rPr>
-              <w:t>80 pct</w:t>
-            </w:r>
+              <w:t xml:space="preserve">80 </w:t>
+            </w:r>
+            <w:proofErr w:type="spellStart"/>
+            <w:r>
+              <w:rPr>
+                <w:rFonts w:ascii="Dax-Regular" w:eastAsia="Times New Roman" w:hAnsi="Dax-Regular" w:cs="Calibri"/>
+                <w:color w:val="000000"/>
+                <w:lang w:val="es-419" w:eastAsia="en-US"/>
+              </w:rPr>
+              <w:t>pct</w:t>
+            </w:r>
+            <w:proofErr w:type="spellEnd"/>
           </w:p>
         </w:tc>
         <w:tc>
@@ -3264,6 +3487,7 @@
                 <w:lang w:eastAsia="en-US"/>
               </w:rPr>
             </w:pPr>
+            <w:proofErr w:type="spellStart"/>
             <w:r>
               <w:rPr>
                 <w:rFonts w:ascii="Dax-Regular" w:eastAsia="Times New Roman" w:hAnsi="Dax-Regular" w:cs="Calibri"/>
@@ -3272,6 +3496,7 @@
               </w:rPr>
               <w:t>large</w:t>
             </w:r>
+            <w:proofErr w:type="spellEnd"/>
           </w:p>
         </w:tc>
         <w:tc>
@@ -3354,7 +3579,7 @@
     </w:p>
     <w:p>
       <w:pPr>
-        <w:pStyle w:val="Heading3"/>
+        <w:pStyle w:val="Ttulo3"/>
         <w:rPr>
           <w:b/>
           <w:bCs/>
@@ -3372,7 +3597,7 @@
     </w:p>
     <w:p>
       <w:pPr>
-        <w:pStyle w:val="NoSpacing"/>
+        <w:pStyle w:val="Sinespaciado"/>
         <w:rPr>
           <w:lang w:val="es-419"/>
         </w:rPr>
@@ -3386,7 +3611,7 @@
     </w:p>
     <w:p>
       <w:pPr>
-        <w:pStyle w:val="NoSpacing"/>
+        <w:pStyle w:val="Sinespaciado"/>
         <w:rPr>
           <w:lang w:val="es-419"/>
         </w:rPr>
@@ -3394,7 +3619,7 @@
     </w:p>
     <w:p>
       <w:pPr>
-        <w:pStyle w:val="NoSpacing"/>
+        <w:pStyle w:val="Sinespaciado"/>
         <w:jc w:val="center"/>
         <w:rPr>
           <w:lang w:val="es-419"/>
@@ -3404,6 +3629,7 @@
         <w:rPr>
           <w:noProof/>
         </w:rPr>
+        <w:lastRenderedPageBreak/>
         <w:drawing>
           <wp:inline distT="0" distB="0" distL="0" distR="0" wp14:anchorId="0ABB454B" wp14:editId="4D5E0F95">
             <wp:extent cx="4572000" cy="2686050"/>
@@ -3427,7 +3653,7 @@
     </w:p>
     <w:p>
       <w:pPr>
-        <w:pStyle w:val="NoSpacing"/>
+        <w:pStyle w:val="Sinespaciado"/>
         <w:rPr>
           <w:lang w:val="es-419"/>
         </w:rPr>
@@ -3435,7 +3661,7 @@
     </w:p>
     <w:p>
       <w:pPr>
-        <w:pStyle w:val="Heading2"/>
+        <w:pStyle w:val="Ttulo2"/>
         <w:rPr>
           <w:b/>
           <w:bCs/>
@@ -3448,7 +3674,6 @@
           <w:bCs/>
           <w:lang w:val="es-419"/>
         </w:rPr>
-        <w:lastRenderedPageBreak/>
         <w:t>Análisis</w:t>
       </w:r>
     </w:p>
@@ -3489,6 +3714,7 @@
         </w:rPr>
         <w:t xml:space="preserve">un </w:t>
       </w:r>
+      <w:proofErr w:type="spellStart"/>
       <w:r>
         <w:rPr>
           <w:i/>
@@ -3497,6 +3723,7 @@
         </w:rPr>
         <w:t>ArrayList</w:t>
       </w:r>
+      <w:proofErr w:type="spellEnd"/>
       <w:r>
         <w:rPr>
           <w:i/>
@@ -3689,7 +3916,7 @@
 </file>
 
 <file path=word/endnotes.xml><?xml version="1.0" encoding="utf-8"?>
-<w:endnotes xmlns:wpc="http://schemas.microsoft.com/office/word/2010/wordprocessingCanvas" xmlns:cx="http://schemas.microsoft.com/office/drawing/2014/chartex" xmlns:cx1="http://schemas.microsoft.com/office/drawing/2015/9/8/chartex" xmlns:cx2="http://schemas.microsoft.com/office/drawing/2015/10/21/chartex" xmlns:cx3="http://schemas.microsoft.com/office/drawing/2016/5/9/chartex" xmlns:cx4="http://schemas.microsoft.com/office/drawing/2016/5/10/chartex" xmlns:cx5="http://schemas.microsoft.com/office/drawing/2016/5/11/chartex" xmlns:cx6="http://schemas.microsoft.com/office/drawing/2016/5/12/chartex" xmlns:cx7="http://schemas.microsoft.com/office/drawing/2016/5/13/chartex" xmlns:cx8="http://schemas.microsoft.com/office/drawing/2016/5/14/chartex" xmlns:mc="http://schemas.openxmlformats.org/markup-compatibility/2006" xmlns:aink="http://schemas.microsoft.com/office/drawing/2016/ink" xmlns:am3d="http://schemas.microsoft.com/office/drawing/2017/model3d" xmlns:o="urn:schemas-microsoft-com:office:office" xmlns:oel="http://schemas.microsoft.com/office/2019/extlst" xmlns:r="http://schemas.openxmlformats.org/officeDocument/2006/relationships" xmlns:m="http://schemas.openxmlformats.org/officeDocument/2006/math" xmlns:v="urn:schemas-microsoft-com:vml" xmlns:wp14="http://schemas.microsoft.com/office/word/2010/wordprocessingDrawing" xmlns:wp="http://schemas.openxmlformats.org/drawingml/2006/wordprocessingDrawing" xmlns:w10="urn:schemas-microsoft-com:office:word" xmlns:w="http://schemas.openxmlformats.org/wordprocessingml/2006/main" xmlns:w14="http://schemas.microsoft.com/office/word/2010/wordml" xmlns:w15="http://schemas.microsoft.com/office/word/2012/wordml" xmlns:w16cex="http://schemas.microsoft.com/office/word/2018/wordml/cex" xmlns:w16cid="http://schemas.microsoft.com/office/word/2016/wordml/cid" xmlns:w16="http://schemas.microsoft.com/office/word/2018/wordml" xmlns:w16sdtdh="http://schemas.microsoft.com/office/word/2020/wordml/sdtdatahash" xmlns:w16se="http://schemas.microsoft.com/office/word/2015/wordml/symex" xmlns:wpg="http://schemas.microsoft.com/office/word/2010/wordprocessingGroup" xmlns:wpi="http://schemas.microsoft.com/office/word/2010/wordprocessingInk" xmlns:wne="http://schemas.microsoft.com/office/word/2006/wordml" xmlns:wps="http://schemas.microsoft.com/office/word/2010/wordprocessingShape" mc:Ignorable="w14 w15 w16se w16cid w16 w16cex w16sdtdh wp14">
+<w:endnotes xmlns:wpc="http://schemas.microsoft.com/office/word/2010/wordprocessingCanvas" xmlns:cx="http://schemas.microsoft.com/office/drawing/2014/chartex" xmlns:cx1="http://schemas.microsoft.com/office/drawing/2015/9/8/chartex" xmlns:cx2="http://schemas.microsoft.com/office/drawing/2015/10/21/chartex" xmlns:cx3="http://schemas.microsoft.com/office/drawing/2016/5/9/chartex" xmlns:cx4="http://schemas.microsoft.com/office/drawing/2016/5/10/chartex" xmlns:cx5="http://schemas.microsoft.com/office/drawing/2016/5/11/chartex" xmlns:cx6="http://schemas.microsoft.com/office/drawing/2016/5/12/chartex" xmlns:cx7="http://schemas.microsoft.com/office/drawing/2016/5/13/chartex" xmlns:cx8="http://schemas.microsoft.com/office/drawing/2016/5/14/chartex" xmlns:mc="http://schemas.openxmlformats.org/markup-compatibility/2006" xmlns:aink="http://schemas.microsoft.com/office/drawing/2016/ink" xmlns:am3d="http://schemas.microsoft.com/office/drawing/2017/model3d" xmlns:o="urn:schemas-microsoft-com:office:office" xmlns:r="http://schemas.openxmlformats.org/officeDocument/2006/relationships" xmlns:m="http://schemas.openxmlformats.org/officeDocument/2006/math" xmlns:v="urn:schemas-microsoft-com:vml" xmlns:wp14="http://schemas.microsoft.com/office/word/2010/wordprocessingDrawing" xmlns:wp="http://schemas.openxmlformats.org/drawingml/2006/wordprocessingDrawing" xmlns:w10="urn:schemas-microsoft-com:office:word" xmlns:w="http://schemas.openxmlformats.org/wordprocessingml/2006/main" xmlns:w14="http://schemas.microsoft.com/office/word/2010/wordml" xmlns:w15="http://schemas.microsoft.com/office/word/2012/wordml" xmlns:w16cex="http://schemas.microsoft.com/office/word/2018/wordml/cex" xmlns:w16cid="http://schemas.microsoft.com/office/word/2016/wordml/cid" xmlns:w16="http://schemas.microsoft.com/office/word/2018/wordml" xmlns:w16se="http://schemas.microsoft.com/office/word/2015/wordml/symex" xmlns:wpg="http://schemas.microsoft.com/office/word/2010/wordprocessingGroup" xmlns:wpi="http://schemas.microsoft.com/office/word/2010/wordprocessingInk" xmlns:wne="http://schemas.microsoft.com/office/word/2006/wordml" xmlns:wps="http://schemas.microsoft.com/office/word/2010/wordprocessingShape" mc:Ignorable="w14 w15 w16se w16cid w16 w16cex wp14">
   <w:endnote w:type="separator" w:id="-1">
     <w:p>
       <w:pPr>
@@ -3721,7 +3948,7 @@
 </file>
 
 <file path=word/footer1.xml><?xml version="1.0" encoding="utf-8"?>
-<w:ftr xmlns:wpc="http://schemas.microsoft.com/office/word/2010/wordprocessingCanvas" xmlns:cx="http://schemas.microsoft.com/office/drawing/2014/chartex" xmlns:cx1="http://schemas.microsoft.com/office/drawing/2015/9/8/chartex" xmlns:cx2="http://schemas.microsoft.com/office/drawing/2015/10/21/chartex" xmlns:cx3="http://schemas.microsoft.com/office/drawing/2016/5/9/chartex" xmlns:cx4="http://schemas.microsoft.com/office/drawing/2016/5/10/chartex" xmlns:cx5="http://schemas.microsoft.com/office/drawing/2016/5/11/chartex" xmlns:cx6="http://schemas.microsoft.com/office/drawing/2016/5/12/chartex" xmlns:cx7="http://schemas.microsoft.com/office/drawing/2016/5/13/chartex" xmlns:cx8="http://schemas.microsoft.com/office/drawing/2016/5/14/chartex" xmlns:mc="http://schemas.openxmlformats.org/markup-compatibility/2006" xmlns:aink="http://schemas.microsoft.com/office/drawing/2016/ink" xmlns:am3d="http://schemas.microsoft.com/office/drawing/2017/model3d" xmlns:o="urn:schemas-microsoft-com:office:office" xmlns:oel="http://schemas.microsoft.com/office/2019/extlst" xmlns:r="http://schemas.openxmlformats.org/officeDocument/2006/relationships" xmlns:m="http://schemas.openxmlformats.org/officeDocument/2006/math" xmlns:v="urn:schemas-microsoft-com:vml" xmlns:wp14="http://schemas.microsoft.com/office/word/2010/wordprocessingDrawing" xmlns:wp="http://schemas.openxmlformats.org/drawingml/2006/wordprocessingDrawing" xmlns:w10="urn:schemas-microsoft-com:office:word" xmlns:w="http://schemas.openxmlformats.org/wordprocessingml/2006/main" xmlns:w14="http://schemas.microsoft.com/office/word/2010/wordml" xmlns:w15="http://schemas.microsoft.com/office/word/2012/wordml" xmlns:w16cex="http://schemas.microsoft.com/office/word/2018/wordml/cex" xmlns:w16cid="http://schemas.microsoft.com/office/word/2016/wordml/cid" xmlns:w16="http://schemas.microsoft.com/office/word/2018/wordml" xmlns:w16sdtdh="http://schemas.microsoft.com/office/word/2020/wordml/sdtdatahash" xmlns:w16se="http://schemas.microsoft.com/office/word/2015/wordml/symex" xmlns:wpg="http://schemas.microsoft.com/office/word/2010/wordprocessingGroup" xmlns:wpi="http://schemas.microsoft.com/office/word/2010/wordprocessingInk" xmlns:wne="http://schemas.microsoft.com/office/word/2006/wordml" xmlns:wps="http://schemas.microsoft.com/office/word/2010/wordprocessingShape" mc:Ignorable="w14 w15 w16se w16cid w16 w16cex w16sdtdh wp14">
+<w:ftr xmlns:wpc="http://schemas.microsoft.com/office/word/2010/wordprocessingCanvas" xmlns:cx="http://schemas.microsoft.com/office/drawing/2014/chartex" xmlns:cx1="http://schemas.microsoft.com/office/drawing/2015/9/8/chartex" xmlns:cx2="http://schemas.microsoft.com/office/drawing/2015/10/21/chartex" xmlns:cx3="http://schemas.microsoft.com/office/drawing/2016/5/9/chartex" xmlns:cx4="http://schemas.microsoft.com/office/drawing/2016/5/10/chartex" xmlns:cx5="http://schemas.microsoft.com/office/drawing/2016/5/11/chartex" xmlns:cx6="http://schemas.microsoft.com/office/drawing/2016/5/12/chartex" xmlns:cx7="http://schemas.microsoft.com/office/drawing/2016/5/13/chartex" xmlns:cx8="http://schemas.microsoft.com/office/drawing/2016/5/14/chartex" xmlns:mc="http://schemas.openxmlformats.org/markup-compatibility/2006" xmlns:aink="http://schemas.microsoft.com/office/drawing/2016/ink" xmlns:am3d="http://schemas.microsoft.com/office/drawing/2017/model3d" xmlns:o="urn:schemas-microsoft-com:office:office" xmlns:r="http://schemas.openxmlformats.org/officeDocument/2006/relationships" xmlns:m="http://schemas.openxmlformats.org/officeDocument/2006/math" xmlns:v="urn:schemas-microsoft-com:vml" xmlns:wp14="http://schemas.microsoft.com/office/word/2010/wordprocessingDrawing" xmlns:wp="http://schemas.openxmlformats.org/drawingml/2006/wordprocessingDrawing" xmlns:w10="urn:schemas-microsoft-com:office:word" xmlns:w="http://schemas.openxmlformats.org/wordprocessingml/2006/main" xmlns:w14="http://schemas.microsoft.com/office/word/2010/wordml" xmlns:w15="http://schemas.microsoft.com/office/word/2012/wordml" xmlns:w16cex="http://schemas.microsoft.com/office/word/2018/wordml/cex" xmlns:w16cid="http://schemas.microsoft.com/office/word/2016/wordml/cid" xmlns:w16="http://schemas.microsoft.com/office/word/2018/wordml" xmlns:w16se="http://schemas.microsoft.com/office/word/2015/wordml/symex" xmlns:wpg="http://schemas.microsoft.com/office/word/2010/wordprocessingGroup" xmlns:wpi="http://schemas.microsoft.com/office/word/2010/wordprocessingInk" xmlns:wne="http://schemas.microsoft.com/office/word/2006/wordml" xmlns:wps="http://schemas.microsoft.com/office/word/2010/wordprocessingShape" mc:Ignorable="w14 w15 w16se w16cid w16 w16cex wp14">
   <w:tbl>
     <w:tblPr>
       <w:tblW w:w="0" w:type="auto"/>
@@ -3740,7 +3967,7 @@
         </w:tcPr>
         <w:p>
           <w:pPr>
-            <w:pStyle w:val="Header"/>
+            <w:pStyle w:val="Encabezado"/>
             <w:ind w:left="-115"/>
           </w:pPr>
         </w:p>
@@ -3751,7 +3978,7 @@
         </w:tcPr>
         <w:p>
           <w:pPr>
-            <w:pStyle w:val="Header"/>
+            <w:pStyle w:val="Encabezado"/>
             <w:jc w:val="center"/>
           </w:pPr>
         </w:p>
@@ -3762,7 +3989,7 @@
         </w:tcPr>
         <w:p>
           <w:pPr>
-            <w:pStyle w:val="Header"/>
+            <w:pStyle w:val="Encabezado"/>
             <w:ind w:right="-115"/>
             <w:jc w:val="right"/>
           </w:pPr>
@@ -3772,14 +3999,14 @@
   </w:tbl>
   <w:p>
     <w:pPr>
-      <w:pStyle w:val="Footer"/>
+      <w:pStyle w:val="Piedepgina"/>
     </w:pPr>
   </w:p>
 </w:ftr>
 </file>
 
 <file path=word/footer2.xml><?xml version="1.0" encoding="utf-8"?>
-<w:ftr xmlns:wpc="http://schemas.microsoft.com/office/word/2010/wordprocessingCanvas" xmlns:cx="http://schemas.microsoft.com/office/drawing/2014/chartex" xmlns:cx1="http://schemas.microsoft.com/office/drawing/2015/9/8/chartex" xmlns:cx2="http://schemas.microsoft.com/office/drawing/2015/10/21/chartex" xmlns:cx3="http://schemas.microsoft.com/office/drawing/2016/5/9/chartex" xmlns:cx4="http://schemas.microsoft.com/office/drawing/2016/5/10/chartex" xmlns:cx5="http://schemas.microsoft.com/office/drawing/2016/5/11/chartex" xmlns:cx6="http://schemas.microsoft.com/office/drawing/2016/5/12/chartex" xmlns:cx7="http://schemas.microsoft.com/office/drawing/2016/5/13/chartex" xmlns:cx8="http://schemas.microsoft.com/office/drawing/2016/5/14/chartex" xmlns:mc="http://schemas.openxmlformats.org/markup-compatibility/2006" xmlns:aink="http://schemas.microsoft.com/office/drawing/2016/ink" xmlns:am3d="http://schemas.microsoft.com/office/drawing/2017/model3d" xmlns:o="urn:schemas-microsoft-com:office:office" xmlns:oel="http://schemas.microsoft.com/office/2019/extlst" xmlns:r="http://schemas.openxmlformats.org/officeDocument/2006/relationships" xmlns:m="http://schemas.openxmlformats.org/officeDocument/2006/math" xmlns:v="urn:schemas-microsoft-com:vml" xmlns:wp14="http://schemas.microsoft.com/office/word/2010/wordprocessingDrawing" xmlns:wp="http://schemas.openxmlformats.org/drawingml/2006/wordprocessingDrawing" xmlns:w10="urn:schemas-microsoft-com:office:word" xmlns:w="http://schemas.openxmlformats.org/wordprocessingml/2006/main" xmlns:w14="http://schemas.microsoft.com/office/word/2010/wordml" xmlns:w15="http://schemas.microsoft.com/office/word/2012/wordml" xmlns:w16cex="http://schemas.microsoft.com/office/word/2018/wordml/cex" xmlns:w16cid="http://schemas.microsoft.com/office/word/2016/wordml/cid" xmlns:w16="http://schemas.microsoft.com/office/word/2018/wordml" xmlns:w16sdtdh="http://schemas.microsoft.com/office/word/2020/wordml/sdtdatahash" xmlns:w16se="http://schemas.microsoft.com/office/word/2015/wordml/symex" xmlns:wpg="http://schemas.microsoft.com/office/word/2010/wordprocessingGroup" xmlns:wpi="http://schemas.microsoft.com/office/word/2010/wordprocessingInk" xmlns:wne="http://schemas.microsoft.com/office/word/2006/wordml" xmlns:wps="http://schemas.microsoft.com/office/word/2010/wordprocessingShape" mc:Ignorable="w14 w15 w16se w16cid w16 w16cex w16sdtdh wp14">
+<w:ftr xmlns:wpc="http://schemas.microsoft.com/office/word/2010/wordprocessingCanvas" xmlns:cx="http://schemas.microsoft.com/office/drawing/2014/chartex" xmlns:cx1="http://schemas.microsoft.com/office/drawing/2015/9/8/chartex" xmlns:cx2="http://schemas.microsoft.com/office/drawing/2015/10/21/chartex" xmlns:cx3="http://schemas.microsoft.com/office/drawing/2016/5/9/chartex" xmlns:cx4="http://schemas.microsoft.com/office/drawing/2016/5/10/chartex" xmlns:cx5="http://schemas.microsoft.com/office/drawing/2016/5/11/chartex" xmlns:cx6="http://schemas.microsoft.com/office/drawing/2016/5/12/chartex" xmlns:cx7="http://schemas.microsoft.com/office/drawing/2016/5/13/chartex" xmlns:cx8="http://schemas.microsoft.com/office/drawing/2016/5/14/chartex" xmlns:mc="http://schemas.openxmlformats.org/markup-compatibility/2006" xmlns:aink="http://schemas.microsoft.com/office/drawing/2016/ink" xmlns:am3d="http://schemas.microsoft.com/office/drawing/2017/model3d" xmlns:o="urn:schemas-microsoft-com:office:office" xmlns:r="http://schemas.openxmlformats.org/officeDocument/2006/relationships" xmlns:m="http://schemas.openxmlformats.org/officeDocument/2006/math" xmlns:v="urn:schemas-microsoft-com:vml" xmlns:wp14="http://schemas.microsoft.com/office/word/2010/wordprocessingDrawing" xmlns:wp="http://schemas.openxmlformats.org/drawingml/2006/wordprocessingDrawing" xmlns:w10="urn:schemas-microsoft-com:office:word" xmlns:w="http://schemas.openxmlformats.org/wordprocessingml/2006/main" xmlns:w14="http://schemas.microsoft.com/office/word/2010/wordml" xmlns:w15="http://schemas.microsoft.com/office/word/2012/wordml" xmlns:w16cex="http://schemas.microsoft.com/office/word/2018/wordml/cex" xmlns:w16cid="http://schemas.microsoft.com/office/word/2016/wordml/cid" xmlns:w16="http://schemas.microsoft.com/office/word/2018/wordml" xmlns:w16se="http://schemas.microsoft.com/office/word/2015/wordml/symex" xmlns:wpg="http://schemas.microsoft.com/office/word/2010/wordprocessingGroup" xmlns:wpi="http://schemas.microsoft.com/office/word/2010/wordprocessingInk" xmlns:wne="http://schemas.microsoft.com/office/word/2006/wordml" xmlns:wps="http://schemas.microsoft.com/office/word/2010/wordprocessingShape" mc:Ignorable="w14 w15 w16se w16cid w16 w16cex wp14">
   <w:tbl>
     <w:tblPr>
       <w:tblW w:w="0" w:type="auto"/>
@@ -3798,7 +4025,7 @@
         </w:tcPr>
         <w:p>
           <w:pPr>
-            <w:pStyle w:val="Header"/>
+            <w:pStyle w:val="Encabezado"/>
             <w:ind w:left="-115"/>
           </w:pPr>
         </w:p>
@@ -3809,7 +4036,7 @@
         </w:tcPr>
         <w:p>
           <w:pPr>
-            <w:pStyle w:val="Header"/>
+            <w:pStyle w:val="Encabezado"/>
             <w:jc w:val="center"/>
           </w:pPr>
         </w:p>
@@ -3820,7 +4047,7 @@
         </w:tcPr>
         <w:p>
           <w:pPr>
-            <w:pStyle w:val="Header"/>
+            <w:pStyle w:val="Encabezado"/>
             <w:ind w:right="-115"/>
             <w:jc w:val="right"/>
           </w:pPr>
@@ -3830,14 +4057,14 @@
   </w:tbl>
   <w:p>
     <w:pPr>
-      <w:pStyle w:val="Footer"/>
+      <w:pStyle w:val="Piedepgina"/>
     </w:pPr>
   </w:p>
 </w:ftr>
 </file>
 
 <file path=word/footnotes.xml><?xml version="1.0" encoding="utf-8"?>
-<w:footnotes xmlns:wpc="http://schemas.microsoft.com/office/word/2010/wordprocessingCanvas" xmlns:cx="http://schemas.microsoft.com/office/drawing/2014/chartex" xmlns:cx1="http://schemas.microsoft.com/office/drawing/2015/9/8/chartex" xmlns:cx2="http://schemas.microsoft.com/office/drawing/2015/10/21/chartex" xmlns:cx3="http://schemas.microsoft.com/office/drawing/2016/5/9/chartex" xmlns:cx4="http://schemas.microsoft.com/office/drawing/2016/5/10/chartex" xmlns:cx5="http://schemas.microsoft.com/office/drawing/2016/5/11/chartex" xmlns:cx6="http://schemas.microsoft.com/office/drawing/2016/5/12/chartex" xmlns:cx7="http://schemas.microsoft.com/office/drawing/2016/5/13/chartex" xmlns:cx8="http://schemas.microsoft.com/office/drawing/2016/5/14/chartex" xmlns:mc="http://schemas.openxmlformats.org/markup-compatibility/2006" xmlns:aink="http://schemas.microsoft.com/office/drawing/2016/ink" xmlns:am3d="http://schemas.microsoft.com/office/drawing/2017/model3d" xmlns:o="urn:schemas-microsoft-com:office:office" xmlns:oel="http://schemas.microsoft.com/office/2019/extlst" xmlns:r="http://schemas.openxmlformats.org/officeDocument/2006/relationships" xmlns:m="http://schemas.openxmlformats.org/officeDocument/2006/math" xmlns:v="urn:schemas-microsoft-com:vml" xmlns:wp14="http://schemas.microsoft.com/office/word/2010/wordprocessingDrawing" xmlns:wp="http://schemas.openxmlformats.org/drawingml/2006/wordprocessingDrawing" xmlns:w10="urn:schemas-microsoft-com:office:word" xmlns:w="http://schemas.openxmlformats.org/wordprocessingml/2006/main" xmlns:w14="http://schemas.microsoft.com/office/word/2010/wordml" xmlns:w15="http://schemas.microsoft.com/office/word/2012/wordml" xmlns:w16cex="http://schemas.microsoft.com/office/word/2018/wordml/cex" xmlns:w16cid="http://schemas.microsoft.com/office/word/2016/wordml/cid" xmlns:w16="http://schemas.microsoft.com/office/word/2018/wordml" xmlns:w16sdtdh="http://schemas.microsoft.com/office/word/2020/wordml/sdtdatahash" xmlns:w16se="http://schemas.microsoft.com/office/word/2015/wordml/symex" xmlns:wpg="http://schemas.microsoft.com/office/word/2010/wordprocessingGroup" xmlns:wpi="http://schemas.microsoft.com/office/word/2010/wordprocessingInk" xmlns:wne="http://schemas.microsoft.com/office/word/2006/wordml" xmlns:wps="http://schemas.microsoft.com/office/word/2010/wordprocessingShape" mc:Ignorable="w14 w15 w16se w16cid w16 w16cex w16sdtdh wp14">
+<w:footnotes xmlns:wpc="http://schemas.microsoft.com/office/word/2010/wordprocessingCanvas" xmlns:cx="http://schemas.microsoft.com/office/drawing/2014/chartex" xmlns:cx1="http://schemas.microsoft.com/office/drawing/2015/9/8/chartex" xmlns:cx2="http://schemas.microsoft.com/office/drawing/2015/10/21/chartex" xmlns:cx3="http://schemas.microsoft.com/office/drawing/2016/5/9/chartex" xmlns:cx4="http://schemas.microsoft.com/office/drawing/2016/5/10/chartex" xmlns:cx5="http://schemas.microsoft.com/office/drawing/2016/5/11/chartex" xmlns:cx6="http://schemas.microsoft.com/office/drawing/2016/5/12/chartex" xmlns:cx7="http://schemas.microsoft.com/office/drawing/2016/5/13/chartex" xmlns:cx8="http://schemas.microsoft.com/office/drawing/2016/5/14/chartex" xmlns:mc="http://schemas.openxmlformats.org/markup-compatibility/2006" xmlns:aink="http://schemas.microsoft.com/office/drawing/2016/ink" xmlns:am3d="http://schemas.microsoft.com/office/drawing/2017/model3d" xmlns:o="urn:schemas-microsoft-com:office:office" xmlns:r="http://schemas.openxmlformats.org/officeDocument/2006/relationships" xmlns:m="http://schemas.openxmlformats.org/officeDocument/2006/math" xmlns:v="urn:schemas-microsoft-com:vml" xmlns:wp14="http://schemas.microsoft.com/office/word/2010/wordprocessingDrawing" xmlns:wp="http://schemas.openxmlformats.org/drawingml/2006/wordprocessingDrawing" xmlns:w10="urn:schemas-microsoft-com:office:word" xmlns:w="http://schemas.openxmlformats.org/wordprocessingml/2006/main" xmlns:w14="http://schemas.microsoft.com/office/word/2010/wordml" xmlns:w15="http://schemas.microsoft.com/office/word/2012/wordml" xmlns:w16cex="http://schemas.microsoft.com/office/word/2018/wordml/cex" xmlns:w16cid="http://schemas.microsoft.com/office/word/2016/wordml/cid" xmlns:w16="http://schemas.microsoft.com/office/word/2018/wordml" xmlns:w16se="http://schemas.microsoft.com/office/word/2015/wordml/symex" xmlns:wpg="http://schemas.microsoft.com/office/word/2010/wordprocessingGroup" xmlns:wpi="http://schemas.microsoft.com/office/word/2010/wordprocessingInk" xmlns:wne="http://schemas.microsoft.com/office/word/2006/wordml" xmlns:wps="http://schemas.microsoft.com/office/word/2010/wordprocessingShape" mc:Ignorable="w14 w15 w16se w16cid w16 w16cex wp14">
   <w:footnote w:type="separator" w:id="-1">
     <w:p>
       <w:pPr>
@@ -3869,7 +4096,7 @@
 </file>
 
 <file path=word/header1.xml><?xml version="1.0" encoding="utf-8"?>
-<w:hdr xmlns:wpc="http://schemas.microsoft.com/office/word/2010/wordprocessingCanvas" xmlns:cx="http://schemas.microsoft.com/office/drawing/2014/chartex" xmlns:cx1="http://schemas.microsoft.com/office/drawing/2015/9/8/chartex" xmlns:cx2="http://schemas.microsoft.com/office/drawing/2015/10/21/chartex" xmlns:cx3="http://schemas.microsoft.com/office/drawing/2016/5/9/chartex" xmlns:cx4="http://schemas.microsoft.com/office/drawing/2016/5/10/chartex" xmlns:cx5="http://schemas.microsoft.com/office/drawing/2016/5/11/chartex" xmlns:cx6="http://schemas.microsoft.com/office/drawing/2016/5/12/chartex" xmlns:cx7="http://schemas.microsoft.com/office/drawing/2016/5/13/chartex" xmlns:cx8="http://schemas.microsoft.com/office/drawing/2016/5/14/chartex" xmlns:mc="http://schemas.openxmlformats.org/markup-compatibility/2006" xmlns:aink="http://schemas.microsoft.com/office/drawing/2016/ink" xmlns:am3d="http://schemas.microsoft.com/office/drawing/2017/model3d" xmlns:o="urn:schemas-microsoft-com:office:office" xmlns:oel="http://schemas.microsoft.com/office/2019/extlst" xmlns:r="http://schemas.openxmlformats.org/officeDocument/2006/relationships" xmlns:m="http://schemas.openxmlformats.org/officeDocument/2006/math" xmlns:v="urn:schemas-microsoft-com:vml" xmlns:wp14="http://schemas.microsoft.com/office/word/2010/wordprocessingDrawing" xmlns:wp="http://schemas.openxmlformats.org/drawingml/2006/wordprocessingDrawing" xmlns:w10="urn:schemas-microsoft-com:office:word" xmlns:w="http://schemas.openxmlformats.org/wordprocessingml/2006/main" xmlns:w14="http://schemas.microsoft.com/office/word/2010/wordml" xmlns:w15="http://schemas.microsoft.com/office/word/2012/wordml" xmlns:w16cex="http://schemas.microsoft.com/office/word/2018/wordml/cex" xmlns:w16cid="http://schemas.microsoft.com/office/word/2016/wordml/cid" xmlns:w16="http://schemas.microsoft.com/office/word/2018/wordml" xmlns:w16sdtdh="http://schemas.microsoft.com/office/word/2020/wordml/sdtdatahash" xmlns:w16se="http://schemas.microsoft.com/office/word/2015/wordml/symex" xmlns:wpg="http://schemas.microsoft.com/office/word/2010/wordprocessingGroup" xmlns:wpi="http://schemas.microsoft.com/office/word/2010/wordprocessingInk" xmlns:wne="http://schemas.microsoft.com/office/word/2006/wordml" xmlns:wps="http://schemas.microsoft.com/office/word/2010/wordprocessingShape" mc:Ignorable="w14 w15 w16se w16cid w16 w16cex w16sdtdh wp14">
+<w:hdr xmlns:wpc="http://schemas.microsoft.com/office/word/2010/wordprocessingCanvas" xmlns:cx="http://schemas.microsoft.com/office/drawing/2014/chartex" xmlns:cx1="http://schemas.microsoft.com/office/drawing/2015/9/8/chartex" xmlns:cx2="http://schemas.microsoft.com/office/drawing/2015/10/21/chartex" xmlns:cx3="http://schemas.microsoft.com/office/drawing/2016/5/9/chartex" xmlns:cx4="http://schemas.microsoft.com/office/drawing/2016/5/10/chartex" xmlns:cx5="http://schemas.microsoft.com/office/drawing/2016/5/11/chartex" xmlns:cx6="http://schemas.microsoft.com/office/drawing/2016/5/12/chartex" xmlns:cx7="http://schemas.microsoft.com/office/drawing/2016/5/13/chartex" xmlns:cx8="http://schemas.microsoft.com/office/drawing/2016/5/14/chartex" xmlns:mc="http://schemas.openxmlformats.org/markup-compatibility/2006" xmlns:aink="http://schemas.microsoft.com/office/drawing/2016/ink" xmlns:am3d="http://schemas.microsoft.com/office/drawing/2017/model3d" xmlns:o="urn:schemas-microsoft-com:office:office" xmlns:r="http://schemas.openxmlformats.org/officeDocument/2006/relationships" xmlns:m="http://schemas.openxmlformats.org/officeDocument/2006/math" xmlns:v="urn:schemas-microsoft-com:vml" xmlns:wp14="http://schemas.microsoft.com/office/word/2010/wordprocessingDrawing" xmlns:wp="http://schemas.openxmlformats.org/drawingml/2006/wordprocessingDrawing" xmlns:w10="urn:schemas-microsoft-com:office:word" xmlns:w="http://schemas.openxmlformats.org/wordprocessingml/2006/main" xmlns:w14="http://schemas.microsoft.com/office/word/2010/wordml" xmlns:w15="http://schemas.microsoft.com/office/word/2012/wordml" xmlns:w16cex="http://schemas.microsoft.com/office/word/2018/wordml/cex" xmlns:w16cid="http://schemas.microsoft.com/office/word/2016/wordml/cid" xmlns:w16="http://schemas.microsoft.com/office/word/2018/wordml" xmlns:w16se="http://schemas.microsoft.com/office/word/2015/wordml/symex" xmlns:wpg="http://schemas.microsoft.com/office/word/2010/wordprocessingGroup" xmlns:wpi="http://schemas.microsoft.com/office/word/2010/wordprocessingInk" xmlns:wne="http://schemas.microsoft.com/office/word/2006/wordml" xmlns:wps="http://schemas.microsoft.com/office/word/2010/wordprocessingShape" mc:Ignorable="w14 w15 w16se w16cid w16 w16cex wp14">
   <w:tbl>
     <w:tblPr>
       <w:tblW w:w="0" w:type="auto"/>
@@ -3888,7 +4115,7 @@
         </w:tcPr>
         <w:p>
           <w:pPr>
-            <w:pStyle w:val="Header"/>
+            <w:pStyle w:val="Encabezado"/>
             <w:ind w:left="-115"/>
           </w:pPr>
         </w:p>
@@ -3899,7 +4126,7 @@
         </w:tcPr>
         <w:p>
           <w:pPr>
-            <w:pStyle w:val="Header"/>
+            <w:pStyle w:val="Encabezado"/>
             <w:jc w:val="center"/>
           </w:pPr>
         </w:p>
@@ -3910,7 +4137,7 @@
         </w:tcPr>
         <w:p>
           <w:pPr>
-            <w:pStyle w:val="Header"/>
+            <w:pStyle w:val="Encabezado"/>
             <w:ind w:right="-115"/>
             <w:jc w:val="right"/>
           </w:pPr>
@@ -3920,17 +4147,17 @@
   </w:tbl>
   <w:p>
     <w:pPr>
-      <w:pStyle w:val="Header"/>
+      <w:pStyle w:val="Encabezado"/>
     </w:pPr>
   </w:p>
 </w:hdr>
 </file>
 
 <file path=word/header2.xml><?xml version="1.0" encoding="utf-8"?>
-<w:hdr xmlns:wpc="http://schemas.microsoft.com/office/word/2010/wordprocessingCanvas" xmlns:cx="http://schemas.microsoft.com/office/drawing/2014/chartex" xmlns:cx1="http://schemas.microsoft.com/office/drawing/2015/9/8/chartex" xmlns:cx2="http://schemas.microsoft.com/office/drawing/2015/10/21/chartex" xmlns:cx3="http://schemas.microsoft.com/office/drawing/2016/5/9/chartex" xmlns:cx4="http://schemas.microsoft.com/office/drawing/2016/5/10/chartex" xmlns:cx5="http://schemas.microsoft.com/office/drawing/2016/5/11/chartex" xmlns:cx6="http://schemas.microsoft.com/office/drawing/2016/5/12/chartex" xmlns:cx7="http://schemas.microsoft.com/office/drawing/2016/5/13/chartex" xmlns:cx8="http://schemas.microsoft.com/office/drawing/2016/5/14/chartex" xmlns:mc="http://schemas.openxmlformats.org/markup-compatibility/2006" xmlns:aink="http://schemas.microsoft.com/office/drawing/2016/ink" xmlns:am3d="http://schemas.microsoft.com/office/drawing/2017/model3d" xmlns:o="urn:schemas-microsoft-com:office:office" xmlns:oel="http://schemas.microsoft.com/office/2019/extlst" xmlns:r="http://schemas.openxmlformats.org/officeDocument/2006/relationships" xmlns:m="http://schemas.openxmlformats.org/officeDocument/2006/math" xmlns:v="urn:schemas-microsoft-com:vml" xmlns:wp14="http://schemas.microsoft.com/office/word/2010/wordprocessingDrawing" xmlns:wp="http://schemas.openxmlformats.org/drawingml/2006/wordprocessingDrawing" xmlns:w10="urn:schemas-microsoft-com:office:word" xmlns:w="http://schemas.openxmlformats.org/wordprocessingml/2006/main" xmlns:w14="http://schemas.microsoft.com/office/word/2010/wordml" xmlns:w15="http://schemas.microsoft.com/office/word/2012/wordml" xmlns:w16cex="http://schemas.microsoft.com/office/word/2018/wordml/cex" xmlns:w16cid="http://schemas.microsoft.com/office/word/2016/wordml/cid" xmlns:w16="http://schemas.microsoft.com/office/word/2018/wordml" xmlns:w16sdtdh="http://schemas.microsoft.com/office/word/2020/wordml/sdtdatahash" xmlns:w16se="http://schemas.microsoft.com/office/word/2015/wordml/symex" xmlns:wpg="http://schemas.microsoft.com/office/word/2010/wordprocessingGroup" xmlns:wpi="http://schemas.microsoft.com/office/word/2010/wordprocessingInk" xmlns:wne="http://schemas.microsoft.com/office/word/2006/wordml" xmlns:wps="http://schemas.microsoft.com/office/word/2010/wordprocessingShape" mc:Ignorable="w14 w15 w16se w16cid w16 w16cex w16sdtdh wp14">
+<w:hdr xmlns:wpc="http://schemas.microsoft.com/office/word/2010/wordprocessingCanvas" xmlns:cx="http://schemas.microsoft.com/office/drawing/2014/chartex" xmlns:cx1="http://schemas.microsoft.com/office/drawing/2015/9/8/chartex" xmlns:cx2="http://schemas.microsoft.com/office/drawing/2015/10/21/chartex" xmlns:cx3="http://schemas.microsoft.com/office/drawing/2016/5/9/chartex" xmlns:cx4="http://schemas.microsoft.com/office/drawing/2016/5/10/chartex" xmlns:cx5="http://schemas.microsoft.com/office/drawing/2016/5/11/chartex" xmlns:cx6="http://schemas.microsoft.com/office/drawing/2016/5/12/chartex" xmlns:cx7="http://schemas.microsoft.com/office/drawing/2016/5/13/chartex" xmlns:cx8="http://schemas.microsoft.com/office/drawing/2016/5/14/chartex" xmlns:mc="http://schemas.openxmlformats.org/markup-compatibility/2006" xmlns:aink="http://schemas.microsoft.com/office/drawing/2016/ink" xmlns:am3d="http://schemas.microsoft.com/office/drawing/2017/model3d" xmlns:o="urn:schemas-microsoft-com:office:office" xmlns:r="http://schemas.openxmlformats.org/officeDocument/2006/relationships" xmlns:m="http://schemas.openxmlformats.org/officeDocument/2006/math" xmlns:v="urn:schemas-microsoft-com:vml" xmlns:wp14="http://schemas.microsoft.com/office/word/2010/wordprocessingDrawing" xmlns:wp="http://schemas.openxmlformats.org/drawingml/2006/wordprocessingDrawing" xmlns:w10="urn:schemas-microsoft-com:office:word" xmlns:w="http://schemas.openxmlformats.org/wordprocessingml/2006/main" xmlns:w14="http://schemas.microsoft.com/office/word/2010/wordml" xmlns:w15="http://schemas.microsoft.com/office/word/2012/wordml" xmlns:w16cex="http://schemas.microsoft.com/office/word/2018/wordml/cex" xmlns:w16cid="http://schemas.microsoft.com/office/word/2016/wordml/cid" xmlns:w16="http://schemas.microsoft.com/office/word/2018/wordml" xmlns:w16se="http://schemas.microsoft.com/office/word/2015/wordml/symex" xmlns:wpg="http://schemas.microsoft.com/office/word/2010/wordprocessingGroup" xmlns:wpi="http://schemas.microsoft.com/office/word/2010/wordprocessingInk" xmlns:wne="http://schemas.microsoft.com/office/word/2006/wordml" xmlns:wps="http://schemas.microsoft.com/office/word/2010/wordprocessingShape" mc:Ignorable="w14 w15 w16se w16cid w16 w16cex wp14">
   <w:tbl>
     <w:tblPr>
-      <w:tblStyle w:val="TableGrid"/>
+      <w:tblStyle w:val="Tablaconcuadrcula"/>
       <w:tblW w:w="10060" w:type="dxa"/>
       <w:jc w:val="center"/>
       <w:tblBorders>
@@ -4140,7 +4367,7 @@
   </w:tbl>
   <w:p>
     <w:pPr>
-      <w:pStyle w:val="Header"/>
+      <w:pStyle w:val="Encabezado"/>
     </w:pPr>
   </w:p>
 </w:hdr>
@@ -4181,7 +4408,7 @@
 </file>
 
 <file path=word/numbering.xml><?xml version="1.0" encoding="utf-8"?>
-<w:numbering xmlns:wpc="http://schemas.microsoft.com/office/word/2010/wordprocessingCanvas" xmlns:cx="http://schemas.microsoft.com/office/drawing/2014/chartex" xmlns:cx1="http://schemas.microsoft.com/office/drawing/2015/9/8/chartex" xmlns:cx2="http://schemas.microsoft.com/office/drawing/2015/10/21/chartex" xmlns:cx3="http://schemas.microsoft.com/office/drawing/2016/5/9/chartex" xmlns:cx4="http://schemas.microsoft.com/office/drawing/2016/5/10/chartex" xmlns:cx5="http://schemas.microsoft.com/office/drawing/2016/5/11/chartex" xmlns:cx6="http://schemas.microsoft.com/office/drawing/2016/5/12/chartex" xmlns:cx7="http://schemas.microsoft.com/office/drawing/2016/5/13/chartex" xmlns:cx8="http://schemas.microsoft.com/office/drawing/2016/5/14/chartex" xmlns:mc="http://schemas.openxmlformats.org/markup-compatibility/2006" xmlns:aink="http://schemas.microsoft.com/office/drawing/2016/ink" xmlns:am3d="http://schemas.microsoft.com/office/drawing/2017/model3d" xmlns:o="urn:schemas-microsoft-com:office:office" xmlns:oel="http://schemas.microsoft.com/office/2019/extlst" xmlns:r="http://schemas.openxmlformats.org/officeDocument/2006/relationships" xmlns:m="http://schemas.openxmlformats.org/officeDocument/2006/math" xmlns:v="urn:schemas-microsoft-com:vml" xmlns:wp14="http://schemas.microsoft.com/office/word/2010/wordprocessingDrawing" xmlns:wp="http://schemas.openxmlformats.org/drawingml/2006/wordprocessingDrawing" xmlns:w10="urn:schemas-microsoft-com:office:word" xmlns:w="http://schemas.openxmlformats.org/wordprocessingml/2006/main" xmlns:w14="http://schemas.microsoft.com/office/word/2010/wordml" xmlns:w15="http://schemas.microsoft.com/office/word/2012/wordml" xmlns:w16cex="http://schemas.microsoft.com/office/word/2018/wordml/cex" xmlns:w16cid="http://schemas.microsoft.com/office/word/2016/wordml/cid" xmlns:w16="http://schemas.microsoft.com/office/word/2018/wordml" xmlns:w16sdtdh="http://schemas.microsoft.com/office/word/2020/wordml/sdtdatahash" xmlns:w16se="http://schemas.microsoft.com/office/word/2015/wordml/symex" xmlns:wpg="http://schemas.microsoft.com/office/word/2010/wordprocessingGroup" xmlns:wpi="http://schemas.microsoft.com/office/word/2010/wordprocessingInk" xmlns:wne="http://schemas.microsoft.com/office/word/2006/wordml" xmlns:wps="http://schemas.microsoft.com/office/word/2010/wordprocessingShape" mc:Ignorable="w14 w15 w16se w16cid w16 w16cex w16sdtdh wp14">
+<w:numbering xmlns:wpc="http://schemas.microsoft.com/office/word/2010/wordprocessingCanvas" xmlns:cx="http://schemas.microsoft.com/office/drawing/2014/chartex" xmlns:cx1="http://schemas.microsoft.com/office/drawing/2015/9/8/chartex" xmlns:cx2="http://schemas.microsoft.com/office/drawing/2015/10/21/chartex" xmlns:cx3="http://schemas.microsoft.com/office/drawing/2016/5/9/chartex" xmlns:cx4="http://schemas.microsoft.com/office/drawing/2016/5/10/chartex" xmlns:cx5="http://schemas.microsoft.com/office/drawing/2016/5/11/chartex" xmlns:cx6="http://schemas.microsoft.com/office/drawing/2016/5/12/chartex" xmlns:cx7="http://schemas.microsoft.com/office/drawing/2016/5/13/chartex" xmlns:cx8="http://schemas.microsoft.com/office/drawing/2016/5/14/chartex" xmlns:mc="http://schemas.openxmlformats.org/markup-compatibility/2006" xmlns:aink="http://schemas.microsoft.com/office/drawing/2016/ink" xmlns:am3d="http://schemas.microsoft.com/office/drawing/2017/model3d" xmlns:o="urn:schemas-microsoft-com:office:office" xmlns:r="http://schemas.openxmlformats.org/officeDocument/2006/relationships" xmlns:m="http://schemas.openxmlformats.org/officeDocument/2006/math" xmlns:v="urn:schemas-microsoft-com:vml" xmlns:wp14="http://schemas.microsoft.com/office/word/2010/wordprocessingDrawing" xmlns:wp="http://schemas.openxmlformats.org/drawingml/2006/wordprocessingDrawing" xmlns:w10="urn:schemas-microsoft-com:office:word" xmlns:w="http://schemas.openxmlformats.org/wordprocessingml/2006/main" xmlns:w14="http://schemas.microsoft.com/office/word/2010/wordml" xmlns:w15="http://schemas.microsoft.com/office/word/2012/wordml" xmlns:w16cex="http://schemas.microsoft.com/office/word/2018/wordml/cex" xmlns:w16cid="http://schemas.microsoft.com/office/word/2016/wordml/cid" xmlns:w16="http://schemas.microsoft.com/office/word/2018/wordml" xmlns:w16se="http://schemas.microsoft.com/office/word/2015/wordml/symex" xmlns:wpg="http://schemas.microsoft.com/office/word/2010/wordprocessingGroup" xmlns:wpi="http://schemas.microsoft.com/office/word/2010/wordprocessingInk" xmlns:wne="http://schemas.microsoft.com/office/word/2006/wordml" xmlns:wps="http://schemas.microsoft.com/office/word/2010/wordprocessingShape" mc:Ignorable="w14 w15 w16se w16cid w16 w16cex wp14">
   <w:abstractNum w:abstractNumId="0" w15:restartNumberingAfterBreak="0">
     <w:nsid w:val="02646EBE"/>
     <w:multiLevelType w:val="hybridMultilevel"/>
@@ -5843,55 +6070,55 @@
       </w:pPr>
     </w:lvl>
   </w:abstractNum>
-  <w:num w:numId="1" w16cid:durableId="322855448">
+  <w:num w:numId="1">
     <w:abstractNumId w:val="9"/>
   </w:num>
-  <w:num w:numId="2" w16cid:durableId="1442141113">
+  <w:num w:numId="2">
     <w:abstractNumId w:val="5"/>
   </w:num>
-  <w:num w:numId="3" w16cid:durableId="1591231921">
+  <w:num w:numId="3">
     <w:abstractNumId w:val="3"/>
   </w:num>
-  <w:num w:numId="4" w16cid:durableId="859054360">
+  <w:num w:numId="4">
     <w:abstractNumId w:val="12"/>
   </w:num>
-  <w:num w:numId="5" w16cid:durableId="1316832843">
+  <w:num w:numId="5">
     <w:abstractNumId w:val="0"/>
   </w:num>
-  <w:num w:numId="6" w16cid:durableId="682169163">
+  <w:num w:numId="6">
     <w:abstractNumId w:val="1"/>
   </w:num>
-  <w:num w:numId="7" w16cid:durableId="1111364429">
+  <w:num w:numId="7">
     <w:abstractNumId w:val="6"/>
   </w:num>
-  <w:num w:numId="8" w16cid:durableId="1195462404">
+  <w:num w:numId="8">
     <w:abstractNumId w:val="4"/>
   </w:num>
-  <w:num w:numId="9" w16cid:durableId="1711297287">
+  <w:num w:numId="9">
     <w:abstractNumId w:val="13"/>
   </w:num>
-  <w:num w:numId="10" w16cid:durableId="1736732838">
+  <w:num w:numId="10">
     <w:abstractNumId w:val="15"/>
   </w:num>
-  <w:num w:numId="11" w16cid:durableId="954099853">
+  <w:num w:numId="11">
     <w:abstractNumId w:val="8"/>
   </w:num>
-  <w:num w:numId="12" w16cid:durableId="2363732">
+  <w:num w:numId="12">
     <w:abstractNumId w:val="10"/>
   </w:num>
-  <w:num w:numId="13" w16cid:durableId="641270515">
+  <w:num w:numId="13">
     <w:abstractNumId w:val="16"/>
   </w:num>
-  <w:num w:numId="14" w16cid:durableId="717752229">
+  <w:num w:numId="14">
     <w:abstractNumId w:val="11"/>
   </w:num>
-  <w:num w:numId="15" w16cid:durableId="956566022">
+  <w:num w:numId="15">
     <w:abstractNumId w:val="7"/>
   </w:num>
-  <w:num w:numId="16" w16cid:durableId="1618365931">
+  <w:num w:numId="16">
     <w:abstractNumId w:val="14"/>
   </w:num>
-  <w:num w:numId="17" w16cid:durableId="268391057">
+  <w:num w:numId="17">
     <w:abstractNumId w:val="2"/>
   </w:num>
   <w:numIdMacAtCleanup w:val="8"/>
@@ -5899,7 +6126,7 @@
 </file>
 
 <file path=word/styles.xml><?xml version="1.0" encoding="utf-8"?>
-<w:styles xmlns:mc="http://schemas.openxmlformats.org/markup-compatibility/2006" xmlns:r="http://schemas.openxmlformats.org/officeDocument/2006/relationships" xmlns:w="http://schemas.openxmlformats.org/wordprocessingml/2006/main" xmlns:w14="http://schemas.microsoft.com/office/word/2010/wordml" xmlns:w15="http://schemas.microsoft.com/office/word/2012/wordml" xmlns:w16cex="http://schemas.microsoft.com/office/word/2018/wordml/cex" xmlns:w16cid="http://schemas.microsoft.com/office/word/2016/wordml/cid" xmlns:w16="http://schemas.microsoft.com/office/word/2018/wordml" xmlns:w16sdtdh="http://schemas.microsoft.com/office/word/2020/wordml/sdtdatahash" xmlns:w16se="http://schemas.microsoft.com/office/word/2015/wordml/symex" mc:Ignorable="w14 w15 w16se w16cid w16 w16cex w16sdtdh">
+<w:styles xmlns:mc="http://schemas.openxmlformats.org/markup-compatibility/2006" xmlns:r="http://schemas.openxmlformats.org/officeDocument/2006/relationships" xmlns:w="http://schemas.openxmlformats.org/wordprocessingml/2006/main" xmlns:w14="http://schemas.microsoft.com/office/word/2010/wordml" xmlns:w15="http://schemas.microsoft.com/office/word/2012/wordml" xmlns:w16cex="http://schemas.microsoft.com/office/word/2018/wordml/cex" xmlns:w16cid="http://schemas.microsoft.com/office/word/2016/wordml/cid" xmlns:w16="http://schemas.microsoft.com/office/word/2018/wordml" xmlns:w16se="http://schemas.microsoft.com/office/word/2015/wordml/symex" mc:Ignorable="w14 w15 w16se w16cid w16 w16cex">
   <w:docDefaults>
     <w:rPrDefault>
       <w:rPr>
@@ -6298,11 +6525,11 @@
     <w:qFormat/>
     <w:rsid w:val="00B317A4"/>
   </w:style>
-  <w:style w:type="paragraph" w:styleId="Heading1">
+  <w:style w:type="paragraph" w:styleId="Ttulo1">
     <w:name w:val="heading 1"/>
     <w:basedOn w:val="Normal"/>
     <w:next w:val="Normal"/>
-    <w:link w:val="Heading1Char"/>
+    <w:link w:val="Ttulo1Car"/>
     <w:uiPriority w:val="9"/>
     <w:qFormat/>
     <w:rsid w:val="002B5D65"/>
@@ -6319,11 +6546,11 @@
       <w:szCs w:val="36"/>
     </w:rPr>
   </w:style>
-  <w:style w:type="paragraph" w:styleId="Heading2">
+  <w:style w:type="paragraph" w:styleId="Ttulo2">
     <w:name w:val="heading 2"/>
     <w:basedOn w:val="Normal"/>
     <w:next w:val="Normal"/>
-    <w:link w:val="Heading2Char"/>
+    <w:link w:val="Ttulo2Car"/>
     <w:uiPriority w:val="9"/>
     <w:unhideWhenUsed/>
     <w:qFormat/>
@@ -6341,11 +6568,11 @@
       <w:szCs w:val="32"/>
     </w:rPr>
   </w:style>
-  <w:style w:type="paragraph" w:styleId="Heading3">
+  <w:style w:type="paragraph" w:styleId="Ttulo3">
     <w:name w:val="heading 3"/>
     <w:basedOn w:val="Normal"/>
     <w:next w:val="Normal"/>
-    <w:link w:val="Heading3Char"/>
+    <w:link w:val="Ttulo3Car"/>
     <w:uiPriority w:val="9"/>
     <w:unhideWhenUsed/>
     <w:qFormat/>
@@ -6363,11 +6590,11 @@
       <w:szCs w:val="28"/>
     </w:rPr>
   </w:style>
-  <w:style w:type="paragraph" w:styleId="Heading4">
+  <w:style w:type="paragraph" w:styleId="Ttulo4">
     <w:name w:val="heading 4"/>
     <w:basedOn w:val="Normal"/>
     <w:next w:val="Normal"/>
-    <w:link w:val="Heading4Char"/>
+    <w:link w:val="Ttulo4Car"/>
     <w:uiPriority w:val="9"/>
     <w:unhideWhenUsed/>
     <w:qFormat/>
@@ -6385,11 +6612,11 @@
       <w:szCs w:val="24"/>
     </w:rPr>
   </w:style>
-  <w:style w:type="paragraph" w:styleId="Heading5">
+  <w:style w:type="paragraph" w:styleId="Ttulo5">
     <w:name w:val="heading 5"/>
     <w:basedOn w:val="Normal"/>
     <w:next w:val="Normal"/>
-    <w:link w:val="Heading5Char"/>
+    <w:link w:val="Ttulo5Car"/>
     <w:uiPriority w:val="9"/>
     <w:semiHidden/>
     <w:unhideWhenUsed/>
@@ -6407,11 +6634,11 @@
       <w:color w:val="2F5496" w:themeColor="accent1" w:themeShade="BF"/>
     </w:rPr>
   </w:style>
-  <w:style w:type="paragraph" w:styleId="Heading6">
+  <w:style w:type="paragraph" w:styleId="Ttulo6">
     <w:name w:val="heading 6"/>
     <w:basedOn w:val="Normal"/>
     <w:next w:val="Normal"/>
-    <w:link w:val="Heading6Char"/>
+    <w:link w:val="Ttulo6Car"/>
     <w:uiPriority w:val="9"/>
     <w:semiHidden/>
     <w:unhideWhenUsed/>
@@ -6431,11 +6658,11 @@
       <w:color w:val="1F3864" w:themeColor="accent1" w:themeShade="80"/>
     </w:rPr>
   </w:style>
-  <w:style w:type="paragraph" w:styleId="Heading7">
+  <w:style w:type="paragraph" w:styleId="Ttulo7">
     <w:name w:val="heading 7"/>
     <w:basedOn w:val="Normal"/>
     <w:next w:val="Normal"/>
-    <w:link w:val="Heading7Char"/>
+    <w:link w:val="Ttulo7Car"/>
     <w:uiPriority w:val="9"/>
     <w:semiHidden/>
     <w:unhideWhenUsed/>
@@ -6454,11 +6681,11 @@
       <w:color w:val="1F3864" w:themeColor="accent1" w:themeShade="80"/>
     </w:rPr>
   </w:style>
-  <w:style w:type="paragraph" w:styleId="Heading8">
+  <w:style w:type="paragraph" w:styleId="Ttulo8">
     <w:name w:val="heading 8"/>
     <w:basedOn w:val="Normal"/>
     <w:next w:val="Normal"/>
-    <w:link w:val="Heading8Char"/>
+    <w:link w:val="Ttulo8Car"/>
     <w:uiPriority w:val="9"/>
     <w:semiHidden/>
     <w:unhideWhenUsed/>
@@ -6479,11 +6706,11 @@
       <w:color w:val="1F3864" w:themeColor="accent1" w:themeShade="80"/>
     </w:rPr>
   </w:style>
-  <w:style w:type="paragraph" w:styleId="Heading9">
+  <w:style w:type="paragraph" w:styleId="Ttulo9">
     <w:name w:val="heading 9"/>
     <w:basedOn w:val="Normal"/>
     <w:next w:val="Normal"/>
-    <w:link w:val="Heading9Char"/>
+    <w:link w:val="Ttulo9Car"/>
     <w:uiPriority w:val="9"/>
     <w:semiHidden/>
     <w:unhideWhenUsed/>
@@ -6502,13 +6729,13 @@
       <w:color w:val="1F3864" w:themeColor="accent1" w:themeShade="80"/>
     </w:rPr>
   </w:style>
-  <w:style w:type="character" w:default="1" w:styleId="DefaultParagraphFont">
+  <w:style w:type="character" w:default="1" w:styleId="Fuentedeprrafopredeter">
     <w:name w:val="Default Paragraph Font"/>
     <w:uiPriority w:val="1"/>
     <w:semiHidden/>
     <w:unhideWhenUsed/>
   </w:style>
-  <w:style w:type="table" w:default="1" w:styleId="TableNormal">
+  <w:style w:type="table" w:default="1" w:styleId="Tablanormal">
     <w:name w:val="Normal Table"/>
     <w:uiPriority w:val="99"/>
     <w:semiHidden/>
@@ -6523,17 +6750,17 @@
       </w:tblCellMar>
     </w:tblPr>
   </w:style>
-  <w:style w:type="numbering" w:default="1" w:styleId="NoList">
+  <w:style w:type="numbering" w:default="1" w:styleId="Sinlista">
     <w:name w:val="No List"/>
     <w:uiPriority w:val="99"/>
     <w:semiHidden/>
     <w:unhideWhenUsed/>
   </w:style>
-  <w:style w:type="paragraph" w:styleId="Title">
+  <w:style w:type="paragraph" w:styleId="Ttulo">
     <w:name w:val="Title"/>
     <w:basedOn w:val="Normal"/>
     <w:next w:val="Normal"/>
-    <w:link w:val="TitleChar"/>
+    <w:link w:val="TtuloCar"/>
     <w:uiPriority w:val="10"/>
     <w:qFormat/>
     <w:rsid w:val="002B5D65"/>
@@ -6552,7 +6779,7 @@
   </w:style>
   <w:style w:type="character" w:customStyle="1" w:styleId="TitleChar1">
     <w:name w:val="Title Char1"/>
-    <w:basedOn w:val="DefaultParagraphFont"/>
+    <w:basedOn w:val="Fuentedeprrafopredeter"/>
     <w:uiPriority w:val="10"/>
     <w:rsid w:val="00F96056"/>
     <w:rPr>
@@ -6564,7 +6791,7 @@
   </w:style>
   <w:style w:type="character" w:customStyle="1" w:styleId="Heading1Char1">
     <w:name w:val="Heading 1 Char1"/>
-    <w:basedOn w:val="DefaultParagraphFont"/>
+    <w:basedOn w:val="Fuentedeprrafopredeter"/>
     <w:uiPriority w:val="9"/>
     <w:rsid w:val="00F96056"/>
     <w:rPr>
@@ -6577,10 +6804,10 @@
       <w:szCs w:val="36"/>
     </w:rPr>
   </w:style>
-  <w:style w:type="character" w:customStyle="1" w:styleId="Heading2Char">
-    <w:name w:val="Heading 2 Char"/>
-    <w:basedOn w:val="DefaultParagraphFont"/>
-    <w:link w:val="Heading2"/>
+  <w:style w:type="character" w:customStyle="1" w:styleId="Ttulo2Car">
+    <w:name w:val="Título 2 Car"/>
+    <w:basedOn w:val="Fuentedeprrafopredeter"/>
+    <w:link w:val="Ttulo2"/>
     <w:uiPriority w:val="9"/>
     <w:rsid w:val="002B5D65"/>
     <w:rPr>
@@ -6590,7 +6817,7 @@
       <w:szCs w:val="32"/>
     </w:rPr>
   </w:style>
-  <w:style w:type="paragraph" w:styleId="ListParagraph">
+  <w:style w:type="paragraph" w:styleId="Prrafodelista">
     <w:name w:val="List Paragraph"/>
     <w:basedOn w:val="Normal"/>
     <w:uiPriority w:val="34"/>
@@ -6601,10 +6828,10 @@
       <w:contextualSpacing/>
     </w:pPr>
   </w:style>
-  <w:style w:type="character" w:customStyle="1" w:styleId="Heading3Char">
-    <w:name w:val="Heading 3 Char"/>
-    <w:basedOn w:val="DefaultParagraphFont"/>
-    <w:link w:val="Heading3"/>
+  <w:style w:type="character" w:customStyle="1" w:styleId="Ttulo3Car">
+    <w:name w:val="Título 3 Car"/>
+    <w:basedOn w:val="Fuentedeprrafopredeter"/>
+    <w:link w:val="Ttulo3"/>
     <w:uiPriority w:val="9"/>
     <w:rsid w:val="002B5D65"/>
     <w:rPr>
@@ -6614,10 +6841,10 @@
       <w:szCs w:val="28"/>
     </w:rPr>
   </w:style>
-  <w:style w:type="character" w:customStyle="1" w:styleId="Heading4Char">
-    <w:name w:val="Heading 4 Char"/>
-    <w:basedOn w:val="DefaultParagraphFont"/>
-    <w:link w:val="Heading4"/>
+  <w:style w:type="character" w:customStyle="1" w:styleId="Ttulo4Car">
+    <w:name w:val="Título 4 Car"/>
+    <w:basedOn w:val="Fuentedeprrafopredeter"/>
+    <w:link w:val="Ttulo4"/>
     <w:uiPriority w:val="9"/>
     <w:rsid w:val="002B5D65"/>
     <w:rPr>
@@ -6627,10 +6854,10 @@
       <w:szCs w:val="24"/>
     </w:rPr>
   </w:style>
-  <w:style w:type="character" w:customStyle="1" w:styleId="Heading5Char">
-    <w:name w:val="Heading 5 Char"/>
-    <w:basedOn w:val="DefaultParagraphFont"/>
-    <w:link w:val="Heading5"/>
+  <w:style w:type="character" w:customStyle="1" w:styleId="Ttulo5Car">
+    <w:name w:val="Título 5 Car"/>
+    <w:basedOn w:val="Fuentedeprrafopredeter"/>
+    <w:link w:val="Ttulo5"/>
     <w:uiPriority w:val="9"/>
     <w:semiHidden/>
     <w:rsid w:val="002B5D65"/>
@@ -6640,10 +6867,10 @@
       <w:color w:val="2F5496" w:themeColor="accent1" w:themeShade="BF"/>
     </w:rPr>
   </w:style>
-  <w:style w:type="character" w:customStyle="1" w:styleId="Heading6Char">
-    <w:name w:val="Heading 6 Char"/>
-    <w:basedOn w:val="DefaultParagraphFont"/>
-    <w:link w:val="Heading6"/>
+  <w:style w:type="character" w:customStyle="1" w:styleId="Ttulo6Car">
+    <w:name w:val="Título 6 Car"/>
+    <w:basedOn w:val="Fuentedeprrafopredeter"/>
+    <w:link w:val="Ttulo6"/>
     <w:uiPriority w:val="9"/>
     <w:semiHidden/>
     <w:rsid w:val="002B5D65"/>
@@ -6655,10 +6882,10 @@
       <w:color w:val="1F3864" w:themeColor="accent1" w:themeShade="80"/>
     </w:rPr>
   </w:style>
-  <w:style w:type="character" w:customStyle="1" w:styleId="Heading7Char">
-    <w:name w:val="Heading 7 Char"/>
-    <w:basedOn w:val="DefaultParagraphFont"/>
-    <w:link w:val="Heading7"/>
+  <w:style w:type="character" w:customStyle="1" w:styleId="Ttulo7Car">
+    <w:name w:val="Título 7 Car"/>
+    <w:basedOn w:val="Fuentedeprrafopredeter"/>
+    <w:link w:val="Ttulo7"/>
     <w:uiPriority w:val="9"/>
     <w:semiHidden/>
     <w:rsid w:val="002B5D65"/>
@@ -6669,10 +6896,10 @@
       <w:color w:val="1F3864" w:themeColor="accent1" w:themeShade="80"/>
     </w:rPr>
   </w:style>
-  <w:style w:type="character" w:customStyle="1" w:styleId="Heading8Char">
-    <w:name w:val="Heading 8 Char"/>
-    <w:basedOn w:val="DefaultParagraphFont"/>
-    <w:link w:val="Heading8"/>
+  <w:style w:type="character" w:customStyle="1" w:styleId="Ttulo8Car">
+    <w:name w:val="Título 8 Car"/>
+    <w:basedOn w:val="Fuentedeprrafopredeter"/>
+    <w:link w:val="Ttulo8"/>
     <w:uiPriority w:val="9"/>
     <w:semiHidden/>
     <w:rsid w:val="002B5D65"/>
@@ -6685,10 +6912,10 @@
       <w:color w:val="1F3864" w:themeColor="accent1" w:themeShade="80"/>
     </w:rPr>
   </w:style>
-  <w:style w:type="character" w:customStyle="1" w:styleId="Heading9Char">
-    <w:name w:val="Heading 9 Char"/>
-    <w:basedOn w:val="DefaultParagraphFont"/>
-    <w:link w:val="Heading9"/>
+  <w:style w:type="character" w:customStyle="1" w:styleId="Ttulo9Car">
+    <w:name w:val="Título 9 Car"/>
+    <w:basedOn w:val="Fuentedeprrafopredeter"/>
+    <w:link w:val="Ttulo9"/>
     <w:uiPriority w:val="9"/>
     <w:semiHidden/>
     <w:rsid w:val="002B5D65"/>
@@ -6699,7 +6926,7 @@
       <w:color w:val="1F3864" w:themeColor="accent1" w:themeShade="80"/>
     </w:rPr>
   </w:style>
-  <w:style w:type="paragraph" w:styleId="Caption">
+  <w:style w:type="paragraph" w:styleId="Descripcin">
     <w:name w:val="caption"/>
     <w:basedOn w:val="Normal"/>
     <w:next w:val="Normal"/>
@@ -6717,11 +6944,11 @@
       <w:color w:val="44546A" w:themeColor="text2"/>
     </w:rPr>
   </w:style>
-  <w:style w:type="paragraph" w:styleId="Subtitle">
+  <w:style w:type="paragraph" w:styleId="Subttulo">
     <w:name w:val="Subtitle"/>
     <w:basedOn w:val="Normal"/>
     <w:next w:val="Normal"/>
-    <w:link w:val="SubtitleChar"/>
+    <w:link w:val="SubttuloCar"/>
     <w:uiPriority w:val="11"/>
     <w:qFormat/>
     <w:rsid w:val="002B5D65"/>
@@ -6738,10 +6965,10 @@
       <w:szCs w:val="28"/>
     </w:rPr>
   </w:style>
-  <w:style w:type="character" w:customStyle="1" w:styleId="SubtitleChar">
-    <w:name w:val="Subtitle Char"/>
-    <w:basedOn w:val="DefaultParagraphFont"/>
-    <w:link w:val="Subtitle"/>
+  <w:style w:type="character" w:customStyle="1" w:styleId="SubttuloCar">
+    <w:name w:val="Subtítulo Car"/>
+    <w:basedOn w:val="Fuentedeprrafopredeter"/>
+    <w:link w:val="Subttulo"/>
     <w:uiPriority w:val="11"/>
     <w:rsid w:val="002B5D65"/>
     <w:rPr>
@@ -6751,9 +6978,9 @@
       <w:szCs w:val="28"/>
     </w:rPr>
   </w:style>
-  <w:style w:type="character" w:styleId="Strong">
+  <w:style w:type="character" w:styleId="Textoennegrita">
     <w:name w:val="Strong"/>
-    <w:basedOn w:val="DefaultParagraphFont"/>
+    <w:basedOn w:val="Fuentedeprrafopredeter"/>
     <w:uiPriority w:val="22"/>
     <w:qFormat/>
     <w:rsid w:val="002B5D65"/>
@@ -6762,9 +6989,9 @@
       <w:bCs/>
     </w:rPr>
   </w:style>
-  <w:style w:type="character" w:styleId="Emphasis">
+  <w:style w:type="character" w:styleId="nfasis">
     <w:name w:val="Emphasis"/>
-    <w:basedOn w:val="DefaultParagraphFont"/>
+    <w:basedOn w:val="Fuentedeprrafopredeter"/>
     <w:uiPriority w:val="20"/>
     <w:qFormat/>
     <w:rsid w:val="002B5D65"/>
@@ -6773,7 +7000,7 @@
       <w:iCs/>
     </w:rPr>
   </w:style>
-  <w:style w:type="paragraph" w:styleId="NoSpacing">
+  <w:style w:type="paragraph" w:styleId="Sinespaciado">
     <w:name w:val="No Spacing"/>
     <w:uiPriority w:val="1"/>
     <w:qFormat/>
@@ -6782,11 +7009,11 @@
       <w:spacing w:after="0" w:line="240" w:lineRule="auto"/>
     </w:pPr>
   </w:style>
-  <w:style w:type="paragraph" w:styleId="Quote">
+  <w:style w:type="paragraph" w:styleId="Cita">
     <w:name w:val="Quote"/>
     <w:basedOn w:val="Normal"/>
     <w:next w:val="Normal"/>
-    <w:link w:val="QuoteChar"/>
+    <w:link w:val="CitaCar"/>
     <w:uiPriority w:val="29"/>
     <w:qFormat/>
     <w:rsid w:val="002B5D65"/>
@@ -6800,10 +7027,10 @@
       <w:szCs w:val="24"/>
     </w:rPr>
   </w:style>
-  <w:style w:type="character" w:customStyle="1" w:styleId="QuoteChar">
-    <w:name w:val="Quote Char"/>
-    <w:basedOn w:val="DefaultParagraphFont"/>
-    <w:link w:val="Quote"/>
+  <w:style w:type="character" w:customStyle="1" w:styleId="CitaCar">
+    <w:name w:val="Cita Car"/>
+    <w:basedOn w:val="Fuentedeprrafopredeter"/>
+    <w:link w:val="Cita"/>
     <w:uiPriority w:val="29"/>
     <w:rsid w:val="002B5D65"/>
     <w:rPr>
@@ -6812,11 +7039,11 @@
       <w:szCs w:val="24"/>
     </w:rPr>
   </w:style>
-  <w:style w:type="paragraph" w:styleId="IntenseQuote">
+  <w:style w:type="paragraph" w:styleId="Citadestacada">
     <w:name w:val="Intense Quote"/>
     <w:basedOn w:val="Normal"/>
     <w:next w:val="Normal"/>
-    <w:link w:val="IntenseQuoteChar"/>
+    <w:link w:val="CitadestacadaCar"/>
     <w:uiPriority w:val="30"/>
     <w:qFormat/>
     <w:rsid w:val="002B5D65"/>
@@ -6833,10 +7060,10 @@
       <w:szCs w:val="32"/>
     </w:rPr>
   </w:style>
-  <w:style w:type="character" w:customStyle="1" w:styleId="IntenseQuoteChar">
-    <w:name w:val="Intense Quote Char"/>
-    <w:basedOn w:val="DefaultParagraphFont"/>
-    <w:link w:val="IntenseQuote"/>
+  <w:style w:type="character" w:customStyle="1" w:styleId="CitadestacadaCar">
+    <w:name w:val="Cita destacada Car"/>
+    <w:basedOn w:val="Fuentedeprrafopredeter"/>
+    <w:link w:val="Citadestacada"/>
     <w:uiPriority w:val="30"/>
     <w:rsid w:val="002B5D65"/>
     <w:rPr>
@@ -6847,9 +7074,9 @@
       <w:szCs w:val="32"/>
     </w:rPr>
   </w:style>
-  <w:style w:type="character" w:styleId="SubtleEmphasis">
+  <w:style w:type="character" w:styleId="nfasissutil">
     <w:name w:val="Subtle Emphasis"/>
-    <w:basedOn w:val="DefaultParagraphFont"/>
+    <w:basedOn w:val="Fuentedeprrafopredeter"/>
     <w:uiPriority w:val="19"/>
     <w:qFormat/>
     <w:rsid w:val="002B5D65"/>
@@ -6859,9 +7086,9 @@
       <w:color w:val="595959" w:themeColor="text1" w:themeTint="A6"/>
     </w:rPr>
   </w:style>
-  <w:style w:type="character" w:styleId="IntenseEmphasis">
+  <w:style w:type="character" w:styleId="nfasisintenso">
     <w:name w:val="Intense Emphasis"/>
-    <w:basedOn w:val="DefaultParagraphFont"/>
+    <w:basedOn w:val="Fuentedeprrafopredeter"/>
     <w:uiPriority w:val="21"/>
     <w:qFormat/>
     <w:rsid w:val="002B5D65"/>
@@ -6872,9 +7099,9 @@
       <w:iCs/>
     </w:rPr>
   </w:style>
-  <w:style w:type="character" w:styleId="SubtleReference">
+  <w:style w:type="character" w:styleId="Referenciasutil">
     <w:name w:val="Subtle Reference"/>
-    <w:basedOn w:val="DefaultParagraphFont"/>
+    <w:basedOn w:val="Fuentedeprrafopredeter"/>
     <w:uiPriority w:val="31"/>
     <w:qFormat/>
     <w:rsid w:val="002B5D65"/>
@@ -6885,9 +7112,9 @@
       <w:bdr w:val="none" w:sz="0" w:space="0" w:color="auto"/>
     </w:rPr>
   </w:style>
-  <w:style w:type="character" w:styleId="IntenseReference">
+  <w:style w:type="character" w:styleId="Referenciaintensa">
     <w:name w:val="Intense Reference"/>
-    <w:basedOn w:val="DefaultParagraphFont"/>
+    <w:basedOn w:val="Fuentedeprrafopredeter"/>
     <w:uiPriority w:val="32"/>
     <w:qFormat/>
     <w:rsid w:val="002B5D65"/>
@@ -6899,9 +7126,9 @@
       <w:u w:val="single"/>
     </w:rPr>
   </w:style>
-  <w:style w:type="character" w:styleId="BookTitle">
+  <w:style w:type="character" w:styleId="Ttulodellibro">
     <w:name w:val="Book Title"/>
-    <w:basedOn w:val="DefaultParagraphFont"/>
+    <w:basedOn w:val="Fuentedeprrafopredeter"/>
     <w:uiPriority w:val="33"/>
     <w:qFormat/>
     <w:rsid w:val="002B5D65"/>
@@ -6912,9 +7139,9 @@
       <w:spacing w:val="10"/>
     </w:rPr>
   </w:style>
-  <w:style w:type="paragraph" w:styleId="TOCHeading">
+  <w:style w:type="paragraph" w:styleId="TtuloTDC">
     <w:name w:val="TOC Heading"/>
-    <w:basedOn w:val="Heading1"/>
+    <w:basedOn w:val="Ttulo1"/>
     <w:next w:val="Normal"/>
     <w:uiPriority w:val="39"/>
     <w:semiHidden/>
@@ -6925,10 +7152,10 @@
       <w:outlineLvl w:val="9"/>
     </w:pPr>
   </w:style>
-  <w:style w:type="paragraph" w:styleId="BalloonText">
+  <w:style w:type="paragraph" w:styleId="Textodeglobo">
     <w:name w:val="Balloon Text"/>
     <w:basedOn w:val="Normal"/>
-    <w:link w:val="BalloonTextChar"/>
+    <w:link w:val="TextodegloboCar"/>
     <w:uiPriority w:val="99"/>
     <w:semiHidden/>
     <w:unhideWhenUsed/>
@@ -6942,10 +7169,10 @@
       <w:szCs w:val="18"/>
     </w:rPr>
   </w:style>
-  <w:style w:type="character" w:customStyle="1" w:styleId="BalloonTextChar">
-    <w:name w:val="Balloon Text Char"/>
-    <w:basedOn w:val="DefaultParagraphFont"/>
-    <w:link w:val="BalloonText"/>
+  <w:style w:type="character" w:customStyle="1" w:styleId="TextodegloboCar">
+    <w:name w:val="Texto de globo Car"/>
+    <w:basedOn w:val="Fuentedeprrafopredeter"/>
+    <w:link w:val="Textodeglobo"/>
     <w:uiPriority w:val="99"/>
     <w:semiHidden/>
     <w:rsid w:val="00C52DE4"/>
@@ -6955,9 +7182,9 @@
       <w:szCs w:val="18"/>
     </w:rPr>
   </w:style>
-  <w:style w:type="table" w:styleId="TableGrid">
+  <w:style w:type="table" w:styleId="Tablaconcuadrcula">
     <w:name w:val="Table Grid"/>
-    <w:basedOn w:val="TableNormal"/>
+    <w:basedOn w:val="Tablanormal"/>
     <w:uiPriority w:val="59"/>
     <w:rsid w:val="00787D14"/>
     <w:pPr>
@@ -6974,9 +7201,9 @@
       </w:tblBorders>
     </w:tblPr>
   </w:style>
-  <w:style w:type="table" w:styleId="ListTable6Colorful">
+  <w:style w:type="table" w:styleId="Tabladelista6concolores">
     <w:name w:val="List Table 6 Colorful"/>
-    <w:basedOn w:val="TableNormal"/>
+    <w:basedOn w:val="Tablanormal"/>
     <w:uiPriority w:val="51"/>
     <w:rsid w:val="00BB305F"/>
     <w:pPr>
@@ -7042,9 +7269,9 @@
       </w:tcPr>
     </w:tblStylePr>
   </w:style>
-  <w:style w:type="table" w:styleId="ListTable6Colorful-Accent3">
+  <w:style w:type="table" w:styleId="Tabladelista6concolores-nfasis3">
     <w:name w:val="List Table 6 Colorful Accent 3"/>
-    <w:basedOn w:val="TableNormal"/>
+    <w:basedOn w:val="Tablanormal"/>
     <w:uiPriority w:val="51"/>
     <w:rsid w:val="00BB305F"/>
     <w:pPr>
@@ -7110,9 +7337,9 @@
       </w:tcPr>
     </w:tblStylePr>
   </w:style>
-  <w:style w:type="character" w:styleId="Hyperlink">
+  <w:style w:type="character" w:styleId="Hipervnculo">
     <w:name w:val="Hyperlink"/>
-    <w:basedOn w:val="DefaultParagraphFont"/>
+    <w:basedOn w:val="Fuentedeprrafopredeter"/>
     <w:uiPriority w:val="99"/>
     <w:unhideWhenUsed/>
     <w:rsid w:val="009B0A35"/>
@@ -7123,7 +7350,7 @@
   </w:style>
   <w:style w:type="character" w:customStyle="1" w:styleId="UnresolvedMention1">
     <w:name w:val="Unresolved Mention1"/>
-    <w:basedOn w:val="DefaultParagraphFont"/>
+    <w:basedOn w:val="Fuentedeprrafopredeter"/>
     <w:uiPriority w:val="99"/>
     <w:semiHidden/>
     <w:unhideWhenUsed/>
@@ -7133,9 +7360,9 @@
       <w:shd w:val="clear" w:color="auto" w:fill="E1DFDD"/>
     </w:rPr>
   </w:style>
-  <w:style w:type="character" w:styleId="FollowedHyperlink">
+  <w:style w:type="character" w:styleId="Hipervnculovisitado">
     <w:name w:val="FollowedHyperlink"/>
-    <w:basedOn w:val="DefaultParagraphFont"/>
+    <w:basedOn w:val="Fuentedeprrafopredeter"/>
     <w:uiPriority w:val="99"/>
     <w:semiHidden/>
     <w:unhideWhenUsed/>
@@ -7145,10 +7372,10 @@
       <w:u w:val="single"/>
     </w:rPr>
   </w:style>
-  <w:style w:type="paragraph" w:styleId="Header">
+  <w:style w:type="paragraph" w:styleId="Encabezado">
     <w:name w:val="header"/>
     <w:basedOn w:val="Normal"/>
-    <w:link w:val="HeaderChar"/>
+    <w:link w:val="EncabezadoCar"/>
     <w:uiPriority w:val="99"/>
     <w:unhideWhenUsed/>
     <w:rsid w:val="00480688"/>
@@ -7160,17 +7387,17 @@
       <w:spacing w:after="0" w:line="240" w:lineRule="auto"/>
     </w:pPr>
   </w:style>
-  <w:style w:type="character" w:customStyle="1" w:styleId="HeaderChar">
-    <w:name w:val="Header Char"/>
-    <w:basedOn w:val="DefaultParagraphFont"/>
-    <w:link w:val="Header"/>
+  <w:style w:type="character" w:customStyle="1" w:styleId="EncabezadoCar">
+    <w:name w:val="Encabezado Car"/>
+    <w:basedOn w:val="Fuentedeprrafopredeter"/>
+    <w:link w:val="Encabezado"/>
     <w:uiPriority w:val="99"/>
     <w:rsid w:val="00480688"/>
   </w:style>
-  <w:style w:type="paragraph" w:styleId="Footer">
+  <w:style w:type="paragraph" w:styleId="Piedepgina">
     <w:name w:val="footer"/>
     <w:basedOn w:val="Normal"/>
-    <w:link w:val="FooterChar"/>
+    <w:link w:val="PiedepginaCar"/>
     <w:uiPriority w:val="99"/>
     <w:unhideWhenUsed/>
     <w:rsid w:val="00480688"/>
@@ -7182,10 +7409,10 @@
       <w:spacing w:after="0" w:line="240" w:lineRule="auto"/>
     </w:pPr>
   </w:style>
-  <w:style w:type="character" w:customStyle="1" w:styleId="FooterChar">
-    <w:name w:val="Footer Char"/>
-    <w:basedOn w:val="DefaultParagraphFont"/>
-    <w:link w:val="Footer"/>
+  <w:style w:type="character" w:customStyle="1" w:styleId="PiedepginaCar">
+    <w:name w:val="Pie de página Car"/>
+    <w:basedOn w:val="Fuentedeprrafopredeter"/>
+    <w:link w:val="Piedepgina"/>
     <w:uiPriority w:val="99"/>
     <w:rsid w:val="00480688"/>
   </w:style>
@@ -7213,10 +7440,10 @@
       <w:lang w:val="es-ES" w:eastAsia="es-CO"/>
     </w:rPr>
   </w:style>
-  <w:style w:type="character" w:customStyle="1" w:styleId="TitleChar">
-    <w:name w:val="Title Char"/>
-    <w:basedOn w:val="DefaultParagraphFont"/>
-    <w:link w:val="Title"/>
+  <w:style w:type="character" w:customStyle="1" w:styleId="TtuloCar">
+    <w:name w:val="Título Car"/>
+    <w:basedOn w:val="Fuentedeprrafopredeter"/>
+    <w:link w:val="Ttulo"/>
     <w:uiPriority w:val="10"/>
     <w:rsid w:val="002B5D65"/>
     <w:rPr>
@@ -7251,10 +7478,10 @@
       <w:lang w:val="es-ES" w:eastAsia="es-CO"/>
     </w:rPr>
   </w:style>
-  <w:style w:type="character" w:customStyle="1" w:styleId="Heading1Char">
-    <w:name w:val="Heading 1 Char"/>
-    <w:basedOn w:val="DefaultParagraphFont"/>
-    <w:link w:val="Heading1"/>
+  <w:style w:type="character" w:customStyle="1" w:styleId="Ttulo1Car">
+    <w:name w:val="Título 1 Car"/>
+    <w:basedOn w:val="Fuentedeprrafopredeter"/>
+    <w:link w:val="Ttulo1"/>
     <w:uiPriority w:val="9"/>
     <w:rsid w:val="002B5D65"/>
     <w:rPr>
@@ -7280,7 +7507,7 @@
   </w:style>
   <w:style w:type="character" w:customStyle="1" w:styleId="UnresolvedMention2">
     <w:name w:val="Unresolved Mention2"/>
-    <w:basedOn w:val="DefaultParagraphFont"/>
+    <w:basedOn w:val="Fuentedeprrafopredeter"/>
     <w:uiPriority w:val="99"/>
     <w:semiHidden/>
     <w:unhideWhenUsed/>
@@ -7290,9 +7517,9 @@
       <w:shd w:val="clear" w:color="auto" w:fill="E1DFDD"/>
     </w:rPr>
   </w:style>
-  <w:style w:type="character" w:styleId="CommentReference">
+  <w:style w:type="character" w:styleId="Refdecomentario">
     <w:name w:val="annotation reference"/>
-    <w:basedOn w:val="DefaultParagraphFont"/>
+    <w:basedOn w:val="Fuentedeprrafopredeter"/>
     <w:uiPriority w:val="99"/>
     <w:semiHidden/>
     <w:unhideWhenUsed/>
@@ -7302,10 +7529,10 @@
       <w:szCs w:val="16"/>
     </w:rPr>
   </w:style>
-  <w:style w:type="paragraph" w:styleId="CommentText">
+  <w:style w:type="paragraph" w:styleId="Textocomentario">
     <w:name w:val="annotation text"/>
     <w:basedOn w:val="Normal"/>
-    <w:link w:val="CommentTextChar"/>
+    <w:link w:val="TextocomentarioCar"/>
     <w:uiPriority w:val="99"/>
     <w:semiHidden/>
     <w:unhideWhenUsed/>
@@ -7318,10 +7545,10 @@
       <w:szCs w:val="20"/>
     </w:rPr>
   </w:style>
-  <w:style w:type="character" w:customStyle="1" w:styleId="CommentTextChar">
-    <w:name w:val="Comment Text Char"/>
-    <w:basedOn w:val="DefaultParagraphFont"/>
-    <w:link w:val="CommentText"/>
+  <w:style w:type="character" w:customStyle="1" w:styleId="TextocomentarioCar">
+    <w:name w:val="Texto comentario Car"/>
+    <w:basedOn w:val="Fuentedeprrafopredeter"/>
+    <w:link w:val="Textocomentario"/>
     <w:uiPriority w:val="99"/>
     <w:semiHidden/>
     <w:rsid w:val="00FC7D79"/>
@@ -7330,11 +7557,11 @@
       <w:szCs w:val="20"/>
     </w:rPr>
   </w:style>
-  <w:style w:type="paragraph" w:styleId="CommentSubject">
+  <w:style w:type="paragraph" w:styleId="Asuntodelcomentario">
     <w:name w:val="annotation subject"/>
-    <w:basedOn w:val="CommentText"/>
-    <w:next w:val="CommentText"/>
-    <w:link w:val="CommentSubjectChar"/>
+    <w:basedOn w:val="Textocomentario"/>
+    <w:next w:val="Textocomentario"/>
+    <w:link w:val="AsuntodelcomentarioCar"/>
     <w:uiPriority w:val="99"/>
     <w:semiHidden/>
     <w:unhideWhenUsed/>
@@ -7344,10 +7571,10 @@
       <w:bCs/>
     </w:rPr>
   </w:style>
-  <w:style w:type="character" w:customStyle="1" w:styleId="CommentSubjectChar">
-    <w:name w:val="Comment Subject Char"/>
-    <w:basedOn w:val="CommentTextChar"/>
-    <w:link w:val="CommentSubject"/>
+  <w:style w:type="character" w:customStyle="1" w:styleId="AsuntodelcomentarioCar">
+    <w:name w:val="Asunto del comentario Car"/>
+    <w:basedOn w:val="TextocomentarioCar"/>
+    <w:link w:val="Asuntodelcomentario"/>
     <w:uiPriority w:val="99"/>
     <w:semiHidden/>
     <w:rsid w:val="00FC7D79"/>
@@ -7358,7 +7585,7 @@
       <w:szCs w:val="20"/>
     </w:rPr>
   </w:style>
-  <w:style w:type="paragraph" w:styleId="Revision">
+  <w:style w:type="paragraph" w:styleId="Revisin">
     <w:name w:val="Revision"/>
     <w:hidden/>
     <w:uiPriority w:val="99"/>
@@ -7368,9 +7595,9 @@
       <w:spacing w:after="0" w:line="240" w:lineRule="auto"/>
     </w:pPr>
   </w:style>
-  <w:style w:type="table" w:styleId="GridTable2">
+  <w:style w:type="table" w:styleId="Tabladecuadrcula2">
     <w:name w:val="Grid Table 2"/>
-    <w:basedOn w:val="TableNormal"/>
+    <w:basedOn w:val="Tablanormal"/>
     <w:uiPriority w:val="47"/>
     <w:rsid w:val="008B1D2B"/>
     <w:pPr>
@@ -7443,9 +7670,9 @@
       </w:tcPr>
     </w:tblStylePr>
   </w:style>
-  <w:style w:type="table" w:styleId="PlainTable3">
+  <w:style w:type="table" w:styleId="Tablanormal3">
     <w:name w:val="Plain Table 3"/>
-    <w:basedOn w:val="TableNormal"/>
+    <w:basedOn w:val="Tablanormal"/>
     <w:uiPriority w:val="43"/>
     <w:rsid w:val="004078BE"/>
     <w:pPr>
@@ -7536,9 +7763,9 @@
       </w:tcPr>
     </w:tblStylePr>
   </w:style>
-  <w:style w:type="table" w:styleId="GridTable2-Accent3">
+  <w:style w:type="table" w:styleId="Tablaconcuadrcula2-nfasis3">
     <w:name w:val="Grid Table 2 Accent 3"/>
-    <w:basedOn w:val="TableNormal"/>
+    <w:basedOn w:val="Tablanormal"/>
     <w:uiPriority w:val="47"/>
     <w:rsid w:val="004078BE"/>
     <w:pPr>
@@ -7611,9 +7838,9 @@
       </w:tcPr>
     </w:tblStylePr>
   </w:style>
-  <w:style w:type="character" w:styleId="UnresolvedMention">
+  <w:style w:type="character" w:styleId="Mencinsinresolver">
     <w:name w:val="Unresolved Mention"/>
-    <w:basedOn w:val="DefaultParagraphFont"/>
+    <w:basedOn w:val="Fuentedeprrafopredeter"/>
     <w:uiPriority w:val="99"/>
     <w:semiHidden/>
     <w:unhideWhenUsed/>
@@ -7629,7 +7856,7 @@
 <file path=word/charts/chart1.xml><?xml version="1.0" encoding="utf-8"?>
 <c:chartSpace xmlns:c="http://schemas.openxmlformats.org/drawingml/2006/chart" xmlns:a="http://schemas.openxmlformats.org/drawingml/2006/main" xmlns:r="http://schemas.openxmlformats.org/officeDocument/2006/relationships" xmlns:c16r2="http://schemas.microsoft.com/office/drawing/2015/06/chart">
   <c:date1904 val="0"/>
-  <c:lang val="en-US"/>
+  <c:lang val="es-ES"/>
   <c:roundedCorners val="0"/>
   <mc:AlternateContent xmlns:mc="http://schemas.openxmlformats.org/markup-compatibility/2006">
     <mc:Choice xmlns:c14="http://schemas.microsoft.com/office/drawing/2007/8/2/chart" Requires="c14">
@@ -7666,7 +7893,7 @@
               <a:cs typeface="+mn-cs"/>
             </a:defRPr>
           </a:pPr>
-          <a:endParaRPr lang="en-US"/>
+          <a:endParaRPr lang="es-CO"/>
         </a:p>
       </c:txPr>
     </c:title>
@@ -7773,7 +8000,7 @@
                       <a:cs typeface="+mn-cs"/>
                     </a:defRPr>
                   </a:pPr>
-                  <a:endParaRPr lang="en-US"/>
+                  <a:endParaRPr lang="es-CO"/>
                 </a:p>
               </c:txPr>
             </c:trendlineLbl>
@@ -7904,7 +8131,7 @@
                 <a:cs typeface="+mn-cs"/>
               </a:defRPr>
             </a:pPr>
-            <a:endParaRPr lang="en-US"/>
+            <a:endParaRPr lang="es-CO"/>
           </a:p>
         </c:txPr>
         <c:crossAx val="1853013136"/>
@@ -7963,7 +8190,7 @@
                 <a:cs typeface="+mn-cs"/>
               </a:defRPr>
             </a:pPr>
-            <a:endParaRPr lang="en-US"/>
+            <a:endParaRPr lang="es-CO"/>
           </a:p>
         </c:txPr>
         <c:crossAx val="1853012720"/>
@@ -8011,7 +8238,7 @@
       <a:pPr>
         <a:defRPr/>
       </a:pPr>
-      <a:endParaRPr lang="en-US"/>
+      <a:endParaRPr lang="es-CO"/>
     </a:p>
   </c:txPr>
   <c:externalData r:id="rId3">
@@ -8859,6 +9086,10 @@
 </file>
 
 <file path=customXml/item1.xml><?xml version="1.0" encoding="utf-8"?>
+<b:Sources xmlns:b="http://schemas.openxmlformats.org/officeDocument/2006/bibliography" xmlns="http://schemas.openxmlformats.org/officeDocument/2006/bibliography" SelectedStyle="\APASixthEditionOfficeOnline.xsl" StyleName="APA" Version="6"/>
+</file>
+
+<file path=customXml/item2.xml><?xml version="1.0" encoding="utf-8"?>
 <?mso-contentType ?>
 <FormTemplates xmlns="http://schemas.microsoft.com/sharepoint/v3/contenttype/forms">
   <Display>DocumentLibraryForm</Display>
@@ -8867,11 +9098,55 @@
 </FormTemplates>
 </file>
 
-<file path=customXml/item2.xml><?xml version="1.0" encoding="utf-8"?>
-<b:Sources xmlns:b="http://schemas.openxmlformats.org/officeDocument/2006/bibliography" xmlns="http://schemas.openxmlformats.org/officeDocument/2006/bibliography" SelectedStyle="\APASixthEditionOfficeOnline.xsl" StyleName="APA" Version="6"/>
+<file path=customXml/item3.xml><?xml version="1.0" encoding="utf-8"?>
+<p:properties xmlns:p="http://schemas.microsoft.com/office/2006/metadata/properties" xmlns:xsi="http://www.w3.org/2001/XMLSchema-instance" xmlns:pc="http://schemas.microsoft.com/office/infopath/2007/PartnerControls">
+  <documentManagement>
+    <SharedWithUsers xmlns="85e30bcc-d76c-4413-8e4d-2dce22fb0743">
+      <UserInfo>
+        <DisplayName>Dario Ernesto Correal Torres</DisplayName>
+        <AccountId>15</AccountId>
+        <AccountType/>
+      </UserInfo>
+      <UserInfo>
+        <DisplayName>Carlos Andres Lozano Garzon</DisplayName>
+        <AccountId>13</AccountId>
+        <AccountType/>
+      </UserInfo>
+      <UserInfo>
+        <DisplayName>Mario  Fernando De la rosa Rosero</DisplayName>
+        <AccountId>16</AccountId>
+        <AccountType/>
+      </UserInfo>
+      <UserInfo>
+        <DisplayName>Arturo Henao Chaparro</DisplayName>
+        <AccountId>48</AccountId>
+        <AccountType/>
+      </UserInfo>
+      <UserInfo>
+        <DisplayName>Luis Esteban Florez Salamanca</DisplayName>
+        <AccountId>33</AccountId>
+        <AccountType/>
+      </UserInfo>
+      <UserInfo>
+        <DisplayName>Christian Camilo Aparicio Baquen</DisplayName>
+        <AccountId>50</AccountId>
+        <AccountType/>
+      </UserInfo>
+      <UserInfo>
+        <DisplayName>Ivan David Salazar Cardenas</DisplayName>
+        <AccountId>52</AccountId>
+        <AccountType/>
+      </UserInfo>
+    </SharedWithUsers>
+    <TaxCatchAll xmlns="85e30bcc-d76c-4413-8e4d-2dce22fb0743" xsi:nil="true"/>
+    <lcf76f155ced4ddcb4097134ff3c332f xmlns="164883f8-7691-4ecf-b54a-664c0d0edefe">
+      <Terms xmlns="http://schemas.microsoft.com/office/infopath/2007/PartnerControls"/>
+    </lcf76f155ced4ddcb4097134ff3c332f>
+  </documentManagement>
+</p:properties>
 </file>
 
-<file path=customXml/item3.xml><?xml version="1.0" encoding="utf-8"?>
+<file path=customXml/item4.xml><?xml version="1.0" encoding="utf-8"?>
 <ct:contentTypeSchema xmlns:ct="http://schemas.microsoft.com/office/2006/metadata/contentType" xmlns:ma="http://schemas.microsoft.com/office/2006/metadata/properties/metaAttributes" ct:_="" ma:_="" ma:contentTypeName="Documento" ma:contentTypeID="0x01010023858CF01A2EF24688B692775F4C60A4" ma:contentTypeVersion="15" ma:contentTypeDescription="Crear nuevo documento." ma:contentTypeScope="" ma:versionID="a4df9e4b793c0fa050084ef4feafa589">
   <xsd:schema xmlns:xsd="http://www.w3.org/2001/XMLSchema" xmlns:xs="http://www.w3.org/2001/XMLSchema" xmlns:p="http://schemas.microsoft.com/office/2006/metadata/properties" xmlns:ns2="164883f8-7691-4ecf-b54a-664c0d0edefe" xmlns:ns3="85e30bcc-d76c-4413-8e4d-2dce22fb0743" targetNamespace="http://schemas.microsoft.com/office/2006/metadata/properties" ma:root="true" ma:fieldsID="067b7080d2289f9ba15465beea7d18a8" ns2:_="" ns3:_="">
     <xsd:import namespace="164883f8-7691-4ecf-b54a-664c0d0edefe"/>
@@ -9108,55 +9383,15 @@
 </ct:contentTypeSchema>
 </file>
 
-<file path=customXml/item4.xml><?xml version="1.0" encoding="utf-8"?>
-<p:properties xmlns:p="http://schemas.microsoft.com/office/2006/metadata/properties" xmlns:xsi="http://www.w3.org/2001/XMLSchema-instance" xmlns:pc="http://schemas.microsoft.com/office/infopath/2007/PartnerControls">
-  <documentManagement>
-    <SharedWithUsers xmlns="85e30bcc-d76c-4413-8e4d-2dce22fb0743">
-      <UserInfo>
-        <DisplayName>Dario Ernesto Correal Torres</DisplayName>
-        <AccountId>15</AccountId>
-        <AccountType/>
-      </UserInfo>
-      <UserInfo>
-        <DisplayName>Carlos Andres Lozano Garzon</DisplayName>
-        <AccountId>13</AccountId>
-        <AccountType/>
-      </UserInfo>
-      <UserInfo>
-        <DisplayName>Mario  Fernando De la rosa Rosero</DisplayName>
-        <AccountId>16</AccountId>
-        <AccountType/>
-      </UserInfo>
-      <UserInfo>
-        <DisplayName>Arturo Henao Chaparro</DisplayName>
-        <AccountId>48</AccountId>
-        <AccountType/>
-      </UserInfo>
-      <UserInfo>
-        <DisplayName>Luis Esteban Florez Salamanca</DisplayName>
-        <AccountId>33</AccountId>
-        <AccountType/>
-      </UserInfo>
-      <UserInfo>
-        <DisplayName>Christian Camilo Aparicio Baquen</DisplayName>
-        <AccountId>50</AccountId>
-        <AccountType/>
-      </UserInfo>
-      <UserInfo>
-        <DisplayName>Ivan David Salazar Cardenas</DisplayName>
-        <AccountId>52</AccountId>
-        <AccountType/>
-      </UserInfo>
-    </SharedWithUsers>
-    <TaxCatchAll xmlns="85e30bcc-d76c-4413-8e4d-2dce22fb0743" xsi:nil="true"/>
-    <lcf76f155ced4ddcb4097134ff3c332f xmlns="164883f8-7691-4ecf-b54a-664c0d0edefe">
-      <Terms xmlns="http://schemas.microsoft.com/office/infopath/2007/PartnerControls"/>
-    </lcf76f155ced4ddcb4097134ff3c332f>
-  </documentManagement>
-</p:properties>
+<file path=customXml/itemProps1.xml><?xml version="1.0" encoding="utf-8"?>
+<ds:datastoreItem xmlns:ds="http://schemas.openxmlformats.org/officeDocument/2006/customXml" ds:itemID="{794BE61C-5254-4531-868C-EC2590174185}">
+  <ds:schemaRefs>
+    <ds:schemaRef ds:uri="http://schemas.openxmlformats.org/officeDocument/2006/bibliography"/>
+  </ds:schemaRefs>
+</ds:datastoreItem>
 </file>
 
-<file path=customXml/itemProps1.xml><?xml version="1.0" encoding="utf-8"?>
+<file path=customXml/itemProps2.xml><?xml version="1.0" encoding="utf-8"?>
 <ds:datastoreItem xmlns:ds="http://schemas.openxmlformats.org/officeDocument/2006/customXml" ds:itemID="{58AFF83A-2C1F-4B0C-9BCE-EE49F5226348}">
   <ds:schemaRefs>
     <ds:schemaRef ds:uri="http://schemas.microsoft.com/sharepoint/v3/contenttype/forms"/>
@@ -9164,15 +9399,18 @@
 </ds:datastoreItem>
 </file>
 
-<file path=customXml/itemProps2.xml><?xml version="1.0" encoding="utf-8"?>
-<ds:datastoreItem xmlns:ds="http://schemas.openxmlformats.org/officeDocument/2006/customXml" ds:itemID="{794BE61C-5254-4531-868C-EC2590174185}">
+<file path=customXml/itemProps3.xml><?xml version="1.0" encoding="utf-8"?>
+<ds:datastoreItem xmlns:ds="http://schemas.openxmlformats.org/officeDocument/2006/customXml" ds:itemID="{D3B4676A-CA48-4E6B-BABE-1535A7A288F6}">
   <ds:schemaRefs>
-    <ds:schemaRef ds:uri="http://schemas.openxmlformats.org/officeDocument/2006/bibliography"/>
+    <ds:schemaRef ds:uri="http://schemas.microsoft.com/office/2006/metadata/properties"/>
+    <ds:schemaRef ds:uri="http://schemas.microsoft.com/office/infopath/2007/PartnerControls"/>
+    <ds:schemaRef ds:uri="85e30bcc-d76c-4413-8e4d-2dce22fb0743"/>
+    <ds:schemaRef ds:uri="164883f8-7691-4ecf-b54a-664c0d0edefe"/>
   </ds:schemaRefs>
 </ds:datastoreItem>
 </file>
 
-<file path=customXml/itemProps3.xml><?xml version="1.0" encoding="utf-8"?>
+<file path=customXml/itemProps4.xml><?xml version="1.0" encoding="utf-8"?>
 <ds:datastoreItem xmlns:ds="http://schemas.openxmlformats.org/officeDocument/2006/customXml" ds:itemID="{62F3E371-4CEE-4871-A936-27DA1639FADD}">
   <ds:schemaRefs>
     <ds:schemaRef ds:uri="http://schemas.microsoft.com/office/2006/metadata/contentType"/>
@@ -9189,15 +9427,4 @@
     <ds:schemaRef ds:uri="http://schemas.microsoft.com/internal/obd"/>
   </ds:schemaRefs>
 </ds:datastoreItem>
-</file>
-
-<file path=customXml/itemProps4.xml><?xml version="1.0" encoding="utf-8"?>
-<ds:datastoreItem xmlns:ds="http://schemas.openxmlformats.org/officeDocument/2006/customXml" ds:itemID="{D3B4676A-CA48-4E6B-BABE-1535A7A288F6}">
-  <ds:schemaRefs>
-    <ds:schemaRef ds:uri="http://schemas.microsoft.com/office/2006/metadata/properties"/>
-    <ds:schemaRef ds:uri="http://schemas.microsoft.com/office/infopath/2007/PartnerControls"/>
-    <ds:schemaRef ds:uri="85e30bcc-d76c-4413-8e4d-2dce22fb0743"/>
-    <ds:schemaRef ds:uri="164883f8-7691-4ecf-b54a-664c0d0edefe"/>
-  </ds:schemaRefs>
-</ds:datastoreItem>
 </file>
</xml_diff>

<commit_message>
update: documentacion del req 1
</commit_message>
<xml_diff>
--- a/Docs/ISIS1225 - AnalisisReto-TEMPLATE.docx
+++ b/Docs/ISIS1225 - AnalisisReto-TEMPLATE.docx
@@ -57,13 +57,7 @@
         <w:rPr>
           <w:rStyle w:val="nfasis"/>
         </w:rPr>
-        <w:t>ikerseb@gmail.c</w:t>
-      </w:r>
-      <w:r>
-        <w:rPr>
-          <w:rStyle w:val="nfasis"/>
-        </w:rPr>
-        <w:t>om</w:t>
+        <w:t>i.barbosac@uniandes.edu.co</w:t>
       </w:r>
     </w:p>
     <w:p>
@@ -79,7 +73,28 @@
           <w:rStyle w:val="nfasis"/>
           <w:lang w:val="es-419"/>
         </w:rPr>
-        <w:t>Estudiante 2, código 2, email 2</w:t>
+        <w:t>Camilo Castro,</w:t>
+      </w:r>
+      <w:r>
+        <w:rPr>
+          <w:rStyle w:val="nfasis"/>
+          <w:lang w:val="es-419"/>
+        </w:rPr>
+        <w:t xml:space="preserve"> </w:t>
+      </w:r>
+      <w:r>
+        <w:rPr>
+          <w:rStyle w:val="nfasis"/>
+          <w:lang w:val="es-419"/>
+        </w:rPr>
+        <w:t>202412178</w:t>
+      </w:r>
+      <w:r>
+        <w:rPr>
+          <w:rStyle w:val="nfasis"/>
+          <w:lang w:val="es-419"/>
+        </w:rPr>
+        <w:t>, email 2</w:t>
       </w:r>
     </w:p>
     <w:p>
@@ -95,7 +110,28 @@
           <w:rStyle w:val="nfasis"/>
           <w:lang w:val="es-419"/>
         </w:rPr>
-        <w:t>Estudiante 3, código 3, email 3</w:t>
+        <w:t>Melisa Molina</w:t>
+      </w:r>
+      <w:r>
+        <w:rPr>
+          <w:rStyle w:val="nfasis"/>
+          <w:lang w:val="es-419"/>
+        </w:rPr>
+        <w:t xml:space="preserve">, </w:t>
+      </w:r>
+      <w:r>
+        <w:rPr>
+          <w:rStyle w:val="nfasis"/>
+          <w:lang w:val="es-419"/>
+        </w:rPr>
+        <w:t>202312232</w:t>
+      </w:r>
+      <w:r>
+        <w:rPr>
+          <w:rStyle w:val="nfasis"/>
+          <w:lang w:val="es-419"/>
+        </w:rPr>
+        <w:t>, email 3</w:t>
       </w:r>
     </w:p>
     <w:p>
@@ -121,36 +157,7 @@
           <w:bCs/>
           <w:lang w:val="es-419"/>
         </w:rPr>
-        <w:t>&lt;&lt;</w:t>
-      </w:r>
-      <w:r>
-        <w:rPr>
-          <w:b/>
-          <w:bCs/>
-          <w:lang w:val="es-419"/>
-        </w:rPr>
-        <w:t>n</w:t>
-      </w:r>
-      <w:r>
-        <w:rPr>
-          <w:b/>
-          <w:bCs/>
-          <w:lang w:val="es-419"/>
-        </w:rPr>
-        <w:t>&gt;&gt;</w:t>
-      </w:r>
-    </w:p>
-    <w:p>
-      <w:pPr>
-        <w:rPr>
-          <w:lang w:val="es-419"/>
-        </w:rPr>
-      </w:pPr>
-      <w:r>
-        <w:rPr>
-          <w:lang w:val="es-419"/>
-        </w:rPr>
-        <w:t>Plantilla para el documentar y analizar cada uno de los requerimientos.</w:t>
+        <w:t>1</w:t>
       </w:r>
     </w:p>
     <w:p>
@@ -177,23 +184,126 @@
           <w:lang w:val="es-419"/>
         </w:rPr>
       </w:pPr>
+    </w:p>
+    <w:p>
+      <w:pPr>
+        <w:rPr>
+          <w:rFonts w:cstheme="minorHAnsi"/>
+          <w:lang w:val="es-CO"/>
+        </w:rPr>
+      </w:pPr>
       <w:r>
         <w:rPr>
-          <w:lang w:val="es-419"/>
-        </w:rPr>
-        <w:t xml:space="preserve">Breve </w:t>
+          <w:rStyle w:val="markedcontent"/>
+          <w:rFonts w:cstheme="minorHAnsi"/>
+          <w:shd w:val="clear" w:color="auto" w:fill="FFFFFF"/>
+          <w:lang w:val="es-CO"/>
+        </w:rPr>
+        <w:t>El punto del requerimiento es i</w:t>
       </w:r>
       <w:r>
         <w:rPr>
-          <w:lang w:val="es-419"/>
-        </w:rPr>
-        <w:t>descripción</w:t>
+          <w:rStyle w:val="markedcontent"/>
+          <w:rFonts w:cstheme="minorHAnsi"/>
+          <w:shd w:val="clear" w:color="auto" w:fill="FFFFFF"/>
+          <w:lang w:val="es-CO"/>
+        </w:rPr>
+        <w:t>dentificar el último registro recopilado según un año de interés</w:t>
       </w:r>
       <w:r>
         <w:rPr>
+          <w:rStyle w:val="markedcontent"/>
+          <w:rFonts w:cstheme="minorHAnsi"/>
+          <w:shd w:val="clear" w:color="auto" w:fill="FFFFFF"/>
+          <w:lang w:val="es-CO"/>
+        </w:rPr>
+        <w:t xml:space="preserve">. Por este motivo, usamos la librería datetime para poder comparar las fechas de la columna load_time. Primero, revisamos que la lista no este vacia, si lo está, retorna null. </w:t>
+      </w:r>
+      <w:r>
+        <w:rPr>
+          <w:rStyle w:val="markedcontent"/>
+          <w:rFonts w:cstheme="minorHAnsi"/>
+          <w:shd w:val="clear" w:color="auto" w:fill="FFFFFF"/>
+          <w:lang w:val="es-CO"/>
+        </w:rPr>
+        <w:t>En caso de que no esté vacía,</w:t>
+      </w:r>
+      <w:r>
+        <w:rPr>
+          <w:rStyle w:val="markedcontent"/>
+          <w:rFonts w:cstheme="minorHAnsi"/>
+          <w:shd w:val="clear" w:color="auto" w:fill="FFFFFF"/>
+          <w:lang w:val="es-CO"/>
+        </w:rPr>
+        <w:t xml:space="preserve"> recorremos la lista</w:t>
+      </w:r>
+      <w:r>
+        <w:rPr>
           <w:lang w:val="es-419"/>
         </w:rPr>
-        <w:t xml:space="preserve"> de como abordaron la implementación del requerimiento</w:t>
+        <w:t xml:space="preserve"> </w:t>
+      </w:r>
+      <w:r>
+        <w:rPr>
+          <w:lang w:val="es-419"/>
+        </w:rPr>
+        <w:t>para h</w:t>
+      </w:r>
+      <w:r>
+        <w:rPr>
+          <w:lang w:val="es-419"/>
+        </w:rPr>
+        <w:t xml:space="preserve">allar el último registro añadido </w:t>
+      </w:r>
+      <w:r>
+        <w:rPr>
+          <w:lang w:val="es-419"/>
+        </w:rPr>
+        <w:t>por medio de comparaciones</w:t>
+      </w:r>
+      <w:r>
+        <w:rPr>
+          <w:lang w:val="es-419"/>
+        </w:rPr>
+        <w:t xml:space="preserve"> y guardarlo en una variable</w:t>
+      </w:r>
+      <w:r>
+        <w:rPr>
+          <w:lang w:val="es-419"/>
+        </w:rPr>
+        <w:t>. Por último,</w:t>
+      </w:r>
+      <w:r>
+        <w:rPr>
+          <w:lang w:val="es-419"/>
+        </w:rPr>
+        <w:t xml:space="preserve"> </w:t>
+      </w:r>
+      <w:r>
+        <w:rPr>
+          <w:lang w:val="es-419"/>
+        </w:rPr>
+        <w:t>recorremos</w:t>
+      </w:r>
+      <w:r>
+        <w:rPr>
+          <w:lang w:val="es-419"/>
+        </w:rPr>
+        <w:t xml:space="preserve"> la lista otra vez para hallar la fecha mínima encontrada y así agregar los datos al diccionario de retorno</w:t>
+      </w:r>
+      <w:r>
+        <w:rPr>
+          <w:lang w:val="es-419"/>
+        </w:rPr>
+        <w:t>. Al encontrar el primero forzamos la salida del bucle con return().</w:t>
+      </w:r>
+      <w:r>
+        <w:rPr>
+          <w:rFonts w:cstheme="minorHAnsi"/>
+          <w:shd w:val="clear" w:color="auto" w:fill="FFFFFF"/>
+          <w:lang w:val="es-CO"/>
+        </w:rPr>
+        <w:br/>
       </w:r>
     </w:p>
     <w:tbl>
@@ -244,21 +354,65 @@
           </w:tcPr>
           <w:p>
             <w:pPr>
-              <w:rPr>
-                <w:lang w:val="es-419"/>
+              <w:shd w:val="clear" w:color="auto" w:fill="1F1F1F"/>
+              <w:spacing w:line="285" w:lineRule="atLeast"/>
+              <w:rPr>
+                <w:rFonts w:ascii="Consolas" w:eastAsia="Times New Roman" w:hAnsi="Consolas" w:cs="Times New Roman"/>
+                <w:color w:val="CCCCCC"/>
+                <w:sz w:val="21"/>
+                <w:szCs w:val="21"/>
+                <w:lang w:val="es-CO" w:eastAsia="es-CO"/>
               </w:rPr>
             </w:pPr>
             <w:r>
               <w:rPr>
-                <w:lang w:val="es-419"/>
-              </w:rPr>
-              <w:t>Parámetros</w:t>
+                <w:rFonts w:ascii="Consolas" w:eastAsia="Times New Roman" w:hAnsi="Consolas" w:cs="Times New Roman"/>
+                <w:color w:val="9CDCFE"/>
+                <w:sz w:val="21"/>
+                <w:szCs w:val="21"/>
+                <w:lang w:val="es-CO" w:eastAsia="es-CO"/>
+              </w:rPr>
+              <w:t>agro</w:t>
             </w:r>
             <w:r>
               <w:rPr>
-                <w:lang w:val="es-419"/>
-              </w:rPr>
-              <w:t xml:space="preserve"> necesarios para resolver el requerimiento.</w:t>
+                <w:rFonts w:ascii="Consolas" w:eastAsia="Times New Roman" w:hAnsi="Consolas" w:cs="Times New Roman"/>
+                <w:color w:val="CCCCCC"/>
+                <w:sz w:val="21"/>
+                <w:szCs w:val="21"/>
+                <w:lang w:val="es-CO" w:eastAsia="es-CO"/>
+              </w:rPr>
+              <w:t xml:space="preserve">, </w:t>
+            </w:r>
+            <w:r>
+              <w:rPr>
+                <w:rFonts w:ascii="Consolas" w:eastAsia="Times New Roman" w:hAnsi="Consolas" w:cs="Times New Roman"/>
+                <w:color w:val="9CDCFE"/>
+                <w:sz w:val="21"/>
+                <w:szCs w:val="21"/>
+                <w:lang w:val="es-CO" w:eastAsia="es-CO"/>
+              </w:rPr>
+              <w:t>year</w:t>
+            </w:r>
+            <w:r>
+              <w:rPr>
+                <w:rFonts w:ascii="Consolas" w:eastAsia="Times New Roman" w:hAnsi="Consolas" w:cs="Times New Roman"/>
+                <w:color w:val="CCCCCC"/>
+                <w:sz w:val="21"/>
+                <w:szCs w:val="21"/>
+                <w:lang w:val="es-CO" w:eastAsia="es-CO"/>
+              </w:rPr>
+              <w:t>:</w:t>
+            </w:r>
+            <w:r>
+              <w:rPr>
+                <w:rFonts w:ascii="Consolas" w:eastAsia="Times New Roman" w:hAnsi="Consolas" w:cs="Times New Roman"/>
+                <w:color w:val="4EC9B0"/>
+                <w:sz w:val="21"/>
+                <w:szCs w:val="21"/>
+                <w:lang w:val="es-CO" w:eastAsia="es-CO"/>
+              </w:rPr>
+              <w:t>str</w:t>
             </w:r>
           </w:p>
         </w:tc>
@@ -300,15 +454,115 @@
           </w:tcPr>
           <w:p>
             <w:pPr>
-              <w:rPr>
-                <w:lang w:val="es-419"/>
+              <w:shd w:val="clear" w:color="auto" w:fill="1F1F1F"/>
+              <w:spacing w:line="285" w:lineRule="atLeast"/>
+              <w:rPr>
+                <w:rFonts w:ascii="Consolas" w:eastAsia="Times New Roman" w:hAnsi="Consolas" w:cs="Times New Roman"/>
+                <w:color w:val="CCCCCC"/>
+                <w:sz w:val="21"/>
+                <w:szCs w:val="21"/>
+                <w:lang w:val="es-CO" w:eastAsia="es-CO"/>
               </w:rPr>
             </w:pPr>
             <w:r>
               <w:rPr>
-                <w:lang w:val="es-419"/>
-              </w:rPr>
-              <w:t>Respuesta esperada del algoritmo.</w:t>
+                <w:rFonts w:ascii="Consolas" w:eastAsia="Times New Roman" w:hAnsi="Consolas" w:cs="Times New Roman"/>
+                <w:color w:val="9CDCFE"/>
+                <w:sz w:val="21"/>
+                <w:szCs w:val="21"/>
+                <w:lang w:val="es-CO" w:eastAsia="es-CO"/>
+              </w:rPr>
+              <w:t>retorno_final</w:t>
+            </w:r>
+            <w:r>
+              <w:rPr>
+                <w:rFonts w:ascii="Consolas" w:eastAsia="Times New Roman" w:hAnsi="Consolas" w:cs="Times New Roman"/>
+                <w:color w:val="CCCCCC"/>
+                <w:sz w:val="21"/>
+                <w:szCs w:val="21"/>
+                <w:lang w:val="es-CO" w:eastAsia="es-CO"/>
+              </w:rPr>
+              <w:t xml:space="preserve"> </w:t>
+            </w:r>
+            <w:r>
+              <w:rPr>
+                <w:rFonts w:ascii="Consolas" w:eastAsia="Times New Roman" w:hAnsi="Consolas" w:cs="Times New Roman"/>
+                <w:color w:val="D4D4D4"/>
+                <w:sz w:val="21"/>
+                <w:szCs w:val="21"/>
+                <w:lang w:val="es-CO" w:eastAsia="es-CO"/>
+              </w:rPr>
+              <w:t>=</w:t>
+            </w:r>
+            <w:r>
+              <w:rPr>
+                <w:rFonts w:ascii="Consolas" w:eastAsia="Times New Roman" w:hAnsi="Consolas" w:cs="Times New Roman"/>
+                <w:color w:val="CCCCCC"/>
+                <w:sz w:val="21"/>
+                <w:szCs w:val="21"/>
+                <w:lang w:val="es-CO" w:eastAsia="es-CO"/>
+              </w:rPr>
+              <w:t xml:space="preserve"> {</w:t>
+            </w:r>
+            <w:r>
+              <w:rPr>
+                <w:rFonts w:ascii="Consolas" w:eastAsia="Times New Roman" w:hAnsi="Consolas" w:cs="Times New Roman"/>
+                <w:color w:val="CE9178"/>
+                <w:sz w:val="21"/>
+                <w:szCs w:val="21"/>
+                <w:lang w:val="es-CO" w:eastAsia="es-CO"/>
+              </w:rPr>
+              <w:t>"numero_registros"</w:t>
+            </w:r>
+            <w:r>
+              <w:rPr>
+                <w:rFonts w:ascii="Consolas" w:eastAsia="Times New Roman" w:hAnsi="Consolas" w:cs="Times New Roman"/>
+                <w:color w:val="CCCCCC"/>
+                <w:sz w:val="21"/>
+                <w:szCs w:val="21"/>
+                <w:lang w:val="es-CO" w:eastAsia="es-CO"/>
+              </w:rPr>
+              <w:t xml:space="preserve">: </w:t>
+            </w:r>
+            <w:r>
+              <w:rPr>
+                <w:rFonts w:ascii="Consolas" w:eastAsia="Times New Roman" w:hAnsi="Consolas" w:cs="Times New Roman"/>
+                <w:color w:val="B5CEA8"/>
+                <w:sz w:val="21"/>
+                <w:szCs w:val="21"/>
+                <w:lang w:val="es-CO" w:eastAsia="es-CO"/>
+              </w:rPr>
+              <w:t>0</w:t>
+            </w:r>
+            <w:r>
+              <w:rPr>
+                <w:rFonts w:ascii="Consolas" w:eastAsia="Times New Roman" w:hAnsi="Consolas" w:cs="Times New Roman"/>
+                <w:color w:val="CCCCCC"/>
+                <w:sz w:val="21"/>
+                <w:szCs w:val="21"/>
+                <w:lang w:val="es-CO" w:eastAsia="es-CO"/>
+              </w:rPr>
+              <w:t xml:space="preserve">, </w:t>
+            </w:r>
+            <w:r>
+              <w:rPr>
+                <w:rFonts w:ascii="Consolas" w:eastAsia="Times New Roman" w:hAnsi="Consolas" w:cs="Times New Roman"/>
+                <w:color w:val="CE9178"/>
+                <w:sz w:val="21"/>
+                <w:szCs w:val="21"/>
+                <w:lang w:val="es-CO" w:eastAsia="es-CO"/>
+              </w:rPr>
+              <w:t>"registro"</w:t>
+            </w:r>
+            <w:r>
+              <w:rPr>
+                <w:rFonts w:ascii="Consolas" w:eastAsia="Times New Roman" w:hAnsi="Consolas" w:cs="Times New Roman"/>
+                <w:color w:val="CCCCCC"/>
+                <w:sz w:val="21"/>
+                <w:szCs w:val="21"/>
+                <w:lang w:val="es-CO" w:eastAsia="es-CO"/>
+              </w:rPr>
+              <w:t>: {}}</w:t>
             </w:r>
           </w:p>
         </w:tc>
@@ -350,19 +604,7 @@
               <w:rPr>
                 <w:lang w:val="es-419"/>
               </w:rPr>
-              <w:t xml:space="preserve">Si se </w:t>
-            </w:r>
-            <w:r>
-              <w:rPr>
-                <w:lang w:val="es-419"/>
-              </w:rPr>
-              <w:t>implementó</w:t>
-            </w:r>
-            <w:r>
-              <w:rPr>
-                <w:lang w:val="es-419"/>
-              </w:rPr>
-              <w:t xml:space="preserve"> y quien lo hizo.</w:t>
+              <w:t>Implementado, Iker Barbosa</w:t>
             </w:r>
           </w:p>
         </w:tc>
@@ -482,6 +724,26 @@
           </w:tcPr>
           <w:p>
             <w:pPr>
+              <w:shd w:val="clear" w:color="auto" w:fill="1F1F1F"/>
+              <w:spacing w:line="285" w:lineRule="atLeast"/>
+              <w:rPr>
+                <w:lang w:val="es-419"/>
+              </w:rPr>
+            </w:pPr>
+          </w:p>
+          <w:p>
+            <w:pPr>
+              <w:shd w:val="clear" w:color="auto" w:fill="1F1F1F"/>
+              <w:spacing w:line="285" w:lineRule="atLeast"/>
+              <w:rPr>
+                <w:lang w:val="es-419"/>
+              </w:rPr>
+            </w:pPr>
+          </w:p>
+          <w:p>
+            <w:pPr>
+              <w:shd w:val="clear" w:color="auto" w:fill="1F1F1F"/>
+              <w:spacing w:line="285" w:lineRule="atLeast"/>
               <w:rPr>
                 <w:lang w:val="es-419"/>
               </w:rPr>
@@ -490,7 +752,41 @@
               <w:rPr>
                 <w:lang w:val="es-419"/>
               </w:rPr>
-              <w:t>Paso 1</w:t>
+              <w:drawing>
+                <wp:inline distT="0" distB="0" distL="0" distR="0" wp14:anchorId="7F1051BD" wp14:editId="4E441910">
+                  <wp:extent cx="3724275" cy="538616"/>
+                  <wp:effectExtent l="0" t="0" r="0" b="0"/>
+                  <wp:docPr id="2" name="Imagen 2"/>
+                  <wp:cNvGraphicFramePr>
+                    <a:graphicFrameLocks xmlns:a="http://schemas.openxmlformats.org/drawingml/2006/main" noChangeAspect="1"/>
+                  </wp:cNvGraphicFramePr>
+                  <a:graphic xmlns:a="http://schemas.openxmlformats.org/drawingml/2006/main">
+                    <a:graphicData uri="http://schemas.openxmlformats.org/drawingml/2006/picture">
+                      <pic:pic xmlns:pic="http://schemas.openxmlformats.org/drawingml/2006/picture">
+                        <pic:nvPicPr>
+                          <pic:cNvPr id="1" name=""/>
+                          <pic:cNvPicPr/>
+                        </pic:nvPicPr>
+                        <pic:blipFill>
+                          <a:blip r:embed="rId11"/>
+                          <a:stretch>
+                            <a:fillRect/>
+                          </a:stretch>
+                        </pic:blipFill>
+                        <pic:spPr>
+                          <a:xfrm>
+                            <a:off x="0" y="0"/>
+                            <a:ext cx="3747438" cy="541966"/>
+                          </a:xfrm>
+                          <a:prstGeom prst="rect">
+                            <a:avLst/>
+                          </a:prstGeom>
+                        </pic:spPr>
+                      </pic:pic>
+                    </a:graphicData>
+                  </a:graphic>
+                </wp:inline>
+              </w:drawing>
             </w:r>
           </w:p>
         </w:tc>
@@ -508,7 +804,31 @@
               <w:rPr>
                 <w:lang w:val="es-419"/>
               </w:rPr>
-              <w:t>O(...)</w:t>
+              <w:t>O(</w:t>
+            </w:r>
+            <w:r>
+              <w:rPr>
+                <w:lang w:val="es-419"/>
+              </w:rPr>
+              <w:t>1</w:t>
+            </w:r>
+            <w:r>
+              <w:rPr>
+                <w:lang w:val="es-419"/>
+              </w:rPr>
+              <w:t>)</w:t>
+            </w:r>
+            <w:r>
+              <w:rPr>
+                <w:lang w:val="es-419"/>
+              </w:rPr>
+              <w:t xml:space="preserve">, </w:t>
+            </w:r>
+            <w:r>
+              <w:rPr>
+                <w:lang w:val="es-419"/>
+              </w:rPr>
+              <w:t>consultar el size de la lista para verificar que no esté vacía.</w:t>
             </w:r>
           </w:p>
         </w:tc>
@@ -520,15 +840,51 @@
           </w:tcPr>
           <w:p>
             <w:pPr>
-              <w:rPr>
-                <w:lang w:val="es-419"/>
+              <w:shd w:val="clear" w:color="auto" w:fill="1F1F1F"/>
+              <w:spacing w:line="285" w:lineRule="atLeast"/>
+              <w:rPr>
+                <w:lang w:val="es-CO"/>
               </w:rPr>
             </w:pPr>
             <w:r>
               <w:rPr>
-                <w:lang w:val="es-419"/>
-              </w:rPr>
-              <w:t xml:space="preserve">Paso 2 </w:t>
+                <w:lang w:val="es-CO"/>
+              </w:rPr>
+              <w:drawing>
+                <wp:inline distT="0" distB="0" distL="0" distR="0" wp14:anchorId="233639AE" wp14:editId="724F8E57">
+                  <wp:extent cx="3082290" cy="1242695"/>
+                  <wp:effectExtent l="0" t="0" r="3810" b="0"/>
+                  <wp:docPr id="3" name="Imagen 3"/>
+                  <wp:cNvGraphicFramePr>
+                    <a:graphicFrameLocks xmlns:a="http://schemas.openxmlformats.org/drawingml/2006/main" noChangeAspect="1"/>
+                  </wp:cNvGraphicFramePr>
+                  <a:graphic xmlns:a="http://schemas.openxmlformats.org/drawingml/2006/main">
+                    <a:graphicData uri="http://schemas.openxmlformats.org/drawingml/2006/picture">
+                      <pic:pic xmlns:pic="http://schemas.openxmlformats.org/drawingml/2006/picture">
+                        <pic:nvPicPr>
+                          <pic:cNvPr id="1" name=""/>
+                          <pic:cNvPicPr/>
+                        </pic:nvPicPr>
+                        <pic:blipFill>
+                          <a:blip r:embed="rId12"/>
+                          <a:stretch>
+                            <a:fillRect/>
+                          </a:stretch>
+                        </pic:blipFill>
+                        <pic:spPr>
+                          <a:xfrm>
+                            <a:off x="0" y="0"/>
+                            <a:ext cx="3082290" cy="1242695"/>
+                          </a:xfrm>
+                          <a:prstGeom prst="rect">
+                            <a:avLst/>
+                          </a:prstGeom>
+                        </pic:spPr>
+                      </pic:pic>
+                    </a:graphicData>
+                  </a:graphic>
+                </wp:inline>
+              </w:drawing>
             </w:r>
           </w:p>
         </w:tc>
@@ -546,7 +902,25 @@
               <w:rPr>
                 <w:lang w:val="es-419"/>
               </w:rPr>
-              <w:t>O(...)</w:t>
+              <w:t>O(</w:t>
+            </w:r>
+            <w:r>
+              <w:rPr>
+                <w:lang w:val="es-419"/>
+              </w:rPr>
+              <w:t>n</w:t>
+            </w:r>
+            <w:r>
+              <w:rPr>
+                <w:lang w:val="es-419"/>
+              </w:rPr>
+              <w:t>)</w:t>
+            </w:r>
+            <w:r>
+              <w:rPr>
+                <w:lang w:val="es-419"/>
+              </w:rPr>
+              <w:t>, recorrer la lista para hallar el último registro añadido en el año pasado por parámetro.</w:t>
             </w:r>
           </w:p>
         </w:tc>
@@ -566,16 +940,43 @@
               <w:rPr>
                 <w:lang w:val="es-419"/>
               </w:rPr>
-              <w:t>Paso</w:t>
+              <w:lastRenderedPageBreak/>
+              <w:drawing>
+                <wp:inline distT="0" distB="0" distL="0" distR="0" wp14:anchorId="2385CE10" wp14:editId="5F3F095D">
+                  <wp:extent cx="3082290" cy="1094105"/>
+                  <wp:effectExtent l="0" t="0" r="3810" b="0"/>
+                  <wp:docPr id="6" name="Imagen 6"/>
+                  <wp:cNvGraphicFramePr>
+                    <a:graphicFrameLocks xmlns:a="http://schemas.openxmlformats.org/drawingml/2006/main" noChangeAspect="1"/>
+                  </wp:cNvGraphicFramePr>
+                  <a:graphic xmlns:a="http://schemas.openxmlformats.org/drawingml/2006/main">
+                    <a:graphicData uri="http://schemas.openxmlformats.org/drawingml/2006/picture">
+                      <pic:pic xmlns:pic="http://schemas.openxmlformats.org/drawingml/2006/picture">
+                        <pic:nvPicPr>
+                          <pic:cNvPr id="1" name=""/>
+                          <pic:cNvPicPr/>
+                        </pic:nvPicPr>
+                        <pic:blipFill>
+                          <a:blip r:embed="rId13"/>
+                          <a:stretch>
+                            <a:fillRect/>
+                          </a:stretch>
+                        </pic:blipFill>
+                        <pic:spPr>
+                          <a:xfrm>
+                            <a:off x="0" y="0"/>
+                            <a:ext cx="3082290" cy="1094105"/>
+                          </a:xfrm>
+                          <a:prstGeom prst="rect">
+                            <a:avLst/>
+                          </a:prstGeom>
+                        </pic:spPr>
+                      </pic:pic>
+                    </a:graphicData>
+                  </a:graphic>
+                </wp:inline>
+              </w:drawing>
             </w:r>
-            <w:proofErr w:type="gramStart"/>
-            <w:r>
-              <w:rPr>
-                <w:lang w:val="es-419"/>
-              </w:rPr>
-              <w:t xml:space="preserve"> ….</w:t>
-            </w:r>
-            <w:proofErr w:type="gramEnd"/>
           </w:p>
         </w:tc>
         <w:tc>
@@ -592,7 +993,25 @@
               <w:rPr>
                 <w:lang w:val="es-419"/>
               </w:rPr>
-              <w:t>O(...)</w:t>
+              <w:t>O(</w:t>
+            </w:r>
+            <w:r>
+              <w:rPr>
+                <w:lang w:val="es-419"/>
+              </w:rPr>
+              <w:t>n</w:t>
+            </w:r>
+            <w:r>
+              <w:rPr>
+                <w:lang w:val="es-419"/>
+              </w:rPr>
+              <w:t>)</w:t>
+            </w:r>
+            <w:r>
+              <w:rPr>
+                <w:lang w:val="es-419"/>
+              </w:rPr>
+              <w:t>, recorrer la lista otra vez para hallar la fecha mínima encontrada y así agregar los datos al diccionario de retorno.</w:t>
             </w:r>
           </w:p>
         </w:tc>
@@ -646,1010 +1065,6 @@
                 <w:iCs/>
                 <w:lang w:val="es-419"/>
               </w:rPr>
-              <w:t>O(...)</w:t>
-            </w:r>
-          </w:p>
-        </w:tc>
-      </w:tr>
-    </w:tbl>
-    <w:p>
-      <w:pPr>
-        <w:rPr>
-          <w:rFonts w:ascii="Dax-Regular" w:hAnsi="Dax-Regular"/>
-          <w:lang w:val="es-419"/>
-        </w:rPr>
-      </w:pPr>
-    </w:p>
-    <w:p>
-      <w:pPr>
-        <w:pStyle w:val="Ttulo2"/>
-        <w:rPr>
-          <w:b/>
-          <w:bCs/>
-          <w:lang w:val="es-419"/>
-        </w:rPr>
-      </w:pPr>
-      <w:r>
-        <w:rPr>
-          <w:b/>
-          <w:bCs/>
-          <w:lang w:val="es-419"/>
-        </w:rPr>
-        <w:t xml:space="preserve">Pruebas </w:t>
-      </w:r>
-      <w:r>
-        <w:rPr>
-          <w:b/>
-          <w:bCs/>
-          <w:lang w:val="es-419"/>
-        </w:rPr>
-        <w:t>Realizadas</w:t>
-      </w:r>
-    </w:p>
-    <w:p>
-      <w:pPr>
-        <w:jc w:val="both"/>
-        <w:rPr>
-          <w:lang w:val="es-419"/>
-        </w:rPr>
-      </w:pPr>
-      <w:r>
-        <w:rPr>
-          <w:lang w:val="es-419"/>
-        </w:rPr>
-        <w:t xml:space="preserve">Descripción de las pruebas de tiempos de ejecución y memoria utilizada. Incluir descripción del procedimiento, </w:t>
-      </w:r>
-      <w:r>
-        <w:rPr>
-          <w:lang w:val="es-419"/>
-        </w:rPr>
-        <w:t xml:space="preserve">las condiciones, </w:t>
-      </w:r>
-      <w:r>
-        <w:rPr>
-          <w:lang w:val="es-419"/>
-        </w:rPr>
-        <w:t xml:space="preserve">las herramientas </w:t>
-      </w:r>
-      <w:r>
-        <w:rPr>
-          <w:lang w:val="es-419"/>
-        </w:rPr>
-        <w:t xml:space="preserve">y recursos utilizados (librerías, computadores donde se ejecutan las </w:t>
-      </w:r>
-      <w:r>
-        <w:rPr>
-          <w:lang w:val="es-419"/>
-        </w:rPr>
-        <w:t>pruebas</w:t>
-      </w:r>
-      <w:r>
-        <w:rPr>
-          <w:lang w:val="es-419"/>
-        </w:rPr>
-        <w:t>, entre otros).</w:t>
-      </w:r>
-    </w:p>
-    <w:tbl>
-      <w:tblPr>
-        <w:tblStyle w:val="Tablaconcuadrcula"/>
-        <w:tblW w:w="0" w:type="auto"/>
-        <w:tblLayout w:type="fixed"/>
-        <w:tblLook w:val="06A0" w:firstRow="1" w:lastRow="0" w:firstColumn="1" w:lastColumn="0" w:noHBand="1" w:noVBand="1"/>
-      </w:tblPr>
-      <w:tblGrid>
-        <w:gridCol w:w="4680"/>
-        <w:gridCol w:w="4680"/>
-      </w:tblGrid>
-      <w:tr>
-        <w:tc>
-          <w:tcPr>
-            <w:tcW w:w="4680" w:type="dxa"/>
-          </w:tcPr>
-          <w:p>
-            <w:pPr>
-              <w:rPr>
-                <w:rFonts w:ascii="Dax-Regular" w:hAnsi="Dax-Regular"/>
-                <w:b/>
-                <w:bCs/>
-                <w:lang w:val="es-419"/>
-              </w:rPr>
-            </w:pPr>
-            <w:r>
-              <w:rPr>
-                <w:rFonts w:ascii="Dax-Regular" w:hAnsi="Dax-Regular"/>
-                <w:b/>
-                <w:bCs/>
-                <w:lang w:val="es-419"/>
-              </w:rPr>
-              <w:t>Entrada</w:t>
-            </w:r>
-          </w:p>
-        </w:tc>
-        <w:tc>
-          <w:tcPr>
-            <w:tcW w:w="4680" w:type="dxa"/>
-          </w:tcPr>
-          <w:p>
-            <w:pPr>
-              <w:rPr>
-                <w:rFonts w:ascii="Dax-Regular" w:hAnsi="Dax-Regular"/>
-                <w:b/>
-                <w:bCs/>
-                <w:lang w:val="es-419"/>
-              </w:rPr>
-            </w:pPr>
-            <w:r>
-              <w:rPr>
-                <w:rFonts w:ascii="Dax-Regular" w:hAnsi="Dax-Regular"/>
-                <w:b/>
-                <w:bCs/>
-                <w:lang w:val="es-419"/>
-              </w:rPr>
-              <w:t>Tiempo</w:t>
-            </w:r>
-            <w:r>
-              <w:rPr>
-                <w:rFonts w:ascii="Dax-Regular" w:hAnsi="Dax-Regular"/>
-                <w:b/>
-                <w:bCs/>
-                <w:lang w:val="es-419"/>
-              </w:rPr>
-              <w:t xml:space="preserve"> (s)</w:t>
-            </w:r>
-          </w:p>
-        </w:tc>
-      </w:tr>
-      <w:tr>
-        <w:tc>
-          <w:tcPr>
-            <w:tcW w:w="4680" w:type="dxa"/>
-          </w:tcPr>
-          <w:p>
-            <w:pPr>
-              <w:rPr>
-                <w:rFonts w:ascii="Dax-Regular" w:hAnsi="Dax-Regular"/>
-                <w:lang w:val="es-419"/>
-              </w:rPr>
-            </w:pPr>
-          </w:p>
-        </w:tc>
-        <w:tc>
-          <w:tcPr>
-            <w:tcW w:w="4680" w:type="dxa"/>
-          </w:tcPr>
-          <w:p>
-            <w:pPr>
-              <w:rPr>
-                <w:rFonts w:ascii="Dax-Regular" w:hAnsi="Dax-Regular"/>
-                <w:lang w:val="es-419"/>
-              </w:rPr>
-            </w:pPr>
-          </w:p>
-        </w:tc>
-      </w:tr>
-      <w:tr>
-        <w:tc>
-          <w:tcPr>
-            <w:tcW w:w="4680" w:type="dxa"/>
-          </w:tcPr>
-          <w:p>
-            <w:pPr>
-              <w:rPr>
-                <w:rFonts w:ascii="Dax-Regular" w:hAnsi="Dax-Regular"/>
-                <w:lang w:val="es-419"/>
-              </w:rPr>
-            </w:pPr>
-          </w:p>
-        </w:tc>
-        <w:tc>
-          <w:tcPr>
-            <w:tcW w:w="4680" w:type="dxa"/>
-          </w:tcPr>
-          <w:p>
-            <w:pPr>
-              <w:rPr>
-                <w:rFonts w:ascii="Dax-Regular" w:hAnsi="Dax-Regular"/>
-                <w:lang w:val="es-419"/>
-              </w:rPr>
-            </w:pPr>
-          </w:p>
-        </w:tc>
-      </w:tr>
-      <w:tr>
-        <w:tc>
-          <w:tcPr>
-            <w:tcW w:w="4680" w:type="dxa"/>
-          </w:tcPr>
-          <w:p>
-            <w:pPr>
-              <w:rPr>
-                <w:rFonts w:ascii="Dax-Regular" w:hAnsi="Dax-Regular"/>
-                <w:lang w:val="es-419"/>
-              </w:rPr>
-            </w:pPr>
-          </w:p>
-        </w:tc>
-        <w:tc>
-          <w:tcPr>
-            <w:tcW w:w="4680" w:type="dxa"/>
-          </w:tcPr>
-          <w:p>
-            <w:pPr>
-              <w:rPr>
-                <w:rFonts w:ascii="Dax-Regular" w:hAnsi="Dax-Regular"/>
-                <w:lang w:val="es-419"/>
-              </w:rPr>
-            </w:pPr>
-          </w:p>
-        </w:tc>
-      </w:tr>
-    </w:tbl>
-    <w:p>
-      <w:pPr>
-        <w:rPr>
-          <w:rFonts w:ascii="Dax-Regular" w:hAnsi="Dax-Regular"/>
-          <w:lang w:val="es-419"/>
-        </w:rPr>
-      </w:pPr>
-    </w:p>
-    <w:p>
-      <w:pPr>
-        <w:pStyle w:val="Ttulo3"/>
-        <w:rPr>
-          <w:b/>
-          <w:bCs/>
-          <w:lang w:val="es-419"/>
-        </w:rPr>
-      </w:pPr>
-      <w:r>
-        <w:rPr>
-          <w:b/>
-          <w:bCs/>
-          <w:lang w:val="es-419"/>
-        </w:rPr>
-        <w:t>Tablas de datos</w:t>
-      </w:r>
-    </w:p>
-    <w:p>
-      <w:pPr>
-        <w:rPr>
-          <w:lang w:val="es-419"/>
-        </w:rPr>
-      </w:pPr>
-      <w:r>
-        <w:rPr>
-          <w:lang w:val="es-419"/>
-        </w:rPr>
-        <w:t>Las tablas con la recopilación de datos de las pruebas.</w:t>
-      </w:r>
-    </w:p>
-    <w:p>
-      <w:pPr>
-        <w:rPr>
-          <w:lang w:val="es-419"/>
-        </w:rPr>
-      </w:pPr>
-    </w:p>
-    <w:p>
-      <w:pPr>
-        <w:rPr>
-          <w:lang w:val="es-419"/>
-        </w:rPr>
-      </w:pPr>
-    </w:p>
-    <w:p>
-      <w:pPr>
-        <w:pStyle w:val="Ttulo3"/>
-        <w:rPr>
-          <w:b/>
-          <w:bCs/>
-          <w:lang w:val="es-419"/>
-        </w:rPr>
-      </w:pPr>
-      <w:r>
-        <w:rPr>
-          <w:b/>
-          <w:bCs/>
-          <w:lang w:val="es-419"/>
-        </w:rPr>
-        <w:t>Graficas</w:t>
-      </w:r>
-    </w:p>
-    <w:p>
-      <w:pPr>
-        <w:pStyle w:val="Sinespaciado"/>
-        <w:rPr>
-          <w:lang w:val="es-419"/>
-        </w:rPr>
-      </w:pPr>
-      <w:r>
-        <w:rPr>
-          <w:lang w:val="es-419"/>
-        </w:rPr>
-        <w:t>Las gráficas con la representación de las pruebas</w:t>
-      </w:r>
-      <w:r>
-        <w:rPr>
-          <w:lang w:val="es-419"/>
-        </w:rPr>
-        <w:t xml:space="preserve"> realizadas.</w:t>
-      </w:r>
-    </w:p>
-    <w:p>
-      <w:pPr>
-        <w:pStyle w:val="Sinespaciado"/>
-        <w:rPr>
-          <w:lang w:val="es-419"/>
-        </w:rPr>
-      </w:pPr>
-    </w:p>
-    <w:p>
-      <w:pPr>
-        <w:pStyle w:val="Ttulo2"/>
-        <w:rPr>
-          <w:b/>
-          <w:bCs/>
-          <w:lang w:val="es-419"/>
-        </w:rPr>
-      </w:pPr>
-      <w:r>
-        <w:rPr>
-          <w:b/>
-          <w:bCs/>
-          <w:lang w:val="es-419"/>
-        </w:rPr>
-        <w:t>Análisis</w:t>
-      </w:r>
-    </w:p>
-    <w:p>
-      <w:pPr>
-        <w:rPr>
-          <w:lang w:val="es-419"/>
-        </w:rPr>
-      </w:pPr>
-      <w:r>
-        <w:rPr>
-          <w:lang w:val="es-419"/>
-        </w:rPr>
-        <w:t xml:space="preserve">Análisis de resultados de la implementación, tener cuenta las pruebas realizadas y el </w:t>
-      </w:r>
-      <w:proofErr w:type="spellStart"/>
-      <w:r>
-        <w:rPr>
-          <w:lang w:val="es-419"/>
-        </w:rPr>
-        <w:t>analisis</w:t>
-      </w:r>
-      <w:proofErr w:type="spellEnd"/>
-      <w:r>
-        <w:rPr>
-          <w:lang w:val="es-419"/>
-        </w:rPr>
-        <w:t xml:space="preserve"> de complejidad.</w:t>
-      </w:r>
-    </w:p>
-    <w:p>
-      <w:pPr>
-        <w:pStyle w:val="Ttulo1"/>
-        <w:rPr>
-          <w:b/>
-          <w:bCs/>
-          <w:lang w:val="es-419"/>
-        </w:rPr>
-      </w:pPr>
-      <w:r>
-        <w:rPr>
-          <w:b/>
-          <w:bCs/>
-          <w:lang w:val="es-419"/>
-        </w:rPr>
-        <w:t xml:space="preserve">Requerimiento </w:t>
-      </w:r>
-      <w:r>
-        <w:rPr>
-          <w:b/>
-          <w:bCs/>
-          <w:lang w:val="es-419"/>
-        </w:rPr>
-        <w:t>Ejemplo</w:t>
-      </w:r>
-    </w:p>
-    <w:p>
-      <w:pPr>
-        <w:rPr>
-          <w:lang w:val="es-419"/>
-        </w:rPr>
-      </w:pPr>
-    </w:p>
-    <w:p>
-      <w:pPr>
-        <w:pStyle w:val="Ttulo2"/>
-        <w:rPr>
-          <w:b/>
-          <w:bCs/>
-          <w:lang w:val="es-419"/>
-        </w:rPr>
-      </w:pPr>
-      <w:r>
-        <w:rPr>
-          <w:b/>
-          <w:bCs/>
-          <w:lang w:val="es-419"/>
-        </w:rPr>
-        <w:t>Descripción</w:t>
-      </w:r>
-    </w:p>
-    <w:p>
-      <w:pPr>
-        <w:ind w:left="1440" w:hanging="1440"/>
-        <w:jc w:val="center"/>
-        <w:rPr>
-          <w:lang w:val="es-419"/>
-        </w:rPr>
-      </w:pPr>
-      <w:r>
-        <w:rPr>
-          <w:noProof/>
-          <w:lang w:val="es-419"/>
-        </w:rPr>
-        <w:drawing>
-          <wp:inline distT="0" distB="0" distL="0" distR="0" wp14:anchorId="35ECC59E" wp14:editId="0A0A9058">
-            <wp:extent cx="3547872" cy="1385413"/>
-            <wp:effectExtent l="0" t="0" r="0" b="5715"/>
-            <wp:docPr id="1" name="Picture 1"/>
-            <wp:cNvGraphicFramePr>
-              <a:graphicFrameLocks xmlns:a="http://schemas.openxmlformats.org/drawingml/2006/main" noChangeAspect="1"/>
-            </wp:cNvGraphicFramePr>
-            <a:graphic xmlns:a="http://schemas.openxmlformats.org/drawingml/2006/main">
-              <a:graphicData uri="http://schemas.openxmlformats.org/drawingml/2006/picture">
-                <pic:pic xmlns:pic="http://schemas.openxmlformats.org/drawingml/2006/picture">
-                  <pic:nvPicPr>
-                    <pic:cNvPr id="1" name=""/>
-                    <pic:cNvPicPr/>
-                  </pic:nvPicPr>
-                  <pic:blipFill>
-                    <a:blip r:embed="rId11"/>
-                    <a:stretch>
-                      <a:fillRect/>
-                    </a:stretch>
-                  </pic:blipFill>
-                  <pic:spPr>
-                    <a:xfrm>
-                      <a:off x="0" y="0"/>
-                      <a:ext cx="3585430" cy="1400079"/>
-                    </a:xfrm>
-                    <a:prstGeom prst="rect">
-                      <a:avLst/>
-                    </a:prstGeom>
-                  </pic:spPr>
-                </pic:pic>
-              </a:graphicData>
-            </a:graphic>
-          </wp:inline>
-        </w:drawing>
-      </w:r>
-    </w:p>
-    <w:p>
-      <w:pPr>
-        <w:spacing w:line="276" w:lineRule="auto"/>
-        <w:rPr>
-          <w:lang w:val="es-419"/>
-        </w:rPr>
-      </w:pPr>
-      <w:r>
-        <w:rPr>
-          <w:lang w:val="es-419"/>
-        </w:rPr>
-        <w:t>Este requerimiento se encarga de retornar un dato de una lista dado su ID. Lo primero que hace es verificar si el elemento existe. Dado el caso que exista</w:t>
-      </w:r>
-      <w:r>
-        <w:rPr>
-          <w:lang w:val="es-419"/>
-        </w:rPr>
-        <w:t>, retorna su posición,</w:t>
-      </w:r>
-      <w:r>
-        <w:rPr>
-          <w:lang w:val="es-419"/>
-        </w:rPr>
-        <w:t xml:space="preserve"> lo busca en la lista y lo retorna</w:t>
-      </w:r>
-      <w:r>
-        <w:rPr>
-          <w:lang w:val="es-419"/>
-        </w:rPr>
-        <w:t>.</w:t>
-      </w:r>
-      <w:r>
-        <w:rPr>
-          <w:lang w:val="es-419"/>
-        </w:rPr>
-        <w:t xml:space="preserve"> </w:t>
-      </w:r>
-      <w:r>
-        <w:rPr>
-          <w:lang w:val="es-419"/>
-        </w:rPr>
-        <w:t>D</w:t>
-      </w:r>
-      <w:r>
-        <w:rPr>
-          <w:lang w:val="es-419"/>
-        </w:rPr>
-        <w:t>e lo contrario</w:t>
-      </w:r>
-      <w:r>
-        <w:rPr>
-          <w:lang w:val="es-419"/>
-        </w:rPr>
-        <w:t>,</w:t>
-      </w:r>
-      <w:r>
-        <w:rPr>
-          <w:lang w:val="es-419"/>
-        </w:rPr>
-        <w:t xml:space="preserve"> retorna </w:t>
-      </w:r>
-      <w:proofErr w:type="spellStart"/>
-      <w:r>
-        <w:rPr>
-          <w:lang w:val="es-419"/>
-        </w:rPr>
-        <w:t>None</w:t>
-      </w:r>
-      <w:proofErr w:type="spellEnd"/>
-      <w:r>
-        <w:rPr>
-          <w:lang w:val="es-419"/>
-        </w:rPr>
-        <w:t>.</w:t>
-      </w:r>
-    </w:p>
-    <w:tbl>
-      <w:tblPr>
-        <w:tblStyle w:val="Tablaconcuadrcula"/>
-        <w:tblW w:w="9360" w:type="dxa"/>
-        <w:tblLayout w:type="fixed"/>
-        <w:tblLook w:val="06A0" w:firstRow="1" w:lastRow="0" w:firstColumn="1" w:lastColumn="0" w:noHBand="1" w:noVBand="1"/>
-      </w:tblPr>
-      <w:tblGrid>
-        <w:gridCol w:w="3060"/>
-        <w:gridCol w:w="6300"/>
-      </w:tblGrid>
-      <w:tr>
-        <w:tc>
-          <w:tcPr>
-            <w:tcW w:w="3060" w:type="dxa"/>
-          </w:tcPr>
-          <w:p>
-            <w:pPr>
-              <w:rPr>
-                <w:b/>
-                <w:bCs/>
-                <w:lang w:val="es-419"/>
-              </w:rPr>
-            </w:pPr>
-            <w:r>
-              <w:rPr>
-                <w:b/>
-                <w:bCs/>
-                <w:lang w:val="es-419"/>
-              </w:rPr>
-              <w:t xml:space="preserve">Entrada </w:t>
-            </w:r>
-          </w:p>
-        </w:tc>
-        <w:tc>
-          <w:tcPr>
-            <w:tcW w:w="6300" w:type="dxa"/>
-          </w:tcPr>
-          <w:p>
-            <w:pPr>
-              <w:rPr>
-                <w:lang w:val="es-419"/>
-              </w:rPr>
-            </w:pPr>
-            <w:r>
-              <w:rPr>
-                <w:lang w:val="es-419"/>
-              </w:rPr>
-              <w:t>Estructuras de datos del modelo</w:t>
-            </w:r>
-            <w:r>
-              <w:rPr>
-                <w:lang w:val="es-419"/>
-              </w:rPr>
-              <w:t>, ID.</w:t>
-            </w:r>
-          </w:p>
-        </w:tc>
-      </w:tr>
-      <w:tr>
-        <w:tc>
-          <w:tcPr>
-            <w:tcW w:w="3060" w:type="dxa"/>
-          </w:tcPr>
-          <w:p>
-            <w:pPr>
-              <w:rPr>
-                <w:b/>
-                <w:bCs/>
-                <w:lang w:val="es-419"/>
-              </w:rPr>
-            </w:pPr>
-            <w:r>
-              <w:rPr>
-                <w:b/>
-                <w:bCs/>
-                <w:lang w:val="es-419"/>
-              </w:rPr>
-              <w:t>Salidas</w:t>
-            </w:r>
-          </w:p>
-        </w:tc>
-        <w:tc>
-          <w:tcPr>
-            <w:tcW w:w="6300" w:type="dxa"/>
-          </w:tcPr>
-          <w:p>
-            <w:pPr>
-              <w:rPr>
-                <w:lang w:val="es-419"/>
-              </w:rPr>
-            </w:pPr>
-            <w:r>
-              <w:rPr>
-                <w:lang w:val="es-419"/>
-              </w:rPr>
-              <w:t xml:space="preserve">El elemento con el ID dado, si no existe se retorna </w:t>
-            </w:r>
-            <w:proofErr w:type="spellStart"/>
-            <w:r>
-              <w:rPr>
-                <w:lang w:val="es-419"/>
-              </w:rPr>
-              <w:t>None</w:t>
-            </w:r>
-            <w:proofErr w:type="spellEnd"/>
-          </w:p>
-        </w:tc>
-      </w:tr>
-      <w:tr>
-        <w:tc>
-          <w:tcPr>
-            <w:tcW w:w="3060" w:type="dxa"/>
-          </w:tcPr>
-          <w:p>
-            <w:pPr>
-              <w:rPr>
-                <w:b/>
-                <w:bCs/>
-                <w:lang w:val="es-419"/>
-              </w:rPr>
-            </w:pPr>
-            <w:r>
-              <w:rPr>
-                <w:b/>
-                <w:bCs/>
-                <w:lang w:val="es-419"/>
-              </w:rPr>
-              <w:t>Implementado (Sí/No)</w:t>
-            </w:r>
-          </w:p>
-        </w:tc>
-        <w:tc>
-          <w:tcPr>
-            <w:tcW w:w="6300" w:type="dxa"/>
-          </w:tcPr>
-          <w:p>
-            <w:pPr>
-              <w:rPr>
-                <w:lang w:val="es-419"/>
-              </w:rPr>
-            </w:pPr>
-            <w:r>
-              <w:rPr>
-                <w:lang w:val="es-419"/>
-              </w:rPr>
-              <w:t>Si</w:t>
-            </w:r>
-            <w:r>
-              <w:rPr>
-                <w:lang w:val="es-419"/>
-              </w:rPr>
-              <w:t xml:space="preserve">. Implementado por Juan </w:t>
-            </w:r>
-            <w:r>
-              <w:rPr>
-                <w:lang w:val="es-419"/>
-              </w:rPr>
-              <w:t>Andrés Ariza</w:t>
-            </w:r>
-          </w:p>
-        </w:tc>
-      </w:tr>
-    </w:tbl>
-    <w:p>
-      <w:pPr>
-        <w:rPr>
-          <w:lang w:val="es-419"/>
-        </w:rPr>
-      </w:pPr>
-    </w:p>
-    <w:p>
-      <w:pPr>
-        <w:pStyle w:val="Ttulo2"/>
-        <w:rPr>
-          <w:b/>
-          <w:bCs/>
-          <w:lang w:val="es-419"/>
-        </w:rPr>
-      </w:pPr>
-      <w:r>
-        <w:rPr>
-          <w:b/>
-          <w:bCs/>
-          <w:lang w:val="es-419"/>
-        </w:rPr>
-        <w:t>Análisis de complejidad</w:t>
-      </w:r>
-    </w:p>
-    <w:p>
-      <w:pPr>
-        <w:rPr>
-          <w:lang w:val="es-419"/>
-        </w:rPr>
-      </w:pPr>
-      <w:r>
-        <w:rPr>
-          <w:lang w:val="es-419"/>
-        </w:rPr>
-        <w:t>Análisis de complejidad de cada uno de los pasos del algoritmo</w:t>
-      </w:r>
-    </w:p>
-    <w:tbl>
-      <w:tblPr>
-        <w:tblStyle w:val="Tablaconcuadrcula"/>
-        <w:tblW w:w="0" w:type="auto"/>
-        <w:tblLayout w:type="fixed"/>
-        <w:tblLook w:val="06A0" w:firstRow="1" w:lastRow="0" w:firstColumn="1" w:lastColumn="0" w:noHBand="1" w:noVBand="1"/>
-      </w:tblPr>
-      <w:tblGrid>
-        <w:gridCol w:w="5070"/>
-        <w:gridCol w:w="4275"/>
-      </w:tblGrid>
-      <w:tr>
-        <w:tc>
-          <w:tcPr>
-            <w:tcW w:w="5070" w:type="dxa"/>
-          </w:tcPr>
-          <w:p>
-            <w:pPr>
-              <w:rPr>
-                <w:b/>
-                <w:bCs/>
-                <w:lang w:val="es-419"/>
-              </w:rPr>
-            </w:pPr>
-            <w:r>
-              <w:rPr>
-                <w:b/>
-                <w:bCs/>
-                <w:lang w:val="es-419"/>
-              </w:rPr>
-              <w:t>Pasos</w:t>
-            </w:r>
-          </w:p>
-        </w:tc>
-        <w:tc>
-          <w:tcPr>
-            <w:tcW w:w="4275" w:type="dxa"/>
-          </w:tcPr>
-          <w:p>
-            <w:pPr>
-              <w:rPr>
-                <w:b/>
-                <w:bCs/>
-                <w:lang w:val="es-419"/>
-              </w:rPr>
-            </w:pPr>
-            <w:r>
-              <w:rPr>
-                <w:b/>
-                <w:bCs/>
-                <w:lang w:val="es-419"/>
-              </w:rPr>
-              <w:t>Complejidad</w:t>
-            </w:r>
-          </w:p>
-        </w:tc>
-      </w:tr>
-      <w:tr>
-        <w:tc>
-          <w:tcPr>
-            <w:tcW w:w="5070" w:type="dxa"/>
-          </w:tcPr>
-          <w:p>
-            <w:pPr>
-              <w:rPr>
-                <w:lang w:val="es-419"/>
-              </w:rPr>
-            </w:pPr>
-            <w:r>
-              <w:rPr>
-                <w:lang w:val="es-419"/>
-              </w:rPr>
-              <w:t>Buscar si el elemento existe (</w:t>
-            </w:r>
-            <w:proofErr w:type="spellStart"/>
-            <w:r>
-              <w:rPr>
-                <w:lang w:val="es-419"/>
-              </w:rPr>
-              <w:t>isPresent</w:t>
-            </w:r>
-            <w:proofErr w:type="spellEnd"/>
-            <w:r>
-              <w:rPr>
-                <w:lang w:val="es-419"/>
-              </w:rPr>
-              <w:t>)</w:t>
-            </w:r>
-          </w:p>
-        </w:tc>
-        <w:tc>
-          <w:tcPr>
-            <w:tcW w:w="4275" w:type="dxa"/>
-          </w:tcPr>
-          <w:p>
-            <w:pPr>
-              <w:rPr>
-                <w:lang w:val="es-419"/>
-              </w:rPr>
-            </w:pPr>
-            <w:r>
-              <w:rPr>
-                <w:lang w:val="es-419"/>
-              </w:rPr>
-              <w:t>O(</w:t>
-            </w:r>
-            <w:r>
-              <w:rPr>
-                <w:lang w:val="es-419"/>
-              </w:rPr>
-              <w:t>n</w:t>
-            </w:r>
-            <w:r>
-              <w:rPr>
-                <w:lang w:val="es-419"/>
-              </w:rPr>
-              <w:t>)</w:t>
-            </w:r>
-          </w:p>
-        </w:tc>
-      </w:tr>
-      <w:tr>
-        <w:tc>
-          <w:tcPr>
-            <w:tcW w:w="5070" w:type="dxa"/>
-          </w:tcPr>
-          <w:p>
-            <w:pPr>
-              <w:rPr>
-                <w:lang w:val="es-419"/>
-              </w:rPr>
-            </w:pPr>
-            <w:r>
-              <w:rPr>
-                <w:lang w:val="es-419"/>
-              </w:rPr>
-              <w:t>Obtener el elemento (</w:t>
-            </w:r>
-            <w:proofErr w:type="spellStart"/>
-            <w:r>
-              <w:rPr>
-                <w:lang w:val="es-419"/>
-              </w:rPr>
-              <w:t>getElement</w:t>
-            </w:r>
-            <w:proofErr w:type="spellEnd"/>
-            <w:r>
-              <w:rPr>
-                <w:lang w:val="es-419"/>
-              </w:rPr>
-              <w:t>)</w:t>
-            </w:r>
-            <w:r>
-              <w:rPr>
-                <w:lang w:val="es-419"/>
-              </w:rPr>
-              <w:t xml:space="preserve"> </w:t>
-            </w:r>
-          </w:p>
-        </w:tc>
-        <w:tc>
-          <w:tcPr>
-            <w:tcW w:w="4275" w:type="dxa"/>
-          </w:tcPr>
-          <w:p>
-            <w:pPr>
-              <w:rPr>
-                <w:lang w:val="es-419"/>
-              </w:rPr>
-            </w:pPr>
-            <w:proofErr w:type="gramStart"/>
-            <w:r>
-              <w:rPr>
-                <w:lang w:val="es-419"/>
-              </w:rPr>
-              <w:t>O(</w:t>
-            </w:r>
-            <w:proofErr w:type="gramEnd"/>
-            <w:r>
-              <w:rPr>
-                <w:lang w:val="es-419"/>
-              </w:rPr>
-              <w:t>1</w:t>
-            </w:r>
-            <w:r>
-              <w:rPr>
-                <w:lang w:val="es-419"/>
-              </w:rPr>
-              <w:t>)</w:t>
-            </w:r>
-          </w:p>
-        </w:tc>
-      </w:tr>
-      <w:tr>
-        <w:tc>
-          <w:tcPr>
-            <w:tcW w:w="5070" w:type="dxa"/>
-          </w:tcPr>
-          <w:p>
-            <w:pPr>
-              <w:rPr>
-                <w:b/>
-                <w:bCs/>
-                <w:i/>
-                <w:iCs/>
-                <w:lang w:val="es-419"/>
-              </w:rPr>
-            </w:pPr>
-            <w:r>
-              <w:rPr>
-                <w:b/>
-                <w:bCs/>
-                <w:i/>
-                <w:iCs/>
-                <w:lang w:val="es-419"/>
-              </w:rPr>
-              <w:t>TOTAL</w:t>
-            </w:r>
-          </w:p>
-        </w:tc>
-        <w:tc>
-          <w:tcPr>
-            <w:tcW w:w="4275" w:type="dxa"/>
-          </w:tcPr>
-          <w:p>
-            <w:pPr>
-              <w:rPr>
-                <w:b/>
-                <w:bCs/>
-                <w:i/>
-                <w:iCs/>
-                <w:lang w:val="es-419"/>
-              </w:rPr>
-            </w:pPr>
-            <w:r>
-              <w:rPr>
-                <w:b/>
-                <w:bCs/>
-                <w:i/>
-                <w:iCs/>
-                <w:lang w:val="es-419"/>
-              </w:rPr>
               <w:t>O(</w:t>
             </w:r>
             <w:r>
@@ -1699,30 +1114,42 @@
           <w:bCs/>
           <w:lang w:val="es-419"/>
         </w:rPr>
-        <w:t>Pruebas Realizadas</w:t>
+        <w:t xml:space="preserve">Pruebas </w:t>
+      </w:r>
+      <w:r>
+        <w:rPr>
+          <w:b/>
+          <w:bCs/>
+          <w:lang w:val="es-419"/>
+        </w:rPr>
+        <w:t>Realizadas</w:t>
       </w:r>
     </w:p>
     <w:p>
       <w:pPr>
+        <w:rPr>
+          <w:lang w:val="es-419"/>
+        </w:rPr>
+      </w:pPr>
+    </w:p>
+    <w:p>
+      <w:pPr>
         <w:jc w:val="both"/>
+        <w:rPr>
+          <w:lang w:val="es-CO"/>
+        </w:rPr>
       </w:pPr>
       <w:r>
         <w:rPr>
           <w:lang w:val="es-419"/>
         </w:rPr>
-        <w:t>Las pruebas realizadas fueron realizadas en una maquina con las siguientes especificaciones.</w:t>
+        <w:t xml:space="preserve">Las pruebas realizadas fueron realizadas en una maquina con las siguientes especificaciones. Los datos de entrada fueron el </w:t>
       </w:r>
       <w:r>
         <w:rPr>
           <w:lang w:val="es-419"/>
         </w:rPr>
-        <w:t xml:space="preserve"> </w:t>
-      </w:r>
-      <w:r>
-        <w:rPr>
-          <w:lang w:val="es-419"/>
-        </w:rPr>
-        <w:t>Los datos de entrada fueron el ID 1</w:t>
+        <w:t>catálogo de datos y el año 2024</w:t>
       </w:r>
       <w:r>
         <w:rPr>
@@ -1775,7 +1202,7 @@
               <w:cnfStyle w:val="100000000000" w:firstRow="1" w:lastRow="0" w:firstColumn="0" w:lastColumn="0" w:oddVBand="0" w:evenVBand="0" w:oddHBand="0" w:evenHBand="0" w:firstRowFirstColumn="0" w:firstRowLastColumn="0" w:lastRowFirstColumn="0" w:lastRowLastColumn="0"/>
             </w:pPr>
             <w:r>
-              <w:t>AMD Ryzen 7 4800HS with Radeon Graphics</w:t>
+              <w:t>AMD Ryzen 7 5700G</w:t>
             </w:r>
           </w:p>
         </w:tc>
@@ -1820,7 +1247,13 @@
               <w:rPr>
                 <w:lang w:val="es-419"/>
               </w:rPr>
-              <w:t>8 GB</w:t>
+              <w:t>22</w:t>
+            </w:r>
+            <w:r>
+              <w:rPr>
+                <w:lang w:val="es-419"/>
+              </w:rPr>
+              <w:t xml:space="preserve"> GB</w:t>
             </w:r>
           </w:p>
         </w:tc>
@@ -1842,7 +1275,6 @@
               <w:rPr>
                 <w:lang w:val="es-419"/>
               </w:rPr>
-              <w:lastRenderedPageBreak/>
               <w:t>Sistema Operativo</w:t>
             </w:r>
           </w:p>
@@ -1880,7 +1312,7 @@
     <w:tbl>
       <w:tblPr>
         <w:tblStyle w:val="Tablaconcuadrcula"/>
-        <w:tblW w:w="0" w:type="auto"/>
+        <w:tblW w:w="9360" w:type="dxa"/>
         <w:tblLayout w:type="fixed"/>
         <w:tblLook w:val="06A0" w:firstRow="1" w:lastRow="0" w:firstColumn="1" w:lastColumn="0" w:noHBand="1" w:noVBand="1"/>
       </w:tblPr>
@@ -1889,6 +1321,9 @@
         <w:gridCol w:w="4680"/>
       </w:tblGrid>
       <w:tr>
+        <w:trPr>
+          <w:trHeight w:val="458"/>
+        </w:trPr>
         <w:tc>
           <w:tcPr>
             <w:tcW w:w="4680" w:type="dxa"/>
@@ -1933,7 +1368,7 @@
                 <w:bCs/>
                 <w:lang w:val="es-419"/>
               </w:rPr>
-              <w:t>Tiempo (</w:t>
+              <w:t>Tiempo</w:t>
             </w:r>
             <w:r>
               <w:rPr>
@@ -1942,16 +1377,7 @@
                 <w:bCs/>
                 <w:lang w:val="es-419"/>
               </w:rPr>
-              <w:t>m</w:t>
-            </w:r>
-            <w:r>
-              <w:rPr>
-                <w:rFonts w:ascii="Dax-Regular" w:hAnsi="Dax-Regular"/>
-                <w:b/>
-                <w:bCs/>
-                <w:lang w:val="es-419"/>
-              </w:rPr>
-              <w:t>s)</w:t>
+              <w:t xml:space="preserve"> (s)</w:t>
             </w:r>
           </w:p>
         </w:tc>
@@ -1968,15 +1394,20 @@
                 <w:lang w:val="es-419"/>
               </w:rPr>
             </w:pPr>
-            <w:proofErr w:type="spellStart"/>
             <w:r>
               <w:rPr>
                 <w:rFonts w:ascii="Dax-Regular" w:hAnsi="Dax-Regular"/>
                 <w:lang w:val="es-419"/>
               </w:rPr>
-              <w:t>small</w:t>
+              <w:t xml:space="preserve">100000 </w:t>
             </w:r>
-            <w:proofErr w:type="spellEnd"/>
+            <w:r>
+              <w:rPr>
+                <w:rFonts w:ascii="Dax-Regular" w:hAnsi="Dax-Regular"/>
+                <w:lang w:val="es-419"/>
+              </w:rPr>
+              <w:t>datos</w:t>
+            </w:r>
           </w:p>
         </w:tc>
         <w:tc>
@@ -1995,21 +1426,41 @@
                 <w:rFonts w:ascii="Dax-Regular" w:hAnsi="Dax-Regular"/>
                 <w:lang w:val="es-419"/>
               </w:rPr>
-              <w:t>0</w:t>
-            </w:r>
-            <w:r>
-              <w:rPr>
-                <w:rFonts w:ascii="Dax-Regular" w:hAnsi="Dax-Regular"/>
-                <w:lang w:val="es-419"/>
-              </w:rPr>
-              <w:t>.</w:t>
-            </w:r>
-            <w:r>
-              <w:rPr>
-                <w:rFonts w:ascii="Dax-Regular" w:hAnsi="Dax-Regular"/>
-                <w:lang w:val="es-419"/>
-              </w:rPr>
-              <w:t>05</w:t>
+              <w:drawing>
+                <wp:inline distT="0" distB="0" distL="0" distR="0" wp14:anchorId="40E36D39" wp14:editId="6FE1FDFE">
+                  <wp:extent cx="2834640" cy="149860"/>
+                  <wp:effectExtent l="0" t="0" r="3810" b="2540"/>
+                  <wp:docPr id="11" name="Imagen 11"/>
+                  <wp:cNvGraphicFramePr>
+                    <a:graphicFrameLocks xmlns:a="http://schemas.openxmlformats.org/drawingml/2006/main" noChangeAspect="1"/>
+                  </wp:cNvGraphicFramePr>
+                  <a:graphic xmlns:a="http://schemas.openxmlformats.org/drawingml/2006/main">
+                    <a:graphicData uri="http://schemas.openxmlformats.org/drawingml/2006/picture">
+                      <pic:pic xmlns:pic="http://schemas.openxmlformats.org/drawingml/2006/picture">
+                        <pic:nvPicPr>
+                          <pic:cNvPr id="1" name=""/>
+                          <pic:cNvPicPr/>
+                        </pic:nvPicPr>
+                        <pic:blipFill>
+                          <a:blip r:embed="rId14"/>
+                          <a:stretch>
+                            <a:fillRect/>
+                          </a:stretch>
+                        </pic:blipFill>
+                        <pic:spPr>
+                          <a:xfrm>
+                            <a:off x="0" y="0"/>
+                            <a:ext cx="2834640" cy="149860"/>
+                          </a:xfrm>
+                          <a:prstGeom prst="rect">
+                            <a:avLst/>
+                          </a:prstGeom>
+                        </pic:spPr>
+                      </pic:pic>
+                    </a:graphicData>
+                  </a:graphic>
+                </wp:inline>
+              </w:drawing>
             </w:r>
           </w:p>
         </w:tc>
@@ -2031,17 +1482,8 @@
                 <w:rFonts w:ascii="Dax-Regular" w:hAnsi="Dax-Regular"/>
                 <w:lang w:val="es-419"/>
               </w:rPr>
-              <w:t xml:space="preserve">5 </w:t>
+              <w:t>200000 datos</w:t>
             </w:r>
-            <w:proofErr w:type="spellStart"/>
-            <w:r>
-              <w:rPr>
-                <w:rFonts w:ascii="Dax-Regular" w:hAnsi="Dax-Regular"/>
-                <w:lang w:val="es-419"/>
-              </w:rPr>
-              <w:t>pct</w:t>
-            </w:r>
-            <w:proofErr w:type="spellEnd"/>
           </w:p>
         </w:tc>
         <w:tc>
@@ -2060,21 +1502,41 @@
                 <w:rFonts w:ascii="Dax-Regular" w:hAnsi="Dax-Regular"/>
                 <w:lang w:val="es-419"/>
               </w:rPr>
-              <w:t>0</w:t>
-            </w:r>
-            <w:r>
-              <w:rPr>
-                <w:rFonts w:ascii="Dax-Regular" w:hAnsi="Dax-Regular"/>
-                <w:lang w:val="es-419"/>
-              </w:rPr>
-              <w:t>.</w:t>
-            </w:r>
-            <w:r>
-              <w:rPr>
-                <w:rFonts w:ascii="Dax-Regular" w:hAnsi="Dax-Regular"/>
-                <w:lang w:val="es-419"/>
-              </w:rPr>
-              <w:t>33</w:t>
+              <w:drawing>
+                <wp:inline distT="0" distB="0" distL="0" distR="0" wp14:anchorId="228731B1" wp14:editId="378A1BC2">
+                  <wp:extent cx="2834640" cy="169545"/>
+                  <wp:effectExtent l="0" t="0" r="3810" b="1905"/>
+                  <wp:docPr id="12" name="Imagen 12"/>
+                  <wp:cNvGraphicFramePr>
+                    <a:graphicFrameLocks xmlns:a="http://schemas.openxmlformats.org/drawingml/2006/main" noChangeAspect="1"/>
+                  </wp:cNvGraphicFramePr>
+                  <a:graphic xmlns:a="http://schemas.openxmlformats.org/drawingml/2006/main">
+                    <a:graphicData uri="http://schemas.openxmlformats.org/drawingml/2006/picture">
+                      <pic:pic xmlns:pic="http://schemas.openxmlformats.org/drawingml/2006/picture">
+                        <pic:nvPicPr>
+                          <pic:cNvPr id="1" name=""/>
+                          <pic:cNvPicPr/>
+                        </pic:nvPicPr>
+                        <pic:blipFill>
+                          <a:blip r:embed="rId15"/>
+                          <a:stretch>
+                            <a:fillRect/>
+                          </a:stretch>
+                        </pic:blipFill>
+                        <pic:spPr>
+                          <a:xfrm>
+                            <a:off x="0" y="0"/>
+                            <a:ext cx="2834640" cy="169545"/>
+                          </a:xfrm>
+                          <a:prstGeom prst="rect">
+                            <a:avLst/>
+                          </a:prstGeom>
+                        </pic:spPr>
+                      </pic:pic>
+                    </a:graphicData>
+                  </a:graphic>
+                </wp:inline>
+              </w:drawing>
             </w:r>
           </w:p>
         </w:tc>
@@ -2096,17 +1558,8 @@
                 <w:rFonts w:ascii="Dax-Regular" w:hAnsi="Dax-Regular"/>
                 <w:lang w:val="es-419"/>
               </w:rPr>
-              <w:t xml:space="preserve">10 </w:t>
+              <w:t>300000 datos</w:t>
             </w:r>
-            <w:proofErr w:type="spellStart"/>
-            <w:r>
-              <w:rPr>
-                <w:rFonts w:ascii="Dax-Regular" w:hAnsi="Dax-Regular"/>
-                <w:lang w:val="es-419"/>
-              </w:rPr>
-              <w:t>pct</w:t>
-            </w:r>
-            <w:proofErr w:type="spellEnd"/>
           </w:p>
         </w:tc>
         <w:tc>
@@ -2125,21 +1578,41 @@
                 <w:rFonts w:ascii="Dax-Regular" w:hAnsi="Dax-Regular"/>
                 <w:lang w:val="es-419"/>
               </w:rPr>
-              <w:t>1</w:t>
-            </w:r>
-            <w:r>
-              <w:rPr>
-                <w:rFonts w:ascii="Dax-Regular" w:hAnsi="Dax-Regular"/>
-                <w:lang w:val="es-419"/>
-              </w:rPr>
-              <w:t>.</w:t>
-            </w:r>
-            <w:r>
-              <w:rPr>
-                <w:rFonts w:ascii="Dax-Regular" w:hAnsi="Dax-Regular"/>
-                <w:lang w:val="es-419"/>
-              </w:rPr>
-              <w:t>28</w:t>
+              <w:drawing>
+                <wp:inline distT="0" distB="0" distL="0" distR="0" wp14:anchorId="04908DCA" wp14:editId="389C1FBA">
+                  <wp:extent cx="2834640" cy="189230"/>
+                  <wp:effectExtent l="0" t="0" r="3810" b="1270"/>
+                  <wp:docPr id="13" name="Imagen 13"/>
+                  <wp:cNvGraphicFramePr>
+                    <a:graphicFrameLocks xmlns:a="http://schemas.openxmlformats.org/drawingml/2006/main" noChangeAspect="1"/>
+                  </wp:cNvGraphicFramePr>
+                  <a:graphic xmlns:a="http://schemas.openxmlformats.org/drawingml/2006/main">
+                    <a:graphicData uri="http://schemas.openxmlformats.org/drawingml/2006/picture">
+                      <pic:pic xmlns:pic="http://schemas.openxmlformats.org/drawingml/2006/picture">
+                        <pic:nvPicPr>
+                          <pic:cNvPr id="1" name=""/>
+                          <pic:cNvPicPr/>
+                        </pic:nvPicPr>
+                        <pic:blipFill>
+                          <a:blip r:embed="rId16"/>
+                          <a:stretch>
+                            <a:fillRect/>
+                          </a:stretch>
+                        </pic:blipFill>
+                        <pic:spPr>
+                          <a:xfrm>
+                            <a:off x="0" y="0"/>
+                            <a:ext cx="2834640" cy="189230"/>
+                          </a:xfrm>
+                          <a:prstGeom prst="rect">
+                            <a:avLst/>
+                          </a:prstGeom>
+                        </pic:spPr>
+                      </pic:pic>
+                    </a:graphicData>
+                  </a:graphic>
+                </wp:inline>
+              </w:drawing>
             </w:r>
           </w:p>
         </w:tc>
@@ -2161,17 +1634,8 @@
                 <w:rFonts w:ascii="Dax-Regular" w:hAnsi="Dax-Regular"/>
                 <w:lang w:val="es-419"/>
               </w:rPr>
-              <w:t xml:space="preserve">20 </w:t>
+              <w:t>400000 datos</w:t>
             </w:r>
-            <w:proofErr w:type="spellStart"/>
-            <w:r>
-              <w:rPr>
-                <w:rFonts w:ascii="Dax-Regular" w:hAnsi="Dax-Regular"/>
-                <w:lang w:val="es-419"/>
-              </w:rPr>
-              <w:t>pct</w:t>
-            </w:r>
-            <w:proofErr w:type="spellEnd"/>
           </w:p>
         </w:tc>
         <w:tc>
@@ -2190,21 +1654,41 @@
                 <w:rFonts w:ascii="Dax-Regular" w:hAnsi="Dax-Regular"/>
                 <w:lang w:val="es-419"/>
               </w:rPr>
-              <w:t>2</w:t>
-            </w:r>
-            <w:r>
-              <w:rPr>
-                <w:rFonts w:ascii="Dax-Regular" w:hAnsi="Dax-Regular"/>
-                <w:lang w:val="es-419"/>
-              </w:rPr>
-              <w:t>.</w:t>
-            </w:r>
-            <w:r>
-              <w:rPr>
-                <w:rFonts w:ascii="Dax-Regular" w:hAnsi="Dax-Regular"/>
-                <w:lang w:val="es-419"/>
-              </w:rPr>
-              <w:t>54</w:t>
+              <w:drawing>
+                <wp:inline distT="0" distB="0" distL="0" distR="0" wp14:anchorId="04AA425F" wp14:editId="12C0DDC7">
+                  <wp:extent cx="2834640" cy="163195"/>
+                  <wp:effectExtent l="0" t="0" r="3810" b="8255"/>
+                  <wp:docPr id="14" name="Imagen 14"/>
+                  <wp:cNvGraphicFramePr>
+                    <a:graphicFrameLocks xmlns:a="http://schemas.openxmlformats.org/drawingml/2006/main" noChangeAspect="1"/>
+                  </wp:cNvGraphicFramePr>
+                  <a:graphic xmlns:a="http://schemas.openxmlformats.org/drawingml/2006/main">
+                    <a:graphicData uri="http://schemas.openxmlformats.org/drawingml/2006/picture">
+                      <pic:pic xmlns:pic="http://schemas.openxmlformats.org/drawingml/2006/picture">
+                        <pic:nvPicPr>
+                          <pic:cNvPr id="1" name=""/>
+                          <pic:cNvPicPr/>
+                        </pic:nvPicPr>
+                        <pic:blipFill>
+                          <a:blip r:embed="rId17"/>
+                          <a:stretch>
+                            <a:fillRect/>
+                          </a:stretch>
+                        </pic:blipFill>
+                        <pic:spPr>
+                          <a:xfrm>
+                            <a:off x="0" y="0"/>
+                            <a:ext cx="2834640" cy="163195"/>
+                          </a:xfrm>
+                          <a:prstGeom prst="rect">
+                            <a:avLst/>
+                          </a:prstGeom>
+                        </pic:spPr>
+                      </pic:pic>
+                    </a:graphicData>
+                  </a:graphic>
+                </wp:inline>
+              </w:drawing>
             </w:r>
           </w:p>
         </w:tc>
@@ -2226,17 +1710,8 @@
                 <w:rFonts w:ascii="Dax-Regular" w:hAnsi="Dax-Regular"/>
                 <w:lang w:val="es-419"/>
               </w:rPr>
-              <w:t xml:space="preserve">30 </w:t>
+              <w:t>500000 datos</w:t>
             </w:r>
-            <w:proofErr w:type="spellStart"/>
-            <w:r>
-              <w:rPr>
-                <w:rFonts w:ascii="Dax-Regular" w:hAnsi="Dax-Regular"/>
-                <w:lang w:val="es-419"/>
-              </w:rPr>
-              <w:t>pct</w:t>
-            </w:r>
-            <w:proofErr w:type="spellEnd"/>
           </w:p>
         </w:tc>
         <w:tc>
@@ -2255,209 +1730,41 @@
                 <w:rFonts w:ascii="Dax-Regular" w:hAnsi="Dax-Regular"/>
                 <w:lang w:val="es-419"/>
               </w:rPr>
-              <w:t>4</w:t>
-            </w:r>
-            <w:r>
-              <w:rPr>
-                <w:rFonts w:ascii="Dax-Regular" w:hAnsi="Dax-Regular"/>
-                <w:lang w:val="es-419"/>
-              </w:rPr>
-              <w:t>.</w:t>
-            </w:r>
-            <w:r>
-              <w:rPr>
-                <w:rFonts w:ascii="Dax-Regular" w:hAnsi="Dax-Regular"/>
-                <w:lang w:val="es-419"/>
-              </w:rPr>
-              <w:t>98</w:t>
-            </w:r>
-          </w:p>
-        </w:tc>
-      </w:tr>
-      <w:tr>
-        <w:tc>
-          <w:tcPr>
-            <w:tcW w:w="4680" w:type="dxa"/>
-          </w:tcPr>
-          <w:p>
-            <w:pPr>
-              <w:rPr>
-                <w:rFonts w:ascii="Dax-Regular" w:hAnsi="Dax-Regular"/>
-                <w:lang w:val="es-419"/>
-              </w:rPr>
-            </w:pPr>
-            <w:r>
-              <w:rPr>
-                <w:rFonts w:ascii="Dax-Regular" w:hAnsi="Dax-Regular"/>
-                <w:lang w:val="es-419"/>
-              </w:rPr>
-              <w:t xml:space="preserve">50 </w:t>
-            </w:r>
-            <w:proofErr w:type="spellStart"/>
-            <w:r>
-              <w:rPr>
-                <w:rFonts w:ascii="Dax-Regular" w:hAnsi="Dax-Regular"/>
-                <w:lang w:val="es-419"/>
-              </w:rPr>
-              <w:t>pct</w:t>
-            </w:r>
-            <w:proofErr w:type="spellEnd"/>
-          </w:p>
-        </w:tc>
-        <w:tc>
-          <w:tcPr>
-            <w:tcW w:w="4680" w:type="dxa"/>
-          </w:tcPr>
-          <w:p>
-            <w:pPr>
-              <w:rPr>
-                <w:rFonts w:ascii="Dax-Regular" w:hAnsi="Dax-Regular"/>
-                <w:lang w:val="es-419"/>
-              </w:rPr>
-            </w:pPr>
-            <w:r>
-              <w:rPr>
-                <w:rFonts w:ascii="Dax-Regular" w:hAnsi="Dax-Regular"/>
-                <w:lang w:val="es-419"/>
-              </w:rPr>
-              <w:t>7</w:t>
-            </w:r>
-            <w:r>
-              <w:rPr>
-                <w:rFonts w:ascii="Dax-Regular" w:hAnsi="Dax-Regular"/>
-                <w:lang w:val="es-419"/>
-              </w:rPr>
-              <w:t>.</w:t>
-            </w:r>
-            <w:r>
-              <w:rPr>
-                <w:rFonts w:ascii="Dax-Regular" w:hAnsi="Dax-Regular"/>
-                <w:lang w:val="es-419"/>
-              </w:rPr>
-              <w:t>51</w:t>
-            </w:r>
-          </w:p>
-        </w:tc>
-      </w:tr>
-      <w:tr>
-        <w:tc>
-          <w:tcPr>
-            <w:tcW w:w="4680" w:type="dxa"/>
-          </w:tcPr>
-          <w:p>
-            <w:pPr>
-              <w:rPr>
-                <w:rFonts w:ascii="Dax-Regular" w:hAnsi="Dax-Regular"/>
-                <w:lang w:val="es-419"/>
-              </w:rPr>
-            </w:pPr>
-            <w:r>
-              <w:rPr>
-                <w:rFonts w:ascii="Dax-Regular" w:hAnsi="Dax-Regular"/>
-                <w:lang w:val="es-419"/>
-              </w:rPr>
-              <w:t xml:space="preserve">80 </w:t>
-            </w:r>
-            <w:proofErr w:type="spellStart"/>
-            <w:r>
-              <w:rPr>
-                <w:rFonts w:ascii="Dax-Regular" w:hAnsi="Dax-Regular"/>
-                <w:lang w:val="es-419"/>
-              </w:rPr>
-              <w:t>pct</w:t>
-            </w:r>
-            <w:proofErr w:type="spellEnd"/>
-          </w:p>
-        </w:tc>
-        <w:tc>
-          <w:tcPr>
-            <w:tcW w:w="4680" w:type="dxa"/>
-          </w:tcPr>
-          <w:p>
-            <w:pPr>
-              <w:rPr>
-                <w:rFonts w:ascii="Dax-Regular" w:hAnsi="Dax-Regular"/>
-                <w:lang w:val="es-419"/>
-              </w:rPr>
-            </w:pPr>
-            <w:r>
-              <w:rPr>
-                <w:rFonts w:ascii="Dax-Regular" w:hAnsi="Dax-Regular"/>
-                <w:lang w:val="es-419"/>
-              </w:rPr>
-              <w:t>13</w:t>
-            </w:r>
-            <w:r>
-              <w:rPr>
-                <w:rFonts w:ascii="Dax-Regular" w:hAnsi="Dax-Regular"/>
-                <w:lang w:val="es-419"/>
-              </w:rPr>
-              <w:t>.</w:t>
-            </w:r>
-            <w:r>
-              <w:rPr>
-                <w:rFonts w:ascii="Dax-Regular" w:hAnsi="Dax-Regular"/>
-                <w:lang w:val="es-419"/>
-              </w:rPr>
-              <w:t>81</w:t>
-            </w:r>
-          </w:p>
-        </w:tc>
-      </w:tr>
-      <w:tr>
-        <w:tc>
-          <w:tcPr>
-            <w:tcW w:w="4680" w:type="dxa"/>
-          </w:tcPr>
-          <w:p>
-            <w:pPr>
-              <w:rPr>
-                <w:rFonts w:ascii="Dax-Regular" w:hAnsi="Dax-Regular"/>
-                <w:lang w:val="es-419"/>
-              </w:rPr>
-            </w:pPr>
-            <w:proofErr w:type="spellStart"/>
-            <w:r>
-              <w:rPr>
-                <w:rFonts w:ascii="Dax-Regular" w:hAnsi="Dax-Regular"/>
-                <w:lang w:val="es-419"/>
-              </w:rPr>
-              <w:t>large</w:t>
-            </w:r>
-            <w:proofErr w:type="spellEnd"/>
-          </w:p>
-        </w:tc>
-        <w:tc>
-          <w:tcPr>
-            <w:tcW w:w="4680" w:type="dxa"/>
-          </w:tcPr>
-          <w:p>
-            <w:pPr>
-              <w:rPr>
-                <w:rFonts w:ascii="Dax-Regular" w:hAnsi="Dax-Regular"/>
-                <w:lang w:val="es-419"/>
-              </w:rPr>
-            </w:pPr>
-            <w:r>
-              <w:rPr>
-                <w:rFonts w:ascii="Dax-Regular" w:hAnsi="Dax-Regular"/>
-                <w:lang w:val="es-419"/>
-              </w:rPr>
-              <w:t>25</w:t>
-            </w:r>
-            <w:r>
-              <w:rPr>
-                <w:rFonts w:ascii="Dax-Regular" w:hAnsi="Dax-Regular"/>
-                <w:lang w:val="es-419"/>
-              </w:rPr>
-              <w:t>.</w:t>
-            </w:r>
-            <w:r>
-              <w:rPr>
-                <w:rFonts w:ascii="Dax-Regular" w:hAnsi="Dax-Regular"/>
-                <w:lang w:val="es-419"/>
-              </w:rPr>
-              <w:t>97</w:t>
+              <w:drawing>
+                <wp:inline distT="0" distB="0" distL="0" distR="0" wp14:anchorId="46A62685" wp14:editId="6F20A450">
+                  <wp:extent cx="2834640" cy="144780"/>
+                  <wp:effectExtent l="0" t="0" r="3810" b="7620"/>
+                  <wp:docPr id="10" name="Imagen 10"/>
+                  <wp:cNvGraphicFramePr>
+                    <a:graphicFrameLocks xmlns:a="http://schemas.openxmlformats.org/drawingml/2006/main" noChangeAspect="1"/>
+                  </wp:cNvGraphicFramePr>
+                  <a:graphic xmlns:a="http://schemas.openxmlformats.org/drawingml/2006/main">
+                    <a:graphicData uri="http://schemas.openxmlformats.org/drawingml/2006/picture">
+                      <pic:pic xmlns:pic="http://schemas.openxmlformats.org/drawingml/2006/picture">
+                        <pic:nvPicPr>
+                          <pic:cNvPr id="1" name=""/>
+                          <pic:cNvPicPr/>
+                        </pic:nvPicPr>
+                        <pic:blipFill>
+                          <a:blip r:embed="rId18"/>
+                          <a:stretch>
+                            <a:fillRect/>
+                          </a:stretch>
+                        </pic:blipFill>
+                        <pic:spPr>
+                          <a:xfrm>
+                            <a:off x="0" y="0"/>
+                            <a:ext cx="2834640" cy="144780"/>
+                          </a:xfrm>
+                          <a:prstGeom prst="rect">
+                            <a:avLst/>
+                          </a:prstGeom>
+                        </pic:spPr>
+                      </pic:pic>
+                    </a:graphicData>
+                  </a:graphic>
+                </wp:inline>
+              </w:drawing>
             </w:r>
           </w:p>
         </w:tc>
@@ -2504,14 +1811,14 @@
     </w:p>
     <w:tbl>
       <w:tblPr>
-        <w:tblW w:w="2840" w:type="dxa"/>
+        <w:tblW w:w="5133" w:type="dxa"/>
         <w:jc w:val="center"/>
         <w:tblLook w:val="04A0" w:firstRow="1" w:lastRow="0" w:firstColumn="1" w:lastColumn="0" w:noHBand="0" w:noVBand="1"/>
       </w:tblPr>
       <w:tblGrid>
-        <w:gridCol w:w="1939"/>
-        <w:gridCol w:w="920"/>
-        <w:gridCol w:w="2060"/>
+        <w:gridCol w:w="1760"/>
+        <w:gridCol w:w="5905"/>
+        <w:gridCol w:w="1685"/>
       </w:tblGrid>
       <w:tr>
         <w:trPr>
@@ -2520,7 +1827,7 @@
         </w:trPr>
         <w:tc>
           <w:tcPr>
-            <w:tcW w:w="960" w:type="dxa"/>
+            <w:tcW w:w="2153" w:type="dxa"/>
             <w:tcBorders>
               <w:top w:val="single" w:sz="4" w:space="0" w:color="auto"/>
               <w:left w:val="single" w:sz="4" w:space="0" w:color="auto"/>
@@ -2596,7 +1903,7 @@
         </w:tc>
         <w:tc>
           <w:tcPr>
-            <w:tcW w:w="960" w:type="dxa"/>
+            <w:tcW w:w="2060" w:type="dxa"/>
             <w:tcBorders>
               <w:top w:val="single" w:sz="4" w:space="0" w:color="auto"/>
               <w:left w:val="nil"/>
@@ -2640,7 +1947,7 @@
         </w:trPr>
         <w:tc>
           <w:tcPr>
-            <w:tcW w:w="960" w:type="dxa"/>
+            <w:tcW w:w="2153" w:type="dxa"/>
             <w:tcBorders>
               <w:top w:val="nil"/>
               <w:left w:val="single" w:sz="4" w:space="0" w:color="auto"/>
@@ -2662,16 +1969,13 @@
                 <w:lang w:eastAsia="en-US"/>
               </w:rPr>
             </w:pPr>
-            <w:proofErr w:type="spellStart"/>
             <w:r>
               <w:rPr>
-                <w:rFonts w:ascii="Dax-Regular" w:eastAsia="Times New Roman" w:hAnsi="Dax-Regular" w:cs="Calibri"/>
-                <w:color w:val="000000"/>
-                <w:lang w:val="es-419" w:eastAsia="en-US"/>
-              </w:rPr>
-              <w:t>small</w:t>
+                <w:rFonts w:ascii="Dax-Regular" w:hAnsi="Dax-Regular"/>
+                <w:lang w:val="es-419"/>
+              </w:rPr>
+              <w:t>100000 datos</w:t>
             </w:r>
-            <w:proofErr w:type="spellEnd"/>
           </w:p>
         </w:tc>
         <w:tc>
@@ -2705,13 +2009,47 @@
                 <w:color w:val="000000"/>
                 <w:lang w:eastAsia="en-US"/>
               </w:rPr>
-              <w:t>Dato1</w:t>
+              <w:drawing>
+                <wp:inline distT="0" distB="0" distL="0" distR="0" wp14:anchorId="586108C8" wp14:editId="43549792">
+                  <wp:extent cx="4246031" cy="485775"/>
+                  <wp:effectExtent l="0" t="0" r="2540" b="0"/>
+                  <wp:docPr id="27" name="Imagen 27"/>
+                  <wp:cNvGraphicFramePr>
+                    <a:graphicFrameLocks xmlns:a="http://schemas.openxmlformats.org/drawingml/2006/main" noChangeAspect="1"/>
+                  </wp:cNvGraphicFramePr>
+                  <a:graphic xmlns:a="http://schemas.openxmlformats.org/drawingml/2006/main">
+                    <a:graphicData uri="http://schemas.openxmlformats.org/drawingml/2006/picture">
+                      <pic:pic xmlns:pic="http://schemas.openxmlformats.org/drawingml/2006/picture">
+                        <pic:nvPicPr>
+                          <pic:cNvPr id="1" name=""/>
+                          <pic:cNvPicPr/>
+                        </pic:nvPicPr>
+                        <pic:blipFill>
+                          <a:blip r:embed="rId19"/>
+                          <a:stretch>
+                            <a:fillRect/>
+                          </a:stretch>
+                        </pic:blipFill>
+                        <pic:spPr>
+                          <a:xfrm>
+                            <a:off x="0" y="0"/>
+                            <a:ext cx="4468700" cy="511250"/>
+                          </a:xfrm>
+                          <a:prstGeom prst="rect">
+                            <a:avLst/>
+                          </a:prstGeom>
+                        </pic:spPr>
+                      </pic:pic>
+                    </a:graphicData>
+                  </a:graphic>
+                </wp:inline>
+              </w:drawing>
             </w:r>
           </w:p>
         </w:tc>
         <w:tc>
           <w:tcPr>
-            <w:tcW w:w="960" w:type="dxa"/>
+            <w:tcW w:w="2060" w:type="dxa"/>
             <w:tcBorders>
               <w:top w:val="nil"/>
               <w:left w:val="nil"/>
@@ -2730,7 +2068,7 @@
               <w:rPr>
                 <w:rFonts w:ascii="Dax-Regular" w:eastAsia="Times New Roman" w:hAnsi="Dax-Regular" w:cs="Calibri"/>
                 <w:color w:val="000000"/>
-                <w:lang w:eastAsia="en-US"/>
+                <w:lang w:val="es-419" w:eastAsia="en-US"/>
               </w:rPr>
             </w:pPr>
             <w:r>
@@ -2739,7 +2077,7 @@
                 <w:color w:val="000000"/>
                 <w:lang w:val="es-419" w:eastAsia="en-US"/>
               </w:rPr>
-              <w:t>0.05</w:t>
+              <w:t>34.431</w:t>
             </w:r>
           </w:p>
         </w:tc>
@@ -2751,7 +2089,7 @@
         </w:trPr>
         <w:tc>
           <w:tcPr>
-            <w:tcW w:w="960" w:type="dxa"/>
+            <w:tcW w:w="2153" w:type="dxa"/>
             <w:tcBorders>
               <w:top w:val="nil"/>
               <w:left w:val="single" w:sz="4" w:space="0" w:color="auto"/>
@@ -2775,22 +2113,19 @@
             </w:pPr>
             <w:r>
               <w:rPr>
+                <w:rFonts w:ascii="Dax-Regular" w:hAnsi="Dax-Regular"/>
+                <w:lang w:val="es-419"/>
+              </w:rPr>
+              <w:t>200000 datos</w:t>
+            </w:r>
+            <w:r>
+              <w:rPr>
                 <w:rFonts w:ascii="Dax-Regular" w:eastAsia="Times New Roman" w:hAnsi="Dax-Regular" w:cs="Calibri"/>
                 <w:color w:val="000000"/>
                 <w:lang w:val="es-419" w:eastAsia="en-US"/>
               </w:rPr>
-              <w:t xml:space="preserve">5 </w:t>
+              <w:t xml:space="preserve"> </w:t>
             </w:r>
-            <w:proofErr w:type="spellStart"/>
-            <w:r>
-              <w:rPr>
-                <w:rFonts w:ascii="Dax-Regular" w:eastAsia="Times New Roman" w:hAnsi="Dax-Regular" w:cs="Calibri"/>
-                <w:color w:val="000000"/>
-                <w:lang w:val="es-419" w:eastAsia="en-US"/>
-              </w:rPr>
-              <w:t>pct</w:t>
-            </w:r>
-            <w:proofErr w:type="spellEnd"/>
           </w:p>
         </w:tc>
         <w:tc>
@@ -2824,13 +2159,47 @@
                 <w:color w:val="000000"/>
                 <w:lang w:eastAsia="en-US"/>
               </w:rPr>
-              <w:t>Dato2</w:t>
+              <w:drawing>
+                <wp:inline distT="0" distB="0" distL="0" distR="0" wp14:anchorId="0B6BB8D6" wp14:editId="3E9EA875">
+                  <wp:extent cx="4534533" cy="514422"/>
+                  <wp:effectExtent l="0" t="0" r="0" b="0"/>
+                  <wp:docPr id="28" name="Imagen 28"/>
+                  <wp:cNvGraphicFramePr>
+                    <a:graphicFrameLocks xmlns:a="http://schemas.openxmlformats.org/drawingml/2006/main" noChangeAspect="1"/>
+                  </wp:cNvGraphicFramePr>
+                  <a:graphic xmlns:a="http://schemas.openxmlformats.org/drawingml/2006/main">
+                    <a:graphicData uri="http://schemas.openxmlformats.org/drawingml/2006/picture">
+                      <pic:pic xmlns:pic="http://schemas.openxmlformats.org/drawingml/2006/picture">
+                        <pic:nvPicPr>
+                          <pic:cNvPr id="1" name=""/>
+                          <pic:cNvPicPr/>
+                        </pic:nvPicPr>
+                        <pic:blipFill>
+                          <a:blip r:embed="rId20"/>
+                          <a:stretch>
+                            <a:fillRect/>
+                          </a:stretch>
+                        </pic:blipFill>
+                        <pic:spPr>
+                          <a:xfrm>
+                            <a:off x="0" y="0"/>
+                            <a:ext cx="4534533" cy="514422"/>
+                          </a:xfrm>
+                          <a:prstGeom prst="rect">
+                            <a:avLst/>
+                          </a:prstGeom>
+                        </pic:spPr>
+                      </pic:pic>
+                    </a:graphicData>
+                  </a:graphic>
+                </wp:inline>
+              </w:drawing>
             </w:r>
           </w:p>
         </w:tc>
         <w:tc>
           <w:tcPr>
-            <w:tcW w:w="960" w:type="dxa"/>
+            <w:tcW w:w="2060" w:type="dxa"/>
             <w:tcBorders>
               <w:top w:val="nil"/>
               <w:left w:val="nil"/>
@@ -2856,9 +2225,9 @@
               <w:rPr>
                 <w:rFonts w:ascii="Dax-Regular" w:eastAsia="Times New Roman" w:hAnsi="Dax-Regular" w:cs="Calibri"/>
                 <w:color w:val="000000"/>
-                <w:lang w:val="es-419" w:eastAsia="en-US"/>
-              </w:rPr>
-              <w:t>0.33</w:t>
+                <w:lang w:eastAsia="en-US"/>
+              </w:rPr>
+              <w:t>58.343</w:t>
             </w:r>
           </w:p>
         </w:tc>
@@ -2870,7 +2239,7 @@
         </w:trPr>
         <w:tc>
           <w:tcPr>
-            <w:tcW w:w="960" w:type="dxa"/>
+            <w:tcW w:w="2153" w:type="dxa"/>
             <w:tcBorders>
               <w:top w:val="nil"/>
               <w:left w:val="single" w:sz="4" w:space="0" w:color="auto"/>
@@ -2887,29 +2256,17 @@
               <w:ind w:left="1440" w:hanging="1440"/>
               <w:jc w:val="center"/>
               <w:rPr>
-                <w:rFonts w:ascii="Dax-Regular" w:eastAsia="Times New Roman" w:hAnsi="Dax-Regular" w:cs="Calibri"/>
-                <w:color w:val="000000"/>
-                <w:lang w:eastAsia="en-US"/>
+                <w:rFonts w:ascii="Dax-Regular" w:hAnsi="Dax-Regular"/>
+                <w:lang w:val="es-419"/>
               </w:rPr>
             </w:pPr>
             <w:r>
               <w:rPr>
-                <w:rFonts w:ascii="Dax-Regular" w:eastAsia="Times New Roman" w:hAnsi="Dax-Regular" w:cs="Calibri"/>
-                <w:color w:val="000000"/>
-                <w:lang w:val="es-419" w:eastAsia="en-US"/>
-              </w:rPr>
-              <w:t xml:space="preserve">10 </w:t>
+                <w:rFonts w:ascii="Dax-Regular" w:hAnsi="Dax-Regular"/>
+                <w:lang w:val="es-419"/>
+              </w:rPr>
+              <w:t>300000 datos</w:t>
             </w:r>
-            <w:proofErr w:type="spellStart"/>
-            <w:r>
-              <w:rPr>
-                <w:rFonts w:ascii="Dax-Regular" w:eastAsia="Times New Roman" w:hAnsi="Dax-Regular" w:cs="Calibri"/>
-                <w:color w:val="000000"/>
-                <w:lang w:val="es-419" w:eastAsia="en-US"/>
-              </w:rPr>
-              <w:t>pct</w:t>
-            </w:r>
-            <w:proofErr w:type="spellEnd"/>
           </w:p>
         </w:tc>
         <w:tc>
@@ -2943,13 +2300,47 @@
                 <w:color w:val="000000"/>
                 <w:lang w:eastAsia="en-US"/>
               </w:rPr>
-              <w:t>Dato3</w:t>
+              <w:drawing>
+                <wp:inline distT="0" distB="0" distL="0" distR="0" wp14:anchorId="68E8FDCA" wp14:editId="56D7467C">
+                  <wp:extent cx="4131286" cy="600075"/>
+                  <wp:effectExtent l="0" t="0" r="3175" b="0"/>
+                  <wp:docPr id="22" name="Imagen 22"/>
+                  <wp:cNvGraphicFramePr>
+                    <a:graphicFrameLocks xmlns:a="http://schemas.openxmlformats.org/drawingml/2006/main" noChangeAspect="1"/>
+                  </wp:cNvGraphicFramePr>
+                  <a:graphic xmlns:a="http://schemas.openxmlformats.org/drawingml/2006/main">
+                    <a:graphicData uri="http://schemas.openxmlformats.org/drawingml/2006/picture">
+                      <pic:pic xmlns:pic="http://schemas.openxmlformats.org/drawingml/2006/picture">
+                        <pic:nvPicPr>
+                          <pic:cNvPr id="1" name=""/>
+                          <pic:cNvPicPr/>
+                        </pic:nvPicPr>
+                        <pic:blipFill>
+                          <a:blip r:embed="rId21"/>
+                          <a:stretch>
+                            <a:fillRect/>
+                          </a:stretch>
+                        </pic:blipFill>
+                        <pic:spPr>
+                          <a:xfrm>
+                            <a:off x="0" y="0"/>
+                            <a:ext cx="4143641" cy="601870"/>
+                          </a:xfrm>
+                          <a:prstGeom prst="rect">
+                            <a:avLst/>
+                          </a:prstGeom>
+                        </pic:spPr>
+                      </pic:pic>
+                    </a:graphicData>
+                  </a:graphic>
+                </wp:inline>
+              </w:drawing>
             </w:r>
           </w:p>
         </w:tc>
         <w:tc>
           <w:tcPr>
-            <w:tcW w:w="960" w:type="dxa"/>
+            <w:tcW w:w="2060" w:type="dxa"/>
             <w:tcBorders>
               <w:top w:val="nil"/>
               <w:left w:val="nil"/>
@@ -2975,9 +2366,9 @@
               <w:rPr>
                 <w:rFonts w:ascii="Dax-Regular" w:eastAsia="Times New Roman" w:hAnsi="Dax-Regular" w:cs="Calibri"/>
                 <w:color w:val="000000"/>
-                <w:lang w:val="es-419" w:eastAsia="en-US"/>
-              </w:rPr>
-              <w:t>1.28</w:t>
+                <w:lang w:eastAsia="en-US"/>
+              </w:rPr>
+              <w:t>91.552</w:t>
             </w:r>
           </w:p>
         </w:tc>
@@ -2989,7 +2380,7 @@
         </w:trPr>
         <w:tc>
           <w:tcPr>
-            <w:tcW w:w="960" w:type="dxa"/>
+            <w:tcW w:w="2153" w:type="dxa"/>
             <w:tcBorders>
               <w:top w:val="nil"/>
               <w:left w:val="single" w:sz="4" w:space="0" w:color="auto"/>
@@ -3013,22 +2404,11 @@
             </w:pPr>
             <w:r>
               <w:rPr>
-                <w:rFonts w:ascii="Dax-Regular" w:eastAsia="Times New Roman" w:hAnsi="Dax-Regular" w:cs="Calibri"/>
-                <w:color w:val="000000"/>
-                <w:lang w:val="es-419" w:eastAsia="en-US"/>
-              </w:rPr>
-              <w:t xml:space="preserve">20 </w:t>
+                <w:rFonts w:ascii="Dax-Regular" w:hAnsi="Dax-Regular"/>
+                <w:lang w:val="es-419"/>
+              </w:rPr>
+              <w:t>400000 datos</w:t>
             </w:r>
-            <w:proofErr w:type="spellStart"/>
-            <w:r>
-              <w:rPr>
-                <w:rFonts w:ascii="Dax-Regular" w:eastAsia="Times New Roman" w:hAnsi="Dax-Regular" w:cs="Calibri"/>
-                <w:color w:val="000000"/>
-                <w:lang w:val="es-419" w:eastAsia="en-US"/>
-              </w:rPr>
-              <w:t>pct</w:t>
-            </w:r>
-            <w:proofErr w:type="spellEnd"/>
           </w:p>
         </w:tc>
         <w:tc>
@@ -3062,13 +2442,47 @@
                 <w:color w:val="000000"/>
                 <w:lang w:eastAsia="en-US"/>
               </w:rPr>
-              <w:t>Dato4</w:t>
+              <w:drawing>
+                <wp:inline distT="0" distB="0" distL="0" distR="0" wp14:anchorId="2847D22B" wp14:editId="21F04AE3">
+                  <wp:extent cx="4000500" cy="582931"/>
+                  <wp:effectExtent l="0" t="0" r="0" b="7620"/>
+                  <wp:docPr id="21" name="Imagen 21"/>
+                  <wp:cNvGraphicFramePr>
+                    <a:graphicFrameLocks xmlns:a="http://schemas.openxmlformats.org/drawingml/2006/main" noChangeAspect="1"/>
+                  </wp:cNvGraphicFramePr>
+                  <a:graphic xmlns:a="http://schemas.openxmlformats.org/drawingml/2006/main">
+                    <a:graphicData uri="http://schemas.openxmlformats.org/drawingml/2006/picture">
+                      <pic:pic xmlns:pic="http://schemas.openxmlformats.org/drawingml/2006/picture">
+                        <pic:nvPicPr>
+                          <pic:cNvPr id="1" name=""/>
+                          <pic:cNvPicPr/>
+                        </pic:nvPicPr>
+                        <pic:blipFill>
+                          <a:blip r:embed="rId22"/>
+                          <a:stretch>
+                            <a:fillRect/>
+                          </a:stretch>
+                        </pic:blipFill>
+                        <pic:spPr>
+                          <a:xfrm>
+                            <a:off x="0" y="0"/>
+                            <a:ext cx="4023497" cy="586282"/>
+                          </a:xfrm>
+                          <a:prstGeom prst="rect">
+                            <a:avLst/>
+                          </a:prstGeom>
+                        </pic:spPr>
+                      </pic:pic>
+                    </a:graphicData>
+                  </a:graphic>
+                </wp:inline>
+              </w:drawing>
             </w:r>
           </w:p>
         </w:tc>
         <w:tc>
           <w:tcPr>
-            <w:tcW w:w="960" w:type="dxa"/>
+            <w:tcW w:w="2060" w:type="dxa"/>
             <w:tcBorders>
               <w:top w:val="nil"/>
               <w:left w:val="nil"/>
@@ -3094,9 +2508,9 @@
               <w:rPr>
                 <w:rFonts w:ascii="Dax-Regular" w:eastAsia="Times New Roman" w:hAnsi="Dax-Regular" w:cs="Calibri"/>
                 <w:color w:val="000000"/>
-                <w:lang w:val="es-419" w:eastAsia="en-US"/>
-              </w:rPr>
-              <w:t>2.54</w:t>
+                <w:lang w:eastAsia="en-US"/>
+              </w:rPr>
+              <w:t>120.980</w:t>
             </w:r>
           </w:p>
         </w:tc>
@@ -3108,7 +2522,7 @@
         </w:trPr>
         <w:tc>
           <w:tcPr>
-            <w:tcW w:w="960" w:type="dxa"/>
+            <w:tcW w:w="2153" w:type="dxa"/>
             <w:tcBorders>
               <w:top w:val="nil"/>
               <w:left w:val="single" w:sz="4" w:space="0" w:color="auto"/>
@@ -3132,22 +2546,12 @@
             </w:pPr>
             <w:r>
               <w:rPr>
-                <w:rFonts w:ascii="Dax-Regular" w:eastAsia="Times New Roman" w:hAnsi="Dax-Regular" w:cs="Calibri"/>
-                <w:color w:val="000000"/>
-                <w:lang w:val="es-419" w:eastAsia="en-US"/>
-              </w:rPr>
-              <w:t xml:space="preserve">30 </w:t>
+                <w:rFonts w:ascii="Dax-Regular" w:hAnsi="Dax-Regular"/>
+                <w:lang w:val="es-419"/>
+              </w:rPr>
+              <w:lastRenderedPageBreak/>
+              <w:t>500000 datos</w:t>
             </w:r>
-            <w:proofErr w:type="spellStart"/>
-            <w:r>
-              <w:rPr>
-                <w:rFonts w:ascii="Dax-Regular" w:eastAsia="Times New Roman" w:hAnsi="Dax-Regular" w:cs="Calibri"/>
-                <w:color w:val="000000"/>
-                <w:lang w:val="es-419" w:eastAsia="en-US"/>
-              </w:rPr>
-              <w:t>pct</w:t>
-            </w:r>
-            <w:proofErr w:type="spellEnd"/>
           </w:p>
         </w:tc>
         <w:tc>
@@ -3181,13 +2585,47 @@
                 <w:color w:val="000000"/>
                 <w:lang w:eastAsia="en-US"/>
               </w:rPr>
-              <w:t>Dato5</w:t>
+              <w:drawing>
+                <wp:inline distT="0" distB="0" distL="0" distR="0" wp14:anchorId="607F27AF" wp14:editId="092241DD">
+                  <wp:extent cx="4477375" cy="543001"/>
+                  <wp:effectExtent l="0" t="0" r="0" b="9525"/>
+                  <wp:docPr id="26" name="Imagen 26"/>
+                  <wp:cNvGraphicFramePr>
+                    <a:graphicFrameLocks xmlns:a="http://schemas.openxmlformats.org/drawingml/2006/main" noChangeAspect="1"/>
+                  </wp:cNvGraphicFramePr>
+                  <a:graphic xmlns:a="http://schemas.openxmlformats.org/drawingml/2006/main">
+                    <a:graphicData uri="http://schemas.openxmlformats.org/drawingml/2006/picture">
+                      <pic:pic xmlns:pic="http://schemas.openxmlformats.org/drawingml/2006/picture">
+                        <pic:nvPicPr>
+                          <pic:cNvPr id="1" name=""/>
+                          <pic:cNvPicPr/>
+                        </pic:nvPicPr>
+                        <pic:blipFill>
+                          <a:blip r:embed="rId23"/>
+                          <a:stretch>
+                            <a:fillRect/>
+                          </a:stretch>
+                        </pic:blipFill>
+                        <pic:spPr>
+                          <a:xfrm>
+                            <a:off x="0" y="0"/>
+                            <a:ext cx="4477375" cy="543001"/>
+                          </a:xfrm>
+                          <a:prstGeom prst="rect">
+                            <a:avLst/>
+                          </a:prstGeom>
+                        </pic:spPr>
+                      </pic:pic>
+                    </a:graphicData>
+                  </a:graphic>
+                </wp:inline>
+              </w:drawing>
             </w:r>
           </w:p>
         </w:tc>
         <w:tc>
           <w:tcPr>
-            <w:tcW w:w="960" w:type="dxa"/>
+            <w:tcW w:w="2060" w:type="dxa"/>
             <w:tcBorders>
               <w:top w:val="nil"/>
               <w:left w:val="nil"/>
@@ -3213,358 +2651,9 @@
               <w:rPr>
                 <w:rFonts w:ascii="Dax-Regular" w:eastAsia="Times New Roman" w:hAnsi="Dax-Regular" w:cs="Calibri"/>
                 <w:color w:val="000000"/>
-                <w:lang w:val="es-419" w:eastAsia="en-US"/>
-              </w:rPr>
-              <w:t>4.98</w:t>
-            </w:r>
-          </w:p>
-        </w:tc>
-      </w:tr>
-      <w:tr>
-        <w:trPr>
-          <w:trHeight w:val="290"/>
-          <w:jc w:val="center"/>
-        </w:trPr>
-        <w:tc>
-          <w:tcPr>
-            <w:tcW w:w="960" w:type="dxa"/>
-            <w:tcBorders>
-              <w:top w:val="nil"/>
-              <w:left w:val="single" w:sz="4" w:space="0" w:color="auto"/>
-              <w:bottom w:val="single" w:sz="4" w:space="0" w:color="auto"/>
-              <w:right w:val="single" w:sz="4" w:space="0" w:color="auto"/>
-            </w:tcBorders>
-            <w:shd w:val="clear" w:color="auto" w:fill="auto"/>
-            <w:vAlign w:val="center"/>
-            <w:hideMark/>
-          </w:tcPr>
-          <w:p>
-            <w:pPr>
-              <w:spacing w:after="0" w:line="240" w:lineRule="auto"/>
-              <w:ind w:left="1440" w:hanging="1440"/>
-              <w:jc w:val="center"/>
-              <w:rPr>
-                <w:rFonts w:ascii="Dax-Regular" w:eastAsia="Times New Roman" w:hAnsi="Dax-Regular" w:cs="Calibri"/>
-                <w:color w:val="000000"/>
                 <w:lang w:eastAsia="en-US"/>
               </w:rPr>
-            </w:pPr>
-            <w:r>
-              <w:rPr>
-                <w:rFonts w:ascii="Dax-Regular" w:eastAsia="Times New Roman" w:hAnsi="Dax-Regular" w:cs="Calibri"/>
-                <w:color w:val="000000"/>
-                <w:lang w:val="es-419" w:eastAsia="en-US"/>
-              </w:rPr>
-              <w:t xml:space="preserve">50 </w:t>
-            </w:r>
-            <w:proofErr w:type="spellStart"/>
-            <w:r>
-              <w:rPr>
-                <w:rFonts w:ascii="Dax-Regular" w:eastAsia="Times New Roman" w:hAnsi="Dax-Regular" w:cs="Calibri"/>
-                <w:color w:val="000000"/>
-                <w:lang w:val="es-419" w:eastAsia="en-US"/>
-              </w:rPr>
-              <w:t>pct</w:t>
-            </w:r>
-            <w:proofErr w:type="spellEnd"/>
-          </w:p>
-        </w:tc>
-        <w:tc>
-          <w:tcPr>
-            <w:tcW w:w="920" w:type="dxa"/>
-            <w:tcBorders>
-              <w:top w:val="nil"/>
-              <w:left w:val="nil"/>
-              <w:bottom w:val="single" w:sz="4" w:space="0" w:color="auto"/>
-              <w:right w:val="single" w:sz="4" w:space="0" w:color="auto"/>
-            </w:tcBorders>
-            <w:shd w:val="clear" w:color="auto" w:fill="auto"/>
-            <w:noWrap/>
-            <w:vAlign w:val="bottom"/>
-            <w:hideMark/>
-          </w:tcPr>
-          <w:p>
-            <w:pPr>
-              <w:spacing w:after="0" w:line="240" w:lineRule="auto"/>
-              <w:ind w:left="1440" w:hanging="1440"/>
-              <w:jc w:val="center"/>
-              <w:rPr>
-                <w:rFonts w:ascii="Calibri" w:eastAsia="Times New Roman" w:hAnsi="Calibri" w:cs="Calibri"/>
-                <w:color w:val="000000"/>
-                <w:lang w:eastAsia="en-US"/>
-              </w:rPr>
-            </w:pPr>
-            <w:r>
-              <w:rPr>
-                <w:rFonts w:ascii="Calibri" w:eastAsia="Times New Roman" w:hAnsi="Calibri" w:cs="Calibri"/>
-                <w:color w:val="000000"/>
-                <w:lang w:eastAsia="en-US"/>
-              </w:rPr>
-              <w:t>Dato6</w:t>
-            </w:r>
-          </w:p>
-        </w:tc>
-        <w:tc>
-          <w:tcPr>
-            <w:tcW w:w="960" w:type="dxa"/>
-            <w:tcBorders>
-              <w:top w:val="nil"/>
-              <w:left w:val="nil"/>
-              <w:bottom w:val="single" w:sz="4" w:space="0" w:color="auto"/>
-              <w:right w:val="single" w:sz="4" w:space="0" w:color="auto"/>
-            </w:tcBorders>
-            <w:shd w:val="clear" w:color="auto" w:fill="auto"/>
-            <w:vAlign w:val="center"/>
-            <w:hideMark/>
-          </w:tcPr>
-          <w:p>
-            <w:pPr>
-              <w:spacing w:after="0" w:line="240" w:lineRule="auto"/>
-              <w:ind w:left="1440" w:hanging="1440"/>
-              <w:jc w:val="center"/>
-              <w:rPr>
-                <w:rFonts w:ascii="Dax-Regular" w:eastAsia="Times New Roman" w:hAnsi="Dax-Regular" w:cs="Calibri"/>
-                <w:color w:val="000000"/>
-                <w:lang w:eastAsia="en-US"/>
-              </w:rPr>
-            </w:pPr>
-            <w:r>
-              <w:rPr>
-                <w:rFonts w:ascii="Dax-Regular" w:eastAsia="Times New Roman" w:hAnsi="Dax-Regular" w:cs="Calibri"/>
-                <w:color w:val="000000"/>
-                <w:lang w:val="es-419" w:eastAsia="en-US"/>
-              </w:rPr>
-              <w:t>7.51</w:t>
-            </w:r>
-          </w:p>
-        </w:tc>
-      </w:tr>
-      <w:tr>
-        <w:trPr>
-          <w:trHeight w:val="290"/>
-          <w:jc w:val="center"/>
-        </w:trPr>
-        <w:tc>
-          <w:tcPr>
-            <w:tcW w:w="960" w:type="dxa"/>
-            <w:tcBorders>
-              <w:top w:val="nil"/>
-              <w:left w:val="single" w:sz="4" w:space="0" w:color="auto"/>
-              <w:bottom w:val="single" w:sz="4" w:space="0" w:color="auto"/>
-              <w:right w:val="single" w:sz="4" w:space="0" w:color="auto"/>
-            </w:tcBorders>
-            <w:shd w:val="clear" w:color="auto" w:fill="auto"/>
-            <w:vAlign w:val="center"/>
-            <w:hideMark/>
-          </w:tcPr>
-          <w:p>
-            <w:pPr>
-              <w:spacing w:after="0" w:line="240" w:lineRule="auto"/>
-              <w:ind w:left="1440" w:hanging="1440"/>
-              <w:jc w:val="center"/>
-              <w:rPr>
-                <w:rFonts w:ascii="Dax-Regular" w:eastAsia="Times New Roman" w:hAnsi="Dax-Regular" w:cs="Calibri"/>
-                <w:color w:val="000000"/>
-                <w:lang w:eastAsia="en-US"/>
-              </w:rPr>
-            </w:pPr>
-            <w:r>
-              <w:rPr>
-                <w:rFonts w:ascii="Dax-Regular" w:eastAsia="Times New Roman" w:hAnsi="Dax-Regular" w:cs="Calibri"/>
-                <w:color w:val="000000"/>
-                <w:lang w:val="es-419" w:eastAsia="en-US"/>
-              </w:rPr>
-              <w:t xml:space="preserve">80 </w:t>
-            </w:r>
-            <w:proofErr w:type="spellStart"/>
-            <w:r>
-              <w:rPr>
-                <w:rFonts w:ascii="Dax-Regular" w:eastAsia="Times New Roman" w:hAnsi="Dax-Regular" w:cs="Calibri"/>
-                <w:color w:val="000000"/>
-                <w:lang w:val="es-419" w:eastAsia="en-US"/>
-              </w:rPr>
-              <w:t>pct</w:t>
-            </w:r>
-            <w:proofErr w:type="spellEnd"/>
-          </w:p>
-        </w:tc>
-        <w:tc>
-          <w:tcPr>
-            <w:tcW w:w="920" w:type="dxa"/>
-            <w:tcBorders>
-              <w:top w:val="nil"/>
-              <w:left w:val="nil"/>
-              <w:bottom w:val="single" w:sz="4" w:space="0" w:color="auto"/>
-              <w:right w:val="single" w:sz="4" w:space="0" w:color="auto"/>
-            </w:tcBorders>
-            <w:shd w:val="clear" w:color="auto" w:fill="auto"/>
-            <w:noWrap/>
-            <w:vAlign w:val="bottom"/>
-            <w:hideMark/>
-          </w:tcPr>
-          <w:p>
-            <w:pPr>
-              <w:spacing w:after="0" w:line="240" w:lineRule="auto"/>
-              <w:ind w:left="1440" w:hanging="1440"/>
-              <w:jc w:val="center"/>
-              <w:rPr>
-                <w:rFonts w:ascii="Calibri" w:eastAsia="Times New Roman" w:hAnsi="Calibri" w:cs="Calibri"/>
-                <w:color w:val="000000"/>
-                <w:lang w:eastAsia="en-US"/>
-              </w:rPr>
-            </w:pPr>
-            <w:r>
-              <w:rPr>
-                <w:rFonts w:ascii="Calibri" w:eastAsia="Times New Roman" w:hAnsi="Calibri" w:cs="Calibri"/>
-                <w:color w:val="000000"/>
-                <w:lang w:eastAsia="en-US"/>
-              </w:rPr>
-              <w:t>Dato7</w:t>
-            </w:r>
-          </w:p>
-        </w:tc>
-        <w:tc>
-          <w:tcPr>
-            <w:tcW w:w="960" w:type="dxa"/>
-            <w:tcBorders>
-              <w:top w:val="nil"/>
-              <w:left w:val="nil"/>
-              <w:bottom w:val="single" w:sz="4" w:space="0" w:color="auto"/>
-              <w:right w:val="single" w:sz="4" w:space="0" w:color="auto"/>
-            </w:tcBorders>
-            <w:shd w:val="clear" w:color="auto" w:fill="auto"/>
-            <w:vAlign w:val="center"/>
-            <w:hideMark/>
-          </w:tcPr>
-          <w:p>
-            <w:pPr>
-              <w:spacing w:after="0" w:line="240" w:lineRule="auto"/>
-              <w:ind w:left="1440" w:hanging="1440"/>
-              <w:jc w:val="center"/>
-              <w:rPr>
-                <w:rFonts w:ascii="Dax-Regular" w:eastAsia="Times New Roman" w:hAnsi="Dax-Regular" w:cs="Calibri"/>
-                <w:color w:val="000000"/>
-                <w:lang w:eastAsia="en-US"/>
-              </w:rPr>
-            </w:pPr>
-            <w:r>
-              <w:rPr>
-                <w:rFonts w:ascii="Dax-Regular" w:eastAsia="Times New Roman" w:hAnsi="Dax-Regular" w:cs="Calibri"/>
-                <w:color w:val="000000"/>
-                <w:lang w:val="es-419" w:eastAsia="en-US"/>
-              </w:rPr>
-              <w:t>13.81</w:t>
-            </w:r>
-          </w:p>
-        </w:tc>
-      </w:tr>
-      <w:tr>
-        <w:trPr>
-          <w:trHeight w:val="290"/>
-          <w:jc w:val="center"/>
-        </w:trPr>
-        <w:tc>
-          <w:tcPr>
-            <w:tcW w:w="960" w:type="dxa"/>
-            <w:tcBorders>
-              <w:top w:val="nil"/>
-              <w:left w:val="single" w:sz="4" w:space="0" w:color="auto"/>
-              <w:bottom w:val="single" w:sz="4" w:space="0" w:color="auto"/>
-              <w:right w:val="single" w:sz="4" w:space="0" w:color="auto"/>
-            </w:tcBorders>
-            <w:shd w:val="clear" w:color="auto" w:fill="auto"/>
-            <w:vAlign w:val="center"/>
-            <w:hideMark/>
-          </w:tcPr>
-          <w:p>
-            <w:pPr>
-              <w:spacing w:after="0" w:line="240" w:lineRule="auto"/>
-              <w:ind w:left="1440" w:hanging="1440"/>
-              <w:jc w:val="center"/>
-              <w:rPr>
-                <w:rFonts w:ascii="Dax-Regular" w:eastAsia="Times New Roman" w:hAnsi="Dax-Regular" w:cs="Calibri"/>
-                <w:color w:val="000000"/>
-                <w:lang w:eastAsia="en-US"/>
-              </w:rPr>
-            </w:pPr>
-            <w:proofErr w:type="spellStart"/>
-            <w:r>
-              <w:rPr>
-                <w:rFonts w:ascii="Dax-Regular" w:eastAsia="Times New Roman" w:hAnsi="Dax-Regular" w:cs="Calibri"/>
-                <w:color w:val="000000"/>
-                <w:lang w:val="es-419" w:eastAsia="en-US"/>
-              </w:rPr>
-              <w:t>large</w:t>
-            </w:r>
-            <w:proofErr w:type="spellEnd"/>
-          </w:p>
-        </w:tc>
-        <w:tc>
-          <w:tcPr>
-            <w:tcW w:w="920" w:type="dxa"/>
-            <w:tcBorders>
-              <w:top w:val="nil"/>
-              <w:left w:val="nil"/>
-              <w:bottom w:val="single" w:sz="4" w:space="0" w:color="auto"/>
-              <w:right w:val="single" w:sz="4" w:space="0" w:color="auto"/>
-            </w:tcBorders>
-            <w:shd w:val="clear" w:color="auto" w:fill="auto"/>
-            <w:noWrap/>
-            <w:vAlign w:val="bottom"/>
-            <w:hideMark/>
-          </w:tcPr>
-          <w:p>
-            <w:pPr>
-              <w:spacing w:after="0" w:line="240" w:lineRule="auto"/>
-              <w:ind w:left="1440" w:hanging="1440"/>
-              <w:jc w:val="center"/>
-              <w:rPr>
-                <w:rFonts w:ascii="Calibri" w:eastAsia="Times New Roman" w:hAnsi="Calibri" w:cs="Calibri"/>
-                <w:color w:val="000000"/>
-                <w:lang w:eastAsia="en-US"/>
-              </w:rPr>
-            </w:pPr>
-            <w:r>
-              <w:rPr>
-                <w:rFonts w:ascii="Calibri" w:eastAsia="Times New Roman" w:hAnsi="Calibri" w:cs="Calibri"/>
-                <w:color w:val="000000"/>
-                <w:lang w:eastAsia="en-US"/>
-              </w:rPr>
-              <w:t>Dato8</w:t>
-            </w:r>
-          </w:p>
-        </w:tc>
-        <w:tc>
-          <w:tcPr>
-            <w:tcW w:w="960" w:type="dxa"/>
-            <w:tcBorders>
-              <w:top w:val="nil"/>
-              <w:left w:val="nil"/>
-              <w:bottom w:val="single" w:sz="4" w:space="0" w:color="auto"/>
-              <w:right w:val="single" w:sz="4" w:space="0" w:color="auto"/>
-            </w:tcBorders>
-            <w:shd w:val="clear" w:color="auto" w:fill="auto"/>
-            <w:vAlign w:val="center"/>
-            <w:hideMark/>
-          </w:tcPr>
-          <w:p>
-            <w:pPr>
-              <w:spacing w:after="0" w:line="240" w:lineRule="auto"/>
-              <w:ind w:left="1440" w:hanging="1440"/>
-              <w:jc w:val="center"/>
-              <w:rPr>
-                <w:rFonts w:ascii="Dax-Regular" w:eastAsia="Times New Roman" w:hAnsi="Dax-Regular" w:cs="Calibri"/>
-                <w:color w:val="000000"/>
-                <w:lang w:eastAsia="en-US"/>
-              </w:rPr>
-            </w:pPr>
-            <w:r>
-              <w:rPr>
-                <w:rFonts w:ascii="Dax-Regular" w:eastAsia="Times New Roman" w:hAnsi="Dax-Regular" w:cs="Calibri"/>
-                <w:color w:val="000000"/>
-                <w:lang w:val="es-419" w:eastAsia="en-US"/>
-              </w:rPr>
-              <w:t>25.97</w:t>
+              <w:t>136.652</w:t>
             </w:r>
           </w:p>
         </w:tc>
@@ -3579,6 +2668,13 @@
     </w:p>
     <w:p>
       <w:pPr>
+        <w:rPr>
+          <w:lang w:val="es-419"/>
+        </w:rPr>
+      </w:pPr>
+    </w:p>
+    <w:p>
+      <w:pPr>
         <w:pStyle w:val="Ttulo3"/>
         <w:rPr>
           <w:b/>
@@ -3606,7 +2702,13 @@
         <w:rPr>
           <w:lang w:val="es-419"/>
         </w:rPr>
-        <w:t>Las gráficas con la representación de las pruebas realizadas.</w:t>
+        <w:t>Las gráficas con la representación de las pruebas</w:t>
+      </w:r>
+      <w:r>
+        <w:rPr>
+          <w:lang w:val="es-419"/>
+        </w:rPr>
+        <w:t xml:space="preserve"> realizadas.</w:t>
       </w:r>
     </w:p>
     <w:p>
@@ -3620,7 +2722,6 @@
     <w:p>
       <w:pPr>
         <w:pStyle w:val="Sinespaciado"/>
-        <w:jc w:val="center"/>
         <w:rPr>
           <w:lang w:val="es-419"/>
         </w:rPr>
@@ -3629,22 +2730,21 @@
         <w:rPr>
           <w:noProof/>
         </w:rPr>
-        <w:lastRenderedPageBreak/>
         <w:drawing>
-          <wp:inline distT="0" distB="0" distL="0" distR="0" wp14:anchorId="0ABB454B" wp14:editId="4D5E0F95">
-            <wp:extent cx="4572000" cy="2686050"/>
+          <wp:inline distT="0" distB="0" distL="0" distR="0" wp14:anchorId="095FDFCC" wp14:editId="3E19552C">
+            <wp:extent cx="4572000" cy="2743200"/>
             <wp:effectExtent l="0" t="0" r="0" b="0"/>
-            <wp:docPr id="5" name="Chart 5">
+            <wp:docPr id="31" name="Gráfico 31">
               <a:extLst xmlns:a="http://schemas.openxmlformats.org/drawingml/2006/main">
                 <a:ext uri="{FF2B5EF4-FFF2-40B4-BE49-F238E27FC236}">
-                  <a16:creationId xmlns:a16="http://schemas.microsoft.com/office/drawing/2014/main" id="{D4D753B3-55AB-3F8E-1987-0BA947A53F32}"/>
+                  <a16:creationId xmlns:a16="http://schemas.microsoft.com/office/drawing/2014/main" id="{9DB2C828-74CC-4366-B691-CAD269A6F6FD}"/>
                 </a:ext>
               </a:extLst>
             </wp:docPr>
             <wp:cNvGraphicFramePr/>
             <a:graphic xmlns:a="http://schemas.openxmlformats.org/drawingml/2006/main">
               <a:graphicData uri="http://schemas.openxmlformats.org/drawingml/2006/chart">
-                <c:chart xmlns:c="http://schemas.openxmlformats.org/drawingml/2006/chart" xmlns:r="http://schemas.openxmlformats.org/officeDocument/2006/relationships" r:id="rId12"/>
+                <c:chart xmlns:c="http://schemas.openxmlformats.org/drawingml/2006/chart" xmlns:r="http://schemas.openxmlformats.org/officeDocument/2006/relationships" r:id="rId24"/>
               </a:graphicData>
             </a:graphic>
           </wp:inline>
@@ -3679,7 +2779,6 @@
     </w:p>
     <w:p>
       <w:pPr>
-        <w:jc w:val="both"/>
         <w:rPr>
           <w:lang w:val="es-419"/>
         </w:rPr>
@@ -3688,13 +2787,7 @@
         <w:rPr>
           <w:lang w:val="es-419"/>
         </w:rPr>
-        <w:t xml:space="preserve">A pesar </w:t>
-      </w:r>
-      <w:r>
-        <w:rPr>
-          <w:lang w:val="es-419"/>
-        </w:rPr>
-        <w:t>de que</w:t>
+        <w:t>Al tratarse de recorridos de lista completos para realizar comparaciones, por temas de velocidad decidimos usar Single Linked List,</w:t>
       </w:r>
       <w:r>
         <w:rPr>
@@ -3706,129 +2799,13 @@
         <w:rPr>
           <w:lang w:val="es-419"/>
         </w:rPr>
-        <w:t xml:space="preserve">obtener un elemento en </w:t>
+        <w:t>la implementación de este requerimiento tiene un orden lineal O(n)</w:t>
       </w:r>
       <w:r>
         <w:rPr>
           <w:lang w:val="es-419"/>
         </w:rPr>
-        <w:t xml:space="preserve">un </w:t>
-      </w:r>
-      <w:proofErr w:type="spellStart"/>
-      <w:r>
-        <w:rPr>
-          <w:i/>
-          <w:iCs/>
-          <w:lang w:val="es-419"/>
-        </w:rPr>
-        <w:t>ArrayList</w:t>
-      </w:r>
-      <w:proofErr w:type="spellEnd"/>
-      <w:r>
-        <w:rPr>
-          <w:i/>
-          <w:iCs/>
-          <w:lang w:val="es-419"/>
-        </w:rPr>
-        <w:t>,</w:t>
-      </w:r>
-      <w:r>
-        <w:rPr>
-          <w:i/>
-          <w:iCs/>
-          <w:lang w:val="es-419"/>
-        </w:rPr>
-        <w:t xml:space="preserve"> </w:t>
-      </w:r>
-      <w:r>
-        <w:rPr>
-          <w:lang w:val="es-419"/>
-        </w:rPr>
-        <w:t>dada su posición</w:t>
-      </w:r>
-      <w:r>
-        <w:rPr>
-          <w:lang w:val="es-419"/>
-        </w:rPr>
-        <w:t>,</w:t>
-      </w:r>
-      <w:r>
-        <w:rPr>
-          <w:lang w:val="es-419"/>
-        </w:rPr>
-        <w:t xml:space="preserve"> tiene complejidad constante</w:t>
-      </w:r>
-      <w:r>
-        <w:rPr>
-          <w:lang w:val="es-419"/>
-        </w:rPr>
-        <w:t xml:space="preserve">, </w:t>
-      </w:r>
-      <w:r>
-        <w:rPr>
-          <w:lang w:val="es-419"/>
-        </w:rPr>
-        <w:t xml:space="preserve">la </w:t>
-      </w:r>
-      <w:r>
-        <w:rPr>
-          <w:lang w:val="es-419"/>
-        </w:rPr>
-        <w:t>implementación de este requerimiento tiene un orden lineal O(n).</w:t>
-      </w:r>
-      <w:r>
-        <w:rPr>
-          <w:lang w:val="es-419"/>
-        </w:rPr>
-        <w:t xml:space="preserve"> Esto debido a que</w:t>
-      </w:r>
-      <w:r>
-        <w:rPr>
-          <w:lang w:val="es-419"/>
-        </w:rPr>
-        <w:t>,</w:t>
-      </w:r>
-      <w:r>
-        <w:rPr>
-          <w:lang w:val="es-419"/>
-        </w:rPr>
-        <w:t xml:space="preserve"> </w:t>
-      </w:r>
-      <w:r>
-        <w:rPr>
-          <w:lang w:val="es-419"/>
-        </w:rPr>
-        <w:t xml:space="preserve">lo primero que se hace es verificar si el elemento hace parte de la lista. </w:t>
-      </w:r>
-      <w:r>
-        <w:rPr>
-          <w:lang w:val="es-419"/>
-        </w:rPr>
-        <w:t xml:space="preserve">Específicamente, </w:t>
-      </w:r>
-      <w:r>
-        <w:rPr>
-          <w:lang w:val="es-419"/>
-        </w:rPr>
-        <w:t xml:space="preserve">a la hora de buscar un elemento en una lista, en el peor de los casos </w:t>
-      </w:r>
-      <w:r>
-        <w:rPr>
-          <w:lang w:val="es-419"/>
-        </w:rPr>
-        <w:t>es necesario recorrer toda la lista</w:t>
-      </w:r>
-      <w:r>
-        <w:rPr>
-          <w:lang w:val="es-419"/>
-        </w:rPr>
-        <w:t>, es decir, complejidad lineal</w:t>
-      </w:r>
-      <w:r>
-        <w:rPr>
-          <w:lang w:val="es-419"/>
-        </w:rPr>
-        <w:t xml:space="preserve">. </w:t>
+        <w:t>. Esto se debe a que debemos iterar para recorrer la lista a su totalidad, ya que debemos comparar todos los elementos.</w:t>
       </w:r>
     </w:p>
     <w:p>
@@ -3842,55 +2819,13 @@
         <w:rPr>
           <w:lang w:val="es-419"/>
         </w:rPr>
-        <w:t xml:space="preserve">Este comportamiento se puede evidenciar </w:t>
+        <w:t xml:space="preserve">Este comportamiento se puede evidenciar experimentalmente en la gráfica. </w:t>
       </w:r>
       <w:r>
         <w:rPr>
           <w:lang w:val="es-419"/>
         </w:rPr>
-        <w:t xml:space="preserve">experimentalmente en la gráfica. Ya que, gracias a que los datos no se encuentran tan dispersos con respecto a la </w:t>
-      </w:r>
-      <w:r>
-        <w:rPr>
-          <w:lang w:val="es-419"/>
-        </w:rPr>
-        <w:t xml:space="preserve">línea de tendencia, la </w:t>
-      </w:r>
-      <w:r>
-        <w:rPr>
-          <w:lang w:val="es-419"/>
-        </w:rPr>
-        <w:t>curva</w:t>
-      </w:r>
-      <w:r>
-        <w:rPr>
-          <w:lang w:val="es-419"/>
-        </w:rPr>
-        <w:t xml:space="preserve"> coincide con </w:t>
-      </w:r>
-      <w:r>
-        <w:rPr>
-          <w:lang w:val="es-419"/>
-        </w:rPr>
-        <w:t xml:space="preserve">el comportamiento </w:t>
-      </w:r>
-      <w:r>
-        <w:rPr>
-          <w:lang w:val="es-419"/>
-        </w:rPr>
-        <w:t>lineal esperad</w:t>
-      </w:r>
-      <w:r>
-        <w:rPr>
-          <w:lang w:val="es-419"/>
-        </w:rPr>
-        <w:t>o</w:t>
-      </w:r>
-      <w:r>
-        <w:rPr>
-          <w:lang w:val="es-419"/>
-        </w:rPr>
-        <w:t>.</w:t>
+        <w:t>Por su forma y su pendiente es una función lineal. Por lo que cumple con el comportamiento lineal esperado.</w:t>
       </w:r>
     </w:p>
     <w:p>
@@ -3901,10 +2836,10 @@
       </w:pPr>
     </w:p>
     <w:sectPr>
-      <w:headerReference w:type="default" r:id="rId13"/>
-      <w:footerReference w:type="default" r:id="rId14"/>
-      <w:headerReference w:type="first" r:id="rId15"/>
-      <w:footerReference w:type="first" r:id="rId16"/>
+      <w:headerReference w:type="default" r:id="rId25"/>
+      <w:footerReference w:type="default" r:id="rId26"/>
+      <w:headerReference w:type="first" r:id="rId27"/>
+      <w:footerReference w:type="first" r:id="rId28"/>
       <w:pgSz w:w="12240" w:h="15840"/>
       <w:pgMar w:top="1440" w:right="1440" w:bottom="1440" w:left="1440" w:header="720" w:footer="720" w:gutter="0"/>
       <w:cols w:space="720"/>
@@ -7850,6 +6785,11 @@
       <w:shd w:val="clear" w:color="auto" w:fill="E1DFDD"/>
     </w:rPr>
   </w:style>
+  <w:style w:type="character" w:customStyle="1" w:styleId="markedcontent">
+    <w:name w:val="markedcontent"/>
+    <w:basedOn w:val="Fuentedeprrafopredeter"/>
+    <w:rsid w:val="00C640F5"/>
+  </w:style>
 </w:styles>
 </file>
 
@@ -7900,25 +6840,25 @@
     <c:autoTitleDeleted val="0"/>
     <c:plotArea>
       <c:layout/>
-      <c:lineChart>
-        <c:grouping val="standard"/>
+      <c:scatterChart>
+        <c:scatterStyle val="lineMarker"/>
         <c:varyColors val="0"/>
         <c:ser>
           <c:idx val="0"/>
           <c:order val="0"/>
           <c:tx>
             <c:strRef>
-              <c:f>Sheet1!$D$3</c:f>
+              <c:f>Hoja1!$C$2</c:f>
               <c:strCache>
                 <c:ptCount val="1"/>
                 <c:pt idx="0">
-                  <c:v>Tiempo (ms)</c:v>
+                  <c:v>Datos</c:v>
                 </c:pt>
               </c:strCache>
             </c:strRef>
           </c:tx>
           <c:spPr>
-            <a:ln w="28575" cap="rnd">
+            <a:ln w="19050" cap="rnd">
               <a:solidFill>
                 <a:schemeClr val="accent1"/>
               </a:solidFill>
@@ -7955,125 +6895,58 @@
             <c:dispRSqr val="0"/>
             <c:dispEq val="0"/>
           </c:trendline>
-          <c:trendline>
-            <c:spPr>
-              <a:ln w="19050" cap="rnd">
-                <a:solidFill>
-                  <a:schemeClr val="accent1"/>
-                </a:solidFill>
-                <a:prstDash val="sysDot"/>
-              </a:ln>
-              <a:effectLst/>
-            </c:spPr>
-            <c:trendlineType val="linear"/>
-            <c:dispRSqr val="0"/>
-            <c:dispEq val="1"/>
-            <c:trendlineLbl>
-              <c:layout>
-                <c:manualLayout>
-                  <c:x val="-0.10935498687664041"/>
-                  <c:y val="-4.0862977234228702E-3"/>
-                </c:manualLayout>
-              </c:layout>
-              <c:numFmt formatCode="General" sourceLinked="0"/>
-              <c:spPr>
-                <a:noFill/>
-                <a:ln>
-                  <a:noFill/>
-                </a:ln>
-                <a:effectLst/>
-              </c:spPr>
-              <c:txPr>
-                <a:bodyPr rot="0" spcFirstLastPara="1" vertOverflow="ellipsis" vert="horz" wrap="square" anchor="ctr" anchorCtr="1"/>
-                <a:lstStyle/>
-                <a:p>
-                  <a:pPr>
-                    <a:defRPr sz="900" b="0" i="0" u="none" strike="noStrike" kern="1200" baseline="0">
-                      <a:solidFill>
-                        <a:schemeClr val="tx1">
-                          <a:lumMod val="65000"/>
-                          <a:lumOff val="35000"/>
-                        </a:schemeClr>
-                      </a:solidFill>
-                      <a:latin typeface="+mn-lt"/>
-                      <a:ea typeface="+mn-ea"/>
-                      <a:cs typeface="+mn-cs"/>
-                    </a:defRPr>
-                  </a:pPr>
-                  <a:endParaRPr lang="es-CO"/>
-                </a:p>
-              </c:txPr>
-            </c:trendlineLbl>
-          </c:trendline>
-          <c:cat>
-            <c:strRef>
-              <c:f>Sheet1!$B$4:$B$11</c:f>
-              <c:strCache>
-                <c:ptCount val="8"/>
+          <c:xVal>
+            <c:numRef>
+              <c:f>Hoja1!$B$3:$B$7</c:f>
+              <c:numCache>
+                <c:formatCode>#,##0</c:formatCode>
+                <c:ptCount val="5"/>
                 <c:pt idx="0">
-                  <c:v>small</c:v>
+                  <c:v>34431</c:v>
                 </c:pt>
                 <c:pt idx="1">
-                  <c:v>5 pct</c:v>
+                  <c:v>58343</c:v>
                 </c:pt>
                 <c:pt idx="2">
-                  <c:v>10 pct</c:v>
+                  <c:v>91552</c:v>
                 </c:pt>
                 <c:pt idx="3">
-                  <c:v>20 pct</c:v>
+                  <c:v>120980</c:v>
                 </c:pt>
                 <c:pt idx="4">
-                  <c:v>30 pct</c:v>
-                </c:pt>
-                <c:pt idx="5">
-                  <c:v>50 pct</c:v>
-                </c:pt>
-                <c:pt idx="6">
-                  <c:v>80 pct</c:v>
-                </c:pt>
-                <c:pt idx="7">
-                  <c:v>large</c:v>
-                </c:pt>
-              </c:strCache>
-            </c:strRef>
-          </c:cat>
-          <c:val>
-            <c:numRef>
-              <c:f>Sheet1!$D$4:$D$11</c:f>
-              <c:numCache>
-                <c:formatCode>General</c:formatCode>
-                <c:ptCount val="8"/>
-                <c:pt idx="0">
-                  <c:v>0.05</c:v>
-                </c:pt>
-                <c:pt idx="1">
-                  <c:v>0.33</c:v>
-                </c:pt>
-                <c:pt idx="2">
-                  <c:v>1.28</c:v>
-                </c:pt>
-                <c:pt idx="3">
-                  <c:v>2.54</c:v>
-                </c:pt>
-                <c:pt idx="4">
-                  <c:v>4.9800000000000004</c:v>
-                </c:pt>
-                <c:pt idx="5">
-                  <c:v>7.51</c:v>
-                </c:pt>
-                <c:pt idx="6">
-                  <c:v>13.81</c:v>
-                </c:pt>
-                <c:pt idx="7">
-                  <c:v>25.97</c:v>
+                  <c:v>136652</c:v>
                 </c:pt>
               </c:numCache>
             </c:numRef>
-          </c:val>
+          </c:xVal>
+          <c:yVal>
+            <c:numRef>
+              <c:f>Hoja1!$C$3:$C$7</c:f>
+              <c:numCache>
+                <c:formatCode>General</c:formatCode>
+                <c:ptCount val="5"/>
+                <c:pt idx="0">
+                  <c:v>100000</c:v>
+                </c:pt>
+                <c:pt idx="1">
+                  <c:v>200000</c:v>
+                </c:pt>
+                <c:pt idx="2">
+                  <c:v>300000</c:v>
+                </c:pt>
+                <c:pt idx="3">
+                  <c:v>400000</c:v>
+                </c:pt>
+                <c:pt idx="4">
+                  <c:v>500000</c:v>
+                </c:pt>
+              </c:numCache>
+            </c:numRef>
+          </c:yVal>
           <c:smooth val="0"/>
           <c:extLst>
             <c:ext xmlns:c16="http://schemas.microsoft.com/office/drawing/2014/chart" uri="{C3380CC4-5D6E-409C-BE32-E72D297353CC}">
-              <c16:uniqueId val="{00000002-7FDC-45FF-9336-6D60DD545ECD}"/>
+              <c16:uniqueId val="{00000001-A370-4876-B03A-D0D1437D4CB1}"/>
             </c:ext>
           </c:extLst>
         </c:ser>
@@ -8085,19 +6958,31 @@
           <c:showPercent val="0"/>
           <c:showBubbleSize val="0"/>
         </c:dLbls>
-        <c:marker val="1"/>
-        <c:smooth val="0"/>
-        <c:axId val="1853012720"/>
-        <c:axId val="1853013136"/>
-      </c:lineChart>
-      <c:catAx>
-        <c:axId val="1853012720"/>
+        <c:axId val="246663375"/>
+        <c:axId val="246651727"/>
+      </c:scatterChart>
+      <c:valAx>
+        <c:axId val="246663375"/>
         <c:scaling>
           <c:orientation val="minMax"/>
         </c:scaling>
         <c:delete val="0"/>
         <c:axPos val="b"/>
-        <c:numFmt formatCode="General" sourceLinked="1"/>
+        <c:majorGridlines>
+          <c:spPr>
+            <a:ln w="9525" cap="flat" cmpd="sng" algn="ctr">
+              <a:solidFill>
+                <a:schemeClr val="tx1">
+                  <a:lumMod val="15000"/>
+                  <a:lumOff val="85000"/>
+                </a:schemeClr>
+              </a:solidFill>
+              <a:round/>
+            </a:ln>
+            <a:effectLst/>
+          </c:spPr>
+        </c:majorGridlines>
+        <c:numFmt formatCode="#,##0" sourceLinked="1"/>
         <c:majorTickMark val="none"/>
         <c:minorTickMark val="none"/>
         <c:tickLblPos val="nextTo"/>
@@ -8106,8 +6991,8 @@
           <a:ln w="9525" cap="flat" cmpd="sng" algn="ctr">
             <a:solidFill>
               <a:schemeClr val="tx1">
-                <a:lumMod val="15000"/>
-                <a:lumOff val="85000"/>
+                <a:lumMod val="25000"/>
+                <a:lumOff val="75000"/>
               </a:schemeClr>
             </a:solidFill>
             <a:round/>
@@ -8134,15 +7019,12 @@
             <a:endParaRPr lang="es-CO"/>
           </a:p>
         </c:txPr>
-        <c:crossAx val="1853013136"/>
+        <c:crossAx val="246651727"/>
         <c:crosses val="autoZero"/>
-        <c:auto val="1"/>
-        <c:lblAlgn val="ctr"/>
-        <c:lblOffset val="100"/>
-        <c:noMultiLvlLbl val="0"/>
-      </c:catAx>
+        <c:crossBetween val="midCat"/>
+      </c:valAx>
       <c:valAx>
-        <c:axId val="1853013136"/>
+        <c:axId val="246651727"/>
         <c:scaling>
           <c:orientation val="minMax"/>
         </c:scaling>
@@ -8168,8 +7050,14 @@
         <c:tickLblPos val="nextTo"/>
         <c:spPr>
           <a:noFill/>
-          <a:ln>
-            <a:noFill/>
+          <a:ln w="9525" cap="flat" cmpd="sng" algn="ctr">
+            <a:solidFill>
+              <a:schemeClr val="tx1">
+                <a:lumMod val="25000"/>
+                <a:lumOff val="75000"/>
+              </a:schemeClr>
+            </a:solidFill>
+            <a:round/>
           </a:ln>
           <a:effectLst/>
         </c:spPr>
@@ -8193,9 +7081,9 @@
             <a:endParaRPr lang="es-CO"/>
           </a:p>
         </c:txPr>
-        <c:crossAx val="1853012720"/>
+        <c:crossAx val="246663375"/>
         <c:crosses val="autoZero"/>
-        <c:crossBetween val="between"/>
+        <c:crossBetween val="midCat"/>
       </c:valAx>
       <c:spPr>
         <a:noFill/>
@@ -8207,13 +7095,6 @@
     </c:plotArea>
     <c:plotVisOnly val="1"/>
     <c:dispBlanksAs val="gap"/>
-    <c:extLst>
-      <c:ext xmlns:c16r3="http://schemas.microsoft.com/office/drawing/2017/03/chart" uri="{56B9EC1D-385E-4148-901F-78D8002777C0}">
-        <c16r3:dataDisplayOptions16>
-          <c16r3:dispNaAsBlank val="1"/>
-        </c16r3:dataDisplayOptions16>
-      </c:ext>
-    </c:extLst>
     <c:showDLblsOverMax val="0"/>
   </c:chart>
   <c:spPr>
@@ -8288,7 +7169,7 @@
 </file>
 
 <file path=word/charts/style1.xml><?xml version="1.0" encoding="utf-8"?>
-<cs:chartStyle xmlns:cs="http://schemas.microsoft.com/office/drawing/2012/chartStyle" xmlns:a="http://schemas.openxmlformats.org/drawingml/2006/main" id="332">
+<cs:chartStyle xmlns:cs="http://schemas.microsoft.com/office/drawing/2012/chartStyle" xmlns:a="http://schemas.openxmlformats.org/drawingml/2006/main" id="240">
   <cs:axisTitle>
     <cs:lnRef idx="0"/>
     <cs:fillRef idx="0"/>
@@ -8315,8 +7196,8 @@
       <a:ln w="9525" cap="flat" cmpd="sng" algn="ctr">
         <a:solidFill>
           <a:schemeClr val="tx1">
-            <a:lumMod val="15000"/>
-            <a:lumOff val="85000"/>
+            <a:lumMod val="25000"/>
+            <a:lumOff val="75000"/>
           </a:schemeClr>
         </a:solidFill>
         <a:round/>
@@ -8417,7 +7298,7 @@
       <a:schemeClr val="tx1"/>
     </cs:fontRef>
     <cs:spPr>
-      <a:ln w="28575" cap="rnd">
+      <a:ln w="19050" cap="rnd">
         <a:solidFill>
           <a:schemeClr val="phClr"/>
         </a:solidFill>
@@ -8449,10 +7330,10 @@
     <cs:lnRef idx="0">
       <cs:styleClr val="auto"/>
     </cs:lnRef>
-    <cs:fillRef idx="1"/>
+    <cs:fillRef idx="0"/>
     <cs:effectRef idx="0"/>
     <cs:fontRef idx="minor">
-      <a:schemeClr val="tx1"/>
+      <a:schemeClr val="dk1"/>
     </cs:fontRef>
     <cs:spPr>
       <a:ln w="9525" cap="rnd">
@@ -8492,22 +7373,23 @@
     <cs:fillRef idx="0"/>
     <cs:effectRef idx="0"/>
     <cs:fontRef idx="minor">
-      <a:schemeClr val="dk1"/>
+      <a:schemeClr val="tx1"/>
     </cs:fontRef>
     <cs:spPr>
       <a:solidFill>
         <a:schemeClr val="dk1">
-          <a:lumMod val="65000"/>
-          <a:lumOff val="35000"/>
+          <a:lumMod val="75000"/>
+          <a:lumOff val="25000"/>
         </a:schemeClr>
       </a:solidFill>
-      <a:ln w="9525">
+      <a:ln w="9525" cap="flat" cmpd="sng" algn="ctr">
         <a:solidFill>
           <a:schemeClr val="tx1">
             <a:lumMod val="65000"/>
             <a:lumOff val="35000"/>
           </a:schemeClr>
         </a:solidFill>
+        <a:round/>
       </a:ln>
     </cs:spPr>
   </cs:downBar>
@@ -8612,8 +7494,8 @@
       <a:ln w="9525" cap="flat" cmpd="sng" algn="ctr">
         <a:solidFill>
           <a:schemeClr val="tx1">
-            <a:lumMod val="75000"/>
-            <a:lumOff val="25000"/>
+            <a:lumMod val="50000"/>
+            <a:lumOff val="50000"/>
           </a:schemeClr>
         </a:solidFill>
         <a:round/>
@@ -8745,19 +7627,20 @@
     <cs:fillRef idx="0"/>
     <cs:effectRef idx="0"/>
     <cs:fontRef idx="minor">
-      <a:schemeClr val="dk1"/>
+      <a:schemeClr val="tx1"/>
     </cs:fontRef>
     <cs:spPr>
       <a:solidFill>
         <a:schemeClr val="lt1"/>
       </a:solidFill>
-      <a:ln w="9525">
+      <a:ln w="9525" cap="flat" cmpd="sng" algn="ctr">
         <a:solidFill>
           <a:schemeClr val="tx1">
-            <a:lumMod val="15000"/>
-            <a:lumOff val="85000"/>
+            <a:lumMod val="65000"/>
+            <a:lumOff val="35000"/>
           </a:schemeClr>
         </a:solidFill>
+        <a:round/>
       </a:ln>
     </cs:spPr>
   </cs:upBar>
@@ -8771,6 +7654,17 @@
         <a:lumOff val="35000"/>
       </a:schemeClr>
     </cs:fontRef>
+    <cs:spPr>
+      <a:ln w="9525" cap="flat" cmpd="sng" algn="ctr">
+        <a:solidFill>
+          <a:schemeClr val="tx1">
+            <a:lumMod val="25000"/>
+            <a:lumOff val="75000"/>
+          </a:schemeClr>
+        </a:solidFill>
+        <a:round/>
+      </a:ln>
+    </cs:spPr>
     <cs:defRPr sz="900" kern="1200"/>
   </cs:valueAxis>
   <cs:wall>

</xml_diff>

<commit_message>
update: arreglo de un error en view. Documentación del requerimiento 2.
</commit_message>
<xml_diff>
--- a/Docs/ISIS1225 - AnalisisReto-TEMPLATE.docx
+++ b/Docs/ISIS1225 - AnalisisReto-TEMPLATE.docx
@@ -217,8 +217,9 @@
           <w:shd w:val="clear" w:color="auto" w:fill="FFFFFF"/>
           <w:lang w:val="es-CO"/>
         </w:rPr>
-        <w:t xml:space="preserve">. Por este motivo, usamos la librería datetime para poder comparar las fechas de la columna load_time. Primero, revisamos que la lista no este vacia, si lo está, retorna null. </w:t>
-      </w:r>
+        <w:t xml:space="preserve">. Por este motivo, usamos la librería </w:t>
+      </w:r>
+      <w:proofErr w:type="spellStart"/>
       <w:r>
         <w:rPr>
           <w:rStyle w:val="markedcontent"/>
@@ -226,8 +227,9 @@
           <w:shd w:val="clear" w:color="auto" w:fill="FFFFFF"/>
           <w:lang w:val="es-CO"/>
         </w:rPr>
-        <w:t>En caso de que no esté vacía,</w:t>
-      </w:r>
+        <w:t>datetime</w:t>
+      </w:r>
+      <w:proofErr w:type="spellEnd"/>
       <w:r>
         <w:rPr>
           <w:rStyle w:val="markedcontent"/>
@@ -235,6 +237,84 @@
           <w:shd w:val="clear" w:color="auto" w:fill="FFFFFF"/>
           <w:lang w:val="es-CO"/>
         </w:rPr>
+        <w:t xml:space="preserve"> para poder comparar las fechas de la columna </w:t>
+      </w:r>
+      <w:proofErr w:type="spellStart"/>
+      <w:r>
+        <w:rPr>
+          <w:rStyle w:val="markedcontent"/>
+          <w:rFonts w:cstheme="minorHAnsi"/>
+          <w:shd w:val="clear" w:color="auto" w:fill="FFFFFF"/>
+          <w:lang w:val="es-CO"/>
+        </w:rPr>
+        <w:t>load_time</w:t>
+      </w:r>
+      <w:proofErr w:type="spellEnd"/>
+      <w:r>
+        <w:rPr>
+          <w:rStyle w:val="markedcontent"/>
+          <w:rFonts w:cstheme="minorHAnsi"/>
+          <w:shd w:val="clear" w:color="auto" w:fill="FFFFFF"/>
+          <w:lang w:val="es-CO"/>
+        </w:rPr>
+        <w:t xml:space="preserve">. Primero, revisamos que la lista no este </w:t>
+      </w:r>
+      <w:proofErr w:type="spellStart"/>
+      <w:r>
+        <w:rPr>
+          <w:rStyle w:val="markedcontent"/>
+          <w:rFonts w:cstheme="minorHAnsi"/>
+          <w:shd w:val="clear" w:color="auto" w:fill="FFFFFF"/>
+          <w:lang w:val="es-CO"/>
+        </w:rPr>
+        <w:t>vacia</w:t>
+      </w:r>
+      <w:proofErr w:type="spellEnd"/>
+      <w:r>
+        <w:rPr>
+          <w:rStyle w:val="markedcontent"/>
+          <w:rFonts w:cstheme="minorHAnsi"/>
+          <w:shd w:val="clear" w:color="auto" w:fill="FFFFFF"/>
+          <w:lang w:val="es-CO"/>
+        </w:rPr>
+        <w:t xml:space="preserve">, si lo está, retorna </w:t>
+      </w:r>
+      <w:proofErr w:type="spellStart"/>
+      <w:r>
+        <w:rPr>
+          <w:rStyle w:val="markedcontent"/>
+          <w:rFonts w:cstheme="minorHAnsi"/>
+          <w:shd w:val="clear" w:color="auto" w:fill="FFFFFF"/>
+          <w:lang w:val="es-CO"/>
+        </w:rPr>
+        <w:t>null</w:t>
+      </w:r>
+      <w:proofErr w:type="spellEnd"/>
+      <w:r>
+        <w:rPr>
+          <w:rStyle w:val="markedcontent"/>
+          <w:rFonts w:cstheme="minorHAnsi"/>
+          <w:shd w:val="clear" w:color="auto" w:fill="FFFFFF"/>
+          <w:lang w:val="es-CO"/>
+        </w:rPr>
+        <w:t xml:space="preserve">. </w:t>
+      </w:r>
+      <w:r>
+        <w:rPr>
+          <w:rStyle w:val="markedcontent"/>
+          <w:rFonts w:cstheme="minorHAnsi"/>
+          <w:shd w:val="clear" w:color="auto" w:fill="FFFFFF"/>
+          <w:lang w:val="es-CO"/>
+        </w:rPr>
+        <w:t>En caso de que no esté vacía,</w:t>
+      </w:r>
+      <w:r>
+        <w:rPr>
+          <w:rStyle w:val="markedcontent"/>
+          <w:rFonts w:cstheme="minorHAnsi"/>
+          <w:shd w:val="clear" w:color="auto" w:fill="FFFFFF"/>
+          <w:lang w:val="es-CO"/>
+        </w:rPr>
         <w:t xml:space="preserve"> recorremos la lista</w:t>
       </w:r>
       <w:r>
@@ -295,7 +375,29 @@
         <w:rPr>
           <w:lang w:val="es-419"/>
         </w:rPr>
-        <w:t>. Al encontrar el primero forzamos la salida del bucle con return().</w:t>
+        <w:t xml:space="preserve">. Al encontrar el primero forzamos la salida del bucle con </w:t>
+      </w:r>
+      <w:proofErr w:type="spellStart"/>
+      <w:proofErr w:type="gramStart"/>
+      <w:r>
+        <w:rPr>
+          <w:lang w:val="es-419"/>
+        </w:rPr>
+        <w:t>return</w:t>
+      </w:r>
+      <w:proofErr w:type="spellEnd"/>
+      <w:r>
+        <w:rPr>
+          <w:lang w:val="es-419"/>
+        </w:rPr>
+        <w:t>(</w:t>
+      </w:r>
+      <w:proofErr w:type="gramEnd"/>
+      <w:r>
+        <w:rPr>
+          <w:lang w:val="es-419"/>
+        </w:rPr>
+        <w:t>).</w:t>
       </w:r>
       <w:r>
         <w:rPr>
@@ -384,6 +486,7 @@
               </w:rPr>
               <w:t xml:space="preserve">, </w:t>
             </w:r>
+            <w:proofErr w:type="spellStart"/>
             <w:r>
               <w:rPr>
                 <w:rFonts w:ascii="Consolas" w:eastAsia="Times New Roman" w:hAnsi="Consolas" w:cs="Times New Roman"/>
@@ -414,6 +517,7 @@
               </w:rPr>
               <w:t>str</w:t>
             </w:r>
+            <w:proofErr w:type="spellEnd"/>
           </w:p>
         </w:tc>
       </w:tr>
@@ -464,6 +568,7 @@
                 <w:lang w:val="es-CO" w:eastAsia="es-CO"/>
               </w:rPr>
             </w:pPr>
+            <w:proofErr w:type="spellStart"/>
             <w:r>
               <w:rPr>
                 <w:rFonts w:ascii="Consolas" w:eastAsia="Times New Roman" w:hAnsi="Consolas" w:cs="Times New Roman"/>
@@ -474,6 +579,7 @@
               </w:rPr>
               <w:t>retorno_final</w:t>
             </w:r>
+            <w:proofErr w:type="spellEnd"/>
             <w:r>
               <w:rPr>
                 <w:rFonts w:ascii="Consolas" w:eastAsia="Times New Roman" w:hAnsi="Consolas" w:cs="Times New Roman"/>
@@ -512,7 +618,29 @@
                 <w:szCs w:val="21"/>
                 <w:lang w:val="es-CO" w:eastAsia="es-CO"/>
               </w:rPr>
-              <w:t>"numero_registros"</w:t>
+              <w:t>"</w:t>
+            </w:r>
+            <w:proofErr w:type="spellStart"/>
+            <w:r>
+              <w:rPr>
+                <w:rFonts w:ascii="Consolas" w:eastAsia="Times New Roman" w:hAnsi="Consolas" w:cs="Times New Roman"/>
+                <w:color w:val="CE9178"/>
+                <w:sz w:val="21"/>
+                <w:szCs w:val="21"/>
+                <w:lang w:val="es-CO" w:eastAsia="es-CO"/>
+              </w:rPr>
+              <w:t>numero_registros</w:t>
+            </w:r>
+            <w:proofErr w:type="spellEnd"/>
+            <w:r>
+              <w:rPr>
+                <w:rFonts w:ascii="Consolas" w:eastAsia="Times New Roman" w:hAnsi="Consolas" w:cs="Times New Roman"/>
+                <w:color w:val="CE9178"/>
+                <w:sz w:val="21"/>
+                <w:szCs w:val="21"/>
+                <w:lang w:val="es-CO" w:eastAsia="es-CO"/>
+              </w:rPr>
+              <w:t>"</w:t>
             </w:r>
             <w:r>
               <w:rPr>
@@ -800,12 +928,14 @@
                 <w:lang w:val="es-419"/>
               </w:rPr>
             </w:pPr>
+            <w:proofErr w:type="gramStart"/>
             <w:r>
               <w:rPr>
                 <w:lang w:val="es-419"/>
               </w:rPr>
               <w:t>O(</w:t>
             </w:r>
+            <w:proofErr w:type="gramEnd"/>
             <w:r>
               <w:rPr>
                 <w:lang w:val="es-419"/>
@@ -828,7 +958,21 @@
               <w:rPr>
                 <w:lang w:val="es-419"/>
               </w:rPr>
-              <w:t>consultar el size de la lista para verificar que no esté vacía.</w:t>
+              <w:t xml:space="preserve">consultar el </w:t>
+            </w:r>
+            <w:proofErr w:type="spellStart"/>
+            <w:r>
+              <w:rPr>
+                <w:lang w:val="es-419"/>
+              </w:rPr>
+              <w:t>size</w:t>
+            </w:r>
+            <w:proofErr w:type="spellEnd"/>
+            <w:r>
+              <w:rPr>
+                <w:lang w:val="es-419"/>
+              </w:rPr>
+              <w:t xml:space="preserve"> de la lista para verificar que no esté vacía.</w:t>
             </w:r>
           </w:p>
         </w:tc>
@@ -2731,7 +2875,7 @@
           <w:noProof/>
         </w:rPr>
         <w:drawing>
-          <wp:inline distT="0" distB="0" distL="0" distR="0" wp14:anchorId="095FDFCC" wp14:editId="3E19552C">
+          <wp:inline distT="0" distB="0" distL="0" distR="0" wp14:anchorId="095FDFCC" wp14:editId="64A4AC6B">
             <wp:extent cx="4572000" cy="2743200"/>
             <wp:effectExtent l="0" t="0" r="0" b="0"/>
             <wp:docPr id="31" name="Gráfico 31">
@@ -2787,7 +2931,49 @@
         <w:rPr>
           <w:lang w:val="es-419"/>
         </w:rPr>
-        <w:t>Al tratarse de recorridos de lista completos para realizar comparaciones, por temas de velocidad decidimos usar Single Linked List,</w:t>
+        <w:t xml:space="preserve">Al tratarse de recorridos de lista completos para realizar comparaciones, por temas de velocidad decidimos usar </w:t>
+      </w:r>
+      <w:proofErr w:type="gramStart"/>
+      <w:r>
+        <w:rPr>
+          <w:lang w:val="es-419"/>
+        </w:rPr>
+        <w:t>Single</w:t>
+      </w:r>
+      <w:proofErr w:type="gramEnd"/>
+      <w:r>
+        <w:rPr>
+          <w:lang w:val="es-419"/>
+        </w:rPr>
+        <w:t xml:space="preserve"> </w:t>
+      </w:r>
+      <w:proofErr w:type="spellStart"/>
+      <w:r>
+        <w:rPr>
+          <w:lang w:val="es-419"/>
+        </w:rPr>
+        <w:t>Linked</w:t>
+      </w:r>
+      <w:proofErr w:type="spellEnd"/>
+      <w:r>
+        <w:rPr>
+          <w:lang w:val="es-419"/>
+        </w:rPr>
+        <w:t xml:space="preserve"> </w:t>
+      </w:r>
+      <w:proofErr w:type="spellStart"/>
+      <w:r>
+        <w:rPr>
+          <w:lang w:val="es-419"/>
+        </w:rPr>
+        <w:t>List</w:t>
+      </w:r>
+      <w:proofErr w:type="spellEnd"/>
+      <w:r>
+        <w:rPr>
+          <w:lang w:val="es-419"/>
+        </w:rPr>
+        <w:t>,</w:t>
       </w:r>
       <w:r>
         <w:rPr>
@@ -2830,16 +3016,2687 @@
     </w:p>
     <w:p>
       <w:pPr>
+        <w:pStyle w:val="Ttulo1"/>
+        <w:rPr>
+          <w:b/>
+          <w:bCs/>
+          <w:lang w:val="es-419"/>
+        </w:rPr>
+      </w:pPr>
+      <w:r>
+        <w:rPr>
+          <w:b/>
+          <w:bCs/>
+          <w:lang w:val="es-419"/>
+        </w:rPr>
+        <w:t xml:space="preserve">Requerimiento </w:t>
+      </w:r>
+      <w:r>
+        <w:rPr>
+          <w:b/>
+          <w:bCs/>
+          <w:lang w:val="es-419"/>
+        </w:rPr>
+        <w:t>2</w:t>
+      </w:r>
+    </w:p>
+    <w:p>
+      <w:pPr>
+        <w:pStyle w:val="Ttulo2"/>
+        <w:rPr>
+          <w:b/>
+          <w:bCs/>
+          <w:lang w:val="es-419"/>
+        </w:rPr>
+      </w:pPr>
+      <w:r>
+        <w:rPr>
+          <w:b/>
+          <w:bCs/>
+          <w:lang w:val="es-419"/>
+        </w:rPr>
+        <w:t>Descripción</w:t>
+      </w:r>
+    </w:p>
+    <w:p>
+      <w:pPr>
+        <w:rPr>
+          <w:lang w:val="es-419"/>
+        </w:rPr>
+      </w:pPr>
+    </w:p>
+    <w:p>
+      <w:pPr>
+        <w:rPr>
+          <w:lang w:val="es-CO"/>
+        </w:rPr>
+      </w:pPr>
+      <w:r>
+        <w:rPr>
+          <w:rStyle w:val="markedcontent"/>
+          <w:rFonts w:cstheme="minorHAnsi"/>
+          <w:shd w:val="clear" w:color="auto" w:fill="FFFFFF"/>
+          <w:lang w:val="es-CO"/>
+        </w:rPr>
+        <w:t xml:space="preserve">El punto del requerimiento </w:t>
+      </w:r>
+      <w:r>
+        <w:rPr>
+          <w:rStyle w:val="markedcontent"/>
+          <w:rFonts w:cstheme="minorHAnsi"/>
+          <w:shd w:val="clear" w:color="auto" w:fill="FFFFFF"/>
+          <w:lang w:val="es-CO"/>
+        </w:rPr>
+        <w:t xml:space="preserve">es </w:t>
+      </w:r>
+      <w:r>
+        <w:rPr>
+          <w:rFonts w:cstheme="minorHAnsi"/>
+          <w:shd w:val="clear" w:color="auto" w:fill="FFFFFF"/>
+          <w:lang w:val="es-CO"/>
+        </w:rPr>
+        <w:t>i</w:t>
+      </w:r>
+      <w:r>
+        <w:rPr>
+          <w:rFonts w:cstheme="minorHAnsi"/>
+          <w:shd w:val="clear" w:color="auto" w:fill="FFFFFF"/>
+          <w:lang w:val="es-CO"/>
+        </w:rPr>
+        <w:t>dentificar el último registro cargado dado un departamento de interés</w:t>
+      </w:r>
+      <w:r>
+        <w:rPr>
+          <w:rStyle w:val="markedcontent"/>
+          <w:rFonts w:cstheme="minorHAnsi"/>
+          <w:shd w:val="clear" w:color="auto" w:fill="FFFFFF"/>
+          <w:lang w:val="es-CO"/>
+        </w:rPr>
+        <w:t xml:space="preserve">. </w:t>
+      </w:r>
+      <w:r>
+        <w:rPr>
+          <w:rStyle w:val="markedcontent"/>
+          <w:rFonts w:cstheme="minorHAnsi"/>
+          <w:shd w:val="clear" w:color="auto" w:fill="FFFFFF"/>
+          <w:lang w:val="es-CO"/>
+        </w:rPr>
+        <w:t xml:space="preserve">Similar al requerimiento anterior, </w:t>
+      </w:r>
+      <w:r>
+        <w:rPr>
+          <w:rStyle w:val="markedcontent"/>
+          <w:rFonts w:cstheme="minorHAnsi"/>
+          <w:shd w:val="clear" w:color="auto" w:fill="FFFFFF"/>
+          <w:lang w:val="es-CO"/>
+        </w:rPr>
+        <w:t xml:space="preserve">usamos la librería </w:t>
+      </w:r>
+      <w:proofErr w:type="spellStart"/>
+      <w:r>
+        <w:rPr>
+          <w:rStyle w:val="markedcontent"/>
+          <w:rFonts w:cstheme="minorHAnsi"/>
+          <w:shd w:val="clear" w:color="auto" w:fill="FFFFFF"/>
+          <w:lang w:val="es-CO"/>
+        </w:rPr>
+        <w:t>datetime</w:t>
+      </w:r>
+      <w:proofErr w:type="spellEnd"/>
+      <w:r>
+        <w:rPr>
+          <w:rStyle w:val="markedcontent"/>
+          <w:rFonts w:cstheme="minorHAnsi"/>
+          <w:shd w:val="clear" w:color="auto" w:fill="FFFFFF"/>
+          <w:lang w:val="es-CO"/>
+        </w:rPr>
+        <w:t xml:space="preserve"> para poder comparar las fechas de la columna </w:t>
+      </w:r>
+      <w:proofErr w:type="spellStart"/>
+      <w:r>
+        <w:rPr>
+          <w:rStyle w:val="markedcontent"/>
+          <w:rFonts w:cstheme="minorHAnsi"/>
+          <w:shd w:val="clear" w:color="auto" w:fill="FFFFFF"/>
+          <w:lang w:val="es-CO"/>
+        </w:rPr>
+        <w:t>load_time</w:t>
+      </w:r>
+      <w:proofErr w:type="spellEnd"/>
+      <w:r>
+        <w:rPr>
+          <w:rStyle w:val="markedcontent"/>
+          <w:rFonts w:cstheme="minorHAnsi"/>
+          <w:shd w:val="clear" w:color="auto" w:fill="FFFFFF"/>
+          <w:lang w:val="es-CO"/>
+        </w:rPr>
+        <w:t xml:space="preserve"> y así identificar el último registro cargado</w:t>
+      </w:r>
+      <w:r>
+        <w:rPr>
+          <w:rStyle w:val="markedcontent"/>
+          <w:rFonts w:cstheme="minorHAnsi"/>
+          <w:shd w:val="clear" w:color="auto" w:fill="FFFFFF"/>
+          <w:lang w:val="es-CO"/>
+        </w:rPr>
+        <w:t xml:space="preserve">. </w:t>
+      </w:r>
+      <w:r>
+        <w:rPr>
+          <w:rStyle w:val="markedcontent"/>
+          <w:rFonts w:cstheme="minorHAnsi"/>
+          <w:shd w:val="clear" w:color="auto" w:fill="FFFFFF"/>
+          <w:lang w:val="es-CO"/>
+        </w:rPr>
+        <w:t xml:space="preserve">En este </w:t>
+      </w:r>
+      <w:r>
+        <w:rPr>
+          <w:lang w:val="es-419"/>
+        </w:rPr>
+        <w:t xml:space="preserve">caso, simplemente recorremos la lista y con un condicional verificamos los datos correspondan al departamento que recibimos por parámetro y guardamos las fechas en variables para compararlas. </w:t>
+      </w:r>
+      <w:r>
+        <w:rPr>
+          <w:lang w:val="es-419"/>
+        </w:rPr>
+        <w:t>Por último,</w:t>
+      </w:r>
+      <w:r>
+        <w:rPr>
+          <w:lang w:val="es-419"/>
+        </w:rPr>
+        <w:t xml:space="preserve"> </w:t>
+      </w:r>
+      <w:r>
+        <w:rPr>
+          <w:lang w:val="es-419"/>
+        </w:rPr>
+        <w:t xml:space="preserve">recorremos la lista otra </w:t>
+      </w:r>
+      <w:r>
+        <w:rPr>
+          <w:lang w:val="es-419"/>
+        </w:rPr>
+        <w:lastRenderedPageBreak/>
+        <w:t xml:space="preserve">vez para hallar la fecha mínima encontrada y así agregar los datos al diccionario de retorno. Al encontrar el primero forzamos la salida del bucle con </w:t>
+      </w:r>
+      <w:proofErr w:type="spellStart"/>
+      <w:proofErr w:type="gramStart"/>
+      <w:r>
+        <w:rPr>
+          <w:lang w:val="es-419"/>
+        </w:rPr>
+        <w:t>return</w:t>
+      </w:r>
+      <w:proofErr w:type="spellEnd"/>
+      <w:r>
+        <w:rPr>
+          <w:lang w:val="es-419"/>
+        </w:rPr>
+        <w:t>(</w:t>
+      </w:r>
+      <w:proofErr w:type="gramEnd"/>
+      <w:r>
+        <w:rPr>
+          <w:lang w:val="es-419"/>
+        </w:rPr>
+        <w:t>).</w:t>
+      </w:r>
+      <w:r>
+        <w:rPr>
+          <w:rFonts w:cstheme="minorHAnsi"/>
+          <w:shd w:val="clear" w:color="auto" w:fill="FFFFFF"/>
+          <w:lang w:val="es-CO"/>
+        </w:rPr>
+        <w:br/>
+      </w:r>
+    </w:p>
+    <w:p>
+      <w:pPr>
+        <w:rPr>
+          <w:lang w:val="es-419"/>
+        </w:rPr>
+      </w:pPr>
+    </w:p>
+    <w:tbl>
+      <w:tblPr>
+        <w:tblStyle w:val="Tablaconcuadrcula"/>
+        <w:tblW w:w="9360" w:type="dxa"/>
+        <w:tblLayout w:type="fixed"/>
+        <w:tblLook w:val="06A0" w:firstRow="1" w:lastRow="0" w:firstColumn="1" w:lastColumn="0" w:noHBand="1" w:noVBand="1"/>
+      </w:tblPr>
+      <w:tblGrid>
+        <w:gridCol w:w="3060"/>
+        <w:gridCol w:w="6300"/>
+      </w:tblGrid>
+      <w:tr>
+        <w:tc>
+          <w:tcPr>
+            <w:tcW w:w="3060" w:type="dxa"/>
+          </w:tcPr>
+          <w:p>
+            <w:pPr>
+              <w:rPr>
+                <w:b/>
+                <w:bCs/>
+                <w:lang w:val="es-419"/>
+              </w:rPr>
+            </w:pPr>
+            <w:r>
+              <w:rPr>
+                <w:b/>
+                <w:bCs/>
+                <w:lang w:val="es-419"/>
+              </w:rPr>
+              <w:t xml:space="preserve">Entrada </w:t>
+            </w:r>
+          </w:p>
+        </w:tc>
+        <w:tc>
+          <w:tcPr>
+            <w:tcW w:w="6300" w:type="dxa"/>
+          </w:tcPr>
+          <w:p>
+            <w:pPr>
+              <w:shd w:val="clear" w:color="auto" w:fill="1F1F1F"/>
+              <w:spacing w:line="285" w:lineRule="atLeast"/>
+              <w:rPr>
+                <w:rFonts w:ascii="Consolas" w:eastAsia="Times New Roman" w:hAnsi="Consolas" w:cs="Times New Roman"/>
+                <w:color w:val="CCCCCC"/>
+                <w:sz w:val="21"/>
+                <w:szCs w:val="21"/>
+                <w:lang w:val="es-CO" w:eastAsia="es-CO"/>
+              </w:rPr>
+            </w:pPr>
+            <w:r>
+              <w:rPr>
+                <w:rFonts w:ascii="Consolas" w:eastAsia="Times New Roman" w:hAnsi="Consolas" w:cs="Times New Roman"/>
+                <w:color w:val="CCCCCC"/>
+                <w:sz w:val="21"/>
+                <w:szCs w:val="21"/>
+                <w:lang w:val="es-CO" w:eastAsia="es-CO"/>
+              </w:rPr>
+              <w:drawing>
+                <wp:inline distT="0" distB="0" distL="0" distR="0" wp14:anchorId="4F501C43" wp14:editId="4F590550">
+                  <wp:extent cx="1790950" cy="314369"/>
+                  <wp:effectExtent l="0" t="0" r="0" b="9525"/>
+                  <wp:docPr id="1" name="Imagen 1"/>
+                  <wp:cNvGraphicFramePr>
+                    <a:graphicFrameLocks xmlns:a="http://schemas.openxmlformats.org/drawingml/2006/main" noChangeAspect="1"/>
+                  </wp:cNvGraphicFramePr>
+                  <a:graphic xmlns:a="http://schemas.openxmlformats.org/drawingml/2006/main">
+                    <a:graphicData uri="http://schemas.openxmlformats.org/drawingml/2006/picture">
+                      <pic:pic xmlns:pic="http://schemas.openxmlformats.org/drawingml/2006/picture">
+                        <pic:nvPicPr>
+                          <pic:cNvPr id="1" name=""/>
+                          <pic:cNvPicPr/>
+                        </pic:nvPicPr>
+                        <pic:blipFill>
+                          <a:blip r:embed="rId25"/>
+                          <a:stretch>
+                            <a:fillRect/>
+                          </a:stretch>
+                        </pic:blipFill>
+                        <pic:spPr>
+                          <a:xfrm>
+                            <a:off x="0" y="0"/>
+                            <a:ext cx="1790950" cy="314369"/>
+                          </a:xfrm>
+                          <a:prstGeom prst="rect">
+                            <a:avLst/>
+                          </a:prstGeom>
+                        </pic:spPr>
+                      </pic:pic>
+                    </a:graphicData>
+                  </a:graphic>
+                </wp:inline>
+              </w:drawing>
+            </w:r>
+          </w:p>
+        </w:tc>
+      </w:tr>
+      <w:tr>
+        <w:tc>
+          <w:tcPr>
+            <w:tcW w:w="3060" w:type="dxa"/>
+          </w:tcPr>
+          <w:p>
+            <w:pPr>
+              <w:rPr>
+                <w:b/>
+                <w:bCs/>
+                <w:lang w:val="es-419"/>
+              </w:rPr>
+            </w:pPr>
+            <w:r>
+              <w:rPr>
+                <w:b/>
+                <w:bCs/>
+                <w:lang w:val="es-419"/>
+              </w:rPr>
+              <w:t>Salidas</w:t>
+            </w:r>
+          </w:p>
+        </w:tc>
+        <w:tc>
+          <w:tcPr>
+            <w:tcW w:w="6300" w:type="dxa"/>
+          </w:tcPr>
+          <w:p>
+            <w:pPr>
+              <w:shd w:val="clear" w:color="auto" w:fill="1F1F1F"/>
+              <w:spacing w:line="285" w:lineRule="atLeast"/>
+              <w:rPr>
+                <w:rFonts w:ascii="Consolas" w:eastAsia="Times New Roman" w:hAnsi="Consolas" w:cs="Times New Roman"/>
+                <w:color w:val="CCCCCC"/>
+                <w:sz w:val="21"/>
+                <w:szCs w:val="21"/>
+                <w:lang w:val="es-CO" w:eastAsia="es-CO"/>
+              </w:rPr>
+            </w:pPr>
+            <w:proofErr w:type="spellStart"/>
+            <w:r>
+              <w:rPr>
+                <w:rFonts w:ascii="Consolas" w:eastAsia="Times New Roman" w:hAnsi="Consolas" w:cs="Times New Roman"/>
+                <w:color w:val="9CDCFE"/>
+                <w:sz w:val="21"/>
+                <w:szCs w:val="21"/>
+                <w:lang w:val="es-CO" w:eastAsia="es-CO"/>
+              </w:rPr>
+              <w:t>retorno_final</w:t>
+            </w:r>
+            <w:proofErr w:type="spellEnd"/>
+            <w:r>
+              <w:rPr>
+                <w:rFonts w:ascii="Consolas" w:eastAsia="Times New Roman" w:hAnsi="Consolas" w:cs="Times New Roman"/>
+                <w:color w:val="CCCCCC"/>
+                <w:sz w:val="21"/>
+                <w:szCs w:val="21"/>
+                <w:lang w:val="es-CO" w:eastAsia="es-CO"/>
+              </w:rPr>
+              <w:t xml:space="preserve"> </w:t>
+            </w:r>
+            <w:r>
+              <w:rPr>
+                <w:rFonts w:ascii="Consolas" w:eastAsia="Times New Roman" w:hAnsi="Consolas" w:cs="Times New Roman"/>
+                <w:color w:val="D4D4D4"/>
+                <w:sz w:val="21"/>
+                <w:szCs w:val="21"/>
+                <w:lang w:val="es-CO" w:eastAsia="es-CO"/>
+              </w:rPr>
+              <w:t>=</w:t>
+            </w:r>
+            <w:r>
+              <w:rPr>
+                <w:rFonts w:ascii="Consolas" w:eastAsia="Times New Roman" w:hAnsi="Consolas" w:cs="Times New Roman"/>
+                <w:color w:val="CCCCCC"/>
+                <w:sz w:val="21"/>
+                <w:szCs w:val="21"/>
+                <w:lang w:val="es-CO" w:eastAsia="es-CO"/>
+              </w:rPr>
+              <w:t xml:space="preserve"> {</w:t>
+            </w:r>
+            <w:r>
+              <w:rPr>
+                <w:rFonts w:ascii="Consolas" w:eastAsia="Times New Roman" w:hAnsi="Consolas" w:cs="Times New Roman"/>
+                <w:color w:val="CE9178"/>
+                <w:sz w:val="21"/>
+                <w:szCs w:val="21"/>
+                <w:lang w:val="es-CO" w:eastAsia="es-CO"/>
+              </w:rPr>
+              <w:t>"</w:t>
+            </w:r>
+            <w:proofErr w:type="spellStart"/>
+            <w:r>
+              <w:rPr>
+                <w:rFonts w:ascii="Consolas" w:eastAsia="Times New Roman" w:hAnsi="Consolas" w:cs="Times New Roman"/>
+                <w:color w:val="CE9178"/>
+                <w:sz w:val="21"/>
+                <w:szCs w:val="21"/>
+                <w:lang w:val="es-CO" w:eastAsia="es-CO"/>
+              </w:rPr>
+              <w:t>numero_registros</w:t>
+            </w:r>
+            <w:proofErr w:type="spellEnd"/>
+            <w:r>
+              <w:rPr>
+                <w:rFonts w:ascii="Consolas" w:eastAsia="Times New Roman" w:hAnsi="Consolas" w:cs="Times New Roman"/>
+                <w:color w:val="CE9178"/>
+                <w:sz w:val="21"/>
+                <w:szCs w:val="21"/>
+                <w:lang w:val="es-CO" w:eastAsia="es-CO"/>
+              </w:rPr>
+              <w:t>"</w:t>
+            </w:r>
+            <w:r>
+              <w:rPr>
+                <w:rFonts w:ascii="Consolas" w:eastAsia="Times New Roman" w:hAnsi="Consolas" w:cs="Times New Roman"/>
+                <w:color w:val="CCCCCC"/>
+                <w:sz w:val="21"/>
+                <w:szCs w:val="21"/>
+                <w:lang w:val="es-CO" w:eastAsia="es-CO"/>
+              </w:rPr>
+              <w:t xml:space="preserve">: </w:t>
+            </w:r>
+            <w:r>
+              <w:rPr>
+                <w:rFonts w:ascii="Consolas" w:eastAsia="Times New Roman" w:hAnsi="Consolas" w:cs="Times New Roman"/>
+                <w:color w:val="B5CEA8"/>
+                <w:sz w:val="21"/>
+                <w:szCs w:val="21"/>
+                <w:lang w:val="es-CO" w:eastAsia="es-CO"/>
+              </w:rPr>
+              <w:t>0</w:t>
+            </w:r>
+            <w:r>
+              <w:rPr>
+                <w:rFonts w:ascii="Consolas" w:eastAsia="Times New Roman" w:hAnsi="Consolas" w:cs="Times New Roman"/>
+                <w:color w:val="CCCCCC"/>
+                <w:sz w:val="21"/>
+                <w:szCs w:val="21"/>
+                <w:lang w:val="es-CO" w:eastAsia="es-CO"/>
+              </w:rPr>
+              <w:t xml:space="preserve">, </w:t>
+            </w:r>
+            <w:r>
+              <w:rPr>
+                <w:rFonts w:ascii="Consolas" w:eastAsia="Times New Roman" w:hAnsi="Consolas" w:cs="Times New Roman"/>
+                <w:color w:val="CE9178"/>
+                <w:sz w:val="21"/>
+                <w:szCs w:val="21"/>
+                <w:lang w:val="es-CO" w:eastAsia="es-CO"/>
+              </w:rPr>
+              <w:t>"registro"</w:t>
+            </w:r>
+            <w:r>
+              <w:rPr>
+                <w:rFonts w:ascii="Consolas" w:eastAsia="Times New Roman" w:hAnsi="Consolas" w:cs="Times New Roman"/>
+                <w:color w:val="CCCCCC"/>
+                <w:sz w:val="21"/>
+                <w:szCs w:val="21"/>
+                <w:lang w:val="es-CO" w:eastAsia="es-CO"/>
+              </w:rPr>
+              <w:t>: {}}</w:t>
+            </w:r>
+          </w:p>
+        </w:tc>
+      </w:tr>
+      <w:tr>
+        <w:tc>
+          <w:tcPr>
+            <w:tcW w:w="3060" w:type="dxa"/>
+          </w:tcPr>
+          <w:p>
+            <w:pPr>
+              <w:rPr>
+                <w:b/>
+                <w:bCs/>
+                <w:lang w:val="es-419"/>
+              </w:rPr>
+            </w:pPr>
+            <w:r>
+              <w:rPr>
+                <w:b/>
+                <w:bCs/>
+                <w:lang w:val="es-419"/>
+              </w:rPr>
+              <w:t>Implementado (Sí/No)</w:t>
+            </w:r>
+          </w:p>
+        </w:tc>
+        <w:tc>
+          <w:tcPr>
+            <w:tcW w:w="6300" w:type="dxa"/>
+          </w:tcPr>
+          <w:p>
+            <w:pPr>
+              <w:rPr>
+                <w:lang w:val="es-419"/>
+              </w:rPr>
+            </w:pPr>
+            <w:r>
+              <w:rPr>
+                <w:lang w:val="es-419"/>
+              </w:rPr>
+              <w:t>Implementado, Iker Barbosa</w:t>
+            </w:r>
+          </w:p>
+        </w:tc>
+      </w:tr>
+    </w:tbl>
+    <w:p>
+      <w:pPr>
+        <w:rPr>
+          <w:lang w:val="es-419"/>
+        </w:rPr>
+      </w:pPr>
+    </w:p>
+    <w:p>
+      <w:pPr>
+        <w:pStyle w:val="Ttulo2"/>
+        <w:rPr>
+          <w:b/>
+          <w:bCs/>
+          <w:lang w:val="es-419"/>
+        </w:rPr>
+      </w:pPr>
+      <w:r>
+        <w:rPr>
+          <w:b/>
+          <w:bCs/>
+          <w:lang w:val="es-419"/>
+        </w:rPr>
+        <w:t>Análisis de complejidad</w:t>
+      </w:r>
+    </w:p>
+    <w:p>
+      <w:pPr>
+        <w:rPr>
+          <w:lang w:val="es-419"/>
+        </w:rPr>
+      </w:pPr>
+      <w:r>
+        <w:rPr>
+          <w:lang w:val="es-419"/>
+        </w:rPr>
+        <w:t>Análisis de complejidad de cada uno de los pasos del algoritmo</w:t>
+      </w:r>
+    </w:p>
+    <w:tbl>
+      <w:tblPr>
+        <w:tblStyle w:val="Tablaconcuadrcula"/>
+        <w:tblW w:w="0" w:type="auto"/>
+        <w:tblLayout w:type="fixed"/>
+        <w:tblLook w:val="06A0" w:firstRow="1" w:lastRow="0" w:firstColumn="1" w:lastColumn="0" w:noHBand="1" w:noVBand="1"/>
+      </w:tblPr>
+      <w:tblGrid>
+        <w:gridCol w:w="5070"/>
+        <w:gridCol w:w="4275"/>
+      </w:tblGrid>
+      <w:tr>
+        <w:tc>
+          <w:tcPr>
+            <w:tcW w:w="5070" w:type="dxa"/>
+          </w:tcPr>
+          <w:p>
+            <w:pPr>
+              <w:rPr>
+                <w:b/>
+                <w:bCs/>
+                <w:lang w:val="es-419"/>
+              </w:rPr>
+            </w:pPr>
+            <w:r>
+              <w:rPr>
+                <w:b/>
+                <w:bCs/>
+                <w:lang w:val="es-419"/>
+              </w:rPr>
+              <w:t>Pasos</w:t>
+            </w:r>
+          </w:p>
+        </w:tc>
+        <w:tc>
+          <w:tcPr>
+            <w:tcW w:w="4275" w:type="dxa"/>
+          </w:tcPr>
+          <w:p>
+            <w:pPr>
+              <w:rPr>
+                <w:b/>
+                <w:bCs/>
+                <w:lang w:val="es-419"/>
+              </w:rPr>
+            </w:pPr>
+            <w:r>
+              <w:rPr>
+                <w:b/>
+                <w:bCs/>
+                <w:lang w:val="es-419"/>
+              </w:rPr>
+              <w:t>Complejidad</w:t>
+            </w:r>
+          </w:p>
+        </w:tc>
+      </w:tr>
+      <w:tr>
+        <w:tc>
+          <w:tcPr>
+            <w:tcW w:w="5070" w:type="dxa"/>
+          </w:tcPr>
+          <w:p>
+            <w:pPr>
+              <w:shd w:val="clear" w:color="auto" w:fill="1F1F1F"/>
+              <w:spacing w:line="285" w:lineRule="atLeast"/>
+              <w:rPr>
+                <w:lang w:val="es-419"/>
+              </w:rPr>
+            </w:pPr>
+          </w:p>
+          <w:p>
+            <w:pPr>
+              <w:shd w:val="clear" w:color="auto" w:fill="1F1F1F"/>
+              <w:spacing w:line="285" w:lineRule="atLeast"/>
+              <w:rPr>
+                <w:lang w:val="es-419"/>
+              </w:rPr>
+            </w:pPr>
+          </w:p>
+          <w:p>
+            <w:pPr>
+              <w:shd w:val="clear" w:color="auto" w:fill="1F1F1F"/>
+              <w:spacing w:line="285" w:lineRule="atLeast"/>
+              <w:rPr>
+                <w:lang w:val="es-419"/>
+              </w:rPr>
+            </w:pPr>
+            <w:r>
+              <w:rPr>
+                <w:lang w:val="es-419"/>
+              </w:rPr>
+              <w:drawing>
+                <wp:inline distT="0" distB="0" distL="0" distR="0" wp14:anchorId="23DAA9E5" wp14:editId="16B47030">
+                  <wp:extent cx="3082290" cy="1616075"/>
+                  <wp:effectExtent l="0" t="0" r="3810" b="3175"/>
+                  <wp:docPr id="35" name="Imagen 35"/>
+                  <wp:cNvGraphicFramePr>
+                    <a:graphicFrameLocks xmlns:a="http://schemas.openxmlformats.org/drawingml/2006/main" noChangeAspect="1"/>
+                  </wp:cNvGraphicFramePr>
+                  <a:graphic xmlns:a="http://schemas.openxmlformats.org/drawingml/2006/main">
+                    <a:graphicData uri="http://schemas.openxmlformats.org/drawingml/2006/picture">
+                      <pic:pic xmlns:pic="http://schemas.openxmlformats.org/drawingml/2006/picture">
+                        <pic:nvPicPr>
+                          <pic:cNvPr id="1" name=""/>
+                          <pic:cNvPicPr/>
+                        </pic:nvPicPr>
+                        <pic:blipFill>
+                          <a:blip r:embed="rId26"/>
+                          <a:stretch>
+                            <a:fillRect/>
+                          </a:stretch>
+                        </pic:blipFill>
+                        <pic:spPr>
+                          <a:xfrm>
+                            <a:off x="0" y="0"/>
+                            <a:ext cx="3082290" cy="1616075"/>
+                          </a:xfrm>
+                          <a:prstGeom prst="rect">
+                            <a:avLst/>
+                          </a:prstGeom>
+                        </pic:spPr>
+                      </pic:pic>
+                    </a:graphicData>
+                  </a:graphic>
+                </wp:inline>
+              </w:drawing>
+            </w:r>
+          </w:p>
+        </w:tc>
+        <w:tc>
+          <w:tcPr>
+            <w:tcW w:w="4275" w:type="dxa"/>
+          </w:tcPr>
+          <w:p>
+            <w:pPr>
+              <w:rPr>
+                <w:lang w:val="es-419"/>
+              </w:rPr>
+            </w:pPr>
+            <w:r>
+              <w:rPr>
+                <w:lang w:val="es-419"/>
+              </w:rPr>
+              <w:t>O(</w:t>
+            </w:r>
+            <w:r>
+              <w:rPr>
+                <w:lang w:val="es-419"/>
+              </w:rPr>
+              <w:t>n</w:t>
+            </w:r>
+            <w:r>
+              <w:rPr>
+                <w:lang w:val="es-419"/>
+              </w:rPr>
+              <w:t>)</w:t>
+            </w:r>
+            <w:r>
+              <w:rPr>
+                <w:lang w:val="es-419"/>
+              </w:rPr>
+              <w:t xml:space="preserve">, recorrer la lista para hallar el último registro añadido </w:t>
+            </w:r>
+            <w:r>
+              <w:rPr>
+                <w:lang w:val="es-419"/>
+              </w:rPr>
+              <w:t xml:space="preserve">dependiendo del departamento </w:t>
+            </w:r>
+            <w:r>
+              <w:rPr>
+                <w:lang w:val="es-419"/>
+              </w:rPr>
+              <w:t>pasado por parámetro.</w:t>
+            </w:r>
+          </w:p>
+        </w:tc>
+      </w:tr>
+      <w:tr>
+        <w:tc>
+          <w:tcPr>
+            <w:tcW w:w="5070" w:type="dxa"/>
+          </w:tcPr>
+          <w:p>
+            <w:pPr>
+              <w:shd w:val="clear" w:color="auto" w:fill="1F1F1F"/>
+              <w:spacing w:line="285" w:lineRule="atLeast"/>
+              <w:rPr>
+                <w:lang w:val="es-CO"/>
+              </w:rPr>
+            </w:pPr>
+            <w:r>
+              <w:rPr>
+                <w:lang w:val="es-CO"/>
+              </w:rPr>
+              <w:drawing>
+                <wp:inline distT="0" distB="0" distL="0" distR="0" wp14:anchorId="2740FC72" wp14:editId="032168AD">
+                  <wp:extent cx="3082290" cy="1009650"/>
+                  <wp:effectExtent l="0" t="0" r="3810" b="0"/>
+                  <wp:docPr id="36" name="Imagen 36"/>
+                  <wp:cNvGraphicFramePr>
+                    <a:graphicFrameLocks xmlns:a="http://schemas.openxmlformats.org/drawingml/2006/main" noChangeAspect="1"/>
+                  </wp:cNvGraphicFramePr>
+                  <a:graphic xmlns:a="http://schemas.openxmlformats.org/drawingml/2006/main">
+                    <a:graphicData uri="http://schemas.openxmlformats.org/drawingml/2006/picture">
+                      <pic:pic xmlns:pic="http://schemas.openxmlformats.org/drawingml/2006/picture">
+                        <pic:nvPicPr>
+                          <pic:cNvPr id="1" name=""/>
+                          <pic:cNvPicPr/>
+                        </pic:nvPicPr>
+                        <pic:blipFill>
+                          <a:blip r:embed="rId27"/>
+                          <a:stretch>
+                            <a:fillRect/>
+                          </a:stretch>
+                        </pic:blipFill>
+                        <pic:spPr>
+                          <a:xfrm>
+                            <a:off x="0" y="0"/>
+                            <a:ext cx="3082290" cy="1009650"/>
+                          </a:xfrm>
+                          <a:prstGeom prst="rect">
+                            <a:avLst/>
+                          </a:prstGeom>
+                        </pic:spPr>
+                      </pic:pic>
+                    </a:graphicData>
+                  </a:graphic>
+                </wp:inline>
+              </w:drawing>
+            </w:r>
+          </w:p>
+        </w:tc>
+        <w:tc>
+          <w:tcPr>
+            <w:tcW w:w="4275" w:type="dxa"/>
+          </w:tcPr>
+          <w:p>
+            <w:pPr>
+              <w:rPr>
+                <w:lang w:val="es-419"/>
+              </w:rPr>
+            </w:pPr>
+            <w:r>
+              <w:rPr>
+                <w:lang w:val="es-419"/>
+              </w:rPr>
+              <w:t>O(</w:t>
+            </w:r>
+            <w:r>
+              <w:rPr>
+                <w:lang w:val="es-419"/>
+              </w:rPr>
+              <w:t>n</w:t>
+            </w:r>
+            <w:r>
+              <w:rPr>
+                <w:lang w:val="es-419"/>
+              </w:rPr>
+              <w:t>)</w:t>
+            </w:r>
+            <w:r>
+              <w:rPr>
+                <w:lang w:val="es-419"/>
+              </w:rPr>
+              <w:t xml:space="preserve">, recorrer la lista para hallar el último registro añadido en el </w:t>
+            </w:r>
+            <w:r>
+              <w:rPr>
+                <w:lang w:val="es-419"/>
+              </w:rPr>
+              <w:t>departamento</w:t>
+            </w:r>
+            <w:r>
+              <w:rPr>
+                <w:lang w:val="es-419"/>
+              </w:rPr>
+              <w:t xml:space="preserve"> pasado por parámetro.</w:t>
+            </w:r>
+          </w:p>
+        </w:tc>
+      </w:tr>
+      <w:tr>
+        <w:tc>
+          <w:tcPr>
+            <w:tcW w:w="5070" w:type="dxa"/>
+          </w:tcPr>
+          <w:p>
+            <w:pPr>
+              <w:rPr>
+                <w:lang w:val="es-419"/>
+              </w:rPr>
+            </w:pPr>
+            <w:r>
+              <w:rPr>
+                <w:b/>
+                <w:bCs/>
+                <w:i/>
+                <w:iCs/>
+                <w:lang w:val="es-419"/>
+              </w:rPr>
+              <w:t>TOTAL</w:t>
+            </w:r>
+          </w:p>
+        </w:tc>
+        <w:tc>
+          <w:tcPr>
+            <w:tcW w:w="4275" w:type="dxa"/>
+          </w:tcPr>
+          <w:p>
+            <w:pPr>
+              <w:rPr>
+                <w:lang w:val="es-419"/>
+              </w:rPr>
+            </w:pPr>
+            <w:r>
+              <w:rPr>
+                <w:b/>
+                <w:bCs/>
+                <w:i/>
+                <w:iCs/>
+                <w:lang w:val="es-419"/>
+              </w:rPr>
+              <w:t>O(</w:t>
+            </w:r>
+            <w:r>
+              <w:rPr>
+                <w:b/>
+                <w:bCs/>
+                <w:i/>
+                <w:iCs/>
+                <w:lang w:val="es-419"/>
+              </w:rPr>
+              <w:t>n</w:t>
+            </w:r>
+            <w:r>
+              <w:rPr>
+                <w:b/>
+                <w:bCs/>
+                <w:i/>
+                <w:iCs/>
+                <w:lang w:val="es-419"/>
+              </w:rPr>
+              <w:t>)</w:t>
+            </w:r>
+          </w:p>
+        </w:tc>
+      </w:tr>
+    </w:tbl>
+    <w:p>
+      <w:pPr>
+        <w:rPr>
+          <w:lang w:val="es-419"/>
+        </w:rPr>
+      </w:pPr>
+    </w:p>
+    <w:p>
+      <w:pPr>
+        <w:pStyle w:val="Ttulo2"/>
+        <w:rPr>
+          <w:b/>
+          <w:bCs/>
+          <w:lang w:val="es-419"/>
+        </w:rPr>
+      </w:pPr>
+      <w:r>
+        <w:rPr>
+          <w:b/>
+          <w:bCs/>
+          <w:lang w:val="es-419"/>
+        </w:rPr>
+        <w:t>Pruebas Realizadas</w:t>
+      </w:r>
+    </w:p>
+    <w:p>
+      <w:pPr>
+        <w:rPr>
+          <w:lang w:val="es-419"/>
+        </w:rPr>
+      </w:pPr>
+    </w:p>
+    <w:p>
+      <w:pPr>
+        <w:jc w:val="both"/>
+        <w:rPr>
+          <w:lang w:val="es-CO"/>
+        </w:rPr>
+      </w:pPr>
+      <w:r>
+        <w:rPr>
+          <w:lang w:val="es-419"/>
+        </w:rPr>
+        <w:t>Las pruebas realizadas fueron realizadas en una maquina con las siguientes especificaciones. Los datos de entrada fueron el catálogo de datos y el</w:t>
+      </w:r>
+      <w:r>
+        <w:rPr>
+          <w:lang w:val="es-419"/>
+        </w:rPr>
+        <w:t xml:space="preserve"> estado de CALIFORNIA</w:t>
+      </w:r>
+      <w:r>
+        <w:rPr>
+          <w:lang w:val="es-419"/>
+        </w:rPr>
+        <w:t>.</w:t>
+      </w:r>
+    </w:p>
+    <w:tbl>
+      <w:tblPr>
+        <w:tblStyle w:val="Tabladecuadrcula2"/>
+        <w:tblW w:w="0" w:type="auto"/>
+        <w:tblLook w:val="04A0" w:firstRow="1" w:lastRow="0" w:firstColumn="1" w:lastColumn="0" w:noHBand="0" w:noVBand="1"/>
+      </w:tblPr>
+      <w:tblGrid>
+        <w:gridCol w:w="4675"/>
+        <w:gridCol w:w="4675"/>
+      </w:tblGrid>
+      <w:tr>
+        <w:trPr>
+          <w:cnfStyle w:val="100000000000" w:firstRow="1" w:lastRow="0" w:firstColumn="0" w:lastColumn="0" w:oddVBand="0" w:evenVBand="0" w:oddHBand="0" w:evenHBand="0" w:firstRowFirstColumn="0" w:firstRowLastColumn="0" w:lastRowFirstColumn="0" w:lastRowLastColumn="0"/>
+        </w:trPr>
+        <w:tc>
+          <w:tcPr>
+            <w:cnfStyle w:val="001000000000" w:firstRow="0" w:lastRow="0" w:firstColumn="1" w:lastColumn="0" w:oddVBand="0" w:evenVBand="0" w:oddHBand="0" w:evenHBand="0" w:firstRowFirstColumn="0" w:firstRowLastColumn="0" w:lastRowFirstColumn="0" w:lastRowLastColumn="0"/>
+            <w:tcW w:w="4675" w:type="dxa"/>
+          </w:tcPr>
+          <w:p>
+            <w:pPr>
+              <w:jc w:val="both"/>
+              <w:rPr>
+                <w:lang w:val="es-419"/>
+              </w:rPr>
+            </w:pPr>
+            <w:r>
+              <w:rPr>
+                <w:lang w:val="es-419"/>
+              </w:rPr>
+              <w:t>Procesadores</w:t>
+            </w:r>
+          </w:p>
+        </w:tc>
+        <w:tc>
+          <w:tcPr>
+            <w:tcW w:w="4675" w:type="dxa"/>
+          </w:tcPr>
+          <w:p>
+            <w:pPr>
+              <w:jc w:val="both"/>
+              <w:cnfStyle w:val="100000000000" w:firstRow="1" w:lastRow="0" w:firstColumn="0" w:lastColumn="0" w:oddVBand="0" w:evenVBand="0" w:oddHBand="0" w:evenHBand="0" w:firstRowFirstColumn="0" w:firstRowLastColumn="0" w:lastRowFirstColumn="0" w:lastRowLastColumn="0"/>
+            </w:pPr>
+            <w:r>
+              <w:t>AMD Ryzen 7 5700G</w:t>
+            </w:r>
+          </w:p>
+        </w:tc>
+      </w:tr>
+      <w:tr>
+        <w:trPr>
+          <w:cnfStyle w:val="000000100000" w:firstRow="0" w:lastRow="0" w:firstColumn="0" w:lastColumn="0" w:oddVBand="0" w:evenVBand="0" w:oddHBand="1" w:evenHBand="0" w:firstRowFirstColumn="0" w:firstRowLastColumn="0" w:lastRowFirstColumn="0" w:lastRowLastColumn="0"/>
+        </w:trPr>
+        <w:tc>
+          <w:tcPr>
+            <w:cnfStyle w:val="001000000000" w:firstRow="0" w:lastRow="0" w:firstColumn="1" w:lastColumn="0" w:oddVBand="0" w:evenVBand="0" w:oddHBand="0" w:evenHBand="0" w:firstRowFirstColumn="0" w:firstRowLastColumn="0" w:lastRowFirstColumn="0" w:lastRowLastColumn="0"/>
+            <w:tcW w:w="4675" w:type="dxa"/>
+          </w:tcPr>
+          <w:p>
+            <w:pPr>
+              <w:jc w:val="both"/>
+              <w:rPr>
+                <w:lang w:val="es-419"/>
+              </w:rPr>
+            </w:pPr>
+            <w:r>
+              <w:rPr>
+                <w:lang w:val="es-419"/>
+              </w:rPr>
+              <w:t>Memoria RAM</w:t>
+            </w:r>
+          </w:p>
+        </w:tc>
+        <w:tc>
+          <w:tcPr>
+            <w:tcW w:w="4675" w:type="dxa"/>
+          </w:tcPr>
+          <w:p>
+            <w:pPr>
+              <w:jc w:val="both"/>
+              <w:cnfStyle w:val="000000100000" w:firstRow="0" w:lastRow="0" w:firstColumn="0" w:lastColumn="0" w:oddVBand="0" w:evenVBand="0" w:oddHBand="1" w:evenHBand="0" w:firstRowFirstColumn="0" w:firstRowLastColumn="0" w:lastRowFirstColumn="0" w:lastRowLastColumn="0"/>
+              <w:rPr>
+                <w:lang w:val="es-419"/>
+              </w:rPr>
+            </w:pPr>
+            <w:r>
+              <w:rPr>
+                <w:lang w:val="es-419"/>
+              </w:rPr>
+              <w:t>22 GB</w:t>
+            </w:r>
+          </w:p>
+        </w:tc>
+      </w:tr>
+      <w:tr>
+        <w:tc>
+          <w:tcPr>
+            <w:cnfStyle w:val="001000000000" w:firstRow="0" w:lastRow="0" w:firstColumn="1" w:lastColumn="0" w:oddVBand="0" w:evenVBand="0" w:oddHBand="0" w:evenHBand="0" w:firstRowFirstColumn="0" w:firstRowLastColumn="0" w:lastRowFirstColumn="0" w:lastRowLastColumn="0"/>
+            <w:tcW w:w="4675" w:type="dxa"/>
+          </w:tcPr>
+          <w:p>
+            <w:pPr>
+              <w:jc w:val="both"/>
+              <w:rPr>
+                <w:lang w:val="es-419"/>
+              </w:rPr>
+            </w:pPr>
+            <w:r>
+              <w:rPr>
+                <w:lang w:val="es-419"/>
+              </w:rPr>
+              <w:t>Sistema Operativo</w:t>
+            </w:r>
+          </w:p>
+        </w:tc>
+        <w:tc>
+          <w:tcPr>
+            <w:tcW w:w="4675" w:type="dxa"/>
+          </w:tcPr>
+          <w:p>
+            <w:pPr>
+              <w:jc w:val="both"/>
+              <w:cnfStyle w:val="000000000000" w:firstRow="0" w:lastRow="0" w:firstColumn="0" w:lastColumn="0" w:oddVBand="0" w:evenVBand="0" w:oddHBand="0" w:evenHBand="0" w:firstRowFirstColumn="0" w:firstRowLastColumn="0" w:lastRowFirstColumn="0" w:lastRowLastColumn="0"/>
+              <w:rPr>
+                <w:lang w:val="es-419"/>
+              </w:rPr>
+            </w:pPr>
+            <w:r>
+              <w:rPr>
+                <w:lang w:val="es-419"/>
+              </w:rPr>
+              <w:t xml:space="preserve">Windows 10 </w:t>
+            </w:r>
+          </w:p>
+        </w:tc>
+      </w:tr>
+    </w:tbl>
+    <w:p>
+      <w:pPr>
+        <w:jc w:val="both"/>
+        <w:rPr>
+          <w:lang w:val="es-419"/>
+        </w:rPr>
+      </w:pPr>
+    </w:p>
+    <w:tbl>
+      <w:tblPr>
+        <w:tblStyle w:val="Tablaconcuadrcula"/>
+        <w:tblW w:w="9360" w:type="dxa"/>
+        <w:tblLayout w:type="fixed"/>
+        <w:tblLook w:val="06A0" w:firstRow="1" w:lastRow="0" w:firstColumn="1" w:lastColumn="0" w:noHBand="1" w:noVBand="1"/>
+      </w:tblPr>
+      <w:tblGrid>
+        <w:gridCol w:w="4680"/>
+        <w:gridCol w:w="4680"/>
+      </w:tblGrid>
+      <w:tr>
+        <w:trPr>
+          <w:trHeight w:val="458"/>
+        </w:trPr>
+        <w:tc>
+          <w:tcPr>
+            <w:tcW w:w="4680" w:type="dxa"/>
+          </w:tcPr>
+          <w:p>
+            <w:pPr>
+              <w:rPr>
+                <w:rFonts w:ascii="Dax-Regular" w:hAnsi="Dax-Regular"/>
+                <w:b/>
+                <w:bCs/>
+                <w:lang w:val="es-419"/>
+              </w:rPr>
+            </w:pPr>
+            <w:r>
+              <w:rPr>
+                <w:rFonts w:ascii="Dax-Regular" w:hAnsi="Dax-Regular"/>
+                <w:b/>
+                <w:bCs/>
+                <w:lang w:val="es-419"/>
+              </w:rPr>
+              <w:lastRenderedPageBreak/>
+              <w:t>Entrada</w:t>
+            </w:r>
+          </w:p>
+        </w:tc>
+        <w:tc>
+          <w:tcPr>
+            <w:tcW w:w="4680" w:type="dxa"/>
+          </w:tcPr>
+          <w:p>
+            <w:pPr>
+              <w:rPr>
+                <w:rFonts w:ascii="Dax-Regular" w:hAnsi="Dax-Regular"/>
+                <w:b/>
+                <w:bCs/>
+                <w:lang w:val="es-419"/>
+              </w:rPr>
+            </w:pPr>
+            <w:r>
+              <w:rPr>
+                <w:rFonts w:ascii="Dax-Regular" w:hAnsi="Dax-Regular"/>
+                <w:b/>
+                <w:bCs/>
+                <w:lang w:val="es-419"/>
+              </w:rPr>
+              <w:t>Tiempo (s)</w:t>
+            </w:r>
+          </w:p>
+        </w:tc>
+      </w:tr>
+      <w:tr>
+        <w:tc>
+          <w:tcPr>
+            <w:tcW w:w="4680" w:type="dxa"/>
+          </w:tcPr>
+          <w:p>
+            <w:pPr>
+              <w:rPr>
+                <w:rFonts w:ascii="Dax-Regular" w:hAnsi="Dax-Regular"/>
+                <w:lang w:val="es-419"/>
+              </w:rPr>
+            </w:pPr>
+            <w:r>
+              <w:rPr>
+                <w:rFonts w:ascii="Dax-Regular" w:hAnsi="Dax-Regular"/>
+                <w:lang w:val="es-419"/>
+              </w:rPr>
+              <w:t>100000 datos</w:t>
+            </w:r>
+          </w:p>
+        </w:tc>
+        <w:tc>
+          <w:tcPr>
+            <w:tcW w:w="4680" w:type="dxa"/>
+          </w:tcPr>
+          <w:p>
+            <w:pPr>
+              <w:rPr>
+                <w:rFonts w:ascii="Dax-Regular" w:hAnsi="Dax-Regular"/>
+                <w:lang w:val="es-419"/>
+              </w:rPr>
+            </w:pPr>
+            <w:r>
+              <w:rPr>
+                <w:rFonts w:ascii="Dax-Regular" w:hAnsi="Dax-Regular"/>
+                <w:lang w:val="es-419"/>
+              </w:rPr>
+              <w:drawing>
+                <wp:inline distT="0" distB="0" distL="0" distR="0" wp14:anchorId="63B0F4E0" wp14:editId="16AF1E5A">
+                  <wp:extent cx="2834640" cy="152400"/>
+                  <wp:effectExtent l="0" t="0" r="3810" b="0"/>
+                  <wp:docPr id="43" name="Imagen 43"/>
+                  <wp:cNvGraphicFramePr>
+                    <a:graphicFrameLocks xmlns:a="http://schemas.openxmlformats.org/drawingml/2006/main" noChangeAspect="1"/>
+                  </wp:cNvGraphicFramePr>
+                  <a:graphic xmlns:a="http://schemas.openxmlformats.org/drawingml/2006/main">
+                    <a:graphicData uri="http://schemas.openxmlformats.org/drawingml/2006/picture">
+                      <pic:pic xmlns:pic="http://schemas.openxmlformats.org/drawingml/2006/picture">
+                        <pic:nvPicPr>
+                          <pic:cNvPr id="1" name=""/>
+                          <pic:cNvPicPr/>
+                        </pic:nvPicPr>
+                        <pic:blipFill>
+                          <a:blip r:embed="rId28"/>
+                          <a:stretch>
+                            <a:fillRect/>
+                          </a:stretch>
+                        </pic:blipFill>
+                        <pic:spPr>
+                          <a:xfrm>
+                            <a:off x="0" y="0"/>
+                            <a:ext cx="2834640" cy="152400"/>
+                          </a:xfrm>
+                          <a:prstGeom prst="rect">
+                            <a:avLst/>
+                          </a:prstGeom>
+                        </pic:spPr>
+                      </pic:pic>
+                    </a:graphicData>
+                  </a:graphic>
+                </wp:inline>
+              </w:drawing>
+            </w:r>
+          </w:p>
+        </w:tc>
+      </w:tr>
+      <w:tr>
+        <w:tc>
+          <w:tcPr>
+            <w:tcW w:w="4680" w:type="dxa"/>
+          </w:tcPr>
+          <w:p>
+            <w:pPr>
+              <w:rPr>
+                <w:rFonts w:ascii="Dax-Regular" w:hAnsi="Dax-Regular"/>
+                <w:lang w:val="es-419"/>
+              </w:rPr>
+            </w:pPr>
+            <w:r>
+              <w:rPr>
+                <w:rFonts w:ascii="Dax-Regular" w:hAnsi="Dax-Regular"/>
+                <w:lang w:val="es-419"/>
+              </w:rPr>
+              <w:t>200000 datos</w:t>
+            </w:r>
+          </w:p>
+        </w:tc>
+        <w:tc>
+          <w:tcPr>
+            <w:tcW w:w="4680" w:type="dxa"/>
+          </w:tcPr>
+          <w:p>
+            <w:pPr>
+              <w:rPr>
+                <w:rFonts w:ascii="Dax-Regular" w:hAnsi="Dax-Regular"/>
+                <w:lang w:val="es-419"/>
+              </w:rPr>
+            </w:pPr>
+            <w:r>
+              <w:rPr>
+                <w:rFonts w:ascii="Dax-Regular" w:hAnsi="Dax-Regular"/>
+                <w:lang w:val="es-419"/>
+              </w:rPr>
+              <w:drawing>
+                <wp:inline distT="0" distB="0" distL="0" distR="0" wp14:anchorId="3645EE78" wp14:editId="33DA49C9">
+                  <wp:extent cx="2834640" cy="195580"/>
+                  <wp:effectExtent l="0" t="0" r="3810" b="0"/>
+                  <wp:docPr id="42" name="Imagen 42"/>
+                  <wp:cNvGraphicFramePr>
+                    <a:graphicFrameLocks xmlns:a="http://schemas.openxmlformats.org/drawingml/2006/main" noChangeAspect="1"/>
+                  </wp:cNvGraphicFramePr>
+                  <a:graphic xmlns:a="http://schemas.openxmlformats.org/drawingml/2006/main">
+                    <a:graphicData uri="http://schemas.openxmlformats.org/drawingml/2006/picture">
+                      <pic:pic xmlns:pic="http://schemas.openxmlformats.org/drawingml/2006/picture">
+                        <pic:nvPicPr>
+                          <pic:cNvPr id="1" name=""/>
+                          <pic:cNvPicPr/>
+                        </pic:nvPicPr>
+                        <pic:blipFill>
+                          <a:blip r:embed="rId29"/>
+                          <a:stretch>
+                            <a:fillRect/>
+                          </a:stretch>
+                        </pic:blipFill>
+                        <pic:spPr>
+                          <a:xfrm>
+                            <a:off x="0" y="0"/>
+                            <a:ext cx="2834640" cy="195580"/>
+                          </a:xfrm>
+                          <a:prstGeom prst="rect">
+                            <a:avLst/>
+                          </a:prstGeom>
+                        </pic:spPr>
+                      </pic:pic>
+                    </a:graphicData>
+                  </a:graphic>
+                </wp:inline>
+              </w:drawing>
+            </w:r>
+          </w:p>
+        </w:tc>
+      </w:tr>
+      <w:tr>
+        <w:tc>
+          <w:tcPr>
+            <w:tcW w:w="4680" w:type="dxa"/>
+          </w:tcPr>
+          <w:p>
+            <w:pPr>
+              <w:rPr>
+                <w:rFonts w:ascii="Dax-Regular" w:hAnsi="Dax-Regular"/>
+                <w:lang w:val="es-419"/>
+              </w:rPr>
+            </w:pPr>
+            <w:r>
+              <w:rPr>
+                <w:rFonts w:ascii="Dax-Regular" w:hAnsi="Dax-Regular"/>
+                <w:lang w:val="es-419"/>
+              </w:rPr>
+              <w:t>300000 datos</w:t>
+            </w:r>
+          </w:p>
+        </w:tc>
+        <w:tc>
+          <w:tcPr>
+            <w:tcW w:w="4680" w:type="dxa"/>
+          </w:tcPr>
+          <w:p>
+            <w:pPr>
+              <w:rPr>
+                <w:rFonts w:ascii="Dax-Regular" w:hAnsi="Dax-Regular"/>
+                <w:lang w:val="es-419"/>
+              </w:rPr>
+            </w:pPr>
+            <w:r>
+              <w:rPr>
+                <w:rFonts w:ascii="Dax-Regular" w:hAnsi="Dax-Regular"/>
+                <w:lang w:val="es-419"/>
+              </w:rPr>
+              <w:drawing>
+                <wp:inline distT="0" distB="0" distL="0" distR="0" wp14:anchorId="7A9ACC6A" wp14:editId="1FA0F5CC">
+                  <wp:extent cx="2834640" cy="163830"/>
+                  <wp:effectExtent l="0" t="0" r="3810" b="7620"/>
+                  <wp:docPr id="44" name="Imagen 44"/>
+                  <wp:cNvGraphicFramePr>
+                    <a:graphicFrameLocks xmlns:a="http://schemas.openxmlformats.org/drawingml/2006/main" noChangeAspect="1"/>
+                  </wp:cNvGraphicFramePr>
+                  <a:graphic xmlns:a="http://schemas.openxmlformats.org/drawingml/2006/main">
+                    <a:graphicData uri="http://schemas.openxmlformats.org/drawingml/2006/picture">
+                      <pic:pic xmlns:pic="http://schemas.openxmlformats.org/drawingml/2006/picture">
+                        <pic:nvPicPr>
+                          <pic:cNvPr id="1" name=""/>
+                          <pic:cNvPicPr/>
+                        </pic:nvPicPr>
+                        <pic:blipFill>
+                          <a:blip r:embed="rId30"/>
+                          <a:stretch>
+                            <a:fillRect/>
+                          </a:stretch>
+                        </pic:blipFill>
+                        <pic:spPr>
+                          <a:xfrm>
+                            <a:off x="0" y="0"/>
+                            <a:ext cx="2834640" cy="163830"/>
+                          </a:xfrm>
+                          <a:prstGeom prst="rect">
+                            <a:avLst/>
+                          </a:prstGeom>
+                        </pic:spPr>
+                      </pic:pic>
+                    </a:graphicData>
+                  </a:graphic>
+                </wp:inline>
+              </w:drawing>
+            </w:r>
+          </w:p>
+        </w:tc>
+      </w:tr>
+      <w:tr>
+        <w:tc>
+          <w:tcPr>
+            <w:tcW w:w="4680" w:type="dxa"/>
+          </w:tcPr>
+          <w:p>
+            <w:pPr>
+              <w:rPr>
+                <w:rFonts w:ascii="Dax-Regular" w:hAnsi="Dax-Regular"/>
+                <w:lang w:val="es-419"/>
+              </w:rPr>
+            </w:pPr>
+            <w:r>
+              <w:rPr>
+                <w:rFonts w:ascii="Dax-Regular" w:hAnsi="Dax-Regular"/>
+                <w:lang w:val="es-419"/>
+              </w:rPr>
+              <w:t>400000 datos</w:t>
+            </w:r>
+          </w:p>
+        </w:tc>
+        <w:tc>
+          <w:tcPr>
+            <w:tcW w:w="4680" w:type="dxa"/>
+          </w:tcPr>
+          <w:p>
+            <w:pPr>
+              <w:rPr>
+                <w:rFonts w:ascii="Dax-Regular" w:hAnsi="Dax-Regular"/>
+                <w:lang w:val="es-419"/>
+              </w:rPr>
+            </w:pPr>
+            <w:r>
+              <w:rPr>
+                <w:rFonts w:ascii="Dax-Regular" w:hAnsi="Dax-Regular"/>
+                <w:lang w:val="es-419"/>
+              </w:rPr>
+              <w:drawing>
+                <wp:inline distT="0" distB="0" distL="0" distR="0" wp14:anchorId="5AC37FAD" wp14:editId="1905E45F">
+                  <wp:extent cx="2834640" cy="191770"/>
+                  <wp:effectExtent l="0" t="0" r="3810" b="0"/>
+                  <wp:docPr id="45" name="Imagen 45"/>
+                  <wp:cNvGraphicFramePr>
+                    <a:graphicFrameLocks xmlns:a="http://schemas.openxmlformats.org/drawingml/2006/main" noChangeAspect="1"/>
+                  </wp:cNvGraphicFramePr>
+                  <a:graphic xmlns:a="http://schemas.openxmlformats.org/drawingml/2006/main">
+                    <a:graphicData uri="http://schemas.openxmlformats.org/drawingml/2006/picture">
+                      <pic:pic xmlns:pic="http://schemas.openxmlformats.org/drawingml/2006/picture">
+                        <pic:nvPicPr>
+                          <pic:cNvPr id="1" name=""/>
+                          <pic:cNvPicPr/>
+                        </pic:nvPicPr>
+                        <pic:blipFill>
+                          <a:blip r:embed="rId31"/>
+                          <a:stretch>
+                            <a:fillRect/>
+                          </a:stretch>
+                        </pic:blipFill>
+                        <pic:spPr>
+                          <a:xfrm>
+                            <a:off x="0" y="0"/>
+                            <a:ext cx="2834640" cy="191770"/>
+                          </a:xfrm>
+                          <a:prstGeom prst="rect">
+                            <a:avLst/>
+                          </a:prstGeom>
+                        </pic:spPr>
+                      </pic:pic>
+                    </a:graphicData>
+                  </a:graphic>
+                </wp:inline>
+              </w:drawing>
+            </w:r>
+          </w:p>
+        </w:tc>
+      </w:tr>
+      <w:tr>
+        <w:tc>
+          <w:tcPr>
+            <w:tcW w:w="4680" w:type="dxa"/>
+          </w:tcPr>
+          <w:p>
+            <w:pPr>
+              <w:rPr>
+                <w:rFonts w:ascii="Dax-Regular" w:hAnsi="Dax-Regular"/>
+                <w:lang w:val="es-419"/>
+              </w:rPr>
+            </w:pPr>
+            <w:r>
+              <w:rPr>
+                <w:rFonts w:ascii="Dax-Regular" w:hAnsi="Dax-Regular"/>
+                <w:lang w:val="es-419"/>
+              </w:rPr>
+              <w:t>500000 datos</w:t>
+            </w:r>
+          </w:p>
+        </w:tc>
+        <w:tc>
+          <w:tcPr>
+            <w:tcW w:w="4680" w:type="dxa"/>
+          </w:tcPr>
+          <w:p>
+            <w:pPr>
+              <w:rPr>
+                <w:rFonts w:ascii="Dax-Regular" w:hAnsi="Dax-Regular"/>
+                <w:lang w:val="es-419"/>
+              </w:rPr>
+            </w:pPr>
+            <w:r>
+              <w:rPr>
+                <w:rFonts w:ascii="Dax-Regular" w:hAnsi="Dax-Regular"/>
+                <w:lang w:val="es-419"/>
+              </w:rPr>
+              <w:drawing>
+                <wp:inline distT="0" distB="0" distL="0" distR="0" wp14:anchorId="6EBABAB0" wp14:editId="0C98D8E4">
+                  <wp:extent cx="2834640" cy="170180"/>
+                  <wp:effectExtent l="0" t="0" r="3810" b="1270"/>
+                  <wp:docPr id="46" name="Imagen 46"/>
+                  <wp:cNvGraphicFramePr>
+                    <a:graphicFrameLocks xmlns:a="http://schemas.openxmlformats.org/drawingml/2006/main" noChangeAspect="1"/>
+                  </wp:cNvGraphicFramePr>
+                  <a:graphic xmlns:a="http://schemas.openxmlformats.org/drawingml/2006/main">
+                    <a:graphicData uri="http://schemas.openxmlformats.org/drawingml/2006/picture">
+                      <pic:pic xmlns:pic="http://schemas.openxmlformats.org/drawingml/2006/picture">
+                        <pic:nvPicPr>
+                          <pic:cNvPr id="1" name=""/>
+                          <pic:cNvPicPr/>
+                        </pic:nvPicPr>
+                        <pic:blipFill>
+                          <a:blip r:embed="rId32"/>
+                          <a:stretch>
+                            <a:fillRect/>
+                          </a:stretch>
+                        </pic:blipFill>
+                        <pic:spPr>
+                          <a:xfrm>
+                            <a:off x="0" y="0"/>
+                            <a:ext cx="2834640" cy="170180"/>
+                          </a:xfrm>
+                          <a:prstGeom prst="rect">
+                            <a:avLst/>
+                          </a:prstGeom>
+                        </pic:spPr>
+                      </pic:pic>
+                    </a:graphicData>
+                  </a:graphic>
+                </wp:inline>
+              </w:drawing>
+            </w:r>
+          </w:p>
+        </w:tc>
+      </w:tr>
+    </w:tbl>
+    <w:p>
+      <w:pPr>
+        <w:rPr>
+          <w:lang w:val="es-419"/>
+        </w:rPr>
+      </w:pPr>
+    </w:p>
+    <w:p>
+      <w:pPr>
+        <w:pStyle w:val="Ttulo3"/>
+        <w:rPr>
+          <w:b/>
+          <w:bCs/>
+          <w:lang w:val="es-419"/>
+        </w:rPr>
+      </w:pPr>
+      <w:r>
+        <w:rPr>
+          <w:b/>
+          <w:bCs/>
+          <w:lang w:val="es-419"/>
+        </w:rPr>
+        <w:t>Tablas de datos</w:t>
+      </w:r>
+    </w:p>
+    <w:p>
+      <w:pPr>
+        <w:rPr>
+          <w:lang w:val="es-419"/>
+        </w:rPr>
+      </w:pPr>
+      <w:r>
+        <w:rPr>
+          <w:lang w:val="es-419"/>
+        </w:rPr>
+        <w:t>Las tablas con la recopilación de datos de las pruebas.</w:t>
+      </w:r>
+    </w:p>
+    <w:tbl>
+      <w:tblPr>
+        <w:tblW w:w="5133" w:type="dxa"/>
+        <w:jc w:val="center"/>
+        <w:tblLook w:val="04A0" w:firstRow="1" w:lastRow="0" w:firstColumn="1" w:lastColumn="0" w:noHBand="0" w:noVBand="1"/>
+      </w:tblPr>
+      <w:tblGrid>
+        <w:gridCol w:w="1499"/>
+        <w:gridCol w:w="6414"/>
+        <w:gridCol w:w="1437"/>
+      </w:tblGrid>
+      <w:tr>
+        <w:trPr>
+          <w:trHeight w:val="560"/>
+          <w:jc w:val="center"/>
+        </w:trPr>
+        <w:tc>
+          <w:tcPr>
+            <w:tcW w:w="2153" w:type="dxa"/>
+            <w:tcBorders>
+              <w:top w:val="single" w:sz="4" w:space="0" w:color="auto"/>
+              <w:left w:val="single" w:sz="4" w:space="0" w:color="auto"/>
+              <w:bottom w:val="single" w:sz="4" w:space="0" w:color="auto"/>
+              <w:right w:val="single" w:sz="4" w:space="0" w:color="auto"/>
+            </w:tcBorders>
+            <w:shd w:val="clear" w:color="auto" w:fill="auto"/>
+            <w:vAlign w:val="center"/>
+            <w:hideMark/>
+          </w:tcPr>
+          <w:p>
+            <w:pPr>
+              <w:spacing w:after="0" w:line="240" w:lineRule="auto"/>
+              <w:ind w:left="1440" w:hanging="1440"/>
+              <w:jc w:val="center"/>
+              <w:rPr>
+                <w:rFonts w:ascii="Dax-Regular" w:eastAsia="Times New Roman" w:hAnsi="Dax-Regular" w:cs="Calibri"/>
+                <w:b/>
+                <w:bCs/>
+                <w:color w:val="000000"/>
+                <w:lang w:eastAsia="en-US"/>
+              </w:rPr>
+            </w:pPr>
+            <w:r>
+              <w:rPr>
+                <w:rFonts w:ascii="Dax-Regular" w:eastAsia="Times New Roman" w:hAnsi="Dax-Regular" w:cs="Calibri"/>
+                <w:b/>
+                <w:bCs/>
+                <w:color w:val="000000"/>
+                <w:lang w:val="es-419" w:eastAsia="en-US"/>
+              </w:rPr>
+              <w:t>Muestra</w:t>
+            </w:r>
+          </w:p>
+        </w:tc>
+        <w:tc>
+          <w:tcPr>
+            <w:tcW w:w="920" w:type="dxa"/>
+            <w:tcBorders>
+              <w:top w:val="single" w:sz="4" w:space="0" w:color="auto"/>
+              <w:left w:val="nil"/>
+              <w:bottom w:val="single" w:sz="4" w:space="0" w:color="auto"/>
+              <w:right w:val="single" w:sz="4" w:space="0" w:color="auto"/>
+            </w:tcBorders>
+            <w:shd w:val="clear" w:color="auto" w:fill="auto"/>
+            <w:vAlign w:val="center"/>
+            <w:hideMark/>
+          </w:tcPr>
+          <w:p>
+            <w:pPr>
+              <w:spacing w:after="0" w:line="240" w:lineRule="auto"/>
+              <w:ind w:left="1440" w:hanging="1440"/>
+              <w:jc w:val="center"/>
+              <w:rPr>
+                <w:rFonts w:ascii="Dax-Regular" w:eastAsia="Times New Roman" w:hAnsi="Dax-Regular" w:cs="Calibri"/>
+                <w:b/>
+                <w:bCs/>
+                <w:color w:val="000000"/>
+                <w:lang w:eastAsia="en-US"/>
+              </w:rPr>
+            </w:pPr>
+            <w:r>
+              <w:rPr>
+                <w:rFonts w:ascii="Dax-Regular" w:eastAsia="Times New Roman" w:hAnsi="Dax-Regular" w:cs="Calibri"/>
+                <w:b/>
+                <w:bCs/>
+                <w:color w:val="000000"/>
+                <w:lang w:val="es-419" w:eastAsia="en-US"/>
+              </w:rPr>
+              <w:t>Salida</w:t>
+            </w:r>
+          </w:p>
+        </w:tc>
+        <w:tc>
+          <w:tcPr>
+            <w:tcW w:w="2060" w:type="dxa"/>
+            <w:tcBorders>
+              <w:top w:val="single" w:sz="4" w:space="0" w:color="auto"/>
+              <w:left w:val="nil"/>
+              <w:bottom w:val="single" w:sz="4" w:space="0" w:color="auto"/>
+              <w:right w:val="single" w:sz="4" w:space="0" w:color="auto"/>
+            </w:tcBorders>
+            <w:shd w:val="clear" w:color="auto" w:fill="auto"/>
+            <w:vAlign w:val="center"/>
+            <w:hideMark/>
+          </w:tcPr>
+          <w:p>
+            <w:pPr>
+              <w:spacing w:after="0" w:line="240" w:lineRule="auto"/>
+              <w:ind w:left="1440" w:hanging="1440"/>
+              <w:jc w:val="center"/>
+              <w:rPr>
+                <w:rFonts w:ascii="Dax-Regular" w:eastAsia="Times New Roman" w:hAnsi="Dax-Regular" w:cs="Calibri"/>
+                <w:b/>
+                <w:bCs/>
+                <w:color w:val="000000"/>
+                <w:lang w:eastAsia="en-US"/>
+              </w:rPr>
+            </w:pPr>
+            <w:r>
+              <w:rPr>
+                <w:rFonts w:ascii="Dax-Regular" w:eastAsia="Times New Roman" w:hAnsi="Dax-Regular" w:cs="Calibri"/>
+                <w:b/>
+                <w:bCs/>
+                <w:color w:val="000000"/>
+                <w:lang w:val="es-419" w:eastAsia="en-US"/>
+              </w:rPr>
+              <w:t>Tiempo (ms)</w:t>
+            </w:r>
+          </w:p>
+        </w:tc>
+      </w:tr>
+      <w:tr>
+        <w:trPr>
+          <w:trHeight w:val="290"/>
+          <w:jc w:val="center"/>
+        </w:trPr>
+        <w:tc>
+          <w:tcPr>
+            <w:tcW w:w="2153" w:type="dxa"/>
+            <w:tcBorders>
+              <w:top w:val="nil"/>
+              <w:left w:val="single" w:sz="4" w:space="0" w:color="auto"/>
+              <w:bottom w:val="single" w:sz="4" w:space="0" w:color="auto"/>
+              <w:right w:val="single" w:sz="4" w:space="0" w:color="auto"/>
+            </w:tcBorders>
+            <w:shd w:val="clear" w:color="auto" w:fill="auto"/>
+            <w:vAlign w:val="center"/>
+            <w:hideMark/>
+          </w:tcPr>
+          <w:p>
+            <w:pPr>
+              <w:spacing w:after="0" w:line="240" w:lineRule="auto"/>
+              <w:ind w:left="1440" w:hanging="1440"/>
+              <w:jc w:val="center"/>
+              <w:rPr>
+                <w:rFonts w:ascii="Dax-Regular" w:eastAsia="Times New Roman" w:hAnsi="Dax-Regular" w:cs="Calibri"/>
+                <w:color w:val="000000"/>
+                <w:lang w:eastAsia="en-US"/>
+              </w:rPr>
+            </w:pPr>
+            <w:r>
+              <w:rPr>
+                <w:rFonts w:ascii="Dax-Regular" w:hAnsi="Dax-Regular"/>
+                <w:lang w:val="es-419"/>
+              </w:rPr>
+              <w:t>100000 datos</w:t>
+            </w:r>
+          </w:p>
+        </w:tc>
+        <w:tc>
+          <w:tcPr>
+            <w:tcW w:w="920" w:type="dxa"/>
+            <w:tcBorders>
+              <w:top w:val="nil"/>
+              <w:left w:val="nil"/>
+              <w:bottom w:val="single" w:sz="4" w:space="0" w:color="auto"/>
+              <w:right w:val="single" w:sz="4" w:space="0" w:color="auto"/>
+            </w:tcBorders>
+            <w:shd w:val="clear" w:color="auto" w:fill="auto"/>
+            <w:noWrap/>
+            <w:vAlign w:val="bottom"/>
+            <w:hideMark/>
+          </w:tcPr>
+          <w:p>
+            <w:pPr>
+              <w:spacing w:after="0" w:line="240" w:lineRule="auto"/>
+              <w:ind w:left="1440" w:hanging="1440"/>
+              <w:jc w:val="center"/>
+              <w:rPr>
+                <w:rFonts w:ascii="Calibri" w:eastAsia="Times New Roman" w:hAnsi="Calibri" w:cs="Calibri"/>
+                <w:color w:val="000000"/>
+                <w:lang w:eastAsia="en-US"/>
+              </w:rPr>
+            </w:pPr>
+            <w:r>
+              <w:rPr>
+                <w:rFonts w:ascii="Calibri" w:eastAsia="Times New Roman" w:hAnsi="Calibri" w:cs="Calibri"/>
+                <w:color w:val="000000"/>
+                <w:lang w:eastAsia="en-US"/>
+              </w:rPr>
+              <w:drawing>
+                <wp:inline distT="0" distB="0" distL="0" distR="0" wp14:anchorId="5B37D366" wp14:editId="07B5D0F1">
+                  <wp:extent cx="4744112" cy="504895"/>
+                  <wp:effectExtent l="0" t="0" r="0" b="9525"/>
+                  <wp:docPr id="52" name="Imagen 52"/>
+                  <wp:cNvGraphicFramePr>
+                    <a:graphicFrameLocks xmlns:a="http://schemas.openxmlformats.org/drawingml/2006/main" noChangeAspect="1"/>
+                  </wp:cNvGraphicFramePr>
+                  <a:graphic xmlns:a="http://schemas.openxmlformats.org/drawingml/2006/main">
+                    <a:graphicData uri="http://schemas.openxmlformats.org/drawingml/2006/picture">
+                      <pic:pic xmlns:pic="http://schemas.openxmlformats.org/drawingml/2006/picture">
+                        <pic:nvPicPr>
+                          <pic:cNvPr id="1" name=""/>
+                          <pic:cNvPicPr/>
+                        </pic:nvPicPr>
+                        <pic:blipFill>
+                          <a:blip r:embed="rId33"/>
+                          <a:stretch>
+                            <a:fillRect/>
+                          </a:stretch>
+                        </pic:blipFill>
+                        <pic:spPr>
+                          <a:xfrm>
+                            <a:off x="0" y="0"/>
+                            <a:ext cx="4744112" cy="504895"/>
+                          </a:xfrm>
+                          <a:prstGeom prst="rect">
+                            <a:avLst/>
+                          </a:prstGeom>
+                        </pic:spPr>
+                      </pic:pic>
+                    </a:graphicData>
+                  </a:graphic>
+                </wp:inline>
+              </w:drawing>
+            </w:r>
+          </w:p>
+        </w:tc>
+        <w:tc>
+          <w:tcPr>
+            <w:tcW w:w="2060" w:type="dxa"/>
+            <w:tcBorders>
+              <w:top w:val="nil"/>
+              <w:left w:val="nil"/>
+              <w:bottom w:val="single" w:sz="4" w:space="0" w:color="auto"/>
+              <w:right w:val="single" w:sz="4" w:space="0" w:color="auto"/>
+            </w:tcBorders>
+            <w:shd w:val="clear" w:color="auto" w:fill="auto"/>
+            <w:vAlign w:val="center"/>
+            <w:hideMark/>
+          </w:tcPr>
+          <w:p>
+            <w:pPr>
+              <w:spacing w:after="0" w:line="240" w:lineRule="auto"/>
+              <w:ind w:left="1440" w:hanging="1440"/>
+              <w:jc w:val="center"/>
+              <w:rPr>
+                <w:rFonts w:ascii="Dax-Regular" w:eastAsia="Times New Roman" w:hAnsi="Dax-Regular" w:cs="Calibri"/>
+                <w:color w:val="000000"/>
+                <w:lang w:val="es-419" w:eastAsia="en-US"/>
+              </w:rPr>
+            </w:pPr>
+            <w:r>
+              <w:rPr>
+                <w:rFonts w:ascii="Dax-Regular" w:eastAsia="Times New Roman" w:hAnsi="Dax-Regular" w:cs="Calibri"/>
+                <w:color w:val="000000"/>
+                <w:lang w:val="es-419" w:eastAsia="en-US"/>
+              </w:rPr>
+              <w:t>29.489</w:t>
+            </w:r>
+          </w:p>
+        </w:tc>
+      </w:tr>
+      <w:tr>
+        <w:trPr>
+          <w:trHeight w:val="290"/>
+          <w:jc w:val="center"/>
+        </w:trPr>
+        <w:tc>
+          <w:tcPr>
+            <w:tcW w:w="2153" w:type="dxa"/>
+            <w:tcBorders>
+              <w:top w:val="nil"/>
+              <w:left w:val="single" w:sz="4" w:space="0" w:color="auto"/>
+              <w:bottom w:val="single" w:sz="4" w:space="0" w:color="auto"/>
+              <w:right w:val="single" w:sz="4" w:space="0" w:color="auto"/>
+            </w:tcBorders>
+            <w:shd w:val="clear" w:color="auto" w:fill="auto"/>
+            <w:vAlign w:val="center"/>
+            <w:hideMark/>
+          </w:tcPr>
+          <w:p>
+            <w:pPr>
+              <w:spacing w:after="0" w:line="240" w:lineRule="auto"/>
+              <w:ind w:left="1440" w:hanging="1440"/>
+              <w:jc w:val="center"/>
+              <w:rPr>
+                <w:rFonts w:ascii="Dax-Regular" w:eastAsia="Times New Roman" w:hAnsi="Dax-Regular" w:cs="Calibri"/>
+                <w:color w:val="000000"/>
+                <w:lang w:eastAsia="en-US"/>
+              </w:rPr>
+            </w:pPr>
+            <w:r>
+              <w:rPr>
+                <w:rFonts w:ascii="Dax-Regular" w:hAnsi="Dax-Regular"/>
+                <w:lang w:val="es-419"/>
+              </w:rPr>
+              <w:t>200000 datos</w:t>
+            </w:r>
+            <w:r>
+              <w:rPr>
+                <w:rFonts w:ascii="Dax-Regular" w:eastAsia="Times New Roman" w:hAnsi="Dax-Regular" w:cs="Calibri"/>
+                <w:color w:val="000000"/>
+                <w:lang w:val="es-419" w:eastAsia="en-US"/>
+              </w:rPr>
+              <w:t xml:space="preserve"> </w:t>
+            </w:r>
+          </w:p>
+        </w:tc>
+        <w:tc>
+          <w:tcPr>
+            <w:tcW w:w="920" w:type="dxa"/>
+            <w:tcBorders>
+              <w:top w:val="nil"/>
+              <w:left w:val="nil"/>
+              <w:bottom w:val="single" w:sz="4" w:space="0" w:color="auto"/>
+              <w:right w:val="single" w:sz="4" w:space="0" w:color="auto"/>
+            </w:tcBorders>
+            <w:shd w:val="clear" w:color="auto" w:fill="auto"/>
+            <w:noWrap/>
+            <w:vAlign w:val="bottom"/>
+            <w:hideMark/>
+          </w:tcPr>
+          <w:p>
+            <w:pPr>
+              <w:spacing w:after="0" w:line="240" w:lineRule="auto"/>
+              <w:ind w:left="1440" w:hanging="1440"/>
+              <w:jc w:val="center"/>
+              <w:rPr>
+                <w:rFonts w:ascii="Calibri" w:eastAsia="Times New Roman" w:hAnsi="Calibri" w:cs="Calibri"/>
+                <w:color w:val="000000"/>
+                <w:lang w:eastAsia="en-US"/>
+              </w:rPr>
+            </w:pPr>
+            <w:r>
+              <w:rPr>
+                <w:rFonts w:ascii="Calibri" w:eastAsia="Times New Roman" w:hAnsi="Calibri" w:cs="Calibri"/>
+                <w:color w:val="000000"/>
+                <w:lang w:eastAsia="en-US"/>
+              </w:rPr>
+              <w:drawing>
+                <wp:inline distT="0" distB="0" distL="0" distR="0" wp14:anchorId="27A75362" wp14:editId="59369983">
+                  <wp:extent cx="5943600" cy="475615"/>
+                  <wp:effectExtent l="0" t="0" r="0" b="635"/>
+                  <wp:docPr id="54" name="Imagen 54"/>
+                  <wp:cNvGraphicFramePr>
+                    <a:graphicFrameLocks xmlns:a="http://schemas.openxmlformats.org/drawingml/2006/main" noChangeAspect="1"/>
+                  </wp:cNvGraphicFramePr>
+                  <a:graphic xmlns:a="http://schemas.openxmlformats.org/drawingml/2006/main">
+                    <a:graphicData uri="http://schemas.openxmlformats.org/drawingml/2006/picture">
+                      <pic:pic xmlns:pic="http://schemas.openxmlformats.org/drawingml/2006/picture">
+                        <pic:nvPicPr>
+                          <pic:cNvPr id="1" name=""/>
+                          <pic:cNvPicPr/>
+                        </pic:nvPicPr>
+                        <pic:blipFill>
+                          <a:blip r:embed="rId34"/>
+                          <a:stretch>
+                            <a:fillRect/>
+                          </a:stretch>
+                        </pic:blipFill>
+                        <pic:spPr>
+                          <a:xfrm>
+                            <a:off x="0" y="0"/>
+                            <a:ext cx="5943600" cy="475615"/>
+                          </a:xfrm>
+                          <a:prstGeom prst="rect">
+                            <a:avLst/>
+                          </a:prstGeom>
+                        </pic:spPr>
+                      </pic:pic>
+                    </a:graphicData>
+                  </a:graphic>
+                </wp:inline>
+              </w:drawing>
+            </w:r>
+          </w:p>
+        </w:tc>
+        <w:tc>
+          <w:tcPr>
+            <w:tcW w:w="2060" w:type="dxa"/>
+            <w:tcBorders>
+              <w:top w:val="nil"/>
+              <w:left w:val="nil"/>
+              <w:bottom w:val="single" w:sz="4" w:space="0" w:color="auto"/>
+              <w:right w:val="single" w:sz="4" w:space="0" w:color="auto"/>
+            </w:tcBorders>
+            <w:shd w:val="clear" w:color="auto" w:fill="auto"/>
+            <w:vAlign w:val="center"/>
+            <w:hideMark/>
+          </w:tcPr>
+          <w:p>
+            <w:pPr>
+              <w:spacing w:after="0" w:line="240" w:lineRule="auto"/>
+              <w:ind w:left="1440" w:hanging="1440"/>
+              <w:jc w:val="center"/>
+              <w:rPr>
+                <w:rFonts w:ascii="Dax-Regular" w:eastAsia="Times New Roman" w:hAnsi="Dax-Regular" w:cs="Calibri"/>
+                <w:color w:val="000000"/>
+                <w:lang w:eastAsia="en-US"/>
+              </w:rPr>
+            </w:pPr>
+            <w:r>
+              <w:rPr>
+                <w:rFonts w:ascii="Dax-Regular" w:eastAsia="Times New Roman" w:hAnsi="Dax-Regular" w:cs="Calibri"/>
+                <w:color w:val="000000"/>
+                <w:lang w:eastAsia="en-US"/>
+              </w:rPr>
+              <w:t>86.088</w:t>
+            </w:r>
+          </w:p>
+        </w:tc>
+      </w:tr>
+      <w:tr>
+        <w:trPr>
+          <w:trHeight w:val="290"/>
+          <w:jc w:val="center"/>
+        </w:trPr>
+        <w:tc>
+          <w:tcPr>
+            <w:tcW w:w="2153" w:type="dxa"/>
+            <w:tcBorders>
+              <w:top w:val="nil"/>
+              <w:left w:val="single" w:sz="4" w:space="0" w:color="auto"/>
+              <w:bottom w:val="single" w:sz="4" w:space="0" w:color="auto"/>
+              <w:right w:val="single" w:sz="4" w:space="0" w:color="auto"/>
+            </w:tcBorders>
+            <w:shd w:val="clear" w:color="auto" w:fill="auto"/>
+            <w:vAlign w:val="center"/>
+            <w:hideMark/>
+          </w:tcPr>
+          <w:p>
+            <w:pPr>
+              <w:spacing w:after="0" w:line="240" w:lineRule="auto"/>
+              <w:ind w:left="1440" w:hanging="1440"/>
+              <w:jc w:val="center"/>
+              <w:rPr>
+                <w:rFonts w:ascii="Dax-Regular" w:hAnsi="Dax-Regular"/>
+                <w:lang w:val="es-419"/>
+              </w:rPr>
+            </w:pPr>
+            <w:r>
+              <w:rPr>
+                <w:rFonts w:ascii="Dax-Regular" w:hAnsi="Dax-Regular"/>
+                <w:lang w:val="es-419"/>
+              </w:rPr>
+              <w:t>300000 datos</w:t>
+            </w:r>
+          </w:p>
+        </w:tc>
+        <w:tc>
+          <w:tcPr>
+            <w:tcW w:w="920" w:type="dxa"/>
+            <w:tcBorders>
+              <w:top w:val="nil"/>
+              <w:left w:val="nil"/>
+              <w:bottom w:val="single" w:sz="4" w:space="0" w:color="auto"/>
+              <w:right w:val="single" w:sz="4" w:space="0" w:color="auto"/>
+            </w:tcBorders>
+            <w:shd w:val="clear" w:color="auto" w:fill="auto"/>
+            <w:noWrap/>
+            <w:vAlign w:val="bottom"/>
+            <w:hideMark/>
+          </w:tcPr>
+          <w:p>
+            <w:pPr>
+              <w:spacing w:after="0" w:line="240" w:lineRule="auto"/>
+              <w:ind w:left="1440" w:hanging="1440"/>
+              <w:jc w:val="center"/>
+              <w:rPr>
+                <w:rFonts w:ascii="Calibri" w:eastAsia="Times New Roman" w:hAnsi="Calibri" w:cs="Calibri"/>
+                <w:color w:val="000000"/>
+                <w:lang w:eastAsia="en-US"/>
+              </w:rPr>
+            </w:pPr>
+            <w:r>
+              <w:rPr>
+                <w:rFonts w:ascii="Calibri" w:eastAsia="Times New Roman" w:hAnsi="Calibri" w:cs="Calibri"/>
+                <w:color w:val="000000"/>
+                <w:lang w:eastAsia="en-US"/>
+              </w:rPr>
+              <w:drawing>
+                <wp:inline distT="0" distB="0" distL="0" distR="0" wp14:anchorId="6C762A60" wp14:editId="0C44884F">
+                  <wp:extent cx="5582429" cy="495369"/>
+                  <wp:effectExtent l="0" t="0" r="0" b="0"/>
+                  <wp:docPr id="55" name="Imagen 55"/>
+                  <wp:cNvGraphicFramePr>
+                    <a:graphicFrameLocks xmlns:a="http://schemas.openxmlformats.org/drawingml/2006/main" noChangeAspect="1"/>
+                  </wp:cNvGraphicFramePr>
+                  <a:graphic xmlns:a="http://schemas.openxmlformats.org/drawingml/2006/main">
+                    <a:graphicData uri="http://schemas.openxmlformats.org/drawingml/2006/picture">
+                      <pic:pic xmlns:pic="http://schemas.openxmlformats.org/drawingml/2006/picture">
+                        <pic:nvPicPr>
+                          <pic:cNvPr id="1" name=""/>
+                          <pic:cNvPicPr/>
+                        </pic:nvPicPr>
+                        <pic:blipFill>
+                          <a:blip r:embed="rId35"/>
+                          <a:stretch>
+                            <a:fillRect/>
+                          </a:stretch>
+                        </pic:blipFill>
+                        <pic:spPr>
+                          <a:xfrm>
+                            <a:off x="0" y="0"/>
+                            <a:ext cx="5582429" cy="495369"/>
+                          </a:xfrm>
+                          <a:prstGeom prst="rect">
+                            <a:avLst/>
+                          </a:prstGeom>
+                        </pic:spPr>
+                      </pic:pic>
+                    </a:graphicData>
+                  </a:graphic>
+                </wp:inline>
+              </w:drawing>
+            </w:r>
+          </w:p>
+        </w:tc>
+        <w:tc>
+          <w:tcPr>
+            <w:tcW w:w="2060" w:type="dxa"/>
+            <w:tcBorders>
+              <w:top w:val="nil"/>
+              <w:left w:val="nil"/>
+              <w:bottom w:val="single" w:sz="4" w:space="0" w:color="auto"/>
+              <w:right w:val="single" w:sz="4" w:space="0" w:color="auto"/>
+            </w:tcBorders>
+            <w:shd w:val="clear" w:color="auto" w:fill="auto"/>
+            <w:vAlign w:val="center"/>
+            <w:hideMark/>
+          </w:tcPr>
+          <w:p>
+            <w:pPr>
+              <w:spacing w:after="0" w:line="240" w:lineRule="auto"/>
+              <w:ind w:left="1440" w:hanging="1440"/>
+              <w:jc w:val="center"/>
+              <w:rPr>
+                <w:rFonts w:ascii="Dax-Regular" w:eastAsia="Times New Roman" w:hAnsi="Dax-Regular" w:cs="Calibri"/>
+                <w:color w:val="000000"/>
+                <w:lang w:eastAsia="en-US"/>
+              </w:rPr>
+            </w:pPr>
+            <w:r>
+              <w:rPr>
+                <w:rFonts w:ascii="Dax-Regular" w:eastAsia="Times New Roman" w:hAnsi="Dax-Regular" w:cs="Calibri"/>
+                <w:color w:val="000000"/>
+                <w:lang w:eastAsia="en-US"/>
+              </w:rPr>
+              <w:t>120.451</w:t>
+            </w:r>
+          </w:p>
+        </w:tc>
+      </w:tr>
+      <w:tr>
+        <w:trPr>
+          <w:trHeight w:val="290"/>
+          <w:jc w:val="center"/>
+        </w:trPr>
+        <w:tc>
+          <w:tcPr>
+            <w:tcW w:w="2153" w:type="dxa"/>
+            <w:tcBorders>
+              <w:top w:val="nil"/>
+              <w:left w:val="single" w:sz="4" w:space="0" w:color="auto"/>
+              <w:bottom w:val="single" w:sz="4" w:space="0" w:color="auto"/>
+              <w:right w:val="single" w:sz="4" w:space="0" w:color="auto"/>
+            </w:tcBorders>
+            <w:shd w:val="clear" w:color="auto" w:fill="auto"/>
+            <w:vAlign w:val="center"/>
+            <w:hideMark/>
+          </w:tcPr>
+          <w:p>
+            <w:pPr>
+              <w:spacing w:after="0" w:line="240" w:lineRule="auto"/>
+              <w:ind w:left="1440" w:hanging="1440"/>
+              <w:jc w:val="center"/>
+              <w:rPr>
+                <w:rFonts w:ascii="Dax-Regular" w:eastAsia="Times New Roman" w:hAnsi="Dax-Regular" w:cs="Calibri"/>
+                <w:color w:val="000000"/>
+                <w:lang w:eastAsia="en-US"/>
+              </w:rPr>
+            </w:pPr>
+            <w:r>
+              <w:rPr>
+                <w:rFonts w:ascii="Dax-Regular" w:hAnsi="Dax-Regular"/>
+                <w:lang w:val="es-419"/>
+              </w:rPr>
+              <w:t>400000 datos</w:t>
+            </w:r>
+          </w:p>
+        </w:tc>
+        <w:tc>
+          <w:tcPr>
+            <w:tcW w:w="920" w:type="dxa"/>
+            <w:tcBorders>
+              <w:top w:val="nil"/>
+              <w:left w:val="nil"/>
+              <w:bottom w:val="single" w:sz="4" w:space="0" w:color="auto"/>
+              <w:right w:val="single" w:sz="4" w:space="0" w:color="auto"/>
+            </w:tcBorders>
+            <w:shd w:val="clear" w:color="auto" w:fill="auto"/>
+            <w:noWrap/>
+            <w:vAlign w:val="bottom"/>
+            <w:hideMark/>
+          </w:tcPr>
+          <w:p>
+            <w:pPr>
+              <w:spacing w:after="0" w:line="240" w:lineRule="auto"/>
+              <w:ind w:left="1440" w:hanging="1440"/>
+              <w:jc w:val="center"/>
+              <w:rPr>
+                <w:rFonts w:ascii="Calibri" w:eastAsia="Times New Roman" w:hAnsi="Calibri" w:cs="Calibri"/>
+                <w:color w:val="000000"/>
+                <w:lang w:eastAsia="en-US"/>
+              </w:rPr>
+            </w:pPr>
+            <w:r>
+              <w:rPr>
+                <w:rFonts w:ascii="Calibri" w:eastAsia="Times New Roman" w:hAnsi="Calibri" w:cs="Calibri"/>
+                <w:color w:val="000000"/>
+                <w:lang w:eastAsia="en-US"/>
+              </w:rPr>
+              <w:drawing>
+                <wp:inline distT="0" distB="0" distL="0" distR="0" wp14:anchorId="35EC824E" wp14:editId="4D4FC8A2">
+                  <wp:extent cx="5563376" cy="466790"/>
+                  <wp:effectExtent l="0" t="0" r="0" b="9525"/>
+                  <wp:docPr id="56" name="Imagen 56"/>
+                  <wp:cNvGraphicFramePr>
+                    <a:graphicFrameLocks xmlns:a="http://schemas.openxmlformats.org/drawingml/2006/main" noChangeAspect="1"/>
+                  </wp:cNvGraphicFramePr>
+                  <a:graphic xmlns:a="http://schemas.openxmlformats.org/drawingml/2006/main">
+                    <a:graphicData uri="http://schemas.openxmlformats.org/drawingml/2006/picture">
+                      <pic:pic xmlns:pic="http://schemas.openxmlformats.org/drawingml/2006/picture">
+                        <pic:nvPicPr>
+                          <pic:cNvPr id="1" name=""/>
+                          <pic:cNvPicPr/>
+                        </pic:nvPicPr>
+                        <pic:blipFill>
+                          <a:blip r:embed="rId36"/>
+                          <a:stretch>
+                            <a:fillRect/>
+                          </a:stretch>
+                        </pic:blipFill>
+                        <pic:spPr>
+                          <a:xfrm>
+                            <a:off x="0" y="0"/>
+                            <a:ext cx="5563376" cy="466790"/>
+                          </a:xfrm>
+                          <a:prstGeom prst="rect">
+                            <a:avLst/>
+                          </a:prstGeom>
+                        </pic:spPr>
+                      </pic:pic>
+                    </a:graphicData>
+                  </a:graphic>
+                </wp:inline>
+              </w:drawing>
+            </w:r>
+          </w:p>
+        </w:tc>
+        <w:tc>
+          <w:tcPr>
+            <w:tcW w:w="2060" w:type="dxa"/>
+            <w:tcBorders>
+              <w:top w:val="nil"/>
+              <w:left w:val="nil"/>
+              <w:bottom w:val="single" w:sz="4" w:space="0" w:color="auto"/>
+              <w:right w:val="single" w:sz="4" w:space="0" w:color="auto"/>
+            </w:tcBorders>
+            <w:shd w:val="clear" w:color="auto" w:fill="auto"/>
+            <w:vAlign w:val="center"/>
+            <w:hideMark/>
+          </w:tcPr>
+          <w:p>
+            <w:pPr>
+              <w:spacing w:after="0" w:line="240" w:lineRule="auto"/>
+              <w:ind w:left="1440" w:hanging="1440"/>
+              <w:jc w:val="center"/>
+              <w:rPr>
+                <w:rFonts w:ascii="Dax-Regular" w:eastAsia="Times New Roman" w:hAnsi="Dax-Regular" w:cs="Calibri"/>
+                <w:color w:val="000000"/>
+                <w:lang w:eastAsia="en-US"/>
+              </w:rPr>
+            </w:pPr>
+            <w:r>
+              <w:rPr>
+                <w:rFonts w:ascii="Dax-Regular" w:eastAsia="Times New Roman" w:hAnsi="Dax-Regular" w:cs="Calibri"/>
+                <w:color w:val="000000"/>
+                <w:lang w:eastAsia="en-US"/>
+              </w:rPr>
+              <w:t>145.154</w:t>
+            </w:r>
+          </w:p>
+        </w:tc>
+      </w:tr>
+      <w:tr>
+        <w:trPr>
+          <w:trHeight w:val="290"/>
+          <w:jc w:val="center"/>
+        </w:trPr>
+        <w:tc>
+          <w:tcPr>
+            <w:tcW w:w="2153" w:type="dxa"/>
+            <w:tcBorders>
+              <w:top w:val="nil"/>
+              <w:left w:val="single" w:sz="4" w:space="0" w:color="auto"/>
+              <w:bottom w:val="single" w:sz="4" w:space="0" w:color="auto"/>
+              <w:right w:val="single" w:sz="4" w:space="0" w:color="auto"/>
+            </w:tcBorders>
+            <w:shd w:val="clear" w:color="auto" w:fill="auto"/>
+            <w:vAlign w:val="center"/>
+            <w:hideMark/>
+          </w:tcPr>
+          <w:p>
+            <w:pPr>
+              <w:spacing w:after="0" w:line="240" w:lineRule="auto"/>
+              <w:ind w:left="1440" w:hanging="1440"/>
+              <w:jc w:val="center"/>
+              <w:rPr>
+                <w:rFonts w:ascii="Dax-Regular" w:eastAsia="Times New Roman" w:hAnsi="Dax-Regular" w:cs="Calibri"/>
+                <w:color w:val="000000"/>
+                <w:lang w:eastAsia="en-US"/>
+              </w:rPr>
+            </w:pPr>
+            <w:r>
+              <w:rPr>
+                <w:rFonts w:ascii="Dax-Regular" w:hAnsi="Dax-Regular"/>
+                <w:lang w:val="es-419"/>
+              </w:rPr>
+              <w:t>500000 datos</w:t>
+            </w:r>
+          </w:p>
+        </w:tc>
+        <w:tc>
+          <w:tcPr>
+            <w:tcW w:w="920" w:type="dxa"/>
+            <w:tcBorders>
+              <w:top w:val="nil"/>
+              <w:left w:val="nil"/>
+              <w:bottom w:val="single" w:sz="4" w:space="0" w:color="auto"/>
+              <w:right w:val="single" w:sz="4" w:space="0" w:color="auto"/>
+            </w:tcBorders>
+            <w:shd w:val="clear" w:color="auto" w:fill="auto"/>
+            <w:noWrap/>
+            <w:vAlign w:val="bottom"/>
+            <w:hideMark/>
+          </w:tcPr>
+          <w:p>
+            <w:pPr>
+              <w:spacing w:after="0" w:line="240" w:lineRule="auto"/>
+              <w:ind w:left="1440" w:hanging="1440"/>
+              <w:jc w:val="center"/>
+              <w:rPr>
+                <w:rFonts w:ascii="Calibri" w:eastAsia="Times New Roman" w:hAnsi="Calibri" w:cs="Calibri"/>
+                <w:color w:val="000000"/>
+                <w:lang w:eastAsia="en-US"/>
+              </w:rPr>
+            </w:pPr>
+            <w:r>
+              <w:rPr>
+                <w:rFonts w:ascii="Calibri" w:eastAsia="Times New Roman" w:hAnsi="Calibri" w:cs="Calibri"/>
+                <w:color w:val="000000"/>
+                <w:lang w:eastAsia="en-US"/>
+              </w:rPr>
+              <w:drawing>
+                <wp:inline distT="0" distB="0" distL="0" distR="0" wp14:anchorId="5DA68E65" wp14:editId="59B1A7BC">
+                  <wp:extent cx="5943600" cy="499745"/>
+                  <wp:effectExtent l="0" t="0" r="0" b="0"/>
+                  <wp:docPr id="57" name="Imagen 57"/>
+                  <wp:cNvGraphicFramePr>
+                    <a:graphicFrameLocks xmlns:a="http://schemas.openxmlformats.org/drawingml/2006/main" noChangeAspect="1"/>
+                  </wp:cNvGraphicFramePr>
+                  <a:graphic xmlns:a="http://schemas.openxmlformats.org/drawingml/2006/main">
+                    <a:graphicData uri="http://schemas.openxmlformats.org/drawingml/2006/picture">
+                      <pic:pic xmlns:pic="http://schemas.openxmlformats.org/drawingml/2006/picture">
+                        <pic:nvPicPr>
+                          <pic:cNvPr id="1" name=""/>
+                          <pic:cNvPicPr/>
+                        </pic:nvPicPr>
+                        <pic:blipFill>
+                          <a:blip r:embed="rId37"/>
+                          <a:stretch>
+                            <a:fillRect/>
+                          </a:stretch>
+                        </pic:blipFill>
+                        <pic:spPr>
+                          <a:xfrm>
+                            <a:off x="0" y="0"/>
+                            <a:ext cx="5943600" cy="499745"/>
+                          </a:xfrm>
+                          <a:prstGeom prst="rect">
+                            <a:avLst/>
+                          </a:prstGeom>
+                        </pic:spPr>
+                      </pic:pic>
+                    </a:graphicData>
+                  </a:graphic>
+                </wp:inline>
+              </w:drawing>
+            </w:r>
+          </w:p>
+        </w:tc>
+        <w:tc>
+          <w:tcPr>
+            <w:tcW w:w="2060" w:type="dxa"/>
+            <w:tcBorders>
+              <w:top w:val="nil"/>
+              <w:left w:val="nil"/>
+              <w:bottom w:val="single" w:sz="4" w:space="0" w:color="auto"/>
+              <w:right w:val="single" w:sz="4" w:space="0" w:color="auto"/>
+            </w:tcBorders>
+            <w:shd w:val="clear" w:color="auto" w:fill="auto"/>
+            <w:vAlign w:val="center"/>
+            <w:hideMark/>
+          </w:tcPr>
+          <w:p>
+            <w:pPr>
+              <w:spacing w:after="0" w:line="240" w:lineRule="auto"/>
+              <w:ind w:left="1440" w:hanging="1440"/>
+              <w:jc w:val="center"/>
+              <w:rPr>
+                <w:rFonts w:ascii="Dax-Regular" w:eastAsia="Times New Roman" w:hAnsi="Dax-Regular" w:cs="Calibri"/>
+                <w:color w:val="000000"/>
+                <w:lang w:eastAsia="en-US"/>
+              </w:rPr>
+            </w:pPr>
+            <w:r>
+              <w:rPr>
+                <w:rFonts w:ascii="Dax-Regular" w:eastAsia="Times New Roman" w:hAnsi="Dax-Regular" w:cs="Calibri"/>
+                <w:color w:val="000000"/>
+                <w:lang w:eastAsia="en-US"/>
+              </w:rPr>
+              <w:t>166.005</w:t>
+            </w:r>
+          </w:p>
+        </w:tc>
+      </w:tr>
+    </w:tbl>
+    <w:p>
+      <w:pPr>
+        <w:rPr>
+          <w:lang w:val="es-419"/>
+        </w:rPr>
+      </w:pPr>
+    </w:p>
+    <w:p>
+      <w:pPr>
+        <w:pStyle w:val="Ttulo3"/>
+        <w:rPr>
+          <w:b/>
+          <w:bCs/>
+          <w:lang w:val="es-419"/>
+        </w:rPr>
+      </w:pPr>
+      <w:r>
+        <w:rPr>
+          <w:b/>
+          <w:bCs/>
+          <w:lang w:val="es-419"/>
+        </w:rPr>
+        <w:t>Graficas</w:t>
+      </w:r>
+    </w:p>
+    <w:p>
+      <w:pPr>
+        <w:pStyle w:val="Sinespaciado"/>
+        <w:rPr>
+          <w:lang w:val="es-419"/>
+        </w:rPr>
+      </w:pPr>
+      <w:r>
+        <w:rPr>
+          <w:lang w:val="es-419"/>
+        </w:rPr>
+        <w:t>Las gráficas con la representación de las pruebas realizadas.</w:t>
+      </w:r>
+    </w:p>
+    <w:p>
+      <w:pPr>
+        <w:rPr>
+          <w:lang w:val="es-419"/>
+        </w:rPr>
+      </w:pPr>
+    </w:p>
+    <w:p>
+      <w:pPr>
+        <w:rPr>
+          <w:lang w:val="es-419"/>
+        </w:rPr>
+      </w:pPr>
+      <w:r>
+        <w:rPr>
+          <w:noProof/>
+        </w:rPr>
+        <w:lastRenderedPageBreak/>
+        <w:drawing>
+          <wp:inline distT="0" distB="0" distL="0" distR="0" wp14:anchorId="25C373B9" wp14:editId="563B4657">
+            <wp:extent cx="4572000" cy="2743200"/>
+            <wp:effectExtent l="0" t="0" r="0" b="0"/>
+            <wp:docPr id="58" name="Gráfico 58">
+              <a:extLst xmlns:a="http://schemas.openxmlformats.org/drawingml/2006/main">
+                <a:ext uri="{FF2B5EF4-FFF2-40B4-BE49-F238E27FC236}">
+                  <a16:creationId xmlns:a16="http://schemas.microsoft.com/office/drawing/2014/main" id="{9DB2C828-74CC-4366-B691-CAD269A6F6FD}"/>
+                </a:ext>
+              </a:extLst>
+            </wp:docPr>
+            <wp:cNvGraphicFramePr/>
+            <a:graphic xmlns:a="http://schemas.openxmlformats.org/drawingml/2006/main">
+              <a:graphicData uri="http://schemas.openxmlformats.org/drawingml/2006/chart">
+                <c:chart xmlns:c="http://schemas.openxmlformats.org/drawingml/2006/chart" xmlns:r="http://schemas.openxmlformats.org/officeDocument/2006/relationships" r:id="rId38"/>
+              </a:graphicData>
+            </a:graphic>
+          </wp:inline>
+        </w:drawing>
+      </w:r>
+    </w:p>
+    <w:p>
+      <w:pPr>
+        <w:rPr>
+          <w:lang w:val="es-419"/>
+        </w:rPr>
+      </w:pPr>
+    </w:p>
+    <w:p>
+      <w:pPr>
+        <w:pStyle w:val="Ttulo2"/>
+        <w:rPr>
+          <w:b/>
+          <w:bCs/>
+          <w:lang w:val="es-419"/>
+        </w:rPr>
+      </w:pPr>
+      <w:r>
+        <w:rPr>
+          <w:b/>
+          <w:bCs/>
+          <w:lang w:val="es-419"/>
+        </w:rPr>
+        <w:t>Análisis</w:t>
+      </w:r>
+    </w:p>
+    <w:p>
+      <w:pPr>
+        <w:rPr>
+          <w:lang w:val="es-419"/>
+        </w:rPr>
+      </w:pPr>
+      <w:r>
+        <w:rPr>
+          <w:lang w:val="es-419"/>
+        </w:rPr>
+        <w:t xml:space="preserve">Al tratarse de recorridos de lista completos para realizar comparaciones, por temas de velocidad decidimos usar </w:t>
+      </w:r>
+      <w:proofErr w:type="gramStart"/>
+      <w:r>
+        <w:rPr>
+          <w:lang w:val="es-419"/>
+        </w:rPr>
+        <w:t>Single</w:t>
+      </w:r>
+      <w:proofErr w:type="gramEnd"/>
+      <w:r>
+        <w:rPr>
+          <w:lang w:val="es-419"/>
+        </w:rPr>
+        <w:t xml:space="preserve"> </w:t>
+      </w:r>
+      <w:proofErr w:type="spellStart"/>
+      <w:r>
+        <w:rPr>
+          <w:lang w:val="es-419"/>
+        </w:rPr>
+        <w:t>Linked</w:t>
+      </w:r>
+      <w:proofErr w:type="spellEnd"/>
+      <w:r>
+        <w:rPr>
+          <w:lang w:val="es-419"/>
+        </w:rPr>
+        <w:t xml:space="preserve"> </w:t>
+      </w:r>
+      <w:proofErr w:type="spellStart"/>
+      <w:r>
+        <w:rPr>
+          <w:lang w:val="es-419"/>
+        </w:rPr>
+        <w:t>List</w:t>
+      </w:r>
+      <w:proofErr w:type="spellEnd"/>
+      <w:r>
+        <w:rPr>
+          <w:lang w:val="es-419"/>
+        </w:rPr>
+        <w:t>,</w:t>
+      </w:r>
+      <w:r>
+        <w:rPr>
+          <w:lang w:val="es-419"/>
+        </w:rPr>
+        <w:t xml:space="preserve"> </w:t>
+      </w:r>
+      <w:r>
+        <w:rPr>
+          <w:lang w:val="es-419"/>
+        </w:rPr>
+        <w:t>la implementación de este requerimiento tiene un orden lineal O(n). Esto se debe a que debemos iterar para recorrer la lista a su totalidad, ya que debemos comparar todos los elementos.</w:t>
+      </w:r>
+    </w:p>
+    <w:p>
+      <w:pPr>
+        <w:jc w:val="both"/>
+        <w:rPr>
+          <w:lang w:val="es-419"/>
+        </w:rPr>
+      </w:pPr>
+      <w:r>
+        <w:rPr>
+          <w:lang w:val="es-419"/>
+        </w:rPr>
+        <w:t xml:space="preserve">Este comportamiento se puede evidenciar experimentalmente en la gráfica. </w:t>
+      </w:r>
+      <w:r>
+        <w:rPr>
+          <w:lang w:val="es-419"/>
+        </w:rPr>
+        <w:t xml:space="preserve">Al inicio tiene una pendiente más inclinada, pero a medida que tenemos más datos, adopta su forma lineal y una pendiente más fija. </w:t>
+      </w:r>
+      <w:r>
+        <w:rPr>
+          <w:lang w:val="es-419"/>
+        </w:rPr>
+        <w:t>Por lo que cumple con el comportamiento lineal esperado.</w:t>
+      </w:r>
+    </w:p>
+    <w:p>
+      <w:pPr>
         <w:rPr>
           <w:lang w:val="es-419"/>
         </w:rPr>
       </w:pPr>
     </w:p>
     <w:sectPr>
-      <w:headerReference w:type="default" r:id="rId25"/>
-      <w:footerReference w:type="default" r:id="rId26"/>
-      <w:headerReference w:type="first" r:id="rId27"/>
-      <w:footerReference w:type="first" r:id="rId28"/>
+      <w:headerReference w:type="default" r:id="rId39"/>
+      <w:footerReference w:type="default" r:id="rId40"/>
+      <w:headerReference w:type="first" r:id="rId41"/>
+      <w:footerReference w:type="first" r:id="rId42"/>
       <w:pgSz w:w="12240" w:h="15840"/>
       <w:pgMar w:top="1440" w:right="1440" w:bottom="1440" w:left="1440" w:header="720" w:footer="720" w:gutter="0"/>
       <w:cols w:space="720"/>
@@ -6902,19 +9759,19 @@
                 <c:formatCode>#,##0</c:formatCode>
                 <c:ptCount val="5"/>
                 <c:pt idx="0">
-                  <c:v>34431</c:v>
+                  <c:v>29489</c:v>
                 </c:pt>
                 <c:pt idx="1">
-                  <c:v>58343</c:v>
+                  <c:v>86088</c:v>
                 </c:pt>
                 <c:pt idx="2">
-                  <c:v>91552</c:v>
+                  <c:v>120451</c:v>
                 </c:pt>
                 <c:pt idx="3">
-                  <c:v>120980</c:v>
+                  <c:v>145154</c:v>
                 </c:pt>
                 <c:pt idx="4">
-                  <c:v>136652</c:v>
+                  <c:v>166005</c:v>
                 </c:pt>
               </c:numCache>
             </c:numRef>
@@ -6947,6 +9804,341 @@
           <c:extLst>
             <c:ext xmlns:c16="http://schemas.microsoft.com/office/drawing/2014/chart" uri="{C3380CC4-5D6E-409C-BE32-E72D297353CC}">
               <c16:uniqueId val="{00000001-A370-4876-B03A-D0D1437D4CB1}"/>
+            </c:ext>
+          </c:extLst>
+        </c:ser>
+        <c:dLbls>
+          <c:showLegendKey val="0"/>
+          <c:showVal val="0"/>
+          <c:showCatName val="0"/>
+          <c:showSerName val="0"/>
+          <c:showPercent val="0"/>
+          <c:showBubbleSize val="0"/>
+        </c:dLbls>
+        <c:axId val="246663375"/>
+        <c:axId val="246651727"/>
+      </c:scatterChart>
+      <c:valAx>
+        <c:axId val="246663375"/>
+        <c:scaling>
+          <c:orientation val="minMax"/>
+        </c:scaling>
+        <c:delete val="0"/>
+        <c:axPos val="b"/>
+        <c:majorGridlines>
+          <c:spPr>
+            <a:ln w="9525" cap="flat" cmpd="sng" algn="ctr">
+              <a:solidFill>
+                <a:schemeClr val="tx1">
+                  <a:lumMod val="15000"/>
+                  <a:lumOff val="85000"/>
+                </a:schemeClr>
+              </a:solidFill>
+              <a:round/>
+            </a:ln>
+            <a:effectLst/>
+          </c:spPr>
+        </c:majorGridlines>
+        <c:numFmt formatCode="#,##0" sourceLinked="1"/>
+        <c:majorTickMark val="none"/>
+        <c:minorTickMark val="none"/>
+        <c:tickLblPos val="nextTo"/>
+        <c:spPr>
+          <a:noFill/>
+          <a:ln w="9525" cap="flat" cmpd="sng" algn="ctr">
+            <a:solidFill>
+              <a:schemeClr val="tx1">
+                <a:lumMod val="25000"/>
+                <a:lumOff val="75000"/>
+              </a:schemeClr>
+            </a:solidFill>
+            <a:round/>
+          </a:ln>
+          <a:effectLst/>
+        </c:spPr>
+        <c:txPr>
+          <a:bodyPr rot="-60000000" spcFirstLastPara="1" vertOverflow="ellipsis" vert="horz" wrap="square" anchor="ctr" anchorCtr="1"/>
+          <a:lstStyle/>
+          <a:p>
+            <a:pPr>
+              <a:defRPr sz="900" b="0" i="0" u="none" strike="noStrike" kern="1200" baseline="0">
+                <a:solidFill>
+                  <a:schemeClr val="tx1">
+                    <a:lumMod val="65000"/>
+                    <a:lumOff val="35000"/>
+                  </a:schemeClr>
+                </a:solidFill>
+                <a:latin typeface="+mn-lt"/>
+                <a:ea typeface="+mn-ea"/>
+                <a:cs typeface="+mn-cs"/>
+              </a:defRPr>
+            </a:pPr>
+            <a:endParaRPr lang="es-CO"/>
+          </a:p>
+        </c:txPr>
+        <c:crossAx val="246651727"/>
+        <c:crosses val="autoZero"/>
+        <c:crossBetween val="midCat"/>
+      </c:valAx>
+      <c:valAx>
+        <c:axId val="246651727"/>
+        <c:scaling>
+          <c:orientation val="minMax"/>
+        </c:scaling>
+        <c:delete val="0"/>
+        <c:axPos val="l"/>
+        <c:majorGridlines>
+          <c:spPr>
+            <a:ln w="9525" cap="flat" cmpd="sng" algn="ctr">
+              <a:solidFill>
+                <a:schemeClr val="tx1">
+                  <a:lumMod val="15000"/>
+                  <a:lumOff val="85000"/>
+                </a:schemeClr>
+              </a:solidFill>
+              <a:round/>
+            </a:ln>
+            <a:effectLst/>
+          </c:spPr>
+        </c:majorGridlines>
+        <c:numFmt formatCode="General" sourceLinked="1"/>
+        <c:majorTickMark val="none"/>
+        <c:minorTickMark val="none"/>
+        <c:tickLblPos val="nextTo"/>
+        <c:spPr>
+          <a:noFill/>
+          <a:ln w="9525" cap="flat" cmpd="sng" algn="ctr">
+            <a:solidFill>
+              <a:schemeClr val="tx1">
+                <a:lumMod val="25000"/>
+                <a:lumOff val="75000"/>
+              </a:schemeClr>
+            </a:solidFill>
+            <a:round/>
+          </a:ln>
+          <a:effectLst/>
+        </c:spPr>
+        <c:txPr>
+          <a:bodyPr rot="-60000000" spcFirstLastPara="1" vertOverflow="ellipsis" vert="horz" wrap="square" anchor="ctr" anchorCtr="1"/>
+          <a:lstStyle/>
+          <a:p>
+            <a:pPr>
+              <a:defRPr sz="900" b="0" i="0" u="none" strike="noStrike" kern="1200" baseline="0">
+                <a:solidFill>
+                  <a:schemeClr val="tx1">
+                    <a:lumMod val="65000"/>
+                    <a:lumOff val="35000"/>
+                  </a:schemeClr>
+                </a:solidFill>
+                <a:latin typeface="+mn-lt"/>
+                <a:ea typeface="+mn-ea"/>
+                <a:cs typeface="+mn-cs"/>
+              </a:defRPr>
+            </a:pPr>
+            <a:endParaRPr lang="es-CO"/>
+          </a:p>
+        </c:txPr>
+        <c:crossAx val="246663375"/>
+        <c:crosses val="autoZero"/>
+        <c:crossBetween val="midCat"/>
+      </c:valAx>
+      <c:spPr>
+        <a:noFill/>
+        <a:ln>
+          <a:noFill/>
+        </a:ln>
+        <a:effectLst/>
+      </c:spPr>
+    </c:plotArea>
+    <c:plotVisOnly val="1"/>
+    <c:dispBlanksAs val="gap"/>
+    <c:showDLblsOverMax val="0"/>
+  </c:chart>
+  <c:spPr>
+    <a:solidFill>
+      <a:schemeClr val="bg1"/>
+    </a:solidFill>
+    <a:ln w="9525" cap="flat" cmpd="sng" algn="ctr">
+      <a:solidFill>
+        <a:schemeClr val="tx1">
+          <a:lumMod val="15000"/>
+          <a:lumOff val="85000"/>
+        </a:schemeClr>
+      </a:solidFill>
+      <a:round/>
+    </a:ln>
+    <a:effectLst/>
+  </c:spPr>
+  <c:txPr>
+    <a:bodyPr/>
+    <a:lstStyle/>
+    <a:p>
+      <a:pPr>
+        <a:defRPr/>
+      </a:pPr>
+      <a:endParaRPr lang="es-CO"/>
+    </a:p>
+  </c:txPr>
+  <c:externalData r:id="rId3">
+    <c:autoUpdate val="0"/>
+  </c:externalData>
+</c:chartSpace>
+</file>
+
+<file path=word/charts/chart2.xml><?xml version="1.0" encoding="utf-8"?>
+<c:chartSpace xmlns:c="http://schemas.openxmlformats.org/drawingml/2006/chart" xmlns:a="http://schemas.openxmlformats.org/drawingml/2006/main" xmlns:r="http://schemas.openxmlformats.org/officeDocument/2006/relationships" xmlns:c16r2="http://schemas.microsoft.com/office/drawing/2015/06/chart">
+  <c:date1904 val="0"/>
+  <c:lang val="es-ES"/>
+  <c:roundedCorners val="0"/>
+  <mc:AlternateContent xmlns:mc="http://schemas.openxmlformats.org/markup-compatibility/2006">
+    <mc:Choice xmlns:c14="http://schemas.microsoft.com/office/drawing/2007/8/2/chart" Requires="c14">
+      <c14:style val="102"/>
+    </mc:Choice>
+    <mc:Fallback>
+      <c:style val="2"/>
+    </mc:Fallback>
+  </mc:AlternateContent>
+  <c:chart>
+    <c:title>
+      <c:overlay val="0"/>
+      <c:spPr>
+        <a:noFill/>
+        <a:ln>
+          <a:noFill/>
+        </a:ln>
+        <a:effectLst/>
+      </c:spPr>
+      <c:txPr>
+        <a:bodyPr rot="0" spcFirstLastPara="1" vertOverflow="ellipsis" vert="horz" wrap="square" anchor="ctr" anchorCtr="1"/>
+        <a:lstStyle/>
+        <a:p>
+          <a:pPr>
+            <a:defRPr sz="1400" b="0" i="0" u="none" strike="noStrike" kern="1200" spc="0" baseline="0">
+              <a:solidFill>
+                <a:schemeClr val="tx1">
+                  <a:lumMod val="65000"/>
+                  <a:lumOff val="35000"/>
+                </a:schemeClr>
+              </a:solidFill>
+              <a:latin typeface="+mn-lt"/>
+              <a:ea typeface="+mn-ea"/>
+              <a:cs typeface="+mn-cs"/>
+            </a:defRPr>
+          </a:pPr>
+          <a:endParaRPr lang="es-CO"/>
+        </a:p>
+      </c:txPr>
+    </c:title>
+    <c:autoTitleDeleted val="0"/>
+    <c:plotArea>
+      <c:layout/>
+      <c:scatterChart>
+        <c:scatterStyle val="lineMarker"/>
+        <c:varyColors val="0"/>
+        <c:ser>
+          <c:idx val="0"/>
+          <c:order val="0"/>
+          <c:tx>
+            <c:strRef>
+              <c:f>Hoja1!$C$2</c:f>
+              <c:strCache>
+                <c:ptCount val="1"/>
+                <c:pt idx="0">
+                  <c:v>Datos</c:v>
+                </c:pt>
+              </c:strCache>
+            </c:strRef>
+          </c:tx>
+          <c:spPr>
+            <a:ln w="19050" cap="rnd">
+              <a:solidFill>
+                <a:schemeClr val="accent1"/>
+              </a:solidFill>
+              <a:round/>
+            </a:ln>
+            <a:effectLst/>
+          </c:spPr>
+          <c:marker>
+            <c:symbol val="circle"/>
+            <c:size val="5"/>
+            <c:spPr>
+              <a:solidFill>
+                <a:schemeClr val="accent1"/>
+              </a:solidFill>
+              <a:ln w="9525">
+                <a:solidFill>
+                  <a:schemeClr val="accent1"/>
+                </a:solidFill>
+              </a:ln>
+              <a:effectLst/>
+            </c:spPr>
+          </c:marker>
+          <c:trendline>
+            <c:spPr>
+              <a:ln w="19050" cap="rnd">
+                <a:solidFill>
+                  <a:schemeClr val="accent1"/>
+                </a:solidFill>
+                <a:prstDash val="sysDot"/>
+              </a:ln>
+              <a:effectLst/>
+            </c:spPr>
+            <c:trendlineType val="linear"/>
+            <c:dispRSqr val="0"/>
+            <c:dispEq val="0"/>
+          </c:trendline>
+          <c:xVal>
+            <c:numRef>
+              <c:f>Hoja1!$B$3:$B$7</c:f>
+              <c:numCache>
+                <c:formatCode>#,##0</c:formatCode>
+                <c:ptCount val="5"/>
+                <c:pt idx="0">
+                  <c:v>29489</c:v>
+                </c:pt>
+                <c:pt idx="1">
+                  <c:v>86088</c:v>
+                </c:pt>
+                <c:pt idx="2">
+                  <c:v>120451</c:v>
+                </c:pt>
+                <c:pt idx="3">
+                  <c:v>145154</c:v>
+                </c:pt>
+                <c:pt idx="4">
+                  <c:v>166005</c:v>
+                </c:pt>
+              </c:numCache>
+            </c:numRef>
+          </c:xVal>
+          <c:yVal>
+            <c:numRef>
+              <c:f>Hoja1!$C$3:$C$7</c:f>
+              <c:numCache>
+                <c:formatCode>General</c:formatCode>
+                <c:ptCount val="5"/>
+                <c:pt idx="0">
+                  <c:v>100000</c:v>
+                </c:pt>
+                <c:pt idx="1">
+                  <c:v>200000</c:v>
+                </c:pt>
+                <c:pt idx="2">
+                  <c:v>300000</c:v>
+                </c:pt>
+                <c:pt idx="3">
+                  <c:v>400000</c:v>
+                </c:pt>
+                <c:pt idx="4">
+                  <c:v>500000</c:v>
+                </c:pt>
+              </c:numCache>
+            </c:numRef>
+          </c:yVal>
+          <c:smooth val="0"/>
+          <c:extLst>
+            <c:ext xmlns:c16="http://schemas.microsoft.com/office/drawing/2014/chart" uri="{C3380CC4-5D6E-409C-BE32-E72D297353CC}">
+              <c16:uniqueId val="{00000001-8E59-447C-AAEB-125CDAF4602B}"/>
             </c:ext>
           </c:extLst>
         </c:ser>
@@ -7168,7 +10360,563 @@
 </cs:colorStyle>
 </file>
 
+<file path=word/charts/colors2.xml><?xml version="1.0" encoding="utf-8"?>
+<cs:colorStyle xmlns:cs="http://schemas.microsoft.com/office/drawing/2012/chartStyle" xmlns:a="http://schemas.openxmlformats.org/drawingml/2006/main" meth="cycle" id="10">
+  <a:schemeClr val="accent1"/>
+  <a:schemeClr val="accent2"/>
+  <a:schemeClr val="accent3"/>
+  <a:schemeClr val="accent4"/>
+  <a:schemeClr val="accent5"/>
+  <a:schemeClr val="accent6"/>
+  <cs:variation/>
+  <cs:variation>
+    <a:lumMod val="60000"/>
+  </cs:variation>
+  <cs:variation>
+    <a:lumMod val="80000"/>
+    <a:lumOff val="20000"/>
+  </cs:variation>
+  <cs:variation>
+    <a:lumMod val="80000"/>
+  </cs:variation>
+  <cs:variation>
+    <a:lumMod val="60000"/>
+    <a:lumOff val="40000"/>
+  </cs:variation>
+  <cs:variation>
+    <a:lumMod val="50000"/>
+  </cs:variation>
+  <cs:variation>
+    <a:lumMod val="70000"/>
+    <a:lumOff val="30000"/>
+  </cs:variation>
+  <cs:variation>
+    <a:lumMod val="70000"/>
+  </cs:variation>
+  <cs:variation>
+    <a:lumMod val="50000"/>
+    <a:lumOff val="50000"/>
+  </cs:variation>
+</cs:colorStyle>
+</file>
+
 <file path=word/charts/style1.xml><?xml version="1.0" encoding="utf-8"?>
+<cs:chartStyle xmlns:cs="http://schemas.microsoft.com/office/drawing/2012/chartStyle" xmlns:a="http://schemas.openxmlformats.org/drawingml/2006/main" id="240">
+  <cs:axisTitle>
+    <cs:lnRef idx="0"/>
+    <cs:fillRef idx="0"/>
+    <cs:effectRef idx="0"/>
+    <cs:fontRef idx="minor">
+      <a:schemeClr val="tx1">
+        <a:lumMod val="65000"/>
+        <a:lumOff val="35000"/>
+      </a:schemeClr>
+    </cs:fontRef>
+    <cs:defRPr sz="1000" kern="1200"/>
+  </cs:axisTitle>
+  <cs:categoryAxis>
+    <cs:lnRef idx="0"/>
+    <cs:fillRef idx="0"/>
+    <cs:effectRef idx="0"/>
+    <cs:fontRef idx="minor">
+      <a:schemeClr val="tx1">
+        <a:lumMod val="65000"/>
+        <a:lumOff val="35000"/>
+      </a:schemeClr>
+    </cs:fontRef>
+    <cs:spPr>
+      <a:ln w="9525" cap="flat" cmpd="sng" algn="ctr">
+        <a:solidFill>
+          <a:schemeClr val="tx1">
+            <a:lumMod val="25000"/>
+            <a:lumOff val="75000"/>
+          </a:schemeClr>
+        </a:solidFill>
+        <a:round/>
+      </a:ln>
+    </cs:spPr>
+    <cs:defRPr sz="900" kern="1200"/>
+  </cs:categoryAxis>
+  <cs:chartArea mods="allowNoFillOverride allowNoLineOverride">
+    <cs:lnRef idx="0"/>
+    <cs:fillRef idx="0"/>
+    <cs:effectRef idx="0"/>
+    <cs:fontRef idx="minor">
+      <a:schemeClr val="tx1"/>
+    </cs:fontRef>
+    <cs:spPr>
+      <a:solidFill>
+        <a:schemeClr val="bg1"/>
+      </a:solidFill>
+      <a:ln w="9525" cap="flat" cmpd="sng" algn="ctr">
+        <a:solidFill>
+          <a:schemeClr val="tx1">
+            <a:lumMod val="15000"/>
+            <a:lumOff val="85000"/>
+          </a:schemeClr>
+        </a:solidFill>
+        <a:round/>
+      </a:ln>
+    </cs:spPr>
+    <cs:defRPr sz="1000" kern="1200"/>
+  </cs:chartArea>
+  <cs:dataLabel>
+    <cs:lnRef idx="0"/>
+    <cs:fillRef idx="0"/>
+    <cs:effectRef idx="0"/>
+    <cs:fontRef idx="minor">
+      <a:schemeClr val="tx1">
+        <a:lumMod val="75000"/>
+        <a:lumOff val="25000"/>
+      </a:schemeClr>
+    </cs:fontRef>
+    <cs:defRPr sz="900" kern="1200"/>
+  </cs:dataLabel>
+  <cs:dataLabelCallout>
+    <cs:lnRef idx="0"/>
+    <cs:fillRef idx="0"/>
+    <cs:effectRef idx="0"/>
+    <cs:fontRef idx="minor">
+      <a:schemeClr val="dk1">
+        <a:lumMod val="65000"/>
+        <a:lumOff val="35000"/>
+      </a:schemeClr>
+    </cs:fontRef>
+    <cs:spPr>
+      <a:solidFill>
+        <a:schemeClr val="lt1"/>
+      </a:solidFill>
+      <a:ln>
+        <a:solidFill>
+          <a:schemeClr val="dk1">
+            <a:lumMod val="25000"/>
+            <a:lumOff val="75000"/>
+          </a:schemeClr>
+        </a:solidFill>
+      </a:ln>
+    </cs:spPr>
+    <cs:defRPr sz="900" kern="1200"/>
+    <cs:bodyPr rot="0" spcFirstLastPara="1" vertOverflow="clip" horzOverflow="clip" vert="horz" wrap="square" lIns="36576" tIns="18288" rIns="36576" bIns="18288" anchor="ctr" anchorCtr="1">
+      <a:spAutoFit/>
+    </cs:bodyPr>
+  </cs:dataLabelCallout>
+  <cs:dataPoint>
+    <cs:lnRef idx="0"/>
+    <cs:fillRef idx="1">
+      <cs:styleClr val="auto"/>
+    </cs:fillRef>
+    <cs:effectRef idx="0"/>
+    <cs:fontRef idx="minor">
+      <a:schemeClr val="tx1"/>
+    </cs:fontRef>
+  </cs:dataPoint>
+  <cs:dataPoint3D>
+    <cs:lnRef idx="0"/>
+    <cs:fillRef idx="1">
+      <cs:styleClr val="auto"/>
+    </cs:fillRef>
+    <cs:effectRef idx="0"/>
+    <cs:fontRef idx="minor">
+      <a:schemeClr val="tx1"/>
+    </cs:fontRef>
+  </cs:dataPoint3D>
+  <cs:dataPointLine>
+    <cs:lnRef idx="0">
+      <cs:styleClr val="auto"/>
+    </cs:lnRef>
+    <cs:fillRef idx="1"/>
+    <cs:effectRef idx="0"/>
+    <cs:fontRef idx="minor">
+      <a:schemeClr val="tx1"/>
+    </cs:fontRef>
+    <cs:spPr>
+      <a:ln w="19050" cap="rnd">
+        <a:solidFill>
+          <a:schemeClr val="phClr"/>
+        </a:solidFill>
+        <a:round/>
+      </a:ln>
+    </cs:spPr>
+  </cs:dataPointLine>
+  <cs:dataPointMarker>
+    <cs:lnRef idx="0">
+      <cs:styleClr val="auto"/>
+    </cs:lnRef>
+    <cs:fillRef idx="1">
+      <cs:styleClr val="auto"/>
+    </cs:fillRef>
+    <cs:effectRef idx="0"/>
+    <cs:fontRef idx="minor">
+      <a:schemeClr val="tx1"/>
+    </cs:fontRef>
+    <cs:spPr>
+      <a:ln w="9525">
+        <a:solidFill>
+          <a:schemeClr val="phClr"/>
+        </a:solidFill>
+      </a:ln>
+    </cs:spPr>
+  </cs:dataPointMarker>
+  <cs:dataPointMarkerLayout symbol="circle" size="5"/>
+  <cs:dataPointWireframe>
+    <cs:lnRef idx="0">
+      <cs:styleClr val="auto"/>
+    </cs:lnRef>
+    <cs:fillRef idx="0"/>
+    <cs:effectRef idx="0"/>
+    <cs:fontRef idx="minor">
+      <a:schemeClr val="dk1"/>
+    </cs:fontRef>
+    <cs:spPr>
+      <a:ln w="9525" cap="rnd">
+        <a:solidFill>
+          <a:schemeClr val="phClr"/>
+        </a:solidFill>
+        <a:round/>
+      </a:ln>
+    </cs:spPr>
+  </cs:dataPointWireframe>
+  <cs:dataTable>
+    <cs:lnRef idx="0"/>
+    <cs:fillRef idx="0"/>
+    <cs:effectRef idx="0"/>
+    <cs:fontRef idx="minor">
+      <a:schemeClr val="tx1">
+        <a:lumMod val="65000"/>
+        <a:lumOff val="35000"/>
+      </a:schemeClr>
+    </cs:fontRef>
+    <cs:spPr>
+      <a:noFill/>
+      <a:ln w="9525" cap="flat" cmpd="sng" algn="ctr">
+        <a:solidFill>
+          <a:schemeClr val="tx1">
+            <a:lumMod val="15000"/>
+            <a:lumOff val="85000"/>
+          </a:schemeClr>
+        </a:solidFill>
+        <a:round/>
+      </a:ln>
+    </cs:spPr>
+    <cs:defRPr sz="900" kern="1200"/>
+  </cs:dataTable>
+  <cs:downBar>
+    <cs:lnRef idx="0"/>
+    <cs:fillRef idx="0"/>
+    <cs:effectRef idx="0"/>
+    <cs:fontRef idx="minor">
+      <a:schemeClr val="tx1"/>
+    </cs:fontRef>
+    <cs:spPr>
+      <a:solidFill>
+        <a:schemeClr val="dk1">
+          <a:lumMod val="75000"/>
+          <a:lumOff val="25000"/>
+        </a:schemeClr>
+      </a:solidFill>
+      <a:ln w="9525" cap="flat" cmpd="sng" algn="ctr">
+        <a:solidFill>
+          <a:schemeClr val="tx1">
+            <a:lumMod val="65000"/>
+            <a:lumOff val="35000"/>
+          </a:schemeClr>
+        </a:solidFill>
+        <a:round/>
+      </a:ln>
+    </cs:spPr>
+  </cs:downBar>
+  <cs:dropLine>
+    <cs:lnRef idx="0"/>
+    <cs:fillRef idx="0"/>
+    <cs:effectRef idx="0"/>
+    <cs:fontRef idx="minor">
+      <a:schemeClr val="tx1"/>
+    </cs:fontRef>
+    <cs:spPr>
+      <a:ln w="9525" cap="flat" cmpd="sng" algn="ctr">
+        <a:solidFill>
+          <a:schemeClr val="tx1">
+            <a:lumMod val="35000"/>
+            <a:lumOff val="65000"/>
+          </a:schemeClr>
+        </a:solidFill>
+        <a:round/>
+      </a:ln>
+    </cs:spPr>
+  </cs:dropLine>
+  <cs:errorBar>
+    <cs:lnRef idx="0"/>
+    <cs:fillRef idx="0"/>
+    <cs:effectRef idx="0"/>
+    <cs:fontRef idx="minor">
+      <a:schemeClr val="tx1"/>
+    </cs:fontRef>
+    <cs:spPr>
+      <a:ln w="9525" cap="flat" cmpd="sng" algn="ctr">
+        <a:solidFill>
+          <a:schemeClr val="tx1">
+            <a:lumMod val="65000"/>
+            <a:lumOff val="35000"/>
+          </a:schemeClr>
+        </a:solidFill>
+        <a:round/>
+      </a:ln>
+    </cs:spPr>
+  </cs:errorBar>
+  <cs:floor>
+    <cs:lnRef idx="0"/>
+    <cs:fillRef idx="0"/>
+    <cs:effectRef idx="0"/>
+    <cs:fontRef idx="minor">
+      <a:schemeClr val="tx1"/>
+    </cs:fontRef>
+    <cs:spPr>
+      <a:noFill/>
+      <a:ln>
+        <a:noFill/>
+      </a:ln>
+    </cs:spPr>
+  </cs:floor>
+  <cs:gridlineMajor>
+    <cs:lnRef idx="0"/>
+    <cs:fillRef idx="0"/>
+    <cs:effectRef idx="0"/>
+    <cs:fontRef idx="minor">
+      <a:schemeClr val="tx1"/>
+    </cs:fontRef>
+    <cs:spPr>
+      <a:ln w="9525" cap="flat" cmpd="sng" algn="ctr">
+        <a:solidFill>
+          <a:schemeClr val="tx1">
+            <a:lumMod val="15000"/>
+            <a:lumOff val="85000"/>
+          </a:schemeClr>
+        </a:solidFill>
+        <a:round/>
+      </a:ln>
+    </cs:spPr>
+  </cs:gridlineMajor>
+  <cs:gridlineMinor>
+    <cs:lnRef idx="0"/>
+    <cs:fillRef idx="0"/>
+    <cs:effectRef idx="0"/>
+    <cs:fontRef idx="minor">
+      <a:schemeClr val="tx1"/>
+    </cs:fontRef>
+    <cs:spPr>
+      <a:ln w="9525" cap="flat" cmpd="sng" algn="ctr">
+        <a:solidFill>
+          <a:schemeClr val="tx1">
+            <a:lumMod val="5000"/>
+            <a:lumOff val="95000"/>
+          </a:schemeClr>
+        </a:solidFill>
+        <a:round/>
+      </a:ln>
+    </cs:spPr>
+  </cs:gridlineMinor>
+  <cs:hiLoLine>
+    <cs:lnRef idx="0"/>
+    <cs:fillRef idx="0"/>
+    <cs:effectRef idx="0"/>
+    <cs:fontRef idx="minor">
+      <a:schemeClr val="tx1"/>
+    </cs:fontRef>
+    <cs:spPr>
+      <a:ln w="9525" cap="flat" cmpd="sng" algn="ctr">
+        <a:solidFill>
+          <a:schemeClr val="tx1">
+            <a:lumMod val="50000"/>
+            <a:lumOff val="50000"/>
+          </a:schemeClr>
+        </a:solidFill>
+        <a:round/>
+      </a:ln>
+    </cs:spPr>
+  </cs:hiLoLine>
+  <cs:leaderLine>
+    <cs:lnRef idx="0"/>
+    <cs:fillRef idx="0"/>
+    <cs:effectRef idx="0"/>
+    <cs:fontRef idx="minor">
+      <a:schemeClr val="tx1"/>
+    </cs:fontRef>
+    <cs:spPr>
+      <a:ln w="9525" cap="flat" cmpd="sng" algn="ctr">
+        <a:solidFill>
+          <a:schemeClr val="tx1">
+            <a:lumMod val="35000"/>
+            <a:lumOff val="65000"/>
+          </a:schemeClr>
+        </a:solidFill>
+        <a:round/>
+      </a:ln>
+    </cs:spPr>
+  </cs:leaderLine>
+  <cs:legend>
+    <cs:lnRef idx="0"/>
+    <cs:fillRef idx="0"/>
+    <cs:effectRef idx="0"/>
+    <cs:fontRef idx="minor">
+      <a:schemeClr val="tx1">
+        <a:lumMod val="65000"/>
+        <a:lumOff val="35000"/>
+      </a:schemeClr>
+    </cs:fontRef>
+    <cs:defRPr sz="900" kern="1200"/>
+  </cs:legend>
+  <cs:plotArea mods="allowNoFillOverride allowNoLineOverride">
+    <cs:lnRef idx="0"/>
+    <cs:fillRef idx="0"/>
+    <cs:effectRef idx="0"/>
+    <cs:fontRef idx="minor">
+      <a:schemeClr val="tx1"/>
+    </cs:fontRef>
+  </cs:plotArea>
+  <cs:plotArea3D mods="allowNoFillOverride allowNoLineOverride">
+    <cs:lnRef idx="0"/>
+    <cs:fillRef idx="0"/>
+    <cs:effectRef idx="0"/>
+    <cs:fontRef idx="minor">
+      <a:schemeClr val="tx1"/>
+    </cs:fontRef>
+  </cs:plotArea3D>
+  <cs:seriesAxis>
+    <cs:lnRef idx="0"/>
+    <cs:fillRef idx="0"/>
+    <cs:effectRef idx="0"/>
+    <cs:fontRef idx="minor">
+      <a:schemeClr val="tx1">
+        <a:lumMod val="65000"/>
+        <a:lumOff val="35000"/>
+      </a:schemeClr>
+    </cs:fontRef>
+    <cs:defRPr sz="900" kern="1200"/>
+  </cs:seriesAxis>
+  <cs:seriesLine>
+    <cs:lnRef idx="0"/>
+    <cs:fillRef idx="0"/>
+    <cs:effectRef idx="0"/>
+    <cs:fontRef idx="minor">
+      <a:schemeClr val="tx1"/>
+    </cs:fontRef>
+    <cs:spPr>
+      <a:ln w="9525" cap="flat" cmpd="sng" algn="ctr">
+        <a:solidFill>
+          <a:schemeClr val="tx1">
+            <a:lumMod val="35000"/>
+            <a:lumOff val="65000"/>
+          </a:schemeClr>
+        </a:solidFill>
+        <a:round/>
+      </a:ln>
+    </cs:spPr>
+  </cs:seriesLine>
+  <cs:title>
+    <cs:lnRef idx="0"/>
+    <cs:fillRef idx="0"/>
+    <cs:effectRef idx="0"/>
+    <cs:fontRef idx="minor">
+      <a:schemeClr val="tx1">
+        <a:lumMod val="65000"/>
+        <a:lumOff val="35000"/>
+      </a:schemeClr>
+    </cs:fontRef>
+    <cs:defRPr sz="1400" b="0" kern="1200" spc="0" baseline="0"/>
+  </cs:title>
+  <cs:trendline>
+    <cs:lnRef idx="0">
+      <cs:styleClr val="auto"/>
+    </cs:lnRef>
+    <cs:fillRef idx="0"/>
+    <cs:effectRef idx="0"/>
+    <cs:fontRef idx="minor">
+      <a:schemeClr val="tx1"/>
+    </cs:fontRef>
+    <cs:spPr>
+      <a:ln w="19050" cap="rnd">
+        <a:solidFill>
+          <a:schemeClr val="phClr"/>
+        </a:solidFill>
+        <a:prstDash val="sysDot"/>
+      </a:ln>
+    </cs:spPr>
+  </cs:trendline>
+  <cs:trendlineLabel>
+    <cs:lnRef idx="0"/>
+    <cs:fillRef idx="0"/>
+    <cs:effectRef idx="0"/>
+    <cs:fontRef idx="minor">
+      <a:schemeClr val="tx1">
+        <a:lumMod val="65000"/>
+        <a:lumOff val="35000"/>
+      </a:schemeClr>
+    </cs:fontRef>
+    <cs:defRPr sz="900" kern="1200"/>
+  </cs:trendlineLabel>
+  <cs:upBar>
+    <cs:lnRef idx="0"/>
+    <cs:fillRef idx="0"/>
+    <cs:effectRef idx="0"/>
+    <cs:fontRef idx="minor">
+      <a:schemeClr val="tx1"/>
+    </cs:fontRef>
+    <cs:spPr>
+      <a:solidFill>
+        <a:schemeClr val="lt1"/>
+      </a:solidFill>
+      <a:ln w="9525" cap="flat" cmpd="sng" algn="ctr">
+        <a:solidFill>
+          <a:schemeClr val="tx1">
+            <a:lumMod val="65000"/>
+            <a:lumOff val="35000"/>
+          </a:schemeClr>
+        </a:solidFill>
+        <a:round/>
+      </a:ln>
+    </cs:spPr>
+  </cs:upBar>
+  <cs:valueAxis>
+    <cs:lnRef idx="0"/>
+    <cs:fillRef idx="0"/>
+    <cs:effectRef idx="0"/>
+    <cs:fontRef idx="minor">
+      <a:schemeClr val="tx1">
+        <a:lumMod val="65000"/>
+        <a:lumOff val="35000"/>
+      </a:schemeClr>
+    </cs:fontRef>
+    <cs:spPr>
+      <a:ln w="9525" cap="flat" cmpd="sng" algn="ctr">
+        <a:solidFill>
+          <a:schemeClr val="tx1">
+            <a:lumMod val="25000"/>
+            <a:lumOff val="75000"/>
+          </a:schemeClr>
+        </a:solidFill>
+        <a:round/>
+      </a:ln>
+    </cs:spPr>
+    <cs:defRPr sz="900" kern="1200"/>
+  </cs:valueAxis>
+  <cs:wall>
+    <cs:lnRef idx="0"/>
+    <cs:fillRef idx="0"/>
+    <cs:effectRef idx="0"/>
+    <cs:fontRef idx="minor">
+      <a:schemeClr val="tx1"/>
+    </cs:fontRef>
+    <cs:spPr>
+      <a:noFill/>
+      <a:ln>
+        <a:noFill/>
+      </a:ln>
+    </cs:spPr>
+  </cs:wall>
+</cs:chartStyle>
+</file>
+
+<file path=word/charts/style2.xml><?xml version="1.0" encoding="utf-8"?>
 <cs:chartStyle xmlns:cs="http://schemas.microsoft.com/office/drawing/2012/chartStyle" xmlns:a="http://schemas.openxmlformats.org/drawingml/2006/main" id="240">
   <cs:axisTitle>
     <cs:lnRef idx="0"/>

</xml_diff>

<commit_message>
feature: excel de gráficas. update: se documentación del requerimiento 6
</commit_message>
<xml_diff>
--- a/Docs/ISIS1225 - AnalisisReto-TEMPLATE.docx
+++ b/Docs/ISIS1225 - AnalisisReto-TEMPLATE.docx
@@ -27,35 +27,41 @@
         <w:jc w:val="right"/>
         <w:rPr>
           <w:rStyle w:val="nfasis"/>
+          <w:lang w:val="es-CO"/>
         </w:rPr>
       </w:pPr>
       <w:r>
         <w:rPr>
           <w:rStyle w:val="nfasis"/>
+          <w:lang w:val="es-CO"/>
         </w:rPr>
         <w:t>Iker Barbosa</w:t>
       </w:r>
       <w:r>
         <w:rPr>
           <w:rStyle w:val="nfasis"/>
+          <w:lang w:val="es-CO"/>
         </w:rPr>
         <w:t xml:space="preserve">, </w:t>
       </w:r>
       <w:r>
         <w:rPr>
           <w:rStyle w:val="nfasis"/>
+          <w:lang w:val="es-CO"/>
         </w:rPr>
         <w:t>202424135</w:t>
       </w:r>
       <w:r>
         <w:rPr>
           <w:rStyle w:val="nfasis"/>
+          <w:lang w:val="es-CO"/>
         </w:rPr>
         <w:t xml:space="preserve">, </w:t>
       </w:r>
       <w:r>
         <w:rPr>
           <w:rStyle w:val="nfasis"/>
+          <w:lang w:val="es-CO"/>
         </w:rPr>
         <w:t>i.barbosac@uniandes.edu.co</w:t>
       </w:r>
@@ -257,7 +263,27 @@
           <w:shd w:val="clear" w:color="auto" w:fill="FFFFFF"/>
           <w:lang w:val="es-CO"/>
         </w:rPr>
-        <w:t xml:space="preserve">. Primero, revisamos que la lista no este </w:t>
+        <w:t xml:space="preserve">. Primero, revisamos que la lista no </w:t>
+      </w:r>
+      <w:proofErr w:type="spellStart"/>
+      <w:r>
+        <w:rPr>
+          <w:rStyle w:val="markedcontent"/>
+          <w:rFonts w:cstheme="minorHAnsi"/>
+          <w:shd w:val="clear" w:color="auto" w:fill="FFFFFF"/>
+          <w:lang w:val="es-CO"/>
+        </w:rPr>
+        <w:t>este</w:t>
+      </w:r>
+      <w:proofErr w:type="spellEnd"/>
+      <w:r>
+        <w:rPr>
+          <w:rStyle w:val="markedcontent"/>
+          <w:rFonts w:cstheme="minorHAnsi"/>
+          <w:shd w:val="clear" w:color="auto" w:fill="FFFFFF"/>
+          <w:lang w:val="es-CO"/>
+        </w:rPr>
+        <w:t xml:space="preserve"> </w:t>
       </w:r>
       <w:proofErr w:type="spellStart"/>
       <w:r>
@@ -854,6 +880,7 @@
             </w:pPr>
             <w:r>
               <w:rPr>
+                <w:noProof/>
                 <w:lang w:val="es-419"/>
               </w:rPr>
               <w:drawing>
@@ -962,6 +989,7 @@
             </w:pPr>
             <w:r>
               <w:rPr>
+                <w:noProof/>
                 <w:lang w:val="es-CO"/>
               </w:rPr>
               <w:drawing>
@@ -1052,6 +1080,7 @@
             </w:pPr>
             <w:r>
               <w:rPr>
+                <w:noProof/>
                 <w:lang w:val="es-419"/>
               </w:rPr>
               <w:lastRenderedPageBreak/>
@@ -1525,6 +1554,7 @@
             <w:r>
               <w:rPr>
                 <w:rFonts w:ascii="Dax-Regular" w:hAnsi="Dax-Regular"/>
+                <w:noProof/>
                 <w:lang w:val="es-419"/>
               </w:rPr>
               <w:drawing>
@@ -1601,6 +1631,7 @@
             <w:r>
               <w:rPr>
                 <w:rFonts w:ascii="Dax-Regular" w:hAnsi="Dax-Regular"/>
+                <w:noProof/>
                 <w:lang w:val="es-419"/>
               </w:rPr>
               <w:drawing>
@@ -1677,6 +1708,7 @@
             <w:r>
               <w:rPr>
                 <w:rFonts w:ascii="Dax-Regular" w:hAnsi="Dax-Regular"/>
+                <w:noProof/>
                 <w:lang w:val="es-419"/>
               </w:rPr>
               <w:drawing>
@@ -1753,6 +1785,7 @@
             <w:r>
               <w:rPr>
                 <w:rFonts w:ascii="Dax-Regular" w:hAnsi="Dax-Regular"/>
+                <w:noProof/>
                 <w:lang w:val="es-419"/>
               </w:rPr>
               <w:drawing>
@@ -1829,6 +1862,7 @@
             <w:r>
               <w:rPr>
                 <w:rFonts w:ascii="Dax-Regular" w:hAnsi="Dax-Regular"/>
+                <w:noProof/>
                 <w:lang w:val="es-419"/>
               </w:rPr>
               <w:drawing>
@@ -2107,6 +2141,7 @@
             <w:r>
               <w:rPr>
                 <w:rFonts w:ascii="Calibri" w:eastAsia="Times New Roman" w:hAnsi="Calibri" w:cs="Calibri"/>
+                <w:noProof/>
                 <w:color w:val="000000"/>
                 <w:lang w:eastAsia="en-US"/>
               </w:rPr>
@@ -2257,6 +2292,7 @@
             <w:r>
               <w:rPr>
                 <w:rFonts w:ascii="Calibri" w:eastAsia="Times New Roman" w:hAnsi="Calibri" w:cs="Calibri"/>
+                <w:noProof/>
                 <w:color w:val="000000"/>
                 <w:lang w:eastAsia="en-US"/>
               </w:rPr>
@@ -2398,6 +2434,7 @@
             <w:r>
               <w:rPr>
                 <w:rFonts w:ascii="Calibri" w:eastAsia="Times New Roman" w:hAnsi="Calibri" w:cs="Calibri"/>
+                <w:noProof/>
                 <w:color w:val="000000"/>
                 <w:lang w:eastAsia="en-US"/>
               </w:rPr>
@@ -2540,6 +2577,7 @@
             <w:r>
               <w:rPr>
                 <w:rFonts w:ascii="Calibri" w:eastAsia="Times New Roman" w:hAnsi="Calibri" w:cs="Calibri"/>
+                <w:noProof/>
                 <w:color w:val="000000"/>
                 <w:lang w:eastAsia="en-US"/>
               </w:rPr>
@@ -2683,6 +2721,7 @@
             <w:r>
               <w:rPr>
                 <w:rFonts w:ascii="Calibri" w:eastAsia="Times New Roman" w:hAnsi="Calibri" w:cs="Calibri"/>
+                <w:noProof/>
                 <w:color w:val="000000"/>
                 <w:lang w:eastAsia="en-US"/>
               </w:rPr>
@@ -3206,6 +3245,7 @@
             <w:r>
               <w:rPr>
                 <w:rFonts w:ascii="Consolas" w:eastAsia="Times New Roman" w:hAnsi="Consolas" w:cs="Times New Roman"/>
+                <w:noProof/>
                 <w:color w:val="CCCCCC"/>
                 <w:sz w:val="21"/>
                 <w:szCs w:val="21"/>
@@ -3587,6 +3627,7 @@
             </w:pPr>
             <w:r>
               <w:rPr>
+                <w:noProof/>
                 <w:lang w:val="es-419"/>
               </w:rPr>
               <w:drawing>
@@ -3679,6 +3720,7 @@
             </w:pPr>
             <w:r>
               <w:rPr>
+                <w:noProof/>
                 <w:lang w:val="es-CO"/>
               </w:rPr>
               <w:drawing>
@@ -4126,6 +4168,7 @@
             <w:r>
               <w:rPr>
                 <w:rFonts w:ascii="Dax-Regular" w:hAnsi="Dax-Regular"/>
+                <w:noProof/>
                 <w:lang w:val="es-419"/>
               </w:rPr>
               <w:drawing>
@@ -4202,6 +4245,7 @@
             <w:r>
               <w:rPr>
                 <w:rFonts w:ascii="Dax-Regular" w:hAnsi="Dax-Regular"/>
+                <w:noProof/>
                 <w:lang w:val="es-419"/>
               </w:rPr>
               <w:drawing>
@@ -4278,6 +4322,7 @@
             <w:r>
               <w:rPr>
                 <w:rFonts w:ascii="Dax-Regular" w:hAnsi="Dax-Regular"/>
+                <w:noProof/>
                 <w:lang w:val="es-419"/>
               </w:rPr>
               <w:drawing>
@@ -4354,6 +4399,7 @@
             <w:r>
               <w:rPr>
                 <w:rFonts w:ascii="Dax-Regular" w:hAnsi="Dax-Regular"/>
+                <w:noProof/>
                 <w:lang w:val="es-419"/>
               </w:rPr>
               <w:drawing>
@@ -4430,6 +4476,7 @@
             <w:r>
               <w:rPr>
                 <w:rFonts w:ascii="Dax-Regular" w:hAnsi="Dax-Regular"/>
+                <w:noProof/>
                 <w:lang w:val="es-419"/>
               </w:rPr>
               <w:drawing>
@@ -4707,6 +4754,7 @@
             <w:r>
               <w:rPr>
                 <w:rFonts w:ascii="Calibri" w:eastAsia="Times New Roman" w:hAnsi="Calibri" w:cs="Calibri"/>
+                <w:noProof/>
                 <w:color w:val="000000"/>
                 <w:lang w:eastAsia="en-US"/>
               </w:rPr>
@@ -4857,6 +4905,7 @@
             <w:r>
               <w:rPr>
                 <w:rFonts w:ascii="Calibri" w:eastAsia="Times New Roman" w:hAnsi="Calibri" w:cs="Calibri"/>
+                <w:noProof/>
                 <w:color w:val="000000"/>
                 <w:lang w:eastAsia="en-US"/>
               </w:rPr>
@@ -4998,6 +5047,7 @@
             <w:r>
               <w:rPr>
                 <w:rFonts w:ascii="Calibri" w:eastAsia="Times New Roman" w:hAnsi="Calibri" w:cs="Calibri"/>
+                <w:noProof/>
                 <w:color w:val="000000"/>
                 <w:lang w:eastAsia="en-US"/>
               </w:rPr>
@@ -5140,6 +5190,7 @@
             <w:r>
               <w:rPr>
                 <w:rFonts w:ascii="Calibri" w:eastAsia="Times New Roman" w:hAnsi="Calibri" w:cs="Calibri"/>
+                <w:noProof/>
                 <w:color w:val="000000"/>
                 <w:lang w:eastAsia="en-US"/>
               </w:rPr>
@@ -5282,6 +5333,7 @@
             <w:r>
               <w:rPr>
                 <w:rFonts w:ascii="Calibri" w:eastAsia="Times New Roman" w:hAnsi="Calibri" w:cs="Calibri"/>
+                <w:noProof/>
                 <w:color w:val="000000"/>
                 <w:lang w:eastAsia="en-US"/>
               </w:rPr>
@@ -5568,6 +5620,7 @@
         <w:rPr>
           <w:b/>
           <w:bCs/>
+          <w:u w:val="single"/>
           <w:lang w:val="es-419"/>
         </w:rPr>
       </w:pPr>
@@ -5826,6 +5879,7 @@
             <w:r>
               <w:rPr>
                 <w:rFonts w:ascii="Consolas" w:eastAsia="Times New Roman" w:hAnsi="Consolas" w:cs="Times New Roman"/>
+                <w:noProof/>
                 <w:color w:val="9CDCFE"/>
                 <w:sz w:val="21"/>
                 <w:szCs w:val="21"/>
@@ -6308,6 +6362,7 @@
             </w:pPr>
             <w:r>
               <w:rPr>
+                <w:noProof/>
                 <w:lang w:val="es-419"/>
               </w:rPr>
               <w:drawing>
@@ -6472,6 +6527,7 @@
             </w:pPr>
             <w:r>
               <w:rPr>
+                <w:noProof/>
                 <w:lang w:val="es-CO"/>
               </w:rPr>
               <w:drawing>
@@ -6562,6 +6618,7 @@
             </w:pPr>
             <w:r>
               <w:rPr>
+                <w:noProof/>
                 <w:lang w:val="es-419"/>
               </w:rPr>
               <w:drawing>
@@ -6672,6 +6729,7 @@
                 <w:bCs/>
                 <w:i/>
                 <w:iCs/>
+                <w:noProof/>
                 <w:lang w:val="es-419"/>
               </w:rPr>
               <w:drawing>
@@ -7209,6 +7267,7 @@
             <w:r>
               <w:rPr>
                 <w:rFonts w:ascii="Dax-Regular" w:hAnsi="Dax-Regular"/>
+                <w:noProof/>
                 <w:lang w:val="es-419"/>
               </w:rPr>
               <w:drawing>
@@ -7285,6 +7344,7 @@
             <w:r>
               <w:rPr>
                 <w:rFonts w:ascii="Dax-Regular" w:hAnsi="Dax-Regular"/>
+                <w:noProof/>
                 <w:lang w:val="es-419"/>
               </w:rPr>
               <w:drawing>
@@ -7361,6 +7421,7 @@
             <w:r>
               <w:rPr>
                 <w:rFonts w:ascii="Dax-Regular" w:hAnsi="Dax-Regular"/>
+                <w:noProof/>
                 <w:lang w:val="es-419"/>
               </w:rPr>
               <w:drawing>
@@ -7437,6 +7498,7 @@
             <w:r>
               <w:rPr>
                 <w:rFonts w:ascii="Dax-Regular" w:hAnsi="Dax-Regular"/>
+                <w:noProof/>
                 <w:lang w:val="es-419"/>
               </w:rPr>
               <w:drawing>
@@ -7513,6 +7575,7 @@
             <w:r>
               <w:rPr>
                 <w:rFonts w:ascii="Dax-Regular" w:hAnsi="Dax-Regular"/>
+                <w:noProof/>
                 <w:lang w:val="es-419"/>
               </w:rPr>
               <w:drawing>
@@ -7790,6 +7853,7 @@
             <w:r>
               <w:rPr>
                 <w:rFonts w:ascii="Calibri" w:eastAsia="Times New Roman" w:hAnsi="Calibri" w:cs="Calibri"/>
+                <w:noProof/>
                 <w:color w:val="000000"/>
                 <w:lang w:eastAsia="en-US"/>
               </w:rPr>
@@ -7948,6 +8012,7 @@
             <w:r>
               <w:rPr>
                 <w:rFonts w:ascii="Calibri" w:eastAsia="Times New Roman" w:hAnsi="Calibri" w:cs="Calibri"/>
+                <w:noProof/>
                 <w:color w:val="000000"/>
                 <w:lang w:eastAsia="en-US"/>
               </w:rPr>
@@ -8090,6 +8155,7 @@
             <w:r>
               <w:rPr>
                 <w:rFonts w:ascii="Calibri" w:eastAsia="Times New Roman" w:hAnsi="Calibri" w:cs="Calibri"/>
+                <w:noProof/>
                 <w:color w:val="000000"/>
                 <w:lang w:eastAsia="en-US"/>
               </w:rPr>
@@ -8232,6 +8298,7 @@
             <w:r>
               <w:rPr>
                 <w:rFonts w:ascii="Calibri" w:eastAsia="Times New Roman" w:hAnsi="Calibri" w:cs="Calibri"/>
+                <w:noProof/>
                 <w:color w:val="000000"/>
                 <w:lang w:eastAsia="en-US"/>
               </w:rPr>
@@ -8374,6 +8441,7 @@
             <w:r>
               <w:rPr>
                 <w:rFonts w:ascii="Calibri" w:eastAsia="Times New Roman" w:hAnsi="Calibri" w:cs="Calibri"/>
+                <w:noProof/>
                 <w:color w:val="000000"/>
                 <w:lang w:eastAsia="en-US"/>
               </w:rPr>
@@ -8599,13 +8667,19 @@
         <w:rPr>
           <w:lang w:val="es-419"/>
         </w:rPr>
-        <w:t>) de complejidad O(1)</w:t>
-      </w:r>
-      <w:r>
-        <w:rPr>
-          <w:lang w:val="es-419"/>
-        </w:rPr>
-        <w:t>,</w:t>
+        <w:t xml:space="preserve">) </w:t>
+      </w:r>
+      <w:r>
+        <w:rPr>
+          <w:lang w:val="es-419"/>
+        </w:rPr>
+        <w:t>y es de</w:t>
+      </w:r>
+      <w:r>
+        <w:rPr>
+          <w:lang w:val="es-419"/>
+        </w:rPr>
+        <w:t xml:space="preserve"> complejidad O(1),</w:t>
       </w:r>
       <w:r>
         <w:rPr>
@@ -8617,13 +8691,7 @@
         <w:rPr>
           <w:lang w:val="es-419"/>
         </w:rPr>
-        <w:t xml:space="preserve">la implementación de este requerimiento tiene un orden lineal O(n). Esto se debe a que debemos iterar </w:t>
-      </w:r>
-      <w:r>
-        <w:rPr>
-          <w:lang w:val="es-419"/>
-        </w:rPr>
-        <w:t xml:space="preserve">los Array </w:t>
+        <w:t xml:space="preserve">la implementación de este requerimiento tiene un orden lineal O(n). Esto se debe a que debemos iterar los Array </w:t>
       </w:r>
       <w:proofErr w:type="spellStart"/>
       <w:r>
@@ -8637,19 +8705,7 @@
         <w:rPr>
           <w:lang w:val="es-419"/>
         </w:rPr>
-        <w:t xml:space="preserve"> varias veces poder realizar filtros</w:t>
-      </w:r>
-      <w:r>
-        <w:rPr>
-          <w:lang w:val="es-419"/>
-        </w:rPr>
-        <w:t>,</w:t>
-      </w:r>
-      <w:r>
-        <w:rPr>
-          <w:lang w:val="es-419"/>
-        </w:rPr>
-        <w:t xml:space="preserve"> añadir elementos y obtener elementos.</w:t>
+        <w:t xml:space="preserve"> varias veces poder realizar filtros, añadir elementos y obtener elementos.</w:t>
       </w:r>
     </w:p>
     <w:p>
@@ -8674,16 +8730,3223 @@
     </w:p>
     <w:p>
       <w:pPr>
-        <w:rPr>
-          <w:lang w:val="es-419"/>
-        </w:rPr>
-      </w:pPr>
+        <w:pStyle w:val="Ttulo1"/>
+        <w:rPr>
+          <w:b/>
+          <w:bCs/>
+          <w:lang w:val="es-419"/>
+        </w:rPr>
+      </w:pPr>
+      <w:r>
+        <w:rPr>
+          <w:b/>
+          <w:bCs/>
+          <w:lang w:val="es-419"/>
+        </w:rPr>
+        <w:t xml:space="preserve">Requerimiento </w:t>
+      </w:r>
+      <w:r>
+        <w:rPr>
+          <w:b/>
+          <w:bCs/>
+          <w:lang w:val="es-419"/>
+        </w:rPr>
+        <w:t>6</w:t>
+      </w:r>
+    </w:p>
+    <w:p>
+      <w:pPr>
+        <w:pStyle w:val="Ttulo2"/>
+        <w:rPr>
+          <w:b/>
+          <w:bCs/>
+          <w:lang w:val="es-419"/>
+        </w:rPr>
+      </w:pPr>
+      <w:r>
+        <w:rPr>
+          <w:b/>
+          <w:bCs/>
+          <w:lang w:val="es-419"/>
+        </w:rPr>
+        <w:t>Descripción</w:t>
+      </w:r>
+    </w:p>
+    <w:p>
+      <w:pPr>
+        <w:rPr>
+          <w:lang w:val="es-419"/>
+        </w:rPr>
+      </w:pPr>
+    </w:p>
+    <w:p>
+      <w:pPr>
+        <w:rPr>
+          <w:rStyle w:val="markedcontent"/>
+          <w:rFonts w:cstheme="minorHAnsi"/>
+          <w:shd w:val="clear" w:color="auto" w:fill="FFFFFF"/>
+          <w:lang w:val="es-CO"/>
+        </w:rPr>
+      </w:pPr>
+      <w:r>
+        <w:rPr>
+          <w:rStyle w:val="markedcontent"/>
+          <w:rFonts w:cstheme="minorHAnsi"/>
+          <w:shd w:val="clear" w:color="auto" w:fill="FFFFFF"/>
+          <w:lang w:val="es-CO"/>
+        </w:rPr>
+        <w:t xml:space="preserve">El punto del requerimiento es </w:t>
+      </w:r>
+      <w:r>
+        <w:rPr>
+          <w:rFonts w:cstheme="minorHAnsi"/>
+          <w:shd w:val="clear" w:color="auto" w:fill="FFFFFF"/>
+          <w:lang w:val="es-CO"/>
+        </w:rPr>
+        <w:t>conocer la estadística del departamento de mi interés para un rango de fechas de carga de los registros dado</w:t>
+      </w:r>
+      <w:r>
+        <w:rPr>
+          <w:rFonts w:ascii="Arial" w:hAnsi="Arial" w:cs="Arial"/>
+          <w:sz w:val="28"/>
+          <w:szCs w:val="28"/>
+          <w:shd w:val="clear" w:color="auto" w:fill="FFFFFF"/>
+          <w:lang w:val="es-CO"/>
+        </w:rPr>
+        <w:t>.</w:t>
+      </w:r>
+      <w:r>
+        <w:rPr>
+          <w:rStyle w:val="markedcontent"/>
+          <w:rFonts w:cstheme="minorHAnsi"/>
+          <w:shd w:val="clear" w:color="auto" w:fill="FFFFFF"/>
+          <w:lang w:val="es-CO"/>
+        </w:rPr>
+        <w:t xml:space="preserve"> Por este motivo, use una función auxiliar para que me dé un </w:t>
+      </w:r>
+      <w:r>
+        <w:rPr>
+          <w:rStyle w:val="markedcontent"/>
+          <w:rFonts w:cstheme="minorHAnsi"/>
+          <w:shd w:val="clear" w:color="auto" w:fill="FFFFFF"/>
+          <w:lang w:val="es-CO"/>
+        </w:rPr>
+        <w:t xml:space="preserve">Array </w:t>
+      </w:r>
+      <w:proofErr w:type="spellStart"/>
+      <w:r>
+        <w:rPr>
+          <w:rStyle w:val="markedcontent"/>
+          <w:rFonts w:cstheme="minorHAnsi"/>
+          <w:shd w:val="clear" w:color="auto" w:fill="FFFFFF"/>
+          <w:lang w:val="es-CO"/>
+        </w:rPr>
+        <w:t>List</w:t>
+      </w:r>
+      <w:proofErr w:type="spellEnd"/>
+      <w:r>
+        <w:rPr>
+          <w:rStyle w:val="markedcontent"/>
+          <w:rFonts w:cstheme="minorHAnsi"/>
+          <w:shd w:val="clear" w:color="auto" w:fill="FFFFFF"/>
+          <w:lang w:val="es-CO"/>
+        </w:rPr>
+        <w:t xml:space="preserve"> filtrado entre </w:t>
+      </w:r>
+      <w:r>
+        <w:rPr>
+          <w:rStyle w:val="markedcontent"/>
+          <w:rFonts w:cstheme="minorHAnsi"/>
+          <w:shd w:val="clear" w:color="auto" w:fill="FFFFFF"/>
+          <w:lang w:val="es-CO"/>
+        </w:rPr>
+        <w:t>fechas</w:t>
+      </w:r>
+      <w:r>
+        <w:rPr>
+          <w:rStyle w:val="markedcontent"/>
+          <w:rFonts w:cstheme="minorHAnsi"/>
+          <w:shd w:val="clear" w:color="auto" w:fill="FFFFFF"/>
+          <w:lang w:val="es-CO"/>
+        </w:rPr>
+        <w:t xml:space="preserve"> de carga</w:t>
+      </w:r>
+      <w:r>
+        <w:rPr>
+          <w:rStyle w:val="markedcontent"/>
+          <w:rFonts w:cstheme="minorHAnsi"/>
+          <w:shd w:val="clear" w:color="auto" w:fill="FFFFFF"/>
+          <w:lang w:val="es-CO"/>
+        </w:rPr>
+        <w:t xml:space="preserve"> que funciona con la librería </w:t>
+      </w:r>
+      <w:proofErr w:type="spellStart"/>
+      <w:r>
+        <w:rPr>
+          <w:rStyle w:val="markedcontent"/>
+          <w:rFonts w:cstheme="minorHAnsi"/>
+          <w:shd w:val="clear" w:color="auto" w:fill="FFFFFF"/>
+          <w:lang w:val="es-CO"/>
+        </w:rPr>
+        <w:t>datetime</w:t>
+      </w:r>
+      <w:proofErr w:type="spellEnd"/>
+      <w:r>
+        <w:rPr>
+          <w:rStyle w:val="markedcontent"/>
+          <w:rFonts w:cstheme="minorHAnsi"/>
+          <w:shd w:val="clear" w:color="auto" w:fill="FFFFFF"/>
+          <w:lang w:val="es-CO"/>
+        </w:rPr>
+        <w:t>.</w:t>
+      </w:r>
+      <w:r>
+        <w:rPr>
+          <w:rStyle w:val="markedcontent"/>
+          <w:rFonts w:cstheme="minorHAnsi"/>
+          <w:shd w:val="clear" w:color="auto" w:fill="FFFFFF"/>
+          <w:lang w:val="es-CO"/>
+        </w:rPr>
+        <w:t xml:space="preserve"> Desde acá es más fácil recorrer de nuevo un Array </w:t>
+      </w:r>
+      <w:proofErr w:type="spellStart"/>
+      <w:r>
+        <w:rPr>
+          <w:rStyle w:val="markedcontent"/>
+          <w:rFonts w:cstheme="minorHAnsi"/>
+          <w:shd w:val="clear" w:color="auto" w:fill="FFFFFF"/>
+          <w:lang w:val="es-CO"/>
+        </w:rPr>
+        <w:t>List</w:t>
+      </w:r>
+      <w:proofErr w:type="spellEnd"/>
+      <w:r>
+        <w:rPr>
+          <w:rStyle w:val="markedcontent"/>
+          <w:rFonts w:cstheme="minorHAnsi"/>
+          <w:shd w:val="clear" w:color="auto" w:fill="FFFFFF"/>
+          <w:lang w:val="es-CO"/>
+        </w:rPr>
+        <w:t xml:space="preserve"> más pequeño y filtrarlo por </w:t>
+      </w:r>
+      <w:r>
+        <w:rPr>
+          <w:rStyle w:val="markedcontent"/>
+          <w:rFonts w:cstheme="minorHAnsi"/>
+          <w:shd w:val="clear" w:color="auto" w:fill="FFFFFF"/>
+          <w:lang w:val="es-CO"/>
+        </w:rPr>
+        <w:t>departamento</w:t>
+      </w:r>
+      <w:r>
+        <w:rPr>
+          <w:rStyle w:val="markedcontent"/>
+          <w:rFonts w:cstheme="minorHAnsi"/>
+          <w:shd w:val="clear" w:color="auto" w:fill="FFFFFF"/>
+          <w:lang w:val="es-CO"/>
+        </w:rPr>
+        <w:t xml:space="preserve">. En caso de que el </w:t>
+      </w:r>
+      <w:r>
+        <w:rPr>
+          <w:rStyle w:val="markedcontent"/>
+          <w:rFonts w:cstheme="minorHAnsi"/>
+          <w:shd w:val="clear" w:color="auto" w:fill="FFFFFF"/>
+          <w:lang w:val="es-CO"/>
+        </w:rPr>
+        <w:t>número</w:t>
+      </w:r>
+      <w:r>
+        <w:rPr>
+          <w:rStyle w:val="markedcontent"/>
+          <w:rFonts w:cstheme="minorHAnsi"/>
+          <w:shd w:val="clear" w:color="auto" w:fill="FFFFFF"/>
+          <w:lang w:val="es-CO"/>
+        </w:rPr>
+        <w:t xml:space="preserve"> de registros sea menor o igual a 20 devuelvo una Pila, en caso contrario, devuelvo un Array </w:t>
+      </w:r>
+      <w:proofErr w:type="spellStart"/>
+      <w:r>
+        <w:rPr>
+          <w:rStyle w:val="markedcontent"/>
+          <w:rFonts w:cstheme="minorHAnsi"/>
+          <w:shd w:val="clear" w:color="auto" w:fill="FFFFFF"/>
+          <w:lang w:val="es-CO"/>
+        </w:rPr>
+        <w:t>List</w:t>
+      </w:r>
+      <w:proofErr w:type="spellEnd"/>
+      <w:r>
+        <w:rPr>
+          <w:rStyle w:val="markedcontent"/>
+          <w:rFonts w:cstheme="minorHAnsi"/>
+          <w:shd w:val="clear" w:color="auto" w:fill="FFFFFF"/>
+          <w:lang w:val="es-CO"/>
+        </w:rPr>
+        <w:t xml:space="preserve"> con acceso a elementos.</w:t>
+      </w:r>
+    </w:p>
+    <w:tbl>
+      <w:tblPr>
+        <w:tblStyle w:val="Tablaconcuadrcula"/>
+        <w:tblW w:w="9360" w:type="dxa"/>
+        <w:tblLayout w:type="fixed"/>
+        <w:tblLook w:val="06A0" w:firstRow="1" w:lastRow="0" w:firstColumn="1" w:lastColumn="0" w:noHBand="1" w:noVBand="1"/>
+      </w:tblPr>
+      <w:tblGrid>
+        <w:gridCol w:w="3060"/>
+        <w:gridCol w:w="6300"/>
+      </w:tblGrid>
+      <w:tr>
+        <w:tc>
+          <w:tcPr>
+            <w:tcW w:w="3060" w:type="dxa"/>
+          </w:tcPr>
+          <w:p>
+            <w:pPr>
+              <w:rPr>
+                <w:b/>
+                <w:bCs/>
+                <w:lang w:val="es-419"/>
+              </w:rPr>
+            </w:pPr>
+            <w:r>
+              <w:rPr>
+                <w:b/>
+                <w:bCs/>
+                <w:lang w:val="es-419"/>
+              </w:rPr>
+              <w:t xml:space="preserve">Entrada </w:t>
+            </w:r>
+          </w:p>
+        </w:tc>
+        <w:tc>
+          <w:tcPr>
+            <w:tcW w:w="6300" w:type="dxa"/>
+          </w:tcPr>
+          <w:p>
+            <w:pPr>
+              <w:shd w:val="clear" w:color="auto" w:fill="1F1F1F"/>
+              <w:spacing w:line="285" w:lineRule="atLeast"/>
+              <w:rPr>
+                <w:rFonts w:ascii="Consolas" w:eastAsia="Times New Roman" w:hAnsi="Consolas" w:cs="Times New Roman"/>
+                <w:color w:val="CCCCCC"/>
+                <w:sz w:val="21"/>
+                <w:szCs w:val="21"/>
+                <w:lang w:val="es-CO" w:eastAsia="es-CO"/>
+              </w:rPr>
+            </w:pPr>
+            <w:r>
+              <w:rPr>
+                <w:rFonts w:ascii="Consolas" w:eastAsia="Times New Roman" w:hAnsi="Consolas" w:cs="Times New Roman"/>
+                <w:color w:val="CCCCCC"/>
+                <w:sz w:val="21"/>
+                <w:szCs w:val="21"/>
+                <w:lang w:val="es-CO" w:eastAsia="es-CO"/>
+              </w:rPr>
+              <w:drawing>
+                <wp:inline distT="0" distB="0" distL="0" distR="0" wp14:anchorId="6195977C" wp14:editId="42E1678F">
+                  <wp:extent cx="3863340" cy="202565"/>
+                  <wp:effectExtent l="0" t="0" r="3810" b="6985"/>
+                  <wp:docPr id="7" name="Imagen 7"/>
+                  <wp:cNvGraphicFramePr>
+                    <a:graphicFrameLocks xmlns:a="http://schemas.openxmlformats.org/drawingml/2006/main" noChangeAspect="1"/>
+                  </wp:cNvGraphicFramePr>
+                  <a:graphic xmlns:a="http://schemas.openxmlformats.org/drawingml/2006/main">
+                    <a:graphicData uri="http://schemas.openxmlformats.org/drawingml/2006/picture">
+                      <pic:pic xmlns:pic="http://schemas.openxmlformats.org/drawingml/2006/picture">
+                        <pic:nvPicPr>
+                          <pic:cNvPr id="1" name=""/>
+                          <pic:cNvPicPr/>
+                        </pic:nvPicPr>
+                        <pic:blipFill>
+                          <a:blip r:embed="rId55"/>
+                          <a:stretch>
+                            <a:fillRect/>
+                          </a:stretch>
+                        </pic:blipFill>
+                        <pic:spPr>
+                          <a:xfrm>
+                            <a:off x="0" y="0"/>
+                            <a:ext cx="3863340" cy="202565"/>
+                          </a:xfrm>
+                          <a:prstGeom prst="rect">
+                            <a:avLst/>
+                          </a:prstGeom>
+                        </pic:spPr>
+                      </pic:pic>
+                    </a:graphicData>
+                  </a:graphic>
+                </wp:inline>
+              </w:drawing>
+            </w:r>
+          </w:p>
+        </w:tc>
+      </w:tr>
+      <w:tr>
+        <w:tc>
+          <w:tcPr>
+            <w:tcW w:w="3060" w:type="dxa"/>
+          </w:tcPr>
+          <w:p>
+            <w:pPr>
+              <w:rPr>
+                <w:b/>
+                <w:bCs/>
+                <w:lang w:val="es-419"/>
+              </w:rPr>
+            </w:pPr>
+            <w:r>
+              <w:rPr>
+                <w:b/>
+                <w:bCs/>
+                <w:lang w:val="es-419"/>
+              </w:rPr>
+              <w:t>Salidas</w:t>
+            </w:r>
+          </w:p>
+        </w:tc>
+        <w:tc>
+          <w:tcPr>
+            <w:tcW w:w="6300" w:type="dxa"/>
+          </w:tcPr>
+          <w:p>
+            <w:pPr>
+              <w:pStyle w:val="Prrafodelista"/>
+              <w:numPr>
+                <w:ilvl w:val="0"/>
+                <w:numId w:val="19"/>
+              </w:numPr>
+              <w:shd w:val="clear" w:color="auto" w:fill="1F1F1F"/>
+              <w:spacing w:line="285" w:lineRule="atLeast"/>
+              <w:rPr>
+                <w:rFonts w:ascii="Consolas" w:eastAsia="Times New Roman" w:hAnsi="Consolas" w:cs="Times New Roman"/>
+                <w:color w:val="CCCCCC"/>
+                <w:sz w:val="21"/>
+                <w:szCs w:val="21"/>
+                <w:lang w:val="es-CO" w:eastAsia="es-CO"/>
+              </w:rPr>
+            </w:pPr>
+            <w:r>
+              <w:rPr>
+                <w:rFonts w:ascii="Consolas" w:eastAsia="Times New Roman" w:hAnsi="Consolas" w:cs="Times New Roman"/>
+                <w:color w:val="CCCCCC"/>
+                <w:sz w:val="21"/>
+                <w:szCs w:val="21"/>
+                <w:lang w:val="es-CO" w:eastAsia="es-CO"/>
+              </w:rPr>
+              <w:t xml:space="preserve">Tupla con pila, </w:t>
+            </w:r>
+            <w:proofErr w:type="spellStart"/>
+            <w:r>
+              <w:rPr>
+                <w:rFonts w:ascii="Consolas" w:eastAsia="Times New Roman" w:hAnsi="Consolas" w:cs="Times New Roman"/>
+                <w:color w:val="CCCCCC"/>
+                <w:sz w:val="21"/>
+                <w:szCs w:val="21"/>
+                <w:lang w:val="es-CO" w:eastAsia="es-CO"/>
+              </w:rPr>
+              <w:t>boolean</w:t>
+            </w:r>
+            <w:proofErr w:type="spellEnd"/>
+            <w:r>
+              <w:rPr>
+                <w:rFonts w:ascii="Consolas" w:eastAsia="Times New Roman" w:hAnsi="Consolas" w:cs="Times New Roman"/>
+                <w:color w:val="CCCCCC"/>
+                <w:sz w:val="21"/>
+                <w:szCs w:val="21"/>
+                <w:lang w:val="es-CO" w:eastAsia="es-CO"/>
+              </w:rPr>
+              <w:t xml:space="preserve">, </w:t>
+            </w:r>
+            <w:proofErr w:type="spellStart"/>
+            <w:r>
+              <w:rPr>
+                <w:rFonts w:ascii="Consolas" w:eastAsia="Times New Roman" w:hAnsi="Consolas" w:cs="Times New Roman"/>
+                <w:color w:val="CCCCCC"/>
+                <w:sz w:val="21"/>
+                <w:szCs w:val="21"/>
+                <w:lang w:val="es-CO" w:eastAsia="es-CO"/>
+              </w:rPr>
+              <w:t>size</w:t>
+            </w:r>
+            <w:proofErr w:type="spellEnd"/>
+            <w:r>
+              <w:rPr>
+                <w:rFonts w:ascii="Consolas" w:eastAsia="Times New Roman" w:hAnsi="Consolas" w:cs="Times New Roman"/>
+                <w:color w:val="CCCCCC"/>
+                <w:sz w:val="21"/>
+                <w:szCs w:val="21"/>
+                <w:lang w:val="es-CO" w:eastAsia="es-CO"/>
+              </w:rPr>
+              <w:t xml:space="preserve">, numero de registros tipo </w:t>
+            </w:r>
+            <w:proofErr w:type="spellStart"/>
+            <w:r>
+              <w:rPr>
+                <w:rFonts w:ascii="Consolas" w:eastAsia="Times New Roman" w:hAnsi="Consolas" w:cs="Times New Roman"/>
+                <w:color w:val="CCCCCC"/>
+                <w:sz w:val="21"/>
+                <w:szCs w:val="21"/>
+                <w:lang w:val="es-CO" w:eastAsia="es-CO"/>
+              </w:rPr>
+              <w:t>celsus</w:t>
+            </w:r>
+            <w:proofErr w:type="spellEnd"/>
+            <w:r>
+              <w:rPr>
+                <w:rFonts w:ascii="Consolas" w:eastAsia="Times New Roman" w:hAnsi="Consolas" w:cs="Times New Roman"/>
+                <w:color w:val="CCCCCC"/>
+                <w:sz w:val="21"/>
+                <w:szCs w:val="21"/>
+                <w:lang w:val="es-CO" w:eastAsia="es-CO"/>
+              </w:rPr>
+              <w:t xml:space="preserve">, numero de registros tipo </w:t>
+            </w:r>
+            <w:proofErr w:type="spellStart"/>
+            <w:r>
+              <w:rPr>
+                <w:rFonts w:ascii="Consolas" w:eastAsia="Times New Roman" w:hAnsi="Consolas" w:cs="Times New Roman"/>
+                <w:color w:val="CCCCCC"/>
+                <w:sz w:val="21"/>
+                <w:szCs w:val="21"/>
+                <w:lang w:val="es-CO" w:eastAsia="es-CO"/>
+              </w:rPr>
+              <w:t>survey</w:t>
+            </w:r>
+            <w:proofErr w:type="spellEnd"/>
+            <w:r>
+              <w:rPr>
+                <w:rFonts w:ascii="Consolas" w:eastAsia="Times New Roman" w:hAnsi="Consolas" w:cs="Times New Roman"/>
+                <w:color w:val="CCCCCC"/>
+                <w:sz w:val="21"/>
+                <w:szCs w:val="21"/>
+                <w:lang w:val="es-CO" w:eastAsia="es-CO"/>
+              </w:rPr>
+              <w:t>.</w:t>
+            </w:r>
+          </w:p>
+          <w:p>
+            <w:pPr>
+              <w:pStyle w:val="Prrafodelista"/>
+              <w:numPr>
+                <w:ilvl w:val="0"/>
+                <w:numId w:val="19"/>
+              </w:numPr>
+              <w:shd w:val="clear" w:color="auto" w:fill="1F1F1F"/>
+              <w:spacing w:line="285" w:lineRule="atLeast"/>
+              <w:rPr>
+                <w:rFonts w:ascii="Consolas" w:eastAsia="Times New Roman" w:hAnsi="Consolas" w:cs="Times New Roman"/>
+                <w:color w:val="CCCCCC"/>
+                <w:sz w:val="21"/>
+                <w:szCs w:val="21"/>
+                <w:lang w:val="es-CO" w:eastAsia="es-CO"/>
+              </w:rPr>
+            </w:pPr>
+            <w:r>
+              <w:rPr>
+                <w:rFonts w:ascii="Consolas" w:eastAsia="Times New Roman" w:hAnsi="Consolas" w:cs="Times New Roman"/>
+                <w:color w:val="CCCCCC"/>
+                <w:sz w:val="21"/>
+                <w:szCs w:val="21"/>
+                <w:lang w:val="es-CO" w:eastAsia="es-CO"/>
+              </w:rPr>
+              <w:t xml:space="preserve">Tupla con Array </w:t>
+            </w:r>
+            <w:proofErr w:type="spellStart"/>
+            <w:r>
+              <w:rPr>
+                <w:rFonts w:ascii="Consolas" w:eastAsia="Times New Roman" w:hAnsi="Consolas" w:cs="Times New Roman"/>
+                <w:color w:val="CCCCCC"/>
+                <w:sz w:val="21"/>
+                <w:szCs w:val="21"/>
+                <w:lang w:val="es-CO" w:eastAsia="es-CO"/>
+              </w:rPr>
+              <w:t>List</w:t>
+            </w:r>
+            <w:proofErr w:type="spellEnd"/>
+            <w:r>
+              <w:rPr>
+                <w:rFonts w:ascii="Consolas" w:eastAsia="Times New Roman" w:hAnsi="Consolas" w:cs="Times New Roman"/>
+                <w:color w:val="CCCCCC"/>
+                <w:sz w:val="21"/>
+                <w:szCs w:val="21"/>
+                <w:lang w:val="es-CO" w:eastAsia="es-CO"/>
+              </w:rPr>
+              <w:t xml:space="preserve">, </w:t>
+            </w:r>
+            <w:proofErr w:type="spellStart"/>
+            <w:r>
+              <w:rPr>
+                <w:rFonts w:ascii="Consolas" w:eastAsia="Times New Roman" w:hAnsi="Consolas" w:cs="Times New Roman"/>
+                <w:color w:val="CCCCCC"/>
+                <w:sz w:val="21"/>
+                <w:szCs w:val="21"/>
+                <w:lang w:val="es-CO" w:eastAsia="es-CO"/>
+              </w:rPr>
+              <w:t>boolean</w:t>
+            </w:r>
+            <w:proofErr w:type="spellEnd"/>
+            <w:r>
+              <w:rPr>
+                <w:rFonts w:ascii="Consolas" w:eastAsia="Times New Roman" w:hAnsi="Consolas" w:cs="Times New Roman"/>
+                <w:color w:val="CCCCCC"/>
+                <w:sz w:val="21"/>
+                <w:szCs w:val="21"/>
+                <w:lang w:val="es-CO" w:eastAsia="es-CO"/>
+              </w:rPr>
+              <w:t xml:space="preserve">, </w:t>
+            </w:r>
+            <w:proofErr w:type="spellStart"/>
+            <w:r>
+              <w:rPr>
+                <w:rFonts w:ascii="Consolas" w:eastAsia="Times New Roman" w:hAnsi="Consolas" w:cs="Times New Roman"/>
+                <w:color w:val="CCCCCC"/>
+                <w:sz w:val="21"/>
+                <w:szCs w:val="21"/>
+                <w:lang w:val="es-CO" w:eastAsia="es-CO"/>
+              </w:rPr>
+              <w:t>size</w:t>
+            </w:r>
+            <w:proofErr w:type="spellEnd"/>
+            <w:r>
+              <w:rPr>
+                <w:rFonts w:ascii="Consolas" w:eastAsia="Times New Roman" w:hAnsi="Consolas" w:cs="Times New Roman"/>
+                <w:color w:val="CCCCCC"/>
+                <w:sz w:val="21"/>
+                <w:szCs w:val="21"/>
+                <w:lang w:val="es-CO" w:eastAsia="es-CO"/>
+              </w:rPr>
+              <w:t xml:space="preserve">, numero de registros tipo </w:t>
+            </w:r>
+            <w:proofErr w:type="spellStart"/>
+            <w:r>
+              <w:rPr>
+                <w:rFonts w:ascii="Consolas" w:eastAsia="Times New Roman" w:hAnsi="Consolas" w:cs="Times New Roman"/>
+                <w:color w:val="CCCCCC"/>
+                <w:sz w:val="21"/>
+                <w:szCs w:val="21"/>
+                <w:lang w:val="es-CO" w:eastAsia="es-CO"/>
+              </w:rPr>
+              <w:t>celsus</w:t>
+            </w:r>
+            <w:proofErr w:type="spellEnd"/>
+            <w:r>
+              <w:rPr>
+                <w:rFonts w:ascii="Consolas" w:eastAsia="Times New Roman" w:hAnsi="Consolas" w:cs="Times New Roman"/>
+                <w:color w:val="CCCCCC"/>
+                <w:sz w:val="21"/>
+                <w:szCs w:val="21"/>
+                <w:lang w:val="es-CO" w:eastAsia="es-CO"/>
+              </w:rPr>
+              <w:t xml:space="preserve">, numero de registros tipo </w:t>
+            </w:r>
+            <w:proofErr w:type="spellStart"/>
+            <w:r>
+              <w:rPr>
+                <w:rFonts w:ascii="Consolas" w:eastAsia="Times New Roman" w:hAnsi="Consolas" w:cs="Times New Roman"/>
+                <w:color w:val="CCCCCC"/>
+                <w:sz w:val="21"/>
+                <w:szCs w:val="21"/>
+                <w:lang w:val="es-CO" w:eastAsia="es-CO"/>
+              </w:rPr>
+              <w:t>survey</w:t>
+            </w:r>
+            <w:proofErr w:type="spellEnd"/>
+            <w:r>
+              <w:rPr>
+                <w:rFonts w:ascii="Consolas" w:eastAsia="Times New Roman" w:hAnsi="Consolas" w:cs="Times New Roman"/>
+                <w:color w:val="CCCCCC"/>
+                <w:sz w:val="21"/>
+                <w:szCs w:val="21"/>
+                <w:lang w:val="es-CO" w:eastAsia="es-CO"/>
+              </w:rPr>
+              <w:t>.</w:t>
+            </w:r>
+          </w:p>
+        </w:tc>
+      </w:tr>
+      <w:tr>
+        <w:tc>
+          <w:tcPr>
+            <w:tcW w:w="3060" w:type="dxa"/>
+          </w:tcPr>
+          <w:p>
+            <w:pPr>
+              <w:rPr>
+                <w:b/>
+                <w:bCs/>
+                <w:lang w:val="es-419"/>
+              </w:rPr>
+            </w:pPr>
+          </w:p>
+        </w:tc>
+        <w:tc>
+          <w:tcPr>
+            <w:tcW w:w="6300" w:type="dxa"/>
+          </w:tcPr>
+          <w:p>
+            <w:pPr>
+              <w:rPr>
+                <w:lang w:val="es-419"/>
+              </w:rPr>
+            </w:pPr>
+            <w:r>
+              <w:rPr>
+                <w:lang w:val="es-419"/>
+              </w:rPr>
+              <w:t>Implementado, Iker Barbosa</w:t>
+            </w:r>
+          </w:p>
+        </w:tc>
+      </w:tr>
+    </w:tbl>
+    <w:p>
+      <w:pPr>
+        <w:pStyle w:val="Ttulo2"/>
+        <w:rPr>
+          <w:b/>
+          <w:bCs/>
+          <w:lang w:val="es-419"/>
+        </w:rPr>
+      </w:pPr>
+      <w:r>
+        <w:rPr>
+          <w:b/>
+          <w:bCs/>
+          <w:lang w:val="es-419"/>
+        </w:rPr>
+        <w:lastRenderedPageBreak/>
+        <w:t>Análisis de complejidad</w:t>
+      </w:r>
+    </w:p>
+    <w:p>
+      <w:pPr>
+        <w:rPr>
+          <w:lang w:val="es-419"/>
+        </w:rPr>
+      </w:pPr>
+      <w:r>
+        <w:rPr>
+          <w:lang w:val="es-419"/>
+        </w:rPr>
+        <w:t>Análisis de complejidad de cada uno de los pasos del algoritmo</w:t>
+      </w:r>
+    </w:p>
+    <w:tbl>
+      <w:tblPr>
+        <w:tblStyle w:val="Tablaconcuadrcula"/>
+        <w:tblW w:w="0" w:type="auto"/>
+        <w:tblLayout w:type="fixed"/>
+        <w:tblLook w:val="06A0" w:firstRow="1" w:lastRow="0" w:firstColumn="1" w:lastColumn="0" w:noHBand="1" w:noVBand="1"/>
+      </w:tblPr>
+      <w:tblGrid>
+        <w:gridCol w:w="5070"/>
+        <w:gridCol w:w="4275"/>
+      </w:tblGrid>
+      <w:tr>
+        <w:tc>
+          <w:tcPr>
+            <w:tcW w:w="5070" w:type="dxa"/>
+          </w:tcPr>
+          <w:p>
+            <w:pPr>
+              <w:rPr>
+                <w:b/>
+                <w:bCs/>
+                <w:lang w:val="es-419"/>
+              </w:rPr>
+            </w:pPr>
+            <w:r>
+              <w:rPr>
+                <w:b/>
+                <w:bCs/>
+                <w:lang w:val="es-419"/>
+              </w:rPr>
+              <w:t>Pasos</w:t>
+            </w:r>
+          </w:p>
+        </w:tc>
+        <w:tc>
+          <w:tcPr>
+            <w:tcW w:w="4275" w:type="dxa"/>
+          </w:tcPr>
+          <w:p>
+            <w:pPr>
+              <w:rPr>
+                <w:b/>
+                <w:bCs/>
+                <w:lang w:val="es-419"/>
+              </w:rPr>
+            </w:pPr>
+            <w:r>
+              <w:rPr>
+                <w:b/>
+                <w:bCs/>
+                <w:lang w:val="es-419"/>
+              </w:rPr>
+              <w:t>Complejidad</w:t>
+            </w:r>
+          </w:p>
+        </w:tc>
+      </w:tr>
+      <w:tr>
+        <w:tc>
+          <w:tcPr>
+            <w:tcW w:w="5070" w:type="dxa"/>
+          </w:tcPr>
+          <w:p>
+            <w:pPr>
+              <w:shd w:val="clear" w:color="auto" w:fill="1F1F1F"/>
+              <w:spacing w:line="285" w:lineRule="atLeast"/>
+              <w:rPr>
+                <w:lang w:val="es-419"/>
+              </w:rPr>
+            </w:pPr>
+          </w:p>
+          <w:p>
+            <w:pPr>
+              <w:shd w:val="clear" w:color="auto" w:fill="1F1F1F"/>
+              <w:spacing w:line="285" w:lineRule="atLeast"/>
+              <w:rPr>
+                <w:lang w:val="es-419"/>
+              </w:rPr>
+            </w:pPr>
+            <w:r>
+              <w:rPr>
+                <w:lang w:val="es-419"/>
+              </w:rPr>
+              <w:drawing>
+                <wp:inline distT="0" distB="0" distL="0" distR="0" wp14:anchorId="17C2079F" wp14:editId="3C4D23C1">
+                  <wp:extent cx="3346584" cy="619125"/>
+                  <wp:effectExtent l="0" t="0" r="6350" b="0"/>
+                  <wp:docPr id="17" name="Imagen 17"/>
+                  <wp:cNvGraphicFramePr>
+                    <a:graphicFrameLocks xmlns:a="http://schemas.openxmlformats.org/drawingml/2006/main" noChangeAspect="1"/>
+                  </wp:cNvGraphicFramePr>
+                  <a:graphic xmlns:a="http://schemas.openxmlformats.org/drawingml/2006/main">
+                    <a:graphicData uri="http://schemas.openxmlformats.org/drawingml/2006/picture">
+                      <pic:pic xmlns:pic="http://schemas.openxmlformats.org/drawingml/2006/picture">
+                        <pic:nvPicPr>
+                          <pic:cNvPr id="1" name=""/>
+                          <pic:cNvPicPr/>
+                        </pic:nvPicPr>
+                        <pic:blipFill>
+                          <a:blip r:embed="rId56"/>
+                          <a:stretch>
+                            <a:fillRect/>
+                          </a:stretch>
+                        </pic:blipFill>
+                        <pic:spPr>
+                          <a:xfrm>
+                            <a:off x="0" y="0"/>
+                            <a:ext cx="3348492" cy="619478"/>
+                          </a:xfrm>
+                          <a:prstGeom prst="rect">
+                            <a:avLst/>
+                          </a:prstGeom>
+                        </pic:spPr>
+                      </pic:pic>
+                    </a:graphicData>
+                  </a:graphic>
+                </wp:inline>
+              </w:drawing>
+            </w:r>
+          </w:p>
+          <w:p>
+            <w:pPr>
+              <w:shd w:val="clear" w:color="auto" w:fill="1F1F1F"/>
+              <w:spacing w:line="285" w:lineRule="atLeast"/>
+              <w:rPr>
+                <w:lang w:val="es-419"/>
+              </w:rPr>
+            </w:pPr>
+          </w:p>
+        </w:tc>
+        <w:tc>
+          <w:tcPr>
+            <w:tcW w:w="4275" w:type="dxa"/>
+          </w:tcPr>
+          <w:p>
+            <w:pPr>
+              <w:rPr>
+                <w:lang w:val="es-419"/>
+              </w:rPr>
+            </w:pPr>
+            <w:r>
+              <w:rPr>
+                <w:lang w:val="es-419"/>
+              </w:rPr>
+              <w:t>O(</w:t>
+            </w:r>
+            <w:r>
+              <w:rPr>
+                <w:lang w:val="es-419"/>
+              </w:rPr>
+              <w:t>n</w:t>
+            </w:r>
+            <w:r>
+              <w:rPr>
+                <w:lang w:val="es-419"/>
+              </w:rPr>
+              <w:t>)</w:t>
+            </w:r>
+            <w:r>
+              <w:rPr>
+                <w:lang w:val="es-419"/>
+              </w:rPr>
+              <w:t xml:space="preserve">, la función auxiliar </w:t>
+            </w:r>
+            <w:proofErr w:type="spellStart"/>
+            <w:r>
+              <w:rPr>
+                <w:lang w:val="es-419"/>
+              </w:rPr>
+              <w:t>buscar_entre_</w:t>
+            </w:r>
+            <w:r>
+              <w:rPr>
+                <w:lang w:val="es-419"/>
+              </w:rPr>
+              <w:t>fechas</w:t>
+            </w:r>
+            <w:r>
+              <w:rPr>
+                <w:lang w:val="es-419"/>
+              </w:rPr>
+              <w:t>_</w:t>
+            </w:r>
+            <w:proofErr w:type="gramStart"/>
+            <w:r>
+              <w:rPr>
+                <w:lang w:val="es-419"/>
+              </w:rPr>
+              <w:t>al</w:t>
+            </w:r>
+            <w:proofErr w:type="spellEnd"/>
+            <w:r>
+              <w:rPr>
+                <w:lang w:val="es-419"/>
+              </w:rPr>
+              <w:t>(</w:t>
+            </w:r>
+            <w:proofErr w:type="gramEnd"/>
+            <w:r>
+              <w:rPr>
+                <w:lang w:val="es-419"/>
+              </w:rPr>
+              <w:t xml:space="preserve">) es una función que recorre todo el Array </w:t>
+            </w:r>
+            <w:proofErr w:type="spellStart"/>
+            <w:r>
+              <w:rPr>
+                <w:lang w:val="es-419"/>
+              </w:rPr>
+              <w:t>List</w:t>
+            </w:r>
+            <w:proofErr w:type="spellEnd"/>
+            <w:r>
+              <w:rPr>
+                <w:lang w:val="es-419"/>
+              </w:rPr>
+              <w:t xml:space="preserve"> para filtrar entre </w:t>
+            </w:r>
+            <w:r>
+              <w:rPr>
+                <w:lang w:val="es-419"/>
+              </w:rPr>
+              <w:t xml:space="preserve">fechas de carga </w:t>
+            </w:r>
+            <w:r>
+              <w:rPr>
+                <w:lang w:val="es-419"/>
+              </w:rPr>
+              <w:t>recibid</w:t>
+            </w:r>
+            <w:r>
+              <w:rPr>
+                <w:lang w:val="es-419"/>
+              </w:rPr>
+              <w:t>a</w:t>
+            </w:r>
+            <w:r>
+              <w:rPr>
+                <w:lang w:val="es-419"/>
+              </w:rPr>
+              <w:t xml:space="preserve">s por </w:t>
+            </w:r>
+            <w:r>
+              <w:rPr>
+                <w:lang w:val="es-419"/>
+              </w:rPr>
+              <w:t>parámetro</w:t>
+            </w:r>
+            <w:r>
+              <w:rPr>
+                <w:lang w:val="es-419"/>
+              </w:rPr>
+              <w:t>.</w:t>
+            </w:r>
+          </w:p>
+          <w:p>
+            <w:pPr>
+              <w:rPr>
+                <w:lang w:val="es-419"/>
+              </w:rPr>
+            </w:pPr>
+          </w:p>
+        </w:tc>
+      </w:tr>
+      <w:tr>
+        <w:tc>
+          <w:tcPr>
+            <w:tcW w:w="5070" w:type="dxa"/>
+          </w:tcPr>
+          <w:p>
+            <w:pPr>
+              <w:shd w:val="clear" w:color="auto" w:fill="1F1F1F"/>
+              <w:spacing w:line="285" w:lineRule="atLeast"/>
+              <w:rPr>
+                <w:lang w:val="es-CO"/>
+              </w:rPr>
+            </w:pPr>
+            <w:r>
+              <w:rPr>
+                <w:lang w:val="es-CO"/>
+              </w:rPr>
+              <w:drawing>
+                <wp:inline distT="0" distB="0" distL="0" distR="0" wp14:anchorId="54AC6923" wp14:editId="754A4053">
+                  <wp:extent cx="3082290" cy="1786890"/>
+                  <wp:effectExtent l="0" t="0" r="3810" b="3810"/>
+                  <wp:docPr id="18" name="Imagen 18"/>
+                  <wp:cNvGraphicFramePr>
+                    <a:graphicFrameLocks xmlns:a="http://schemas.openxmlformats.org/drawingml/2006/main" noChangeAspect="1"/>
+                  </wp:cNvGraphicFramePr>
+                  <a:graphic xmlns:a="http://schemas.openxmlformats.org/drawingml/2006/main">
+                    <a:graphicData uri="http://schemas.openxmlformats.org/drawingml/2006/picture">
+                      <pic:pic xmlns:pic="http://schemas.openxmlformats.org/drawingml/2006/picture">
+                        <pic:nvPicPr>
+                          <pic:cNvPr id="1" name=""/>
+                          <pic:cNvPicPr/>
+                        </pic:nvPicPr>
+                        <pic:blipFill>
+                          <a:blip r:embed="rId57"/>
+                          <a:stretch>
+                            <a:fillRect/>
+                          </a:stretch>
+                        </pic:blipFill>
+                        <pic:spPr>
+                          <a:xfrm>
+                            <a:off x="0" y="0"/>
+                            <a:ext cx="3082290" cy="1786890"/>
+                          </a:xfrm>
+                          <a:prstGeom prst="rect">
+                            <a:avLst/>
+                          </a:prstGeom>
+                        </pic:spPr>
+                      </pic:pic>
+                    </a:graphicData>
+                  </a:graphic>
+                </wp:inline>
+              </w:drawing>
+            </w:r>
+          </w:p>
+        </w:tc>
+        <w:tc>
+          <w:tcPr>
+            <w:tcW w:w="4275" w:type="dxa"/>
+          </w:tcPr>
+          <w:p>
+            <w:pPr>
+              <w:rPr>
+                <w:lang w:val="es-419"/>
+              </w:rPr>
+            </w:pPr>
+            <w:r>
+              <w:rPr>
+                <w:lang w:val="es-419"/>
+              </w:rPr>
+              <w:t>O(</w:t>
+            </w:r>
+            <w:r>
+              <w:rPr>
+                <w:lang w:val="es-419"/>
+              </w:rPr>
+              <w:t>n</w:t>
+            </w:r>
+            <w:r>
+              <w:rPr>
+                <w:lang w:val="es-419"/>
+              </w:rPr>
+              <w:t>)</w:t>
+            </w:r>
+            <w:r>
+              <w:rPr>
+                <w:lang w:val="es-419"/>
+              </w:rPr>
+              <w:t xml:space="preserve">, recorrer la lista filtrada entre </w:t>
+            </w:r>
+            <w:r>
+              <w:rPr>
+                <w:lang w:val="es-419"/>
+              </w:rPr>
+              <w:t>fechas de carga</w:t>
+            </w:r>
+            <w:r>
+              <w:rPr>
+                <w:lang w:val="es-419"/>
+              </w:rPr>
+              <w:t xml:space="preserve"> para hallar los registros que coincidan con el tipo de </w:t>
+            </w:r>
+            <w:r>
+              <w:rPr>
+                <w:lang w:val="es-419"/>
+              </w:rPr>
+              <w:t>departamento</w:t>
+            </w:r>
+            <w:r>
+              <w:rPr>
+                <w:lang w:val="es-419"/>
+              </w:rPr>
+              <w:t xml:space="preserve"> que se recibió por parámetro.</w:t>
+            </w:r>
+          </w:p>
+        </w:tc>
+      </w:tr>
+      <w:tr>
+        <w:tc>
+          <w:tcPr>
+            <w:tcW w:w="5070" w:type="dxa"/>
+          </w:tcPr>
+          <w:p>
+            <w:pPr>
+              <w:rPr>
+                <w:lang w:val="es-419"/>
+              </w:rPr>
+            </w:pPr>
+            <w:r>
+              <w:rPr>
+                <w:lang w:val="es-419"/>
+              </w:rPr>
+              <w:drawing>
+                <wp:inline distT="0" distB="0" distL="0" distR="0" wp14:anchorId="744D9D30" wp14:editId="60942B94">
+                  <wp:extent cx="3082290" cy="905510"/>
+                  <wp:effectExtent l="0" t="0" r="3810" b="8890"/>
+                  <wp:docPr id="19" name="Imagen 19"/>
+                  <wp:cNvGraphicFramePr>
+                    <a:graphicFrameLocks xmlns:a="http://schemas.openxmlformats.org/drawingml/2006/main" noChangeAspect="1"/>
+                  </wp:cNvGraphicFramePr>
+                  <a:graphic xmlns:a="http://schemas.openxmlformats.org/drawingml/2006/main">
+                    <a:graphicData uri="http://schemas.openxmlformats.org/drawingml/2006/picture">
+                      <pic:pic xmlns:pic="http://schemas.openxmlformats.org/drawingml/2006/picture">
+                        <pic:nvPicPr>
+                          <pic:cNvPr id="1" name=""/>
+                          <pic:cNvPicPr/>
+                        </pic:nvPicPr>
+                        <pic:blipFill>
+                          <a:blip r:embed="rId58"/>
+                          <a:stretch>
+                            <a:fillRect/>
+                          </a:stretch>
+                        </pic:blipFill>
+                        <pic:spPr>
+                          <a:xfrm>
+                            <a:off x="0" y="0"/>
+                            <a:ext cx="3082290" cy="905510"/>
+                          </a:xfrm>
+                          <a:prstGeom prst="rect">
+                            <a:avLst/>
+                          </a:prstGeom>
+                        </pic:spPr>
+                      </pic:pic>
+                    </a:graphicData>
+                  </a:graphic>
+                </wp:inline>
+              </w:drawing>
+            </w:r>
+          </w:p>
+        </w:tc>
+        <w:tc>
+          <w:tcPr>
+            <w:tcW w:w="4275" w:type="dxa"/>
+          </w:tcPr>
+          <w:p>
+            <w:pPr>
+              <w:rPr>
+                <w:lang w:val="es-419"/>
+              </w:rPr>
+            </w:pPr>
+            <w:r>
+              <w:rPr>
+                <w:lang w:val="es-419"/>
+              </w:rPr>
+              <w:t>O(</w:t>
+            </w:r>
+            <w:r>
+              <w:rPr>
+                <w:lang w:val="es-419"/>
+              </w:rPr>
+              <w:t>n</w:t>
+            </w:r>
+            <w:r>
+              <w:rPr>
+                <w:lang w:val="es-419"/>
+              </w:rPr>
+              <w:t>)</w:t>
+            </w:r>
+            <w:r>
+              <w:rPr>
+                <w:lang w:val="es-419"/>
+              </w:rPr>
+              <w:t>, si el tamaño de lista es menor o igual a 20, recorremos la lista para añadir sus elementos a una pila y retornarla.</w:t>
+            </w:r>
+          </w:p>
+        </w:tc>
+      </w:tr>
+      <w:tr>
+        <w:tc>
+          <w:tcPr>
+            <w:tcW w:w="5070" w:type="dxa"/>
+          </w:tcPr>
+          <w:p>
+            <w:pPr>
+              <w:rPr>
+                <w:b/>
+                <w:bCs/>
+                <w:i/>
+                <w:iCs/>
+                <w:lang w:val="es-419"/>
+              </w:rPr>
+            </w:pPr>
+            <w:r>
+              <w:rPr>
+                <w:b/>
+                <w:bCs/>
+                <w:i/>
+                <w:iCs/>
+                <w:lang w:val="es-419"/>
+              </w:rPr>
+              <w:drawing>
+                <wp:inline distT="0" distB="0" distL="0" distR="0" wp14:anchorId="7F1E7F37" wp14:editId="50035C3D">
+                  <wp:extent cx="3082290" cy="1768475"/>
+                  <wp:effectExtent l="0" t="0" r="3810" b="3175"/>
+                  <wp:docPr id="20" name="Imagen 20"/>
+                  <wp:cNvGraphicFramePr>
+                    <a:graphicFrameLocks xmlns:a="http://schemas.openxmlformats.org/drawingml/2006/main" noChangeAspect="1"/>
+                  </wp:cNvGraphicFramePr>
+                  <a:graphic xmlns:a="http://schemas.openxmlformats.org/drawingml/2006/main">
+                    <a:graphicData uri="http://schemas.openxmlformats.org/drawingml/2006/picture">
+                      <pic:pic xmlns:pic="http://schemas.openxmlformats.org/drawingml/2006/picture">
+                        <pic:nvPicPr>
+                          <pic:cNvPr id="1" name=""/>
+                          <pic:cNvPicPr/>
+                        </pic:nvPicPr>
+                        <pic:blipFill>
+                          <a:blip r:embed="rId59"/>
+                          <a:stretch>
+                            <a:fillRect/>
+                          </a:stretch>
+                        </pic:blipFill>
+                        <pic:spPr>
+                          <a:xfrm>
+                            <a:off x="0" y="0"/>
+                            <a:ext cx="3082290" cy="1768475"/>
+                          </a:xfrm>
+                          <a:prstGeom prst="rect">
+                            <a:avLst/>
+                          </a:prstGeom>
+                        </pic:spPr>
+                      </pic:pic>
+                    </a:graphicData>
+                  </a:graphic>
+                </wp:inline>
+              </w:drawing>
+            </w:r>
+          </w:p>
+        </w:tc>
+        <w:tc>
+          <w:tcPr>
+            <w:tcW w:w="4275" w:type="dxa"/>
+          </w:tcPr>
+          <w:p>
+            <w:pPr>
+              <w:rPr>
+                <w:lang w:val="es-419"/>
+              </w:rPr>
+            </w:pPr>
+            <w:r>
+              <w:rPr>
+                <w:lang w:val="es-419"/>
+              </w:rPr>
+              <w:t xml:space="preserve">O(n), en caso </w:t>
+            </w:r>
+            <w:r>
+              <w:rPr>
+                <w:lang w:val="es-419"/>
+              </w:rPr>
+              <w:t>de que el tamaño de la lista sea mayor a 20</w:t>
+            </w:r>
+            <w:r>
+              <w:rPr>
+                <w:lang w:val="es-419"/>
+              </w:rPr>
+              <w:t xml:space="preserve">. Creamos una nueva Array </w:t>
+            </w:r>
+            <w:proofErr w:type="spellStart"/>
+            <w:r>
+              <w:rPr>
+                <w:lang w:val="es-419"/>
+              </w:rPr>
+              <w:t>List</w:t>
+            </w:r>
+            <w:proofErr w:type="spellEnd"/>
+            <w:r>
+              <w:rPr>
+                <w:lang w:val="es-419"/>
+              </w:rPr>
+              <w:t xml:space="preserve"> con </w:t>
+            </w:r>
+            <w:proofErr w:type="spellStart"/>
+            <w:r>
+              <w:rPr>
+                <w:lang w:val="es-419"/>
+              </w:rPr>
+              <w:t>new_</w:t>
+            </w:r>
+            <w:proofErr w:type="gramStart"/>
+            <w:r>
+              <w:rPr>
+                <w:lang w:val="es-419"/>
+              </w:rPr>
+              <w:t>list</w:t>
+            </w:r>
+            <w:proofErr w:type="spellEnd"/>
+            <w:r>
+              <w:rPr>
+                <w:lang w:val="es-419"/>
+              </w:rPr>
+              <w:t>(</w:t>
+            </w:r>
+            <w:proofErr w:type="gramEnd"/>
+            <w:r>
+              <w:rPr>
+                <w:lang w:val="es-419"/>
+              </w:rPr>
+              <w:t xml:space="preserve">), e iteramos la lista para añadir los primeros 5 elementos y los últimos 5 con </w:t>
+            </w:r>
+            <w:proofErr w:type="spellStart"/>
+            <w:r>
+              <w:rPr>
+                <w:lang w:val="es-419"/>
+              </w:rPr>
+              <w:t>get.element</w:t>
+            </w:r>
+            <w:proofErr w:type="spellEnd"/>
+            <w:r>
+              <w:rPr>
+                <w:lang w:val="es-419"/>
+              </w:rPr>
+              <w:t>()</w:t>
+            </w:r>
+            <w:r>
+              <w:rPr>
+                <w:lang w:val="es-419"/>
+              </w:rPr>
+              <w:t xml:space="preserve"> y retornamos el Array </w:t>
+            </w:r>
+            <w:proofErr w:type="spellStart"/>
+            <w:r>
+              <w:rPr>
+                <w:lang w:val="es-419"/>
+              </w:rPr>
+              <w:t>List</w:t>
+            </w:r>
+            <w:proofErr w:type="spellEnd"/>
+            <w:r>
+              <w:rPr>
+                <w:lang w:val="es-419"/>
+              </w:rPr>
+              <w:t>.</w:t>
+            </w:r>
+          </w:p>
+        </w:tc>
+      </w:tr>
+      <w:tr>
+        <w:tc>
+          <w:tcPr>
+            <w:tcW w:w="5070" w:type="dxa"/>
+          </w:tcPr>
+          <w:p>
+            <w:pPr>
+              <w:rPr>
+                <w:b/>
+                <w:bCs/>
+                <w:i/>
+                <w:iCs/>
+                <w:lang w:val="es-419"/>
+              </w:rPr>
+            </w:pPr>
+            <w:r>
+              <w:rPr>
+                <w:b/>
+                <w:bCs/>
+                <w:i/>
+                <w:iCs/>
+                <w:lang w:val="es-419"/>
+              </w:rPr>
+              <w:t>TOTAL</w:t>
+            </w:r>
+          </w:p>
+        </w:tc>
+        <w:tc>
+          <w:tcPr>
+            <w:tcW w:w="4275" w:type="dxa"/>
+          </w:tcPr>
+          <w:p>
+            <w:pPr>
+              <w:rPr>
+                <w:b/>
+                <w:bCs/>
+                <w:i/>
+                <w:iCs/>
+                <w:lang w:val="es-419"/>
+              </w:rPr>
+            </w:pPr>
+            <w:r>
+              <w:rPr>
+                <w:b/>
+                <w:bCs/>
+                <w:i/>
+                <w:iCs/>
+                <w:lang w:val="es-419"/>
+              </w:rPr>
+              <w:t>O(</w:t>
+            </w:r>
+            <w:r>
+              <w:rPr>
+                <w:b/>
+                <w:bCs/>
+                <w:i/>
+                <w:iCs/>
+                <w:lang w:val="es-419"/>
+              </w:rPr>
+              <w:t>n</w:t>
+            </w:r>
+            <w:r>
+              <w:rPr>
+                <w:b/>
+                <w:bCs/>
+                <w:i/>
+                <w:iCs/>
+                <w:lang w:val="es-419"/>
+              </w:rPr>
+              <w:t>)</w:t>
+            </w:r>
+          </w:p>
+        </w:tc>
+      </w:tr>
+    </w:tbl>
+    <w:p>
+      <w:pPr>
+        <w:rPr>
+          <w:lang w:val="es-CO"/>
+        </w:rPr>
+      </w:pPr>
+    </w:p>
+    <w:p>
+      <w:pPr>
+        <w:pStyle w:val="Ttulo2"/>
+        <w:rPr>
+          <w:b/>
+          <w:bCs/>
+          <w:lang w:val="es-419"/>
+        </w:rPr>
+      </w:pPr>
+      <w:r>
+        <w:rPr>
+          <w:b/>
+          <w:bCs/>
+          <w:lang w:val="es-419"/>
+        </w:rPr>
+        <w:t>Pruebas Realizadas</w:t>
+      </w:r>
+    </w:p>
+    <w:p>
+      <w:pPr>
+        <w:rPr>
+          <w:lang w:val="es-419"/>
+        </w:rPr>
+      </w:pPr>
+    </w:p>
+    <w:p>
+      <w:pPr>
+        <w:jc w:val="both"/>
+        <w:rPr>
+          <w:lang w:val="es-CO"/>
+        </w:rPr>
+      </w:pPr>
+      <w:r>
+        <w:rPr>
+          <w:lang w:val="es-419"/>
+        </w:rPr>
+        <w:t xml:space="preserve">Las pruebas realizadas fueron realizadas en una maquina con las siguientes especificaciones. Los datos de entrada fueron el catálogo de </w:t>
+      </w:r>
+      <w:r>
+        <w:rPr>
+          <w:lang w:val="es-419"/>
+        </w:rPr>
+        <w:t xml:space="preserve">datos, el estado de CALIFORNIA, la fecha de carga </w:t>
+      </w:r>
+      <w:r>
+        <w:rPr>
+          <w:lang w:val="es-419"/>
+        </w:rPr>
+        <w:t>2012-01-01 00:00:00</w:t>
+      </w:r>
+      <w:r>
+        <w:rPr>
+          <w:lang w:val="es-419"/>
+        </w:rPr>
+        <w:t xml:space="preserve"> y la fecha de carga </w:t>
+      </w:r>
+      <w:r>
+        <w:rPr>
+          <w:lang w:val="es-419"/>
+        </w:rPr>
+        <w:t>2024-11-07 12:00:</w:t>
+      </w:r>
+      <w:proofErr w:type="gramStart"/>
+      <w:r>
+        <w:rPr>
+          <w:lang w:val="es-419"/>
+        </w:rPr>
+        <w:t>00</w:t>
+      </w:r>
+      <w:r>
+        <w:rPr>
+          <w:lang w:val="es-419"/>
+        </w:rPr>
+        <w:t xml:space="preserve"> </w:t>
+      </w:r>
+      <w:r>
+        <w:rPr>
+          <w:lang w:val="es-419"/>
+        </w:rPr>
+        <w:t>.</w:t>
+      </w:r>
+      <w:proofErr w:type="gramEnd"/>
+    </w:p>
+    <w:tbl>
+      <w:tblPr>
+        <w:tblStyle w:val="Tabladecuadrcula2"/>
+        <w:tblW w:w="0" w:type="auto"/>
+        <w:tblLook w:val="04A0" w:firstRow="1" w:lastRow="0" w:firstColumn="1" w:lastColumn="0" w:noHBand="0" w:noVBand="1"/>
+      </w:tblPr>
+      <w:tblGrid>
+        <w:gridCol w:w="4675"/>
+        <w:gridCol w:w="4675"/>
+      </w:tblGrid>
+      <w:tr>
+        <w:trPr>
+          <w:cnfStyle w:val="100000000000" w:firstRow="1" w:lastRow="0" w:firstColumn="0" w:lastColumn="0" w:oddVBand="0" w:evenVBand="0" w:oddHBand="0" w:evenHBand="0" w:firstRowFirstColumn="0" w:firstRowLastColumn="0" w:lastRowFirstColumn="0" w:lastRowLastColumn="0"/>
+        </w:trPr>
+        <w:tc>
+          <w:tcPr>
+            <w:cnfStyle w:val="001000000000" w:firstRow="0" w:lastRow="0" w:firstColumn="1" w:lastColumn="0" w:oddVBand="0" w:evenVBand="0" w:oddHBand="0" w:evenHBand="0" w:firstRowFirstColumn="0" w:firstRowLastColumn="0" w:lastRowFirstColumn="0" w:lastRowLastColumn="0"/>
+            <w:tcW w:w="4675" w:type="dxa"/>
+          </w:tcPr>
+          <w:p>
+            <w:pPr>
+              <w:jc w:val="both"/>
+              <w:rPr>
+                <w:lang w:val="es-419"/>
+              </w:rPr>
+            </w:pPr>
+            <w:r>
+              <w:rPr>
+                <w:lang w:val="es-419"/>
+              </w:rPr>
+              <w:t>Procesadores</w:t>
+            </w:r>
+          </w:p>
+        </w:tc>
+        <w:tc>
+          <w:tcPr>
+            <w:tcW w:w="4675" w:type="dxa"/>
+          </w:tcPr>
+          <w:p>
+            <w:pPr>
+              <w:jc w:val="both"/>
+              <w:cnfStyle w:val="100000000000" w:firstRow="1" w:lastRow="0" w:firstColumn="0" w:lastColumn="0" w:oddVBand="0" w:evenVBand="0" w:oddHBand="0" w:evenHBand="0" w:firstRowFirstColumn="0" w:firstRowLastColumn="0" w:lastRowFirstColumn="0" w:lastRowLastColumn="0"/>
+            </w:pPr>
+            <w:r>
+              <w:t>AMD Ryzen 7 5700G</w:t>
+            </w:r>
+          </w:p>
+        </w:tc>
+      </w:tr>
+      <w:tr>
+        <w:trPr>
+          <w:cnfStyle w:val="000000100000" w:firstRow="0" w:lastRow="0" w:firstColumn="0" w:lastColumn="0" w:oddVBand="0" w:evenVBand="0" w:oddHBand="1" w:evenHBand="0" w:firstRowFirstColumn="0" w:firstRowLastColumn="0" w:lastRowFirstColumn="0" w:lastRowLastColumn="0"/>
+        </w:trPr>
+        <w:tc>
+          <w:tcPr>
+            <w:cnfStyle w:val="001000000000" w:firstRow="0" w:lastRow="0" w:firstColumn="1" w:lastColumn="0" w:oddVBand="0" w:evenVBand="0" w:oddHBand="0" w:evenHBand="0" w:firstRowFirstColumn="0" w:firstRowLastColumn="0" w:lastRowFirstColumn="0" w:lastRowLastColumn="0"/>
+            <w:tcW w:w="4675" w:type="dxa"/>
+          </w:tcPr>
+          <w:p>
+            <w:pPr>
+              <w:jc w:val="both"/>
+              <w:rPr>
+                <w:lang w:val="es-419"/>
+              </w:rPr>
+            </w:pPr>
+            <w:r>
+              <w:rPr>
+                <w:lang w:val="es-419"/>
+              </w:rPr>
+              <w:t>Memoria RAM</w:t>
+            </w:r>
+          </w:p>
+        </w:tc>
+        <w:tc>
+          <w:tcPr>
+            <w:tcW w:w="4675" w:type="dxa"/>
+          </w:tcPr>
+          <w:p>
+            <w:pPr>
+              <w:jc w:val="both"/>
+              <w:cnfStyle w:val="000000100000" w:firstRow="0" w:lastRow="0" w:firstColumn="0" w:lastColumn="0" w:oddVBand="0" w:evenVBand="0" w:oddHBand="1" w:evenHBand="0" w:firstRowFirstColumn="0" w:firstRowLastColumn="0" w:lastRowFirstColumn="0" w:lastRowLastColumn="0"/>
+              <w:rPr>
+                <w:lang w:val="es-419"/>
+              </w:rPr>
+            </w:pPr>
+            <w:r>
+              <w:rPr>
+                <w:lang w:val="es-419"/>
+              </w:rPr>
+              <w:t>22 GB</w:t>
+            </w:r>
+          </w:p>
+        </w:tc>
+      </w:tr>
+      <w:tr>
+        <w:tc>
+          <w:tcPr>
+            <w:cnfStyle w:val="001000000000" w:firstRow="0" w:lastRow="0" w:firstColumn="1" w:lastColumn="0" w:oddVBand="0" w:evenVBand="0" w:oddHBand="0" w:evenHBand="0" w:firstRowFirstColumn="0" w:firstRowLastColumn="0" w:lastRowFirstColumn="0" w:lastRowLastColumn="0"/>
+            <w:tcW w:w="4675" w:type="dxa"/>
+          </w:tcPr>
+          <w:p>
+            <w:pPr>
+              <w:jc w:val="both"/>
+              <w:rPr>
+                <w:lang w:val="es-419"/>
+              </w:rPr>
+            </w:pPr>
+            <w:r>
+              <w:rPr>
+                <w:lang w:val="es-419"/>
+              </w:rPr>
+              <w:lastRenderedPageBreak/>
+              <w:t>Sistema Operativo</w:t>
+            </w:r>
+          </w:p>
+        </w:tc>
+        <w:tc>
+          <w:tcPr>
+            <w:tcW w:w="4675" w:type="dxa"/>
+          </w:tcPr>
+          <w:p>
+            <w:pPr>
+              <w:jc w:val="both"/>
+              <w:cnfStyle w:val="000000000000" w:firstRow="0" w:lastRow="0" w:firstColumn="0" w:lastColumn="0" w:oddVBand="0" w:evenVBand="0" w:oddHBand="0" w:evenHBand="0" w:firstRowFirstColumn="0" w:firstRowLastColumn="0" w:lastRowFirstColumn="0" w:lastRowLastColumn="0"/>
+              <w:rPr>
+                <w:lang w:val="es-419"/>
+              </w:rPr>
+            </w:pPr>
+            <w:r>
+              <w:rPr>
+                <w:lang w:val="es-419"/>
+              </w:rPr>
+              <w:t xml:space="preserve">Windows 10 </w:t>
+            </w:r>
+          </w:p>
+        </w:tc>
+      </w:tr>
+    </w:tbl>
+    <w:p>
+      <w:pPr>
+        <w:jc w:val="both"/>
+        <w:rPr>
+          <w:lang w:val="es-419"/>
+        </w:rPr>
+      </w:pPr>
+    </w:p>
+    <w:tbl>
+      <w:tblPr>
+        <w:tblStyle w:val="Tablaconcuadrcula"/>
+        <w:tblW w:w="9360" w:type="dxa"/>
+        <w:tblLayout w:type="fixed"/>
+        <w:tblLook w:val="06A0" w:firstRow="1" w:lastRow="0" w:firstColumn="1" w:lastColumn="0" w:noHBand="1" w:noVBand="1"/>
+      </w:tblPr>
+      <w:tblGrid>
+        <w:gridCol w:w="4680"/>
+        <w:gridCol w:w="4680"/>
+      </w:tblGrid>
+      <w:tr>
+        <w:trPr>
+          <w:trHeight w:val="458"/>
+        </w:trPr>
+        <w:tc>
+          <w:tcPr>
+            <w:tcW w:w="4680" w:type="dxa"/>
+          </w:tcPr>
+          <w:p>
+            <w:pPr>
+              <w:rPr>
+                <w:rFonts w:ascii="Dax-Regular" w:hAnsi="Dax-Regular"/>
+                <w:b/>
+                <w:bCs/>
+                <w:lang w:val="es-419"/>
+              </w:rPr>
+            </w:pPr>
+            <w:r>
+              <w:rPr>
+                <w:rFonts w:ascii="Dax-Regular" w:hAnsi="Dax-Regular"/>
+                <w:b/>
+                <w:bCs/>
+                <w:lang w:val="es-419"/>
+              </w:rPr>
+              <w:t>Entrada</w:t>
+            </w:r>
+          </w:p>
+        </w:tc>
+        <w:tc>
+          <w:tcPr>
+            <w:tcW w:w="4680" w:type="dxa"/>
+          </w:tcPr>
+          <w:p>
+            <w:pPr>
+              <w:rPr>
+                <w:rFonts w:ascii="Dax-Regular" w:hAnsi="Dax-Regular"/>
+                <w:b/>
+                <w:bCs/>
+                <w:lang w:val="es-419"/>
+              </w:rPr>
+            </w:pPr>
+            <w:r>
+              <w:rPr>
+                <w:rFonts w:ascii="Dax-Regular" w:hAnsi="Dax-Regular"/>
+                <w:b/>
+                <w:bCs/>
+                <w:lang w:val="es-419"/>
+              </w:rPr>
+              <w:t>Tiempo (s)</w:t>
+            </w:r>
+          </w:p>
+        </w:tc>
+      </w:tr>
+      <w:tr>
+        <w:tc>
+          <w:tcPr>
+            <w:tcW w:w="4680" w:type="dxa"/>
+          </w:tcPr>
+          <w:p>
+            <w:pPr>
+              <w:rPr>
+                <w:rFonts w:ascii="Dax-Regular" w:hAnsi="Dax-Regular"/>
+                <w:lang w:val="es-419"/>
+              </w:rPr>
+            </w:pPr>
+            <w:r>
+              <w:rPr>
+                <w:rFonts w:ascii="Dax-Regular" w:hAnsi="Dax-Regular"/>
+                <w:lang w:val="es-419"/>
+              </w:rPr>
+              <w:t>100000 datos</w:t>
+            </w:r>
+          </w:p>
+        </w:tc>
+        <w:tc>
+          <w:tcPr>
+            <w:tcW w:w="4680" w:type="dxa"/>
+          </w:tcPr>
+          <w:p>
+            <w:pPr>
+              <w:rPr>
+                <w:rFonts w:ascii="Dax-Regular" w:hAnsi="Dax-Regular"/>
+                <w:lang w:val="es-419"/>
+              </w:rPr>
+            </w:pPr>
+            <w:r>
+              <w:rPr>
+                <w:rFonts w:ascii="Dax-Regular" w:hAnsi="Dax-Regular"/>
+                <w:lang w:val="es-419"/>
+              </w:rPr>
+              <w:drawing>
+                <wp:inline distT="0" distB="0" distL="0" distR="0" wp14:anchorId="77B919A4" wp14:editId="1319AAF5">
+                  <wp:extent cx="2834640" cy="130810"/>
+                  <wp:effectExtent l="0" t="0" r="3810" b="2540"/>
+                  <wp:docPr id="58" name="Imagen 58"/>
+                  <wp:cNvGraphicFramePr>
+                    <a:graphicFrameLocks xmlns:a="http://schemas.openxmlformats.org/drawingml/2006/main" noChangeAspect="1"/>
+                  </wp:cNvGraphicFramePr>
+                  <a:graphic xmlns:a="http://schemas.openxmlformats.org/drawingml/2006/main">
+                    <a:graphicData uri="http://schemas.openxmlformats.org/drawingml/2006/picture">
+                      <pic:pic xmlns:pic="http://schemas.openxmlformats.org/drawingml/2006/picture">
+                        <pic:nvPicPr>
+                          <pic:cNvPr id="1" name=""/>
+                          <pic:cNvPicPr/>
+                        </pic:nvPicPr>
+                        <pic:blipFill>
+                          <a:blip r:embed="rId60"/>
+                          <a:stretch>
+                            <a:fillRect/>
+                          </a:stretch>
+                        </pic:blipFill>
+                        <pic:spPr>
+                          <a:xfrm>
+                            <a:off x="0" y="0"/>
+                            <a:ext cx="2834640" cy="130810"/>
+                          </a:xfrm>
+                          <a:prstGeom prst="rect">
+                            <a:avLst/>
+                          </a:prstGeom>
+                        </pic:spPr>
+                      </pic:pic>
+                    </a:graphicData>
+                  </a:graphic>
+                </wp:inline>
+              </w:drawing>
+            </w:r>
+          </w:p>
+        </w:tc>
+      </w:tr>
+      <w:tr>
+        <w:tc>
+          <w:tcPr>
+            <w:tcW w:w="4680" w:type="dxa"/>
+          </w:tcPr>
+          <w:p>
+            <w:pPr>
+              <w:rPr>
+                <w:rFonts w:ascii="Dax-Regular" w:hAnsi="Dax-Regular"/>
+                <w:lang w:val="es-419"/>
+              </w:rPr>
+            </w:pPr>
+            <w:r>
+              <w:rPr>
+                <w:rFonts w:ascii="Dax-Regular" w:hAnsi="Dax-Regular"/>
+                <w:lang w:val="es-419"/>
+              </w:rPr>
+              <w:t>200000 datos</w:t>
+            </w:r>
+          </w:p>
+        </w:tc>
+        <w:tc>
+          <w:tcPr>
+            <w:tcW w:w="4680" w:type="dxa"/>
+          </w:tcPr>
+          <w:p>
+            <w:pPr>
+              <w:rPr>
+                <w:rFonts w:ascii="Dax-Regular" w:hAnsi="Dax-Regular"/>
+                <w:lang w:val="es-419"/>
+              </w:rPr>
+            </w:pPr>
+            <w:r>
+              <w:rPr>
+                <w:rFonts w:ascii="Dax-Regular" w:hAnsi="Dax-Regular"/>
+                <w:lang w:val="es-419"/>
+              </w:rPr>
+              <w:drawing>
+                <wp:inline distT="0" distB="0" distL="0" distR="0" wp14:anchorId="5ED1AFC8" wp14:editId="2D5187AA">
+                  <wp:extent cx="2834640" cy="156845"/>
+                  <wp:effectExtent l="0" t="0" r="3810" b="0"/>
+                  <wp:docPr id="61" name="Imagen 61"/>
+                  <wp:cNvGraphicFramePr>
+                    <a:graphicFrameLocks xmlns:a="http://schemas.openxmlformats.org/drawingml/2006/main" noChangeAspect="1"/>
+                  </wp:cNvGraphicFramePr>
+                  <a:graphic xmlns:a="http://schemas.openxmlformats.org/drawingml/2006/main">
+                    <a:graphicData uri="http://schemas.openxmlformats.org/drawingml/2006/picture">
+                      <pic:pic xmlns:pic="http://schemas.openxmlformats.org/drawingml/2006/picture">
+                        <pic:nvPicPr>
+                          <pic:cNvPr id="1" name=""/>
+                          <pic:cNvPicPr/>
+                        </pic:nvPicPr>
+                        <pic:blipFill>
+                          <a:blip r:embed="rId61"/>
+                          <a:stretch>
+                            <a:fillRect/>
+                          </a:stretch>
+                        </pic:blipFill>
+                        <pic:spPr>
+                          <a:xfrm>
+                            <a:off x="0" y="0"/>
+                            <a:ext cx="2834640" cy="156845"/>
+                          </a:xfrm>
+                          <a:prstGeom prst="rect">
+                            <a:avLst/>
+                          </a:prstGeom>
+                        </pic:spPr>
+                      </pic:pic>
+                    </a:graphicData>
+                  </a:graphic>
+                </wp:inline>
+              </w:drawing>
+            </w:r>
+          </w:p>
+        </w:tc>
+      </w:tr>
+      <w:tr>
+        <w:tc>
+          <w:tcPr>
+            <w:tcW w:w="4680" w:type="dxa"/>
+          </w:tcPr>
+          <w:p>
+            <w:pPr>
+              <w:rPr>
+                <w:rFonts w:ascii="Dax-Regular" w:hAnsi="Dax-Regular"/>
+                <w:lang w:val="es-419"/>
+              </w:rPr>
+            </w:pPr>
+            <w:r>
+              <w:rPr>
+                <w:rFonts w:ascii="Dax-Regular" w:hAnsi="Dax-Regular"/>
+                <w:lang w:val="es-419"/>
+              </w:rPr>
+              <w:t>300000 datos</w:t>
+            </w:r>
+          </w:p>
+        </w:tc>
+        <w:tc>
+          <w:tcPr>
+            <w:tcW w:w="4680" w:type="dxa"/>
+          </w:tcPr>
+          <w:p>
+            <w:pPr>
+              <w:rPr>
+                <w:rFonts w:ascii="Dax-Regular" w:hAnsi="Dax-Regular"/>
+                <w:lang w:val="es-419"/>
+              </w:rPr>
+            </w:pPr>
+            <w:r>
+              <w:rPr>
+                <w:rFonts w:ascii="Dax-Regular" w:hAnsi="Dax-Regular"/>
+                <w:lang w:val="es-419"/>
+              </w:rPr>
+              <w:drawing>
+                <wp:inline distT="0" distB="0" distL="0" distR="0" wp14:anchorId="5D9AF0DB" wp14:editId="1C16D7BB">
+                  <wp:extent cx="2834640" cy="133350"/>
+                  <wp:effectExtent l="0" t="0" r="3810" b="0"/>
+                  <wp:docPr id="1546467784" name="Imagen 1546467784"/>
+                  <wp:cNvGraphicFramePr>
+                    <a:graphicFrameLocks xmlns:a="http://schemas.openxmlformats.org/drawingml/2006/main" noChangeAspect="1"/>
+                  </wp:cNvGraphicFramePr>
+                  <a:graphic xmlns:a="http://schemas.openxmlformats.org/drawingml/2006/main">
+                    <a:graphicData uri="http://schemas.openxmlformats.org/drawingml/2006/picture">
+                      <pic:pic xmlns:pic="http://schemas.openxmlformats.org/drawingml/2006/picture">
+                        <pic:nvPicPr>
+                          <pic:cNvPr id="1" name=""/>
+                          <pic:cNvPicPr/>
+                        </pic:nvPicPr>
+                        <pic:blipFill>
+                          <a:blip r:embed="rId62"/>
+                          <a:stretch>
+                            <a:fillRect/>
+                          </a:stretch>
+                        </pic:blipFill>
+                        <pic:spPr>
+                          <a:xfrm>
+                            <a:off x="0" y="0"/>
+                            <a:ext cx="2834640" cy="133350"/>
+                          </a:xfrm>
+                          <a:prstGeom prst="rect">
+                            <a:avLst/>
+                          </a:prstGeom>
+                        </pic:spPr>
+                      </pic:pic>
+                    </a:graphicData>
+                  </a:graphic>
+                </wp:inline>
+              </w:drawing>
+            </w:r>
+          </w:p>
+        </w:tc>
+      </w:tr>
+      <w:tr>
+        <w:tc>
+          <w:tcPr>
+            <w:tcW w:w="4680" w:type="dxa"/>
+          </w:tcPr>
+          <w:p>
+            <w:pPr>
+              <w:rPr>
+                <w:rFonts w:ascii="Dax-Regular" w:hAnsi="Dax-Regular"/>
+                <w:lang w:val="es-419"/>
+              </w:rPr>
+            </w:pPr>
+            <w:r>
+              <w:rPr>
+                <w:rFonts w:ascii="Dax-Regular" w:hAnsi="Dax-Regular"/>
+                <w:lang w:val="es-419"/>
+              </w:rPr>
+              <w:t>400000 datos</w:t>
+            </w:r>
+          </w:p>
+        </w:tc>
+        <w:tc>
+          <w:tcPr>
+            <w:tcW w:w="4680" w:type="dxa"/>
+          </w:tcPr>
+          <w:p>
+            <w:pPr>
+              <w:rPr>
+                <w:rFonts w:ascii="Dax-Regular" w:hAnsi="Dax-Regular"/>
+                <w:lang w:val="es-419"/>
+              </w:rPr>
+            </w:pPr>
+            <w:r>
+              <w:rPr>
+                <w:rFonts w:ascii="Dax-Regular" w:hAnsi="Dax-Regular"/>
+                <w:lang w:val="es-419"/>
+              </w:rPr>
+              <w:drawing>
+                <wp:inline distT="0" distB="0" distL="0" distR="0" wp14:anchorId="3DDDEA8C" wp14:editId="057BD521">
+                  <wp:extent cx="2834640" cy="123190"/>
+                  <wp:effectExtent l="0" t="0" r="3810" b="0"/>
+                  <wp:docPr id="1546467786" name="Imagen 1546467786"/>
+                  <wp:cNvGraphicFramePr>
+                    <a:graphicFrameLocks xmlns:a="http://schemas.openxmlformats.org/drawingml/2006/main" noChangeAspect="1"/>
+                  </wp:cNvGraphicFramePr>
+                  <a:graphic xmlns:a="http://schemas.openxmlformats.org/drawingml/2006/main">
+                    <a:graphicData uri="http://schemas.openxmlformats.org/drawingml/2006/picture">
+                      <pic:pic xmlns:pic="http://schemas.openxmlformats.org/drawingml/2006/picture">
+                        <pic:nvPicPr>
+                          <pic:cNvPr id="1" name=""/>
+                          <pic:cNvPicPr/>
+                        </pic:nvPicPr>
+                        <pic:blipFill>
+                          <a:blip r:embed="rId63"/>
+                          <a:stretch>
+                            <a:fillRect/>
+                          </a:stretch>
+                        </pic:blipFill>
+                        <pic:spPr>
+                          <a:xfrm>
+                            <a:off x="0" y="0"/>
+                            <a:ext cx="2834640" cy="123190"/>
+                          </a:xfrm>
+                          <a:prstGeom prst="rect">
+                            <a:avLst/>
+                          </a:prstGeom>
+                        </pic:spPr>
+                      </pic:pic>
+                    </a:graphicData>
+                  </a:graphic>
+                </wp:inline>
+              </w:drawing>
+            </w:r>
+          </w:p>
+        </w:tc>
+      </w:tr>
+      <w:tr>
+        <w:tc>
+          <w:tcPr>
+            <w:tcW w:w="4680" w:type="dxa"/>
+          </w:tcPr>
+          <w:p>
+            <w:pPr>
+              <w:rPr>
+                <w:rFonts w:ascii="Dax-Regular" w:hAnsi="Dax-Regular"/>
+                <w:lang w:val="es-419"/>
+              </w:rPr>
+            </w:pPr>
+            <w:r>
+              <w:rPr>
+                <w:rFonts w:ascii="Dax-Regular" w:hAnsi="Dax-Regular"/>
+                <w:lang w:val="es-419"/>
+              </w:rPr>
+              <w:t>500000 datos</w:t>
+            </w:r>
+          </w:p>
+        </w:tc>
+        <w:tc>
+          <w:tcPr>
+            <w:tcW w:w="4680" w:type="dxa"/>
+          </w:tcPr>
+          <w:p>
+            <w:pPr>
+              <w:rPr>
+                <w:rFonts w:ascii="Dax-Regular" w:hAnsi="Dax-Regular"/>
+                <w:lang w:val="es-419"/>
+              </w:rPr>
+            </w:pPr>
+            <w:r>
+              <w:rPr>
+                <w:rFonts w:ascii="Dax-Regular" w:hAnsi="Dax-Regular"/>
+                <w:lang w:val="es-419"/>
+              </w:rPr>
+              <w:drawing>
+                <wp:inline distT="0" distB="0" distL="0" distR="0" wp14:anchorId="361C3B01" wp14:editId="7410689B">
+                  <wp:extent cx="2834640" cy="120015"/>
+                  <wp:effectExtent l="0" t="0" r="3810" b="0"/>
+                  <wp:docPr id="1546467788" name="Imagen 1546467788"/>
+                  <wp:cNvGraphicFramePr>
+                    <a:graphicFrameLocks xmlns:a="http://schemas.openxmlformats.org/drawingml/2006/main" noChangeAspect="1"/>
+                  </wp:cNvGraphicFramePr>
+                  <a:graphic xmlns:a="http://schemas.openxmlformats.org/drawingml/2006/main">
+                    <a:graphicData uri="http://schemas.openxmlformats.org/drawingml/2006/picture">
+                      <pic:pic xmlns:pic="http://schemas.openxmlformats.org/drawingml/2006/picture">
+                        <pic:nvPicPr>
+                          <pic:cNvPr id="1" name=""/>
+                          <pic:cNvPicPr/>
+                        </pic:nvPicPr>
+                        <pic:blipFill>
+                          <a:blip r:embed="rId64"/>
+                          <a:stretch>
+                            <a:fillRect/>
+                          </a:stretch>
+                        </pic:blipFill>
+                        <pic:spPr>
+                          <a:xfrm>
+                            <a:off x="0" y="0"/>
+                            <a:ext cx="2834640" cy="120015"/>
+                          </a:xfrm>
+                          <a:prstGeom prst="rect">
+                            <a:avLst/>
+                          </a:prstGeom>
+                        </pic:spPr>
+                      </pic:pic>
+                    </a:graphicData>
+                  </a:graphic>
+                </wp:inline>
+              </w:drawing>
+            </w:r>
+          </w:p>
+        </w:tc>
+      </w:tr>
+    </w:tbl>
+    <w:p>
+      <w:pPr>
+        <w:rPr>
+          <w:lang w:val="es-CO"/>
+        </w:rPr>
+      </w:pPr>
+    </w:p>
+    <w:p>
+      <w:pPr>
+        <w:pStyle w:val="Ttulo3"/>
+        <w:rPr>
+          <w:b/>
+          <w:bCs/>
+          <w:lang w:val="es-419"/>
+        </w:rPr>
+      </w:pPr>
+      <w:r>
+        <w:rPr>
+          <w:b/>
+          <w:bCs/>
+          <w:lang w:val="es-419"/>
+        </w:rPr>
+        <w:t>Tablas de datos</w:t>
+      </w:r>
+    </w:p>
+    <w:p>
+      <w:pPr>
+        <w:rPr>
+          <w:lang w:val="es-419"/>
+        </w:rPr>
+      </w:pPr>
+      <w:r>
+        <w:rPr>
+          <w:lang w:val="es-419"/>
+        </w:rPr>
+        <w:t>Las tablas con la recopilación de datos de las pruebas.</w:t>
+      </w:r>
+    </w:p>
+    <w:tbl>
+      <w:tblPr>
+        <w:tblW w:w="5133" w:type="dxa"/>
+        <w:jc w:val="center"/>
+        <w:tblLook w:val="04A0" w:firstRow="1" w:lastRow="0" w:firstColumn="1" w:lastColumn="0" w:noHBand="0" w:noVBand="1"/>
+      </w:tblPr>
+      <w:tblGrid>
+        <w:gridCol w:w="1499"/>
+        <w:gridCol w:w="6414"/>
+        <w:gridCol w:w="1437"/>
+      </w:tblGrid>
+      <w:tr>
+        <w:trPr>
+          <w:trHeight w:val="560"/>
+          <w:jc w:val="center"/>
+        </w:trPr>
+        <w:tc>
+          <w:tcPr>
+            <w:tcW w:w="2153" w:type="dxa"/>
+            <w:tcBorders>
+              <w:top w:val="single" w:sz="4" w:space="0" w:color="auto"/>
+              <w:left w:val="single" w:sz="4" w:space="0" w:color="auto"/>
+              <w:bottom w:val="single" w:sz="4" w:space="0" w:color="auto"/>
+              <w:right w:val="single" w:sz="4" w:space="0" w:color="auto"/>
+            </w:tcBorders>
+            <w:shd w:val="clear" w:color="auto" w:fill="auto"/>
+            <w:vAlign w:val="center"/>
+            <w:hideMark/>
+          </w:tcPr>
+          <w:p>
+            <w:pPr>
+              <w:spacing w:after="0" w:line="240" w:lineRule="auto"/>
+              <w:ind w:left="1440" w:hanging="1440"/>
+              <w:jc w:val="center"/>
+              <w:rPr>
+                <w:rFonts w:ascii="Dax-Regular" w:eastAsia="Times New Roman" w:hAnsi="Dax-Regular" w:cs="Calibri"/>
+                <w:b/>
+                <w:bCs/>
+                <w:color w:val="000000"/>
+                <w:lang w:eastAsia="en-US"/>
+              </w:rPr>
+            </w:pPr>
+            <w:r>
+              <w:rPr>
+                <w:rFonts w:ascii="Dax-Regular" w:eastAsia="Times New Roman" w:hAnsi="Dax-Regular" w:cs="Calibri"/>
+                <w:b/>
+                <w:bCs/>
+                <w:color w:val="000000"/>
+                <w:lang w:val="es-419" w:eastAsia="en-US"/>
+              </w:rPr>
+              <w:t>Muestra</w:t>
+            </w:r>
+          </w:p>
+        </w:tc>
+        <w:tc>
+          <w:tcPr>
+            <w:tcW w:w="920" w:type="dxa"/>
+            <w:tcBorders>
+              <w:top w:val="single" w:sz="4" w:space="0" w:color="auto"/>
+              <w:left w:val="nil"/>
+              <w:bottom w:val="single" w:sz="4" w:space="0" w:color="auto"/>
+              <w:right w:val="single" w:sz="4" w:space="0" w:color="auto"/>
+            </w:tcBorders>
+            <w:shd w:val="clear" w:color="auto" w:fill="auto"/>
+            <w:vAlign w:val="center"/>
+            <w:hideMark/>
+          </w:tcPr>
+          <w:p>
+            <w:pPr>
+              <w:spacing w:after="0" w:line="240" w:lineRule="auto"/>
+              <w:ind w:left="1440" w:hanging="1440"/>
+              <w:jc w:val="center"/>
+              <w:rPr>
+                <w:rFonts w:ascii="Dax-Regular" w:eastAsia="Times New Roman" w:hAnsi="Dax-Regular" w:cs="Calibri"/>
+                <w:b/>
+                <w:bCs/>
+                <w:color w:val="000000"/>
+                <w:lang w:eastAsia="en-US"/>
+              </w:rPr>
+            </w:pPr>
+            <w:r>
+              <w:rPr>
+                <w:rFonts w:ascii="Dax-Regular" w:eastAsia="Times New Roman" w:hAnsi="Dax-Regular" w:cs="Calibri"/>
+                <w:b/>
+                <w:bCs/>
+                <w:color w:val="000000"/>
+                <w:lang w:val="es-419" w:eastAsia="en-US"/>
+              </w:rPr>
+              <w:t>Salida</w:t>
+            </w:r>
+          </w:p>
+        </w:tc>
+        <w:tc>
+          <w:tcPr>
+            <w:tcW w:w="2060" w:type="dxa"/>
+            <w:tcBorders>
+              <w:top w:val="single" w:sz="4" w:space="0" w:color="auto"/>
+              <w:left w:val="nil"/>
+              <w:bottom w:val="single" w:sz="4" w:space="0" w:color="auto"/>
+              <w:right w:val="single" w:sz="4" w:space="0" w:color="auto"/>
+            </w:tcBorders>
+            <w:shd w:val="clear" w:color="auto" w:fill="auto"/>
+            <w:vAlign w:val="center"/>
+            <w:hideMark/>
+          </w:tcPr>
+          <w:p>
+            <w:pPr>
+              <w:spacing w:after="0" w:line="240" w:lineRule="auto"/>
+              <w:ind w:left="1440" w:hanging="1440"/>
+              <w:jc w:val="center"/>
+              <w:rPr>
+                <w:rFonts w:ascii="Dax-Regular" w:eastAsia="Times New Roman" w:hAnsi="Dax-Regular" w:cs="Calibri"/>
+                <w:b/>
+                <w:bCs/>
+                <w:color w:val="000000"/>
+                <w:lang w:eastAsia="en-US"/>
+              </w:rPr>
+            </w:pPr>
+            <w:r>
+              <w:rPr>
+                <w:rFonts w:ascii="Dax-Regular" w:eastAsia="Times New Roman" w:hAnsi="Dax-Regular" w:cs="Calibri"/>
+                <w:b/>
+                <w:bCs/>
+                <w:color w:val="000000"/>
+                <w:lang w:val="es-419" w:eastAsia="en-US"/>
+              </w:rPr>
+              <w:t>Tiempo (ms)</w:t>
+            </w:r>
+          </w:p>
+        </w:tc>
+      </w:tr>
+      <w:tr>
+        <w:trPr>
+          <w:trHeight w:val="290"/>
+          <w:jc w:val="center"/>
+        </w:trPr>
+        <w:tc>
+          <w:tcPr>
+            <w:tcW w:w="2153" w:type="dxa"/>
+            <w:tcBorders>
+              <w:top w:val="nil"/>
+              <w:left w:val="single" w:sz="4" w:space="0" w:color="auto"/>
+              <w:bottom w:val="single" w:sz="4" w:space="0" w:color="auto"/>
+              <w:right w:val="single" w:sz="4" w:space="0" w:color="auto"/>
+            </w:tcBorders>
+            <w:shd w:val="clear" w:color="auto" w:fill="auto"/>
+            <w:vAlign w:val="center"/>
+            <w:hideMark/>
+          </w:tcPr>
+          <w:p>
+            <w:pPr>
+              <w:spacing w:after="0" w:line="240" w:lineRule="auto"/>
+              <w:ind w:left="1440" w:hanging="1440"/>
+              <w:jc w:val="center"/>
+              <w:rPr>
+                <w:rFonts w:ascii="Dax-Regular" w:eastAsia="Times New Roman" w:hAnsi="Dax-Regular" w:cs="Calibri"/>
+                <w:color w:val="000000"/>
+                <w:lang w:eastAsia="en-US"/>
+              </w:rPr>
+            </w:pPr>
+            <w:r>
+              <w:rPr>
+                <w:rFonts w:ascii="Dax-Regular" w:hAnsi="Dax-Regular"/>
+                <w:lang w:val="es-419"/>
+              </w:rPr>
+              <w:t>100000 datos</w:t>
+            </w:r>
+          </w:p>
+        </w:tc>
+        <w:tc>
+          <w:tcPr>
+            <w:tcW w:w="920" w:type="dxa"/>
+            <w:tcBorders>
+              <w:top w:val="nil"/>
+              <w:left w:val="nil"/>
+              <w:bottom w:val="single" w:sz="4" w:space="0" w:color="auto"/>
+              <w:right w:val="single" w:sz="4" w:space="0" w:color="auto"/>
+            </w:tcBorders>
+            <w:shd w:val="clear" w:color="auto" w:fill="auto"/>
+            <w:noWrap/>
+            <w:vAlign w:val="bottom"/>
+            <w:hideMark/>
+          </w:tcPr>
+          <w:p>
+            <w:pPr>
+              <w:spacing w:after="0" w:line="240" w:lineRule="auto"/>
+              <w:ind w:left="1440" w:hanging="1440"/>
+              <w:jc w:val="center"/>
+              <w:rPr>
+                <w:rFonts w:ascii="Calibri" w:eastAsia="Times New Roman" w:hAnsi="Calibri" w:cs="Calibri"/>
+                <w:color w:val="000000"/>
+                <w:lang w:eastAsia="en-US"/>
+              </w:rPr>
+            </w:pPr>
+            <w:r>
+              <w:rPr>
+                <w:rFonts w:ascii="Calibri" w:eastAsia="Times New Roman" w:hAnsi="Calibri" w:cs="Calibri"/>
+                <w:color w:val="000000"/>
+                <w:lang w:eastAsia="en-US"/>
+              </w:rPr>
+              <w:drawing>
+                <wp:inline distT="0" distB="0" distL="0" distR="0" wp14:anchorId="16AED2E2" wp14:editId="4BDCF3A1">
+                  <wp:extent cx="5943600" cy="1934210"/>
+                  <wp:effectExtent l="0" t="0" r="0" b="8890"/>
+                  <wp:docPr id="1546467782" name="Imagen 1546467782"/>
+                  <wp:cNvGraphicFramePr>
+                    <a:graphicFrameLocks xmlns:a="http://schemas.openxmlformats.org/drawingml/2006/main" noChangeAspect="1"/>
+                  </wp:cNvGraphicFramePr>
+                  <a:graphic xmlns:a="http://schemas.openxmlformats.org/drawingml/2006/main">
+                    <a:graphicData uri="http://schemas.openxmlformats.org/drawingml/2006/picture">
+                      <pic:pic xmlns:pic="http://schemas.openxmlformats.org/drawingml/2006/picture">
+                        <pic:nvPicPr>
+                          <pic:cNvPr id="1" name=""/>
+                          <pic:cNvPicPr/>
+                        </pic:nvPicPr>
+                        <pic:blipFill>
+                          <a:blip r:embed="rId65"/>
+                          <a:stretch>
+                            <a:fillRect/>
+                          </a:stretch>
+                        </pic:blipFill>
+                        <pic:spPr>
+                          <a:xfrm>
+                            <a:off x="0" y="0"/>
+                            <a:ext cx="5943600" cy="1934210"/>
+                          </a:xfrm>
+                          <a:prstGeom prst="rect">
+                            <a:avLst/>
+                          </a:prstGeom>
+                        </pic:spPr>
+                      </pic:pic>
+                    </a:graphicData>
+                  </a:graphic>
+                </wp:inline>
+              </w:drawing>
+            </w:r>
+          </w:p>
+        </w:tc>
+        <w:tc>
+          <w:tcPr>
+            <w:tcW w:w="2060" w:type="dxa"/>
+            <w:tcBorders>
+              <w:top w:val="nil"/>
+              <w:left w:val="nil"/>
+              <w:bottom w:val="single" w:sz="4" w:space="0" w:color="auto"/>
+              <w:right w:val="single" w:sz="4" w:space="0" w:color="auto"/>
+            </w:tcBorders>
+            <w:shd w:val="clear" w:color="auto" w:fill="auto"/>
+            <w:vAlign w:val="center"/>
+            <w:hideMark/>
+          </w:tcPr>
+          <w:p>
+            <w:pPr>
+              <w:spacing w:after="0" w:line="240" w:lineRule="auto"/>
+              <w:ind w:left="1440" w:hanging="1440"/>
+              <w:jc w:val="center"/>
+              <w:rPr>
+                <w:rFonts w:ascii="Dax-Regular" w:eastAsia="Times New Roman" w:hAnsi="Dax-Regular" w:cs="Calibri"/>
+                <w:color w:val="000000"/>
+                <w:lang w:val="es-419" w:eastAsia="en-US"/>
+              </w:rPr>
+            </w:pPr>
+            <w:r>
+              <w:rPr>
+                <w:rFonts w:ascii="Dax-Regular" w:eastAsia="Times New Roman" w:hAnsi="Dax-Regular" w:cs="Calibri"/>
+                <w:color w:val="000000"/>
+                <w:lang w:val="es-419" w:eastAsia="en-US"/>
+              </w:rPr>
+              <w:t>571.472</w:t>
+            </w:r>
+          </w:p>
+        </w:tc>
+      </w:tr>
+      <w:tr>
+        <w:trPr>
+          <w:trHeight w:val="290"/>
+          <w:jc w:val="center"/>
+        </w:trPr>
+        <w:tc>
+          <w:tcPr>
+            <w:tcW w:w="2153" w:type="dxa"/>
+            <w:tcBorders>
+              <w:top w:val="nil"/>
+              <w:left w:val="single" w:sz="4" w:space="0" w:color="auto"/>
+              <w:bottom w:val="single" w:sz="4" w:space="0" w:color="auto"/>
+              <w:right w:val="single" w:sz="4" w:space="0" w:color="auto"/>
+            </w:tcBorders>
+            <w:shd w:val="clear" w:color="auto" w:fill="auto"/>
+            <w:vAlign w:val="center"/>
+            <w:hideMark/>
+          </w:tcPr>
+          <w:p>
+            <w:pPr>
+              <w:spacing w:after="0" w:line="240" w:lineRule="auto"/>
+              <w:ind w:left="1440" w:hanging="1440"/>
+              <w:jc w:val="center"/>
+              <w:rPr>
+                <w:rFonts w:ascii="Dax-Regular" w:eastAsia="Times New Roman" w:hAnsi="Dax-Regular" w:cs="Calibri"/>
+                <w:color w:val="000000"/>
+                <w:lang w:eastAsia="en-US"/>
+              </w:rPr>
+            </w:pPr>
+            <w:r>
+              <w:rPr>
+                <w:rFonts w:ascii="Dax-Regular" w:hAnsi="Dax-Regular"/>
+                <w:lang w:val="es-419"/>
+              </w:rPr>
+              <w:t>200000 datos</w:t>
+            </w:r>
+            <w:r>
+              <w:rPr>
+                <w:rFonts w:ascii="Dax-Regular" w:eastAsia="Times New Roman" w:hAnsi="Dax-Regular" w:cs="Calibri"/>
+                <w:color w:val="000000"/>
+                <w:lang w:val="es-419" w:eastAsia="en-US"/>
+              </w:rPr>
+              <w:t xml:space="preserve"> </w:t>
+            </w:r>
+          </w:p>
+        </w:tc>
+        <w:tc>
+          <w:tcPr>
+            <w:tcW w:w="920" w:type="dxa"/>
+            <w:tcBorders>
+              <w:top w:val="nil"/>
+              <w:left w:val="nil"/>
+              <w:bottom w:val="single" w:sz="4" w:space="0" w:color="auto"/>
+              <w:right w:val="single" w:sz="4" w:space="0" w:color="auto"/>
+            </w:tcBorders>
+            <w:shd w:val="clear" w:color="auto" w:fill="auto"/>
+            <w:noWrap/>
+            <w:vAlign w:val="bottom"/>
+            <w:hideMark/>
+          </w:tcPr>
+          <w:p>
+            <w:pPr>
+              <w:spacing w:after="0" w:line="240" w:lineRule="auto"/>
+              <w:ind w:left="1440" w:hanging="1440"/>
+              <w:jc w:val="center"/>
+              <w:rPr>
+                <w:rFonts w:ascii="Calibri" w:eastAsia="Times New Roman" w:hAnsi="Calibri" w:cs="Calibri"/>
+                <w:color w:val="000000"/>
+                <w:lang w:eastAsia="en-US"/>
+              </w:rPr>
+            </w:pPr>
+            <w:r>
+              <w:rPr>
+                <w:rFonts w:ascii="Calibri" w:eastAsia="Times New Roman" w:hAnsi="Calibri" w:cs="Calibri"/>
+                <w:color w:val="000000"/>
+                <w:lang w:eastAsia="en-US"/>
+              </w:rPr>
+              <w:drawing>
+                <wp:inline distT="0" distB="0" distL="0" distR="0" wp14:anchorId="05AE3E46" wp14:editId="0897C72B">
+                  <wp:extent cx="5943600" cy="1884680"/>
+                  <wp:effectExtent l="0" t="0" r="0" b="1270"/>
+                  <wp:docPr id="62" name="Imagen 62"/>
+                  <wp:cNvGraphicFramePr>
+                    <a:graphicFrameLocks xmlns:a="http://schemas.openxmlformats.org/drawingml/2006/main" noChangeAspect="1"/>
+                  </wp:cNvGraphicFramePr>
+                  <a:graphic xmlns:a="http://schemas.openxmlformats.org/drawingml/2006/main">
+                    <a:graphicData uri="http://schemas.openxmlformats.org/drawingml/2006/picture">
+                      <pic:pic xmlns:pic="http://schemas.openxmlformats.org/drawingml/2006/picture">
+                        <pic:nvPicPr>
+                          <pic:cNvPr id="1" name=""/>
+                          <pic:cNvPicPr/>
+                        </pic:nvPicPr>
+                        <pic:blipFill>
+                          <a:blip r:embed="rId66"/>
+                          <a:stretch>
+                            <a:fillRect/>
+                          </a:stretch>
+                        </pic:blipFill>
+                        <pic:spPr>
+                          <a:xfrm>
+                            <a:off x="0" y="0"/>
+                            <a:ext cx="5943600" cy="1884680"/>
+                          </a:xfrm>
+                          <a:prstGeom prst="rect">
+                            <a:avLst/>
+                          </a:prstGeom>
+                        </pic:spPr>
+                      </pic:pic>
+                    </a:graphicData>
+                  </a:graphic>
+                </wp:inline>
+              </w:drawing>
+            </w:r>
+          </w:p>
+        </w:tc>
+        <w:tc>
+          <w:tcPr>
+            <w:tcW w:w="2060" w:type="dxa"/>
+            <w:tcBorders>
+              <w:top w:val="nil"/>
+              <w:left w:val="nil"/>
+              <w:bottom w:val="single" w:sz="4" w:space="0" w:color="auto"/>
+              <w:right w:val="single" w:sz="4" w:space="0" w:color="auto"/>
+            </w:tcBorders>
+            <w:shd w:val="clear" w:color="auto" w:fill="auto"/>
+            <w:vAlign w:val="center"/>
+            <w:hideMark/>
+          </w:tcPr>
+          <w:p>
+            <w:pPr>
+              <w:spacing w:after="0" w:line="240" w:lineRule="auto"/>
+              <w:ind w:left="1440" w:hanging="1440"/>
+              <w:jc w:val="center"/>
+              <w:rPr>
+                <w:rFonts w:ascii="Dax-Regular" w:eastAsia="Times New Roman" w:hAnsi="Dax-Regular" w:cs="Calibri"/>
+                <w:color w:val="000000"/>
+                <w:lang w:eastAsia="en-US"/>
+              </w:rPr>
+            </w:pPr>
+            <w:r>
+              <w:rPr>
+                <w:rFonts w:ascii="Dax-Regular" w:eastAsia="Times New Roman" w:hAnsi="Dax-Regular" w:cs="Calibri"/>
+                <w:color w:val="000000"/>
+                <w:lang w:eastAsia="en-US"/>
+              </w:rPr>
+              <w:t>1167.862</w:t>
+            </w:r>
+          </w:p>
+        </w:tc>
+      </w:tr>
+      <w:tr>
+        <w:trPr>
+          <w:trHeight w:val="290"/>
+          <w:jc w:val="center"/>
+        </w:trPr>
+        <w:tc>
+          <w:tcPr>
+            <w:tcW w:w="2153" w:type="dxa"/>
+            <w:tcBorders>
+              <w:top w:val="nil"/>
+              <w:left w:val="single" w:sz="4" w:space="0" w:color="auto"/>
+              <w:bottom w:val="single" w:sz="4" w:space="0" w:color="auto"/>
+              <w:right w:val="single" w:sz="4" w:space="0" w:color="auto"/>
+            </w:tcBorders>
+            <w:shd w:val="clear" w:color="auto" w:fill="auto"/>
+            <w:vAlign w:val="center"/>
+            <w:hideMark/>
+          </w:tcPr>
+          <w:p>
+            <w:pPr>
+              <w:spacing w:after="0" w:line="240" w:lineRule="auto"/>
+              <w:ind w:left="1440" w:hanging="1440"/>
+              <w:jc w:val="center"/>
+              <w:rPr>
+                <w:rFonts w:ascii="Dax-Regular" w:hAnsi="Dax-Regular"/>
+                <w:lang w:val="es-419"/>
+              </w:rPr>
+            </w:pPr>
+            <w:r>
+              <w:rPr>
+                <w:rFonts w:ascii="Dax-Regular" w:hAnsi="Dax-Regular"/>
+                <w:lang w:val="es-419"/>
+              </w:rPr>
+              <w:lastRenderedPageBreak/>
+              <w:t>300000 datos</w:t>
+            </w:r>
+          </w:p>
+        </w:tc>
+        <w:tc>
+          <w:tcPr>
+            <w:tcW w:w="920" w:type="dxa"/>
+            <w:tcBorders>
+              <w:top w:val="nil"/>
+              <w:left w:val="nil"/>
+              <w:bottom w:val="single" w:sz="4" w:space="0" w:color="auto"/>
+              <w:right w:val="single" w:sz="4" w:space="0" w:color="auto"/>
+            </w:tcBorders>
+            <w:shd w:val="clear" w:color="auto" w:fill="auto"/>
+            <w:noWrap/>
+            <w:vAlign w:val="bottom"/>
+            <w:hideMark/>
+          </w:tcPr>
+          <w:p>
+            <w:pPr>
+              <w:spacing w:after="0" w:line="240" w:lineRule="auto"/>
+              <w:ind w:left="1440" w:hanging="1440"/>
+              <w:jc w:val="center"/>
+              <w:rPr>
+                <w:rFonts w:ascii="Calibri" w:eastAsia="Times New Roman" w:hAnsi="Calibri" w:cs="Calibri"/>
+                <w:color w:val="000000"/>
+                <w:lang w:eastAsia="en-US"/>
+              </w:rPr>
+            </w:pPr>
+            <w:r>
+              <w:rPr>
+                <w:rFonts w:ascii="Calibri" w:eastAsia="Times New Roman" w:hAnsi="Calibri" w:cs="Calibri"/>
+                <w:color w:val="000000"/>
+                <w:lang w:eastAsia="en-US"/>
+              </w:rPr>
+              <w:drawing>
+                <wp:inline distT="0" distB="0" distL="0" distR="0" wp14:anchorId="1069416F" wp14:editId="30FFF1D4">
+                  <wp:extent cx="5943600" cy="2052320"/>
+                  <wp:effectExtent l="0" t="0" r="0" b="5080"/>
+                  <wp:docPr id="1546467783" name="Imagen 1546467783"/>
+                  <wp:cNvGraphicFramePr>
+                    <a:graphicFrameLocks xmlns:a="http://schemas.openxmlformats.org/drawingml/2006/main" noChangeAspect="1"/>
+                  </wp:cNvGraphicFramePr>
+                  <a:graphic xmlns:a="http://schemas.openxmlformats.org/drawingml/2006/main">
+                    <a:graphicData uri="http://schemas.openxmlformats.org/drawingml/2006/picture">
+                      <pic:pic xmlns:pic="http://schemas.openxmlformats.org/drawingml/2006/picture">
+                        <pic:nvPicPr>
+                          <pic:cNvPr id="1" name=""/>
+                          <pic:cNvPicPr/>
+                        </pic:nvPicPr>
+                        <pic:blipFill>
+                          <a:blip r:embed="rId67"/>
+                          <a:stretch>
+                            <a:fillRect/>
+                          </a:stretch>
+                        </pic:blipFill>
+                        <pic:spPr>
+                          <a:xfrm>
+                            <a:off x="0" y="0"/>
+                            <a:ext cx="5943600" cy="2052320"/>
+                          </a:xfrm>
+                          <a:prstGeom prst="rect">
+                            <a:avLst/>
+                          </a:prstGeom>
+                        </pic:spPr>
+                      </pic:pic>
+                    </a:graphicData>
+                  </a:graphic>
+                </wp:inline>
+              </w:drawing>
+            </w:r>
+          </w:p>
+        </w:tc>
+        <w:tc>
+          <w:tcPr>
+            <w:tcW w:w="2060" w:type="dxa"/>
+            <w:tcBorders>
+              <w:top w:val="nil"/>
+              <w:left w:val="nil"/>
+              <w:bottom w:val="single" w:sz="4" w:space="0" w:color="auto"/>
+              <w:right w:val="single" w:sz="4" w:space="0" w:color="auto"/>
+            </w:tcBorders>
+            <w:shd w:val="clear" w:color="auto" w:fill="auto"/>
+            <w:vAlign w:val="center"/>
+            <w:hideMark/>
+          </w:tcPr>
+          <w:p>
+            <w:pPr>
+              <w:spacing w:after="0" w:line="240" w:lineRule="auto"/>
+              <w:ind w:left="1440" w:hanging="1440"/>
+              <w:jc w:val="center"/>
+              <w:rPr>
+                <w:rFonts w:ascii="Dax-Regular" w:eastAsia="Times New Roman" w:hAnsi="Dax-Regular" w:cs="Calibri"/>
+                <w:color w:val="000000"/>
+                <w:lang w:eastAsia="en-US"/>
+              </w:rPr>
+            </w:pPr>
+            <w:r>
+              <w:rPr>
+                <w:rFonts w:ascii="Dax-Regular" w:eastAsia="Times New Roman" w:hAnsi="Dax-Regular" w:cs="Calibri"/>
+                <w:color w:val="000000"/>
+                <w:lang w:eastAsia="en-US"/>
+              </w:rPr>
+              <w:t>1743.198</w:t>
+            </w:r>
+          </w:p>
+        </w:tc>
+      </w:tr>
+      <w:tr>
+        <w:trPr>
+          <w:trHeight w:val="290"/>
+          <w:jc w:val="center"/>
+        </w:trPr>
+        <w:tc>
+          <w:tcPr>
+            <w:tcW w:w="2153" w:type="dxa"/>
+            <w:tcBorders>
+              <w:top w:val="nil"/>
+              <w:left w:val="single" w:sz="4" w:space="0" w:color="auto"/>
+              <w:bottom w:val="single" w:sz="4" w:space="0" w:color="auto"/>
+              <w:right w:val="single" w:sz="4" w:space="0" w:color="auto"/>
+            </w:tcBorders>
+            <w:shd w:val="clear" w:color="auto" w:fill="auto"/>
+            <w:vAlign w:val="center"/>
+            <w:hideMark/>
+          </w:tcPr>
+          <w:p>
+            <w:pPr>
+              <w:spacing w:after="0" w:line="240" w:lineRule="auto"/>
+              <w:ind w:left="1440" w:hanging="1440"/>
+              <w:jc w:val="center"/>
+              <w:rPr>
+                <w:rFonts w:ascii="Dax-Regular" w:eastAsia="Times New Roman" w:hAnsi="Dax-Regular" w:cs="Calibri"/>
+                <w:color w:val="000000"/>
+                <w:lang w:eastAsia="en-US"/>
+              </w:rPr>
+            </w:pPr>
+            <w:r>
+              <w:rPr>
+                <w:rFonts w:ascii="Dax-Regular" w:hAnsi="Dax-Regular"/>
+                <w:lang w:val="es-419"/>
+              </w:rPr>
+              <w:t>400000 datos</w:t>
+            </w:r>
+          </w:p>
+        </w:tc>
+        <w:tc>
+          <w:tcPr>
+            <w:tcW w:w="920" w:type="dxa"/>
+            <w:tcBorders>
+              <w:top w:val="nil"/>
+              <w:left w:val="nil"/>
+              <w:bottom w:val="single" w:sz="4" w:space="0" w:color="auto"/>
+              <w:right w:val="single" w:sz="4" w:space="0" w:color="auto"/>
+            </w:tcBorders>
+            <w:shd w:val="clear" w:color="auto" w:fill="auto"/>
+            <w:noWrap/>
+            <w:vAlign w:val="bottom"/>
+            <w:hideMark/>
+          </w:tcPr>
+          <w:p>
+            <w:pPr>
+              <w:spacing w:after="0" w:line="240" w:lineRule="auto"/>
+              <w:ind w:left="1440" w:hanging="1440"/>
+              <w:jc w:val="center"/>
+              <w:rPr>
+                <w:rFonts w:ascii="Calibri" w:eastAsia="Times New Roman" w:hAnsi="Calibri" w:cs="Calibri"/>
+                <w:color w:val="000000"/>
+                <w:lang w:eastAsia="en-US"/>
+              </w:rPr>
+            </w:pPr>
+            <w:r>
+              <w:rPr>
+                <w:rFonts w:ascii="Calibri" w:eastAsia="Times New Roman" w:hAnsi="Calibri" w:cs="Calibri"/>
+                <w:color w:val="000000"/>
+                <w:lang w:eastAsia="en-US"/>
+              </w:rPr>
+              <w:drawing>
+                <wp:inline distT="0" distB="0" distL="0" distR="0" wp14:anchorId="3A2E088F" wp14:editId="130B351C">
+                  <wp:extent cx="5943600" cy="1922780"/>
+                  <wp:effectExtent l="0" t="0" r="0" b="1270"/>
+                  <wp:docPr id="1546467787" name="Imagen 1546467787"/>
+                  <wp:cNvGraphicFramePr>
+                    <a:graphicFrameLocks xmlns:a="http://schemas.openxmlformats.org/drawingml/2006/main" noChangeAspect="1"/>
+                  </wp:cNvGraphicFramePr>
+                  <a:graphic xmlns:a="http://schemas.openxmlformats.org/drawingml/2006/main">
+                    <a:graphicData uri="http://schemas.openxmlformats.org/drawingml/2006/picture">
+                      <pic:pic xmlns:pic="http://schemas.openxmlformats.org/drawingml/2006/picture">
+                        <pic:nvPicPr>
+                          <pic:cNvPr id="1" name=""/>
+                          <pic:cNvPicPr/>
+                        </pic:nvPicPr>
+                        <pic:blipFill>
+                          <a:blip r:embed="rId68"/>
+                          <a:stretch>
+                            <a:fillRect/>
+                          </a:stretch>
+                        </pic:blipFill>
+                        <pic:spPr>
+                          <a:xfrm>
+                            <a:off x="0" y="0"/>
+                            <a:ext cx="5943600" cy="1922780"/>
+                          </a:xfrm>
+                          <a:prstGeom prst="rect">
+                            <a:avLst/>
+                          </a:prstGeom>
+                        </pic:spPr>
+                      </pic:pic>
+                    </a:graphicData>
+                  </a:graphic>
+                </wp:inline>
+              </w:drawing>
+            </w:r>
+          </w:p>
+        </w:tc>
+        <w:tc>
+          <w:tcPr>
+            <w:tcW w:w="2060" w:type="dxa"/>
+            <w:tcBorders>
+              <w:top w:val="nil"/>
+              <w:left w:val="nil"/>
+              <w:bottom w:val="single" w:sz="4" w:space="0" w:color="auto"/>
+              <w:right w:val="single" w:sz="4" w:space="0" w:color="auto"/>
+            </w:tcBorders>
+            <w:shd w:val="clear" w:color="auto" w:fill="auto"/>
+            <w:vAlign w:val="center"/>
+            <w:hideMark/>
+          </w:tcPr>
+          <w:p>
+            <w:pPr>
+              <w:spacing w:after="0" w:line="240" w:lineRule="auto"/>
+              <w:ind w:left="1440" w:hanging="1440"/>
+              <w:jc w:val="center"/>
+              <w:rPr>
+                <w:rFonts w:ascii="Dax-Regular" w:eastAsia="Times New Roman" w:hAnsi="Dax-Regular" w:cs="Calibri"/>
+                <w:color w:val="000000"/>
+                <w:lang w:eastAsia="en-US"/>
+              </w:rPr>
+            </w:pPr>
+            <w:r>
+              <w:rPr>
+                <w:rFonts w:ascii="Dax-Regular" w:eastAsia="Times New Roman" w:hAnsi="Dax-Regular" w:cs="Calibri"/>
+                <w:color w:val="000000"/>
+                <w:lang w:eastAsia="en-US"/>
+              </w:rPr>
+              <w:t>2334.033</w:t>
+            </w:r>
+          </w:p>
+        </w:tc>
+      </w:tr>
+      <w:tr>
+        <w:trPr>
+          <w:trHeight w:val="290"/>
+          <w:jc w:val="center"/>
+        </w:trPr>
+        <w:tc>
+          <w:tcPr>
+            <w:tcW w:w="2153" w:type="dxa"/>
+            <w:tcBorders>
+              <w:top w:val="nil"/>
+              <w:left w:val="single" w:sz="4" w:space="0" w:color="auto"/>
+              <w:bottom w:val="single" w:sz="4" w:space="0" w:color="auto"/>
+              <w:right w:val="single" w:sz="4" w:space="0" w:color="auto"/>
+            </w:tcBorders>
+            <w:shd w:val="clear" w:color="auto" w:fill="auto"/>
+            <w:vAlign w:val="center"/>
+            <w:hideMark/>
+          </w:tcPr>
+          <w:p>
+            <w:pPr>
+              <w:spacing w:after="0" w:line="240" w:lineRule="auto"/>
+              <w:ind w:left="1440" w:hanging="1440"/>
+              <w:jc w:val="center"/>
+              <w:rPr>
+                <w:rFonts w:ascii="Dax-Regular" w:eastAsia="Times New Roman" w:hAnsi="Dax-Regular" w:cs="Calibri"/>
+                <w:color w:val="000000"/>
+                <w:lang w:eastAsia="en-US"/>
+              </w:rPr>
+            </w:pPr>
+            <w:r>
+              <w:rPr>
+                <w:rFonts w:ascii="Dax-Regular" w:hAnsi="Dax-Regular"/>
+                <w:lang w:val="es-419"/>
+              </w:rPr>
+              <w:t>500000 datos</w:t>
+            </w:r>
+          </w:p>
+        </w:tc>
+        <w:tc>
+          <w:tcPr>
+            <w:tcW w:w="920" w:type="dxa"/>
+            <w:tcBorders>
+              <w:top w:val="nil"/>
+              <w:left w:val="nil"/>
+              <w:bottom w:val="single" w:sz="4" w:space="0" w:color="auto"/>
+              <w:right w:val="single" w:sz="4" w:space="0" w:color="auto"/>
+            </w:tcBorders>
+            <w:shd w:val="clear" w:color="auto" w:fill="auto"/>
+            <w:noWrap/>
+            <w:vAlign w:val="bottom"/>
+            <w:hideMark/>
+          </w:tcPr>
+          <w:p>
+            <w:pPr>
+              <w:spacing w:after="0" w:line="240" w:lineRule="auto"/>
+              <w:ind w:left="1440" w:hanging="1440"/>
+              <w:jc w:val="center"/>
+              <w:rPr>
+                <w:rFonts w:ascii="Calibri" w:eastAsia="Times New Roman" w:hAnsi="Calibri" w:cs="Calibri"/>
+                <w:color w:val="000000"/>
+                <w:lang w:eastAsia="en-US"/>
+              </w:rPr>
+            </w:pPr>
+            <w:r>
+              <w:rPr>
+                <w:rFonts w:ascii="Calibri" w:eastAsia="Times New Roman" w:hAnsi="Calibri" w:cs="Calibri"/>
+                <w:color w:val="000000"/>
+                <w:lang w:eastAsia="en-US"/>
+              </w:rPr>
+              <w:drawing>
+                <wp:inline distT="0" distB="0" distL="0" distR="0" wp14:anchorId="5CDE26E5" wp14:editId="51871667">
+                  <wp:extent cx="5943600" cy="1954530"/>
+                  <wp:effectExtent l="0" t="0" r="0" b="7620"/>
+                  <wp:docPr id="1546467789" name="Imagen 1546467789"/>
+                  <wp:cNvGraphicFramePr>
+                    <a:graphicFrameLocks xmlns:a="http://schemas.openxmlformats.org/drawingml/2006/main" noChangeAspect="1"/>
+                  </wp:cNvGraphicFramePr>
+                  <a:graphic xmlns:a="http://schemas.openxmlformats.org/drawingml/2006/main">
+                    <a:graphicData uri="http://schemas.openxmlformats.org/drawingml/2006/picture">
+                      <pic:pic xmlns:pic="http://schemas.openxmlformats.org/drawingml/2006/picture">
+                        <pic:nvPicPr>
+                          <pic:cNvPr id="1" name=""/>
+                          <pic:cNvPicPr/>
+                        </pic:nvPicPr>
+                        <pic:blipFill>
+                          <a:blip r:embed="rId69"/>
+                          <a:stretch>
+                            <a:fillRect/>
+                          </a:stretch>
+                        </pic:blipFill>
+                        <pic:spPr>
+                          <a:xfrm>
+                            <a:off x="0" y="0"/>
+                            <a:ext cx="5943600" cy="1954530"/>
+                          </a:xfrm>
+                          <a:prstGeom prst="rect">
+                            <a:avLst/>
+                          </a:prstGeom>
+                        </pic:spPr>
+                      </pic:pic>
+                    </a:graphicData>
+                  </a:graphic>
+                </wp:inline>
+              </w:drawing>
+            </w:r>
+          </w:p>
+        </w:tc>
+        <w:tc>
+          <w:tcPr>
+            <w:tcW w:w="2060" w:type="dxa"/>
+            <w:tcBorders>
+              <w:top w:val="nil"/>
+              <w:left w:val="nil"/>
+              <w:bottom w:val="single" w:sz="4" w:space="0" w:color="auto"/>
+              <w:right w:val="single" w:sz="4" w:space="0" w:color="auto"/>
+            </w:tcBorders>
+            <w:shd w:val="clear" w:color="auto" w:fill="auto"/>
+            <w:vAlign w:val="center"/>
+            <w:hideMark/>
+          </w:tcPr>
+          <w:p>
+            <w:pPr>
+              <w:spacing w:after="0" w:line="240" w:lineRule="auto"/>
+              <w:ind w:left="1440" w:hanging="1440"/>
+              <w:jc w:val="center"/>
+              <w:rPr>
+                <w:rFonts w:ascii="Dax-Regular" w:eastAsia="Times New Roman" w:hAnsi="Dax-Regular" w:cs="Calibri"/>
+                <w:color w:val="000000"/>
+                <w:lang w:eastAsia="en-US"/>
+              </w:rPr>
+            </w:pPr>
+            <w:r>
+              <w:rPr>
+                <w:rFonts w:ascii="Dax-Regular" w:eastAsia="Times New Roman" w:hAnsi="Dax-Regular" w:cs="Calibri"/>
+                <w:color w:val="000000"/>
+                <w:lang w:eastAsia="en-US"/>
+              </w:rPr>
+              <w:t>2891.148</w:t>
+            </w:r>
+          </w:p>
+        </w:tc>
+      </w:tr>
+    </w:tbl>
+    <w:p>
+      <w:pPr>
+        <w:rPr>
+          <w:lang w:val="es-CO"/>
+        </w:rPr>
+      </w:pPr>
+    </w:p>
+    <w:p>
+      <w:pPr>
+        <w:pStyle w:val="Ttulo3"/>
+        <w:rPr>
+          <w:b/>
+          <w:bCs/>
+          <w:lang w:val="es-419"/>
+        </w:rPr>
+      </w:pPr>
+      <w:r>
+        <w:rPr>
+          <w:b/>
+          <w:bCs/>
+          <w:lang w:val="es-419"/>
+        </w:rPr>
+        <w:t>Graficas</w:t>
+      </w:r>
+    </w:p>
+    <w:p>
+      <w:pPr>
+        <w:pStyle w:val="Sinespaciado"/>
+        <w:rPr>
+          <w:lang w:val="es-419"/>
+        </w:rPr>
+      </w:pPr>
+      <w:r>
+        <w:rPr>
+          <w:lang w:val="es-419"/>
+        </w:rPr>
+        <w:t>Las gráficas con la representación de las pruebas realizadas.</w:t>
+      </w:r>
+    </w:p>
+    <w:p>
+      <w:pPr>
+        <w:rPr>
+          <w:lang w:val="es-419"/>
+        </w:rPr>
+      </w:pPr>
+    </w:p>
+    <w:p>
+      <w:pPr>
+        <w:rPr>
+          <w:lang w:val="es-419"/>
+        </w:rPr>
+      </w:pPr>
+      <w:r>
+        <w:rPr>
+          <w:noProof/>
+        </w:rPr>
+        <w:lastRenderedPageBreak/>
+        <w:drawing>
+          <wp:inline distT="0" distB="0" distL="0" distR="0" wp14:anchorId="13C8CAE1" wp14:editId="191BD502">
+            <wp:extent cx="4572000" cy="2743200"/>
+            <wp:effectExtent l="0" t="0" r="0" b="0"/>
+            <wp:docPr id="1546467791" name="Gráfico 1546467791">
+              <a:extLst xmlns:a="http://schemas.openxmlformats.org/drawingml/2006/main">
+                <a:ext uri="{FF2B5EF4-FFF2-40B4-BE49-F238E27FC236}">
+                  <a16:creationId xmlns:a16="http://schemas.microsoft.com/office/drawing/2014/main" id="{D5FD0933-3387-4E9B-BF0A-9D6AF69BC2DD}"/>
+                </a:ext>
+              </a:extLst>
+            </wp:docPr>
+            <wp:cNvGraphicFramePr/>
+            <a:graphic xmlns:a="http://schemas.openxmlformats.org/drawingml/2006/main">
+              <a:graphicData uri="http://schemas.openxmlformats.org/drawingml/2006/chart">
+                <c:chart xmlns:c="http://schemas.openxmlformats.org/drawingml/2006/chart" xmlns:r="http://schemas.openxmlformats.org/officeDocument/2006/relationships" r:id="rId70"/>
+              </a:graphicData>
+            </a:graphic>
+          </wp:inline>
+        </w:drawing>
+      </w:r>
+    </w:p>
+    <w:p>
+      <w:pPr>
+        <w:pStyle w:val="Ttulo2"/>
+        <w:rPr>
+          <w:b/>
+          <w:bCs/>
+          <w:lang w:val="es-419"/>
+        </w:rPr>
+      </w:pPr>
+      <w:r>
+        <w:rPr>
+          <w:b/>
+          <w:bCs/>
+          <w:lang w:val="es-419"/>
+        </w:rPr>
+        <w:t>Análisis</w:t>
+      </w:r>
+    </w:p>
+    <w:p>
+      <w:pPr>
+        <w:rPr>
+          <w:lang w:val="es-419"/>
+        </w:rPr>
+      </w:pPr>
+      <w:r>
+        <w:rPr>
+          <w:lang w:val="es-419"/>
+        </w:rPr>
+        <w:t>Similar al requerimiento 4, d</w:t>
+      </w:r>
+      <w:r>
+        <w:rPr>
+          <w:lang w:val="es-419"/>
+        </w:rPr>
+        <w:t xml:space="preserve">ecidimos usar Array </w:t>
+      </w:r>
+      <w:proofErr w:type="spellStart"/>
+      <w:r>
+        <w:rPr>
+          <w:lang w:val="es-419"/>
+        </w:rPr>
+        <w:t>List</w:t>
+      </w:r>
+      <w:proofErr w:type="spellEnd"/>
+      <w:r>
+        <w:rPr>
+          <w:lang w:val="es-419"/>
+        </w:rPr>
+        <w:t xml:space="preserve">, ya que nos facilita el acceso a elementos con </w:t>
+      </w:r>
+      <w:proofErr w:type="spellStart"/>
+      <w:r>
+        <w:rPr>
+          <w:lang w:val="es-419"/>
+        </w:rPr>
+        <w:t>get_</w:t>
+      </w:r>
+      <w:proofErr w:type="gramStart"/>
+      <w:r>
+        <w:rPr>
+          <w:lang w:val="es-419"/>
+        </w:rPr>
+        <w:t>element</w:t>
+      </w:r>
+      <w:proofErr w:type="spellEnd"/>
+      <w:r>
+        <w:rPr>
+          <w:lang w:val="es-419"/>
+        </w:rPr>
+        <w:t>(</w:t>
+      </w:r>
+      <w:proofErr w:type="gramEnd"/>
+      <w:r>
+        <w:rPr>
+          <w:lang w:val="es-419"/>
+        </w:rPr>
+        <w:t xml:space="preserve">) </w:t>
+      </w:r>
+      <w:r>
+        <w:rPr>
+          <w:lang w:val="es-419"/>
+        </w:rPr>
+        <w:t>y es de</w:t>
+      </w:r>
+      <w:r>
+        <w:rPr>
+          <w:lang w:val="es-419"/>
+        </w:rPr>
+        <w:t xml:space="preserve"> complejidad O(1),</w:t>
+      </w:r>
+      <w:r>
+        <w:rPr>
+          <w:lang w:val="es-419"/>
+        </w:rPr>
+        <w:t xml:space="preserve"> </w:t>
+      </w:r>
+      <w:r>
+        <w:rPr>
+          <w:lang w:val="es-419"/>
+        </w:rPr>
+        <w:t xml:space="preserve">la implementación de este requerimiento tiene un orden lineal O(n). Esto se debe a que debemos iterar los Array </w:t>
+      </w:r>
+      <w:proofErr w:type="spellStart"/>
+      <w:r>
+        <w:rPr>
+          <w:lang w:val="es-419"/>
+        </w:rPr>
+        <w:t>List</w:t>
+      </w:r>
+      <w:proofErr w:type="spellEnd"/>
+      <w:r>
+        <w:rPr>
+          <w:lang w:val="es-419"/>
+        </w:rPr>
+        <w:t xml:space="preserve"> varias veces poder realizar filtros, añadir elementos y obtener elementos.</w:t>
+      </w:r>
+    </w:p>
+    <w:p>
+      <w:pPr>
+        <w:jc w:val="both"/>
+        <w:rPr>
+          <w:lang w:val="es-419"/>
+        </w:rPr>
+      </w:pPr>
+      <w:r>
+        <w:rPr>
+          <w:lang w:val="es-419"/>
+        </w:rPr>
+        <w:t xml:space="preserve">Este comportamiento se puede evidenciar </w:t>
+      </w:r>
+      <w:r>
+        <w:rPr>
+          <w:lang w:val="es-419"/>
+        </w:rPr>
+        <w:t>perfectamente</w:t>
+      </w:r>
+      <w:r>
+        <w:rPr>
+          <w:lang w:val="es-419"/>
+        </w:rPr>
+        <w:t xml:space="preserve"> en la gráfica. </w:t>
+      </w:r>
+      <w:r>
+        <w:rPr>
+          <w:lang w:val="es-419"/>
+        </w:rPr>
+        <w:t>Una recta completa, lo que indica su crecimiento lineal.</w:t>
+      </w:r>
     </w:p>
     <w:sectPr>
-      <w:headerReference w:type="default" r:id="rId55"/>
-      <w:footerReference w:type="default" r:id="rId56"/>
-      <w:headerReference w:type="first" r:id="rId57"/>
-      <w:footerReference w:type="first" r:id="rId58"/>
+      <w:headerReference w:type="default" r:id="rId71"/>
+      <w:footerReference w:type="default" r:id="rId72"/>
+      <w:headerReference w:type="first" r:id="rId73"/>
+      <w:footerReference w:type="first" r:id="rId74"/>
       <w:pgSz w:w="12240" w:h="15840"/>
       <w:pgMar w:top="1440" w:right="1440" w:bottom="1440" w:left="1440" w:header="720" w:footer="720" w:gutter="0"/>
       <w:cols w:space="720"/>
@@ -10362,6 +13625,96 @@
     </w:lvl>
   </w:abstractNum>
   <w:abstractNum w:abstractNumId="12" w15:restartNumberingAfterBreak="0">
+    <w:nsid w:val="54806AF2"/>
+    <w:multiLevelType w:val="hybridMultilevel"/>
+    <w:tmpl w:val="95266BD8"/>
+    <w:lvl w:ilvl="0" w:tplc="FFD4FF74">
+      <w:start w:val="1"/>
+      <w:numFmt w:val="upperLetter"/>
+      <w:lvlText w:val="%1)"/>
+      <w:lvlJc w:val="left"/>
+      <w:pPr>
+        <w:ind w:left="720" w:hanging="360"/>
+      </w:pPr>
+      <w:rPr>
+        <w:rFonts w:hint="default"/>
+        <w:color w:val="9CDCFE"/>
+      </w:rPr>
+    </w:lvl>
+    <w:lvl w:ilvl="1" w:tplc="240A0019" w:tentative="1">
+      <w:start w:val="1"/>
+      <w:numFmt w:val="lowerLetter"/>
+      <w:lvlText w:val="%2."/>
+      <w:lvlJc w:val="left"/>
+      <w:pPr>
+        <w:ind w:left="1440" w:hanging="360"/>
+      </w:pPr>
+    </w:lvl>
+    <w:lvl w:ilvl="2" w:tplc="240A001B" w:tentative="1">
+      <w:start w:val="1"/>
+      <w:numFmt w:val="lowerRoman"/>
+      <w:lvlText w:val="%3."/>
+      <w:lvlJc w:val="right"/>
+      <w:pPr>
+        <w:ind w:left="2160" w:hanging="180"/>
+      </w:pPr>
+    </w:lvl>
+    <w:lvl w:ilvl="3" w:tplc="240A000F" w:tentative="1">
+      <w:start w:val="1"/>
+      <w:numFmt w:val="decimal"/>
+      <w:lvlText w:val="%4."/>
+      <w:lvlJc w:val="left"/>
+      <w:pPr>
+        <w:ind w:left="2880" w:hanging="360"/>
+      </w:pPr>
+    </w:lvl>
+    <w:lvl w:ilvl="4" w:tplc="240A0019" w:tentative="1">
+      <w:start w:val="1"/>
+      <w:numFmt w:val="lowerLetter"/>
+      <w:lvlText w:val="%5."/>
+      <w:lvlJc w:val="left"/>
+      <w:pPr>
+        <w:ind w:left="3600" w:hanging="360"/>
+      </w:pPr>
+    </w:lvl>
+    <w:lvl w:ilvl="5" w:tplc="240A001B" w:tentative="1">
+      <w:start w:val="1"/>
+      <w:numFmt w:val="lowerRoman"/>
+      <w:lvlText w:val="%6."/>
+      <w:lvlJc w:val="right"/>
+      <w:pPr>
+        <w:ind w:left="4320" w:hanging="180"/>
+      </w:pPr>
+    </w:lvl>
+    <w:lvl w:ilvl="6" w:tplc="240A000F" w:tentative="1">
+      <w:start w:val="1"/>
+      <w:numFmt w:val="decimal"/>
+      <w:lvlText w:val="%7."/>
+      <w:lvlJc w:val="left"/>
+      <w:pPr>
+        <w:ind w:left="5040" w:hanging="360"/>
+      </w:pPr>
+    </w:lvl>
+    <w:lvl w:ilvl="7" w:tplc="240A0019" w:tentative="1">
+      <w:start w:val="1"/>
+      <w:numFmt w:val="lowerLetter"/>
+      <w:lvlText w:val="%8."/>
+      <w:lvlJc w:val="left"/>
+      <w:pPr>
+        <w:ind w:left="5760" w:hanging="360"/>
+      </w:pPr>
+    </w:lvl>
+    <w:lvl w:ilvl="8" w:tplc="240A001B" w:tentative="1">
+      <w:start w:val="1"/>
+      <w:numFmt w:val="lowerRoman"/>
+      <w:lvlText w:val="%9."/>
+      <w:lvlJc w:val="right"/>
+      <w:pPr>
+        <w:ind w:left="6480" w:hanging="180"/>
+      </w:pPr>
+    </w:lvl>
+  </w:abstractNum>
+  <w:abstractNum w:abstractNumId="13" w15:restartNumberingAfterBreak="0">
     <w:nsid w:val="62E07DB4"/>
     <w:multiLevelType w:val="hybridMultilevel"/>
     <w:tmpl w:val="5B3ED38C"/>
@@ -10474,7 +13827,7 @@
       </w:rPr>
     </w:lvl>
   </w:abstractNum>
-  <w:abstractNum w:abstractNumId="13" w15:restartNumberingAfterBreak="0">
+  <w:abstractNum w:abstractNumId="14" w15:restartNumberingAfterBreak="0">
     <w:nsid w:val="72F204F4"/>
     <w:multiLevelType w:val="hybridMultilevel"/>
     <w:tmpl w:val="979A7680"/>
@@ -10563,7 +13916,7 @@
       </w:pPr>
     </w:lvl>
   </w:abstractNum>
-  <w:abstractNum w:abstractNumId="14" w15:restartNumberingAfterBreak="0">
+  <w:abstractNum w:abstractNumId="15" w15:restartNumberingAfterBreak="0">
     <w:nsid w:val="7A782887"/>
     <w:multiLevelType w:val="hybridMultilevel"/>
     <w:tmpl w:val="C1E297A4"/>
@@ -10649,7 +14002,7 @@
       </w:pPr>
     </w:lvl>
   </w:abstractNum>
-  <w:abstractNum w:abstractNumId="15" w15:restartNumberingAfterBreak="0">
+  <w:abstractNum w:abstractNumId="16" w15:restartNumberingAfterBreak="0">
     <w:nsid w:val="7B1B7BF6"/>
     <w:multiLevelType w:val="hybridMultilevel"/>
     <w:tmpl w:val="AB9875EE"/>
@@ -10762,7 +14115,7 @@
       </w:rPr>
     </w:lvl>
   </w:abstractNum>
-  <w:abstractNum w:abstractNumId="16" w15:restartNumberingAfterBreak="0">
+  <w:abstractNum w:abstractNumId="17" w15:restartNumberingAfterBreak="0">
     <w:nsid w:val="7D306817"/>
     <w:multiLevelType w:val="hybridMultilevel"/>
     <w:tmpl w:val="58E0050E"/>
@@ -10848,7 +14201,7 @@
       </w:pPr>
     </w:lvl>
   </w:abstractNum>
-  <w:abstractNum w:abstractNumId="17" w15:restartNumberingAfterBreak="0">
+  <w:abstractNum w:abstractNumId="18" w15:restartNumberingAfterBreak="0">
     <w:nsid w:val="7E932F65"/>
     <w:multiLevelType w:val="hybridMultilevel"/>
     <w:tmpl w:val="71241596"/>
@@ -10949,7 +14302,7 @@
     <w:abstractNumId w:val="3"/>
   </w:num>
   <w:num w:numId="4">
-    <w:abstractNumId w:val="13"/>
+    <w:abstractNumId w:val="14"/>
   </w:num>
   <w:num w:numId="5">
     <w:abstractNumId w:val="0"/>
@@ -10964,10 +14317,10 @@
     <w:abstractNumId w:val="4"/>
   </w:num>
   <w:num w:numId="9">
-    <w:abstractNumId w:val="14"/>
+    <w:abstractNumId w:val="15"/>
   </w:num>
   <w:num w:numId="10">
-    <w:abstractNumId w:val="16"/>
+    <w:abstractNumId w:val="17"/>
   </w:num>
   <w:num w:numId="11">
     <w:abstractNumId w:val="9"/>
@@ -10976,22 +14329,25 @@
     <w:abstractNumId w:val="11"/>
   </w:num>
   <w:num w:numId="13">
-    <w:abstractNumId w:val="17"/>
+    <w:abstractNumId w:val="18"/>
   </w:num>
   <w:num w:numId="14">
-    <w:abstractNumId w:val="12"/>
+    <w:abstractNumId w:val="13"/>
   </w:num>
   <w:num w:numId="15">
     <w:abstractNumId w:val="8"/>
   </w:num>
   <w:num w:numId="16">
-    <w:abstractNumId w:val="15"/>
+    <w:abstractNumId w:val="16"/>
   </w:num>
   <w:num w:numId="17">
     <w:abstractNumId w:val="2"/>
   </w:num>
   <w:num w:numId="18">
     <w:abstractNumId w:val="6"/>
+  </w:num>
+  <w:num w:numId="19">
+    <w:abstractNumId w:val="12"/>
   </w:num>
   <w:numIdMacAtCleanup w:val="8"/>
 </w:numbering>
@@ -13788,6 +17144,355 @@
 </c:chartSpace>
 </file>
 
+<file path=word/charts/chart4.xml><?xml version="1.0" encoding="utf-8"?>
+<c:chartSpace xmlns:c="http://schemas.openxmlformats.org/drawingml/2006/chart" xmlns:a="http://schemas.openxmlformats.org/drawingml/2006/main" xmlns:r="http://schemas.openxmlformats.org/officeDocument/2006/relationships" xmlns:c16r2="http://schemas.microsoft.com/office/drawing/2015/06/chart">
+  <c:date1904 val="0"/>
+  <c:lang val="es-ES"/>
+  <c:roundedCorners val="0"/>
+  <mc:AlternateContent xmlns:mc="http://schemas.openxmlformats.org/markup-compatibility/2006">
+    <mc:Choice xmlns:c14="http://schemas.microsoft.com/office/drawing/2007/8/2/chart" Requires="c14">
+      <c14:style val="102"/>
+    </mc:Choice>
+    <mc:Fallback>
+      <c:style val="2"/>
+    </mc:Fallback>
+  </mc:AlternateContent>
+  <c:chart>
+    <c:title>
+      <c:tx>
+        <c:rich>
+          <a:bodyPr rot="0" spcFirstLastPara="1" vertOverflow="ellipsis" vert="horz" wrap="square" anchor="ctr" anchorCtr="1"/>
+          <a:lstStyle/>
+          <a:p>
+            <a:pPr>
+              <a:defRPr sz="1400" b="0" i="0" u="none" strike="noStrike" kern="1200" spc="0" baseline="0">
+                <a:solidFill>
+                  <a:schemeClr val="tx1">
+                    <a:lumMod val="65000"/>
+                    <a:lumOff val="35000"/>
+                  </a:schemeClr>
+                </a:solidFill>
+                <a:latin typeface="+mn-lt"/>
+                <a:ea typeface="+mn-ea"/>
+                <a:cs typeface="+mn-cs"/>
+              </a:defRPr>
+            </a:pPr>
+            <a:r>
+              <a:rPr lang="es-CO"/>
+              <a:t>Requerimiento 6</a:t>
+            </a:r>
+          </a:p>
+        </c:rich>
+      </c:tx>
+      <c:overlay val="0"/>
+      <c:spPr>
+        <a:noFill/>
+        <a:ln>
+          <a:noFill/>
+        </a:ln>
+        <a:effectLst/>
+      </c:spPr>
+      <c:txPr>
+        <a:bodyPr rot="0" spcFirstLastPara="1" vertOverflow="ellipsis" vert="horz" wrap="square" anchor="ctr" anchorCtr="1"/>
+        <a:lstStyle/>
+        <a:p>
+          <a:pPr>
+            <a:defRPr sz="1400" b="0" i="0" u="none" strike="noStrike" kern="1200" spc="0" baseline="0">
+              <a:solidFill>
+                <a:schemeClr val="tx1">
+                  <a:lumMod val="65000"/>
+                  <a:lumOff val="35000"/>
+                </a:schemeClr>
+              </a:solidFill>
+              <a:latin typeface="+mn-lt"/>
+              <a:ea typeface="+mn-ea"/>
+              <a:cs typeface="+mn-cs"/>
+            </a:defRPr>
+          </a:pPr>
+          <a:endParaRPr lang="es-CO"/>
+        </a:p>
+      </c:txPr>
+    </c:title>
+    <c:autoTitleDeleted val="0"/>
+    <c:plotArea>
+      <c:layout/>
+      <c:scatterChart>
+        <c:scatterStyle val="lineMarker"/>
+        <c:varyColors val="0"/>
+        <c:ser>
+          <c:idx val="0"/>
+          <c:order val="0"/>
+          <c:spPr>
+            <a:ln w="19050" cap="rnd">
+              <a:solidFill>
+                <a:schemeClr val="accent1"/>
+              </a:solidFill>
+              <a:round/>
+            </a:ln>
+            <a:effectLst/>
+          </c:spPr>
+          <c:marker>
+            <c:symbol val="circle"/>
+            <c:size val="5"/>
+            <c:spPr>
+              <a:solidFill>
+                <a:schemeClr val="accent1"/>
+              </a:solidFill>
+              <a:ln w="9525">
+                <a:solidFill>
+                  <a:schemeClr val="accent1"/>
+                </a:solidFill>
+              </a:ln>
+              <a:effectLst/>
+            </c:spPr>
+          </c:marker>
+          <c:trendline>
+            <c:spPr>
+              <a:ln w="19050" cap="rnd">
+                <a:solidFill>
+                  <a:schemeClr val="accent1"/>
+                </a:solidFill>
+                <a:prstDash val="sysDot"/>
+              </a:ln>
+              <a:effectLst/>
+            </c:spPr>
+            <c:trendlineType val="linear"/>
+            <c:dispRSqr val="0"/>
+            <c:dispEq val="0"/>
+          </c:trendline>
+          <c:xVal>
+            <c:numRef>
+              <c:f>Hoja1!$N$21:$N$25</c:f>
+              <c:numCache>
+                <c:formatCode>#,##0</c:formatCode>
+                <c:ptCount val="5"/>
+                <c:pt idx="0">
+                  <c:v>571472</c:v>
+                </c:pt>
+                <c:pt idx="1">
+                  <c:v>1167862</c:v>
+                </c:pt>
+                <c:pt idx="2">
+                  <c:v>1743198</c:v>
+                </c:pt>
+                <c:pt idx="3">
+                  <c:v>2334033</c:v>
+                </c:pt>
+                <c:pt idx="4">
+                  <c:v>2891148</c:v>
+                </c:pt>
+              </c:numCache>
+            </c:numRef>
+          </c:xVal>
+          <c:yVal>
+            <c:numRef>
+              <c:f>Hoja1!$O$21:$O$25</c:f>
+              <c:numCache>
+                <c:formatCode>General</c:formatCode>
+                <c:ptCount val="5"/>
+                <c:pt idx="0">
+                  <c:v>100000</c:v>
+                </c:pt>
+                <c:pt idx="1">
+                  <c:v>200000</c:v>
+                </c:pt>
+                <c:pt idx="2">
+                  <c:v>300000</c:v>
+                </c:pt>
+                <c:pt idx="3">
+                  <c:v>400000</c:v>
+                </c:pt>
+                <c:pt idx="4">
+                  <c:v>500000</c:v>
+                </c:pt>
+              </c:numCache>
+            </c:numRef>
+          </c:yVal>
+          <c:smooth val="0"/>
+          <c:extLst>
+            <c:ext xmlns:c16="http://schemas.microsoft.com/office/drawing/2014/chart" uri="{C3380CC4-5D6E-409C-BE32-E72D297353CC}">
+              <c16:uniqueId val="{00000001-22A0-4232-82F3-836CA2913183}"/>
+            </c:ext>
+          </c:extLst>
+        </c:ser>
+        <c:dLbls>
+          <c:showLegendKey val="0"/>
+          <c:showVal val="0"/>
+          <c:showCatName val="0"/>
+          <c:showSerName val="0"/>
+          <c:showPercent val="0"/>
+          <c:showBubbleSize val="0"/>
+        </c:dLbls>
+        <c:axId val="1627620336"/>
+        <c:axId val="1627630320"/>
+      </c:scatterChart>
+      <c:valAx>
+        <c:axId val="1627620336"/>
+        <c:scaling>
+          <c:orientation val="minMax"/>
+        </c:scaling>
+        <c:delete val="0"/>
+        <c:axPos val="b"/>
+        <c:majorGridlines>
+          <c:spPr>
+            <a:ln w="9525" cap="flat" cmpd="sng" algn="ctr">
+              <a:solidFill>
+                <a:schemeClr val="tx1">
+                  <a:lumMod val="15000"/>
+                  <a:lumOff val="85000"/>
+                </a:schemeClr>
+              </a:solidFill>
+              <a:round/>
+            </a:ln>
+            <a:effectLst/>
+          </c:spPr>
+        </c:majorGridlines>
+        <c:numFmt formatCode="#,##0" sourceLinked="1"/>
+        <c:majorTickMark val="none"/>
+        <c:minorTickMark val="none"/>
+        <c:tickLblPos val="nextTo"/>
+        <c:spPr>
+          <a:noFill/>
+          <a:ln w="9525" cap="flat" cmpd="sng" algn="ctr">
+            <a:solidFill>
+              <a:schemeClr val="tx1">
+                <a:lumMod val="25000"/>
+                <a:lumOff val="75000"/>
+              </a:schemeClr>
+            </a:solidFill>
+            <a:round/>
+          </a:ln>
+          <a:effectLst/>
+        </c:spPr>
+        <c:txPr>
+          <a:bodyPr rot="-60000000" spcFirstLastPara="1" vertOverflow="ellipsis" vert="horz" wrap="square" anchor="ctr" anchorCtr="1"/>
+          <a:lstStyle/>
+          <a:p>
+            <a:pPr>
+              <a:defRPr sz="900" b="0" i="0" u="none" strike="noStrike" kern="1200" baseline="0">
+                <a:solidFill>
+                  <a:schemeClr val="tx1">
+                    <a:lumMod val="65000"/>
+                    <a:lumOff val="35000"/>
+                  </a:schemeClr>
+                </a:solidFill>
+                <a:latin typeface="+mn-lt"/>
+                <a:ea typeface="+mn-ea"/>
+                <a:cs typeface="+mn-cs"/>
+              </a:defRPr>
+            </a:pPr>
+            <a:endParaRPr lang="es-CO"/>
+          </a:p>
+        </c:txPr>
+        <c:crossAx val="1627630320"/>
+        <c:crosses val="autoZero"/>
+        <c:crossBetween val="midCat"/>
+      </c:valAx>
+      <c:valAx>
+        <c:axId val="1627630320"/>
+        <c:scaling>
+          <c:orientation val="minMax"/>
+        </c:scaling>
+        <c:delete val="0"/>
+        <c:axPos val="l"/>
+        <c:majorGridlines>
+          <c:spPr>
+            <a:ln w="9525" cap="flat" cmpd="sng" algn="ctr">
+              <a:solidFill>
+                <a:schemeClr val="tx1">
+                  <a:lumMod val="15000"/>
+                  <a:lumOff val="85000"/>
+                </a:schemeClr>
+              </a:solidFill>
+              <a:round/>
+            </a:ln>
+            <a:effectLst/>
+          </c:spPr>
+        </c:majorGridlines>
+        <c:numFmt formatCode="General" sourceLinked="1"/>
+        <c:majorTickMark val="none"/>
+        <c:minorTickMark val="none"/>
+        <c:tickLblPos val="nextTo"/>
+        <c:spPr>
+          <a:noFill/>
+          <a:ln w="9525" cap="flat" cmpd="sng" algn="ctr">
+            <a:solidFill>
+              <a:schemeClr val="tx1">
+                <a:lumMod val="25000"/>
+                <a:lumOff val="75000"/>
+              </a:schemeClr>
+            </a:solidFill>
+            <a:round/>
+          </a:ln>
+          <a:effectLst/>
+        </c:spPr>
+        <c:txPr>
+          <a:bodyPr rot="-60000000" spcFirstLastPara="1" vertOverflow="ellipsis" vert="horz" wrap="square" anchor="ctr" anchorCtr="1"/>
+          <a:lstStyle/>
+          <a:p>
+            <a:pPr>
+              <a:defRPr sz="900" b="0" i="0" u="none" strike="noStrike" kern="1200" baseline="0">
+                <a:solidFill>
+                  <a:schemeClr val="tx1">
+                    <a:lumMod val="65000"/>
+                    <a:lumOff val="35000"/>
+                  </a:schemeClr>
+                </a:solidFill>
+                <a:latin typeface="+mn-lt"/>
+                <a:ea typeface="+mn-ea"/>
+                <a:cs typeface="+mn-cs"/>
+              </a:defRPr>
+            </a:pPr>
+            <a:endParaRPr lang="es-CO"/>
+          </a:p>
+        </c:txPr>
+        <c:crossAx val="1627620336"/>
+        <c:crosses val="autoZero"/>
+        <c:crossBetween val="midCat"/>
+      </c:valAx>
+      <c:spPr>
+        <a:noFill/>
+        <a:ln>
+          <a:noFill/>
+        </a:ln>
+        <a:effectLst/>
+      </c:spPr>
+    </c:plotArea>
+    <c:plotVisOnly val="1"/>
+    <c:dispBlanksAs val="gap"/>
+    <c:showDLblsOverMax val="0"/>
+  </c:chart>
+  <c:spPr>
+    <a:solidFill>
+      <a:schemeClr val="bg1"/>
+    </a:solidFill>
+    <a:ln w="9525" cap="flat" cmpd="sng" algn="ctr">
+      <a:solidFill>
+        <a:schemeClr val="tx1">
+          <a:lumMod val="15000"/>
+          <a:lumOff val="85000"/>
+        </a:schemeClr>
+      </a:solidFill>
+      <a:round/>
+    </a:ln>
+    <a:effectLst/>
+  </c:spPr>
+  <c:txPr>
+    <a:bodyPr/>
+    <a:lstStyle/>
+    <a:p>
+      <a:pPr>
+        <a:defRPr/>
+      </a:pPr>
+      <a:endParaRPr lang="es-CO"/>
+    </a:p>
+  </c:txPr>
+  <c:externalData r:id="rId3">
+    <c:autoUpdate val="0"/>
+  </c:externalData>
+</c:chartSpace>
+</file>
+
 <file path=word/charts/colors1.xml><?xml version="1.0" encoding="utf-8"?>
 <cs:colorStyle xmlns:cs="http://schemas.microsoft.com/office/drawing/2012/chartStyle" xmlns:a="http://schemas.openxmlformats.org/drawingml/2006/main" meth="cycle" id="10">
   <a:schemeClr val="accent1"/>
@@ -13869,6 +17574,46 @@
 </file>
 
 <file path=word/charts/colors3.xml><?xml version="1.0" encoding="utf-8"?>
+<cs:colorStyle xmlns:cs="http://schemas.microsoft.com/office/drawing/2012/chartStyle" xmlns:a="http://schemas.openxmlformats.org/drawingml/2006/main" meth="cycle" id="10">
+  <a:schemeClr val="accent1"/>
+  <a:schemeClr val="accent2"/>
+  <a:schemeClr val="accent3"/>
+  <a:schemeClr val="accent4"/>
+  <a:schemeClr val="accent5"/>
+  <a:schemeClr val="accent6"/>
+  <cs:variation/>
+  <cs:variation>
+    <a:lumMod val="60000"/>
+  </cs:variation>
+  <cs:variation>
+    <a:lumMod val="80000"/>
+    <a:lumOff val="20000"/>
+  </cs:variation>
+  <cs:variation>
+    <a:lumMod val="80000"/>
+  </cs:variation>
+  <cs:variation>
+    <a:lumMod val="60000"/>
+    <a:lumOff val="40000"/>
+  </cs:variation>
+  <cs:variation>
+    <a:lumMod val="50000"/>
+  </cs:variation>
+  <cs:variation>
+    <a:lumMod val="70000"/>
+    <a:lumOff val="30000"/>
+  </cs:variation>
+  <cs:variation>
+    <a:lumMod val="70000"/>
+  </cs:variation>
+  <cs:variation>
+    <a:lumMod val="50000"/>
+    <a:lumOff val="50000"/>
+  </cs:variation>
+</cs:colorStyle>
+</file>
+
+<file path=word/charts/colors4.xml><?xml version="1.0" encoding="utf-8"?>
 <cs:colorStyle xmlns:cs="http://schemas.microsoft.com/office/drawing/2012/chartStyle" xmlns:a="http://schemas.openxmlformats.org/drawingml/2006/main" meth="cycle" id="10">
   <a:schemeClr val="accent1"/>
   <a:schemeClr val="accent2"/>
@@ -15456,6 +19201,522 @@
 </cs:chartStyle>
 </file>
 
+<file path=word/charts/style4.xml><?xml version="1.0" encoding="utf-8"?>
+<cs:chartStyle xmlns:cs="http://schemas.microsoft.com/office/drawing/2012/chartStyle" xmlns:a="http://schemas.openxmlformats.org/drawingml/2006/main" id="240">
+  <cs:axisTitle>
+    <cs:lnRef idx="0"/>
+    <cs:fillRef idx="0"/>
+    <cs:effectRef idx="0"/>
+    <cs:fontRef idx="minor">
+      <a:schemeClr val="tx1">
+        <a:lumMod val="65000"/>
+        <a:lumOff val="35000"/>
+      </a:schemeClr>
+    </cs:fontRef>
+    <cs:defRPr sz="1000" kern="1200"/>
+  </cs:axisTitle>
+  <cs:categoryAxis>
+    <cs:lnRef idx="0"/>
+    <cs:fillRef idx="0"/>
+    <cs:effectRef idx="0"/>
+    <cs:fontRef idx="minor">
+      <a:schemeClr val="tx1">
+        <a:lumMod val="65000"/>
+        <a:lumOff val="35000"/>
+      </a:schemeClr>
+    </cs:fontRef>
+    <cs:spPr>
+      <a:ln w="9525" cap="flat" cmpd="sng" algn="ctr">
+        <a:solidFill>
+          <a:schemeClr val="tx1">
+            <a:lumMod val="25000"/>
+            <a:lumOff val="75000"/>
+          </a:schemeClr>
+        </a:solidFill>
+        <a:round/>
+      </a:ln>
+    </cs:spPr>
+    <cs:defRPr sz="900" kern="1200"/>
+  </cs:categoryAxis>
+  <cs:chartArea mods="allowNoFillOverride allowNoLineOverride">
+    <cs:lnRef idx="0"/>
+    <cs:fillRef idx="0"/>
+    <cs:effectRef idx="0"/>
+    <cs:fontRef idx="minor">
+      <a:schemeClr val="tx1"/>
+    </cs:fontRef>
+    <cs:spPr>
+      <a:solidFill>
+        <a:schemeClr val="bg1"/>
+      </a:solidFill>
+      <a:ln w="9525" cap="flat" cmpd="sng" algn="ctr">
+        <a:solidFill>
+          <a:schemeClr val="tx1">
+            <a:lumMod val="15000"/>
+            <a:lumOff val="85000"/>
+          </a:schemeClr>
+        </a:solidFill>
+        <a:round/>
+      </a:ln>
+    </cs:spPr>
+    <cs:defRPr sz="1000" kern="1200"/>
+  </cs:chartArea>
+  <cs:dataLabel>
+    <cs:lnRef idx="0"/>
+    <cs:fillRef idx="0"/>
+    <cs:effectRef idx="0"/>
+    <cs:fontRef idx="minor">
+      <a:schemeClr val="tx1">
+        <a:lumMod val="75000"/>
+        <a:lumOff val="25000"/>
+      </a:schemeClr>
+    </cs:fontRef>
+    <cs:defRPr sz="900" kern="1200"/>
+  </cs:dataLabel>
+  <cs:dataLabelCallout>
+    <cs:lnRef idx="0"/>
+    <cs:fillRef idx="0"/>
+    <cs:effectRef idx="0"/>
+    <cs:fontRef idx="minor">
+      <a:schemeClr val="dk1">
+        <a:lumMod val="65000"/>
+        <a:lumOff val="35000"/>
+      </a:schemeClr>
+    </cs:fontRef>
+    <cs:spPr>
+      <a:solidFill>
+        <a:schemeClr val="lt1"/>
+      </a:solidFill>
+      <a:ln>
+        <a:solidFill>
+          <a:schemeClr val="dk1">
+            <a:lumMod val="25000"/>
+            <a:lumOff val="75000"/>
+          </a:schemeClr>
+        </a:solidFill>
+      </a:ln>
+    </cs:spPr>
+    <cs:defRPr sz="900" kern="1200"/>
+    <cs:bodyPr rot="0" spcFirstLastPara="1" vertOverflow="clip" horzOverflow="clip" vert="horz" wrap="square" lIns="36576" tIns="18288" rIns="36576" bIns="18288" anchor="ctr" anchorCtr="1">
+      <a:spAutoFit/>
+    </cs:bodyPr>
+  </cs:dataLabelCallout>
+  <cs:dataPoint>
+    <cs:lnRef idx="0"/>
+    <cs:fillRef idx="1">
+      <cs:styleClr val="auto"/>
+    </cs:fillRef>
+    <cs:effectRef idx="0"/>
+    <cs:fontRef idx="minor">
+      <a:schemeClr val="tx1"/>
+    </cs:fontRef>
+  </cs:dataPoint>
+  <cs:dataPoint3D>
+    <cs:lnRef idx="0"/>
+    <cs:fillRef idx="1">
+      <cs:styleClr val="auto"/>
+    </cs:fillRef>
+    <cs:effectRef idx="0"/>
+    <cs:fontRef idx="minor">
+      <a:schemeClr val="tx1"/>
+    </cs:fontRef>
+  </cs:dataPoint3D>
+  <cs:dataPointLine>
+    <cs:lnRef idx="0">
+      <cs:styleClr val="auto"/>
+    </cs:lnRef>
+    <cs:fillRef idx="1"/>
+    <cs:effectRef idx="0"/>
+    <cs:fontRef idx="minor">
+      <a:schemeClr val="tx1"/>
+    </cs:fontRef>
+    <cs:spPr>
+      <a:ln w="19050" cap="rnd">
+        <a:solidFill>
+          <a:schemeClr val="phClr"/>
+        </a:solidFill>
+        <a:round/>
+      </a:ln>
+    </cs:spPr>
+  </cs:dataPointLine>
+  <cs:dataPointMarker>
+    <cs:lnRef idx="0">
+      <cs:styleClr val="auto"/>
+    </cs:lnRef>
+    <cs:fillRef idx="1">
+      <cs:styleClr val="auto"/>
+    </cs:fillRef>
+    <cs:effectRef idx="0"/>
+    <cs:fontRef idx="minor">
+      <a:schemeClr val="tx1"/>
+    </cs:fontRef>
+    <cs:spPr>
+      <a:ln w="9525">
+        <a:solidFill>
+          <a:schemeClr val="phClr"/>
+        </a:solidFill>
+      </a:ln>
+    </cs:spPr>
+  </cs:dataPointMarker>
+  <cs:dataPointMarkerLayout symbol="circle" size="5"/>
+  <cs:dataPointWireframe>
+    <cs:lnRef idx="0">
+      <cs:styleClr val="auto"/>
+    </cs:lnRef>
+    <cs:fillRef idx="0"/>
+    <cs:effectRef idx="0"/>
+    <cs:fontRef idx="minor">
+      <a:schemeClr val="dk1"/>
+    </cs:fontRef>
+    <cs:spPr>
+      <a:ln w="9525" cap="rnd">
+        <a:solidFill>
+          <a:schemeClr val="phClr"/>
+        </a:solidFill>
+        <a:round/>
+      </a:ln>
+    </cs:spPr>
+  </cs:dataPointWireframe>
+  <cs:dataTable>
+    <cs:lnRef idx="0"/>
+    <cs:fillRef idx="0"/>
+    <cs:effectRef idx="0"/>
+    <cs:fontRef idx="minor">
+      <a:schemeClr val="tx1">
+        <a:lumMod val="65000"/>
+        <a:lumOff val="35000"/>
+      </a:schemeClr>
+    </cs:fontRef>
+    <cs:spPr>
+      <a:noFill/>
+      <a:ln w="9525" cap="flat" cmpd="sng" algn="ctr">
+        <a:solidFill>
+          <a:schemeClr val="tx1">
+            <a:lumMod val="15000"/>
+            <a:lumOff val="85000"/>
+          </a:schemeClr>
+        </a:solidFill>
+        <a:round/>
+      </a:ln>
+    </cs:spPr>
+    <cs:defRPr sz="900" kern="1200"/>
+  </cs:dataTable>
+  <cs:downBar>
+    <cs:lnRef idx="0"/>
+    <cs:fillRef idx="0"/>
+    <cs:effectRef idx="0"/>
+    <cs:fontRef idx="minor">
+      <a:schemeClr val="tx1"/>
+    </cs:fontRef>
+    <cs:spPr>
+      <a:solidFill>
+        <a:schemeClr val="dk1">
+          <a:lumMod val="75000"/>
+          <a:lumOff val="25000"/>
+        </a:schemeClr>
+      </a:solidFill>
+      <a:ln w="9525" cap="flat" cmpd="sng" algn="ctr">
+        <a:solidFill>
+          <a:schemeClr val="tx1">
+            <a:lumMod val="65000"/>
+            <a:lumOff val="35000"/>
+          </a:schemeClr>
+        </a:solidFill>
+        <a:round/>
+      </a:ln>
+    </cs:spPr>
+  </cs:downBar>
+  <cs:dropLine>
+    <cs:lnRef idx="0"/>
+    <cs:fillRef idx="0"/>
+    <cs:effectRef idx="0"/>
+    <cs:fontRef idx="minor">
+      <a:schemeClr val="tx1"/>
+    </cs:fontRef>
+    <cs:spPr>
+      <a:ln w="9525" cap="flat" cmpd="sng" algn="ctr">
+        <a:solidFill>
+          <a:schemeClr val="tx1">
+            <a:lumMod val="35000"/>
+            <a:lumOff val="65000"/>
+          </a:schemeClr>
+        </a:solidFill>
+        <a:round/>
+      </a:ln>
+    </cs:spPr>
+  </cs:dropLine>
+  <cs:errorBar>
+    <cs:lnRef idx="0"/>
+    <cs:fillRef idx="0"/>
+    <cs:effectRef idx="0"/>
+    <cs:fontRef idx="minor">
+      <a:schemeClr val="tx1"/>
+    </cs:fontRef>
+    <cs:spPr>
+      <a:ln w="9525" cap="flat" cmpd="sng" algn="ctr">
+        <a:solidFill>
+          <a:schemeClr val="tx1">
+            <a:lumMod val="65000"/>
+            <a:lumOff val="35000"/>
+          </a:schemeClr>
+        </a:solidFill>
+        <a:round/>
+      </a:ln>
+    </cs:spPr>
+  </cs:errorBar>
+  <cs:floor>
+    <cs:lnRef idx="0"/>
+    <cs:fillRef idx="0"/>
+    <cs:effectRef idx="0"/>
+    <cs:fontRef idx="minor">
+      <a:schemeClr val="tx1"/>
+    </cs:fontRef>
+    <cs:spPr>
+      <a:noFill/>
+      <a:ln>
+        <a:noFill/>
+      </a:ln>
+    </cs:spPr>
+  </cs:floor>
+  <cs:gridlineMajor>
+    <cs:lnRef idx="0"/>
+    <cs:fillRef idx="0"/>
+    <cs:effectRef idx="0"/>
+    <cs:fontRef idx="minor">
+      <a:schemeClr val="tx1"/>
+    </cs:fontRef>
+    <cs:spPr>
+      <a:ln w="9525" cap="flat" cmpd="sng" algn="ctr">
+        <a:solidFill>
+          <a:schemeClr val="tx1">
+            <a:lumMod val="15000"/>
+            <a:lumOff val="85000"/>
+          </a:schemeClr>
+        </a:solidFill>
+        <a:round/>
+      </a:ln>
+    </cs:spPr>
+  </cs:gridlineMajor>
+  <cs:gridlineMinor>
+    <cs:lnRef idx="0"/>
+    <cs:fillRef idx="0"/>
+    <cs:effectRef idx="0"/>
+    <cs:fontRef idx="minor">
+      <a:schemeClr val="tx1"/>
+    </cs:fontRef>
+    <cs:spPr>
+      <a:ln w="9525" cap="flat" cmpd="sng" algn="ctr">
+        <a:solidFill>
+          <a:schemeClr val="tx1">
+            <a:lumMod val="5000"/>
+            <a:lumOff val="95000"/>
+          </a:schemeClr>
+        </a:solidFill>
+        <a:round/>
+      </a:ln>
+    </cs:spPr>
+  </cs:gridlineMinor>
+  <cs:hiLoLine>
+    <cs:lnRef idx="0"/>
+    <cs:fillRef idx="0"/>
+    <cs:effectRef idx="0"/>
+    <cs:fontRef idx="minor">
+      <a:schemeClr val="tx1"/>
+    </cs:fontRef>
+    <cs:spPr>
+      <a:ln w="9525" cap="flat" cmpd="sng" algn="ctr">
+        <a:solidFill>
+          <a:schemeClr val="tx1">
+            <a:lumMod val="50000"/>
+            <a:lumOff val="50000"/>
+          </a:schemeClr>
+        </a:solidFill>
+        <a:round/>
+      </a:ln>
+    </cs:spPr>
+  </cs:hiLoLine>
+  <cs:leaderLine>
+    <cs:lnRef idx="0"/>
+    <cs:fillRef idx="0"/>
+    <cs:effectRef idx="0"/>
+    <cs:fontRef idx="minor">
+      <a:schemeClr val="tx1"/>
+    </cs:fontRef>
+    <cs:spPr>
+      <a:ln w="9525" cap="flat" cmpd="sng" algn="ctr">
+        <a:solidFill>
+          <a:schemeClr val="tx1">
+            <a:lumMod val="35000"/>
+            <a:lumOff val="65000"/>
+          </a:schemeClr>
+        </a:solidFill>
+        <a:round/>
+      </a:ln>
+    </cs:spPr>
+  </cs:leaderLine>
+  <cs:legend>
+    <cs:lnRef idx="0"/>
+    <cs:fillRef idx="0"/>
+    <cs:effectRef idx="0"/>
+    <cs:fontRef idx="minor">
+      <a:schemeClr val="tx1">
+        <a:lumMod val="65000"/>
+        <a:lumOff val="35000"/>
+      </a:schemeClr>
+    </cs:fontRef>
+    <cs:defRPr sz="900" kern="1200"/>
+  </cs:legend>
+  <cs:plotArea mods="allowNoFillOverride allowNoLineOverride">
+    <cs:lnRef idx="0"/>
+    <cs:fillRef idx="0"/>
+    <cs:effectRef idx="0"/>
+    <cs:fontRef idx="minor">
+      <a:schemeClr val="tx1"/>
+    </cs:fontRef>
+  </cs:plotArea>
+  <cs:plotArea3D mods="allowNoFillOverride allowNoLineOverride">
+    <cs:lnRef idx="0"/>
+    <cs:fillRef idx="0"/>
+    <cs:effectRef idx="0"/>
+    <cs:fontRef idx="minor">
+      <a:schemeClr val="tx1"/>
+    </cs:fontRef>
+  </cs:plotArea3D>
+  <cs:seriesAxis>
+    <cs:lnRef idx="0"/>
+    <cs:fillRef idx="0"/>
+    <cs:effectRef idx="0"/>
+    <cs:fontRef idx="minor">
+      <a:schemeClr val="tx1">
+        <a:lumMod val="65000"/>
+        <a:lumOff val="35000"/>
+      </a:schemeClr>
+    </cs:fontRef>
+    <cs:defRPr sz="900" kern="1200"/>
+  </cs:seriesAxis>
+  <cs:seriesLine>
+    <cs:lnRef idx="0"/>
+    <cs:fillRef idx="0"/>
+    <cs:effectRef idx="0"/>
+    <cs:fontRef idx="minor">
+      <a:schemeClr val="tx1"/>
+    </cs:fontRef>
+    <cs:spPr>
+      <a:ln w="9525" cap="flat" cmpd="sng" algn="ctr">
+        <a:solidFill>
+          <a:schemeClr val="tx1">
+            <a:lumMod val="35000"/>
+            <a:lumOff val="65000"/>
+          </a:schemeClr>
+        </a:solidFill>
+        <a:round/>
+      </a:ln>
+    </cs:spPr>
+  </cs:seriesLine>
+  <cs:title>
+    <cs:lnRef idx="0"/>
+    <cs:fillRef idx="0"/>
+    <cs:effectRef idx="0"/>
+    <cs:fontRef idx="minor">
+      <a:schemeClr val="tx1">
+        <a:lumMod val="65000"/>
+        <a:lumOff val="35000"/>
+      </a:schemeClr>
+    </cs:fontRef>
+    <cs:defRPr sz="1400" b="0" kern="1200" spc="0" baseline="0"/>
+  </cs:title>
+  <cs:trendline>
+    <cs:lnRef idx="0">
+      <cs:styleClr val="auto"/>
+    </cs:lnRef>
+    <cs:fillRef idx="0"/>
+    <cs:effectRef idx="0"/>
+    <cs:fontRef idx="minor">
+      <a:schemeClr val="tx1"/>
+    </cs:fontRef>
+    <cs:spPr>
+      <a:ln w="19050" cap="rnd">
+        <a:solidFill>
+          <a:schemeClr val="phClr"/>
+        </a:solidFill>
+        <a:prstDash val="sysDot"/>
+      </a:ln>
+    </cs:spPr>
+  </cs:trendline>
+  <cs:trendlineLabel>
+    <cs:lnRef idx="0"/>
+    <cs:fillRef idx="0"/>
+    <cs:effectRef idx="0"/>
+    <cs:fontRef idx="minor">
+      <a:schemeClr val="tx1">
+        <a:lumMod val="65000"/>
+        <a:lumOff val="35000"/>
+      </a:schemeClr>
+    </cs:fontRef>
+    <cs:defRPr sz="900" kern="1200"/>
+  </cs:trendlineLabel>
+  <cs:upBar>
+    <cs:lnRef idx="0"/>
+    <cs:fillRef idx="0"/>
+    <cs:effectRef idx="0"/>
+    <cs:fontRef idx="minor">
+      <a:schemeClr val="tx1"/>
+    </cs:fontRef>
+    <cs:spPr>
+      <a:solidFill>
+        <a:schemeClr val="lt1"/>
+      </a:solidFill>
+      <a:ln w="9525" cap="flat" cmpd="sng" algn="ctr">
+        <a:solidFill>
+          <a:schemeClr val="tx1">
+            <a:lumMod val="65000"/>
+            <a:lumOff val="35000"/>
+          </a:schemeClr>
+        </a:solidFill>
+        <a:round/>
+      </a:ln>
+    </cs:spPr>
+  </cs:upBar>
+  <cs:valueAxis>
+    <cs:lnRef idx="0"/>
+    <cs:fillRef idx="0"/>
+    <cs:effectRef idx="0"/>
+    <cs:fontRef idx="minor">
+      <a:schemeClr val="tx1">
+        <a:lumMod val="65000"/>
+        <a:lumOff val="35000"/>
+      </a:schemeClr>
+    </cs:fontRef>
+    <cs:spPr>
+      <a:ln w="9525" cap="flat" cmpd="sng" algn="ctr">
+        <a:solidFill>
+          <a:schemeClr val="tx1">
+            <a:lumMod val="25000"/>
+            <a:lumOff val="75000"/>
+          </a:schemeClr>
+        </a:solidFill>
+        <a:round/>
+      </a:ln>
+    </cs:spPr>
+    <cs:defRPr sz="900" kern="1200"/>
+  </cs:valueAxis>
+  <cs:wall>
+    <cs:lnRef idx="0"/>
+    <cs:fillRef idx="0"/>
+    <cs:effectRef idx="0"/>
+    <cs:fontRef idx="minor">
+      <a:schemeClr val="tx1"/>
+    </cs:fontRef>
+    <cs:spPr>
+      <a:noFill/>
+      <a:ln>
+        <a:noFill/>
+      </a:ln>
+    </cs:spPr>
+  </cs:wall>
+</cs:chartStyle>
+</file>
+
 <file path=word/theme/theme1.xml><?xml version="1.0" encoding="utf-8"?>
 <a:theme xmlns:a="http://schemas.openxmlformats.org/drawingml/2006/main" name="Office Theme">
   <a:themeElements>
@@ -15752,10 +20013,6 @@
 </file>
 
 <file path=customXml/item1.xml><?xml version="1.0" encoding="utf-8"?>
-<b:Sources xmlns:b="http://schemas.openxmlformats.org/officeDocument/2006/bibliography" xmlns="http://schemas.openxmlformats.org/officeDocument/2006/bibliography" SelectedStyle="\APASixthEditionOfficeOnline.xsl" StyleName="APA" Version="6"/>
-</file>
-
-<file path=customXml/item2.xml><?xml version="1.0" encoding="utf-8"?>
 <?mso-contentType ?>
 <FormTemplates xmlns="http://schemas.microsoft.com/sharepoint/v3/contenttype/forms">
   <Display>DocumentLibraryForm</Display>
@@ -15764,7 +20021,7 @@
 </FormTemplates>
 </file>
 
-<file path=customXml/item3.xml><?xml version="1.0" encoding="utf-8"?>
+<file path=customXml/item2.xml><?xml version="1.0" encoding="utf-8"?>
 <p:properties xmlns:p="http://schemas.microsoft.com/office/2006/metadata/properties" xmlns:xsi="http://www.w3.org/2001/XMLSchema-instance" xmlns:pc="http://schemas.microsoft.com/office/infopath/2007/PartnerControls">
   <documentManagement>
     <SharedWithUsers xmlns="85e30bcc-d76c-4413-8e4d-2dce22fb0743">
@@ -15810,6 +20067,10 @@
     </lcf76f155ced4ddcb4097134ff3c332f>
   </documentManagement>
 </p:properties>
+</file>
+
+<file path=customXml/item3.xml><?xml version="1.0" encoding="utf-8"?>
+<b:Sources xmlns:b="http://schemas.openxmlformats.org/officeDocument/2006/bibliography" xmlns="http://schemas.openxmlformats.org/officeDocument/2006/bibliography" SelectedStyle="\APASixthEditionOfficeOnline.xsl" StyleName="APA" Version="6"/>
 </file>
 
 <file path=customXml/item4.xml><?xml version="1.0" encoding="utf-8"?>
@@ -16050,14 +20311,6 @@
 </file>
 
 <file path=customXml/itemProps1.xml><?xml version="1.0" encoding="utf-8"?>
-<ds:datastoreItem xmlns:ds="http://schemas.openxmlformats.org/officeDocument/2006/customXml" ds:itemID="{794BE61C-5254-4531-868C-EC2590174185}">
-  <ds:schemaRefs>
-    <ds:schemaRef ds:uri="http://schemas.openxmlformats.org/officeDocument/2006/bibliography"/>
-  </ds:schemaRefs>
-</ds:datastoreItem>
-</file>
-
-<file path=customXml/itemProps2.xml><?xml version="1.0" encoding="utf-8"?>
 <ds:datastoreItem xmlns:ds="http://schemas.openxmlformats.org/officeDocument/2006/customXml" ds:itemID="{58AFF83A-2C1F-4B0C-9BCE-EE49F5226348}">
   <ds:schemaRefs>
     <ds:schemaRef ds:uri="http://schemas.microsoft.com/sharepoint/v3/contenttype/forms"/>
@@ -16065,13 +20318,21 @@
 </ds:datastoreItem>
 </file>
 
-<file path=customXml/itemProps3.xml><?xml version="1.0" encoding="utf-8"?>
+<file path=customXml/itemProps2.xml><?xml version="1.0" encoding="utf-8"?>
 <ds:datastoreItem xmlns:ds="http://schemas.openxmlformats.org/officeDocument/2006/customXml" ds:itemID="{D3B4676A-CA48-4E6B-BABE-1535A7A288F6}">
   <ds:schemaRefs>
     <ds:schemaRef ds:uri="http://schemas.microsoft.com/office/2006/metadata/properties"/>
     <ds:schemaRef ds:uri="http://schemas.microsoft.com/office/infopath/2007/PartnerControls"/>
     <ds:schemaRef ds:uri="85e30bcc-d76c-4413-8e4d-2dce22fb0743"/>
     <ds:schemaRef ds:uri="164883f8-7691-4ecf-b54a-664c0d0edefe"/>
+  </ds:schemaRefs>
+</ds:datastoreItem>
+</file>
+
+<file path=customXml/itemProps3.xml><?xml version="1.0" encoding="utf-8"?>
+<ds:datastoreItem xmlns:ds="http://schemas.openxmlformats.org/officeDocument/2006/customXml" ds:itemID="{794BE61C-5254-4531-868C-EC2590174185}">
+  <ds:schemaRefs>
+    <ds:schemaRef ds:uri="http://schemas.openxmlformats.org/officeDocument/2006/bibliography"/>
   </ds:schemaRefs>
 </ds:datastoreItem>
 </file>

</xml_diff>